<commit_message>
Bo sung dac ta vao file word
</commit_message>
<xml_diff>
--- a/Finally_CNPM.docx
+++ b/Finally_CNPM.docx
@@ -3003,40 +3003,63 @@
       </w:pPr>
       <w:r>
         <w:lastRenderedPageBreak/>
-        <w:t>PHẦN 1 – KHỞI TẠO PHẦN MỀM</w:t>
+        <w:t>CHƯƠNG 1 – GIỚI THIỆU</w:t>
       </w:r>
     </w:p>
     <w:p>
       <w:pPr>
         <w:pStyle w:val="Tiumccp1"/>
+        <w:numPr>
+          <w:ilvl w:val="1"/>
+          <w:numId w:val="17"/>
+        </w:numPr>
         <w:rPr>
           <w:color w:val="000000"/>
         </w:rPr>
       </w:pPr>
       <w:r>
         <w:rPr>
-          <w:sz w:val="26"/>
-          <w:szCs w:val="26"/>
-        </w:rPr>
-        <w:t>1</w:t>
-      </w:r>
-      <w:r>
-        <w:rPr>
-          <w:rStyle w:val="Tiumccp1Char"/>
-        </w:rPr>
+          <w:color w:val="000000"/>
+        </w:rPr>
+        <w:t>Mục tiêu đề tài:</w:t>
+      </w:r>
+    </w:p>
+    <w:p>
+      <w:pPr>
+        <w:pStyle w:val="Nidungvnbn"/>
+      </w:pPr>
+      <w:r>
+        <w:t xml:space="preserve">Sau 20 năm kể từ ngày Việt Nam kết nối Internet toàn cầu, đánh dấu cột mốc quan trọng trong lịch sử của ngành thông tin và truyền thống. Cũng trong thời gian đó với những tính năng ưu việt của Internet, Việt Nam ngày càng phát triển một cách toàn diện. Do đó, trong tất cả các lĩnh vực hiện nay thì việc góp mặt của Internet là không thể thiếu. Vì thế, với đề tài “Phần mềm quản lý nhà sách” là một cơ hội để trải nghiệm trong việc hiện thực hóa mô hình quản lý nhà sách </w:t>
+      </w:r>
+      <w:r>
+        <w:t xml:space="preserve">với phương châm hiện đại hơn, tiện ích hơn </w:t>
+      </w:r>
+      <w:r>
+        <w:t>phục vụ cho các công việc ở một tiệm sách, cung cấp các tiện lợi cho nhân viên thu ngân và cho khách hàng trong quá trình mua bán sách</w:t>
+      </w:r>
+      <w:r>
         <w:t>.</w:t>
       </w:r>
       <w:r>
-        <w:rPr>
-          <w:color w:val="000000"/>
-        </w:rPr>
-        <w:t>Khảo sát hệ thống: phỏng vấn, thu thập biểu mẫu, viết đặc tả</w:t>
-      </w:r>
-      <w:r>
-        <w:rPr>
-          <w:color w:val="000000"/>
-        </w:rPr>
-        <w:t>:</w:t>
+        <w:t xml:space="preserve"> </w:t>
+      </w:r>
+      <w:r>
+        <w:t>Cụ thể là một nhà sách kinh doanh tầm trung, chỉ gồm một chi nhánh ở Quảng Nam</w:t>
+      </w:r>
+      <w:r>
+        <w:t>.</w:t>
+      </w:r>
+    </w:p>
+    <w:p>
+      <w:pPr>
+        <w:pStyle w:val="Tiumccp1"/>
+        <w:numPr>
+          <w:ilvl w:val="1"/>
+          <w:numId w:val="17"/>
+        </w:numPr>
+      </w:pPr>
+      <w:r>
+        <w:t>Khảo sát hệ thống:</w:t>
       </w:r>
     </w:p>
     <w:p>
@@ -3044,41 +3067,1003 @@
         <w:pStyle w:val="Nidungvnbn"/>
       </w:pPr>
       <w:r>
-        <w:t>/Đặc tả/</w:t>
+        <w:t xml:space="preserve">Để xây dựng được một hệ thống thì trước tiên chúng ta nên khảo sát những hệ thống, website nhà sách nổi tiếng như fahasa.com, </w:t>
+      </w:r>
+      <w:proofErr w:type="gramStart"/>
+      <w:r>
+        <w:t>nhasachnguyenvancu.vn,…</w:t>
+      </w:r>
+      <w:proofErr w:type="gramEnd"/>
+      <w:r>
+        <w:t>.</w:t>
       </w:r>
     </w:p>
     <w:p>
       <w:pPr>
         <w:pStyle w:val="Nidungvnbn"/>
       </w:pPr>
+      <w:r>
+        <w:t>Đặc điểm chung dễ nhận thấy khi khảo sát là gồm hai nhóm đối tượng chính là nhân viên và khách hàng. Từ cơ sở này chúng ta sẽ xây dựng các nghiệp vụ phù hợp với mục đích đề ra ban đầu.</w:t>
+      </w:r>
+    </w:p>
+    <w:p>
+      <w:pPr>
+        <w:pStyle w:val="Tiumccp2"/>
+        <w:numPr>
+          <w:ilvl w:val="2"/>
+          <w:numId w:val="17"/>
+        </w:numPr>
+      </w:pPr>
+      <w:r>
+        <w:t>Nhân viên:</w:t>
+      </w:r>
     </w:p>
     <w:p>
       <w:pPr>
         <w:pStyle w:val="Nidungvnbn"/>
       </w:pPr>
       <w:r>
-        <w:t>/UseCase/</w:t>
+        <w:t>Nhân viên bao gồm: nhân viên thu ngân,</w:t>
+      </w:r>
+      <w:r>
+        <w:t xml:space="preserve"> nhân viên quản lý kho, nhân viên giao hàng, </w:t>
+      </w:r>
+      <w:r>
+        <w:t>bảo vệ.</w:t>
       </w:r>
     </w:p>
     <w:p>
       <w:pPr>
         <w:pStyle w:val="Nidungvnbn"/>
-      </w:pPr>
+        <w:numPr>
+          <w:ilvl w:val="0"/>
+          <w:numId w:val="18"/>
+        </w:numPr>
+      </w:pPr>
+      <w:r>
+        <w:t>Nhân viên thu ngân là những người sẽ thực hiện chức năng thanh toán cho khách hàng và chỉnh sửa thông tin hóa đơn nếu cần thiết.</w:t>
+      </w:r>
+      <w:r>
+        <w:t xml:space="preserve"> Đồng thời thực hiện chức năng trả lời điện thoại.</w:t>
+      </w:r>
     </w:p>
     <w:p>
       <w:pPr>
         <w:pStyle w:val="Nidungvnbn"/>
-      </w:pPr>
-      <w:r>
-        <w:t>/Bảng đặc tả</w:t>
-      </w:r>
-      <w:r>
-        <w:t xml:space="preserve"> cho từng</w:t>
+        <w:numPr>
+          <w:ilvl w:val="0"/>
+          <w:numId w:val="18"/>
+        </w:numPr>
+      </w:pPr>
+      <w:r>
+        <w:t xml:space="preserve">Nhân viên quản lý kho sẽ là người thực hiện chức năng nhập hàng và kiểm kê và bày trí sách </w:t>
+      </w:r>
+      <w:r>
+        <w:t>lên kệ cũng như sắp xếp lại những cuốn sách nằm lộn xộn.</w:t>
+      </w:r>
+    </w:p>
+    <w:p>
+      <w:pPr>
+        <w:pStyle w:val="Nidungvnbn"/>
+        <w:numPr>
+          <w:ilvl w:val="0"/>
+          <w:numId w:val="18"/>
+        </w:numPr>
+      </w:pPr>
+      <w:r>
+        <w:lastRenderedPageBreak/>
+        <w:t>Nhân viên giao hàng sẽ thực hiện giao hàng đối với những đơn hàng đã được xác nhận.</w:t>
+      </w:r>
+    </w:p>
+    <w:p>
+      <w:pPr>
+        <w:pStyle w:val="Nidungvnbn"/>
+        <w:numPr>
+          <w:ilvl w:val="0"/>
+          <w:numId w:val="18"/>
+        </w:numPr>
+      </w:pPr>
+      <w:r>
+        <w:t>Bảo vệ là người trực cổng</w:t>
+      </w:r>
+      <w:r>
+        <w:t>, trông xe</w:t>
+      </w:r>
+      <w:r>
+        <w:t xml:space="preserve"> và hỗ trợ cũng như đảm bảo an ninh cho nhà sách.</w:t>
+      </w:r>
+    </w:p>
+    <w:p>
+      <w:pPr>
+        <w:pStyle w:val="Tiumccp2"/>
+        <w:numPr>
+          <w:ilvl w:val="2"/>
+          <w:numId w:val="17"/>
+        </w:numPr>
+      </w:pPr>
+      <w:r>
+        <w:t>Khách hàng:</w:t>
+      </w:r>
+    </w:p>
+    <w:p>
+      <w:pPr>
+        <w:pStyle w:val="Nidungvnbn"/>
+      </w:pPr>
+      <w:r>
+        <w:t>Khách hàng gồm các lứa tuổi</w:t>
+      </w:r>
+    </w:p>
+    <w:p>
+      <w:pPr>
+        <w:pStyle w:val="Nidungvnbn"/>
+        <w:numPr>
+          <w:ilvl w:val="0"/>
+          <w:numId w:val="19"/>
+        </w:numPr>
+      </w:pPr>
+      <w:r>
+        <w:t>Khách hàng là những người có nhu cầu muốn mua sách hoặc đọc sách tại cửa hàng</w:t>
+      </w:r>
+      <w:r>
+        <w:t xml:space="preserve"> thông qua mua trực tiếp hoặc thông qua đặt hàng trên website.</w:t>
+      </w:r>
+    </w:p>
+    <w:p>
+      <w:pPr>
+        <w:pStyle w:val="Tiumccp1"/>
+        <w:numPr>
+          <w:ilvl w:val="1"/>
+          <w:numId w:val="17"/>
+        </w:numPr>
+      </w:pPr>
+      <w:r>
+        <w:t>Yêu cầu khác:</w:t>
+      </w:r>
+    </w:p>
+    <w:p>
+      <w:pPr>
+        <w:pStyle w:val="Tiumccp2"/>
+      </w:pPr>
+      <w:r>
+        <w:t>1.3.1 Khả năng mở rộng trong tương lai gần:</w:t>
+      </w:r>
+    </w:p>
+    <w:p>
+      <w:pPr>
+        <w:pStyle w:val="Nidungvnbn"/>
+      </w:pPr>
+      <w:r>
+        <w:t xml:space="preserve">Với sự đổi mới không ngừng, các sản phẩm liên quan đến sách cũng ngày một đa dạng. Việc hệ thống phải cập nhật thêm các tính năng hoặc mở rộng trong các sản phẩm liên quan hỗ trợ việc học tập là cần thiết.  Như trong một thời gian hoạt động, nhà sách chúng ta sẽ mở rộng bán thêm các đồ dùng học tập, các món đồ chơi cho trẻ </w:t>
+      </w:r>
+      <w:proofErr w:type="gramStart"/>
+      <w:r>
+        <w:t>em</w:t>
+      </w:r>
+      <w:r>
+        <w:t>,…</w:t>
+      </w:r>
+      <w:proofErr w:type="gramEnd"/>
+      <w:r>
+        <w:t>.</w:t>
+      </w:r>
+    </w:p>
+    <w:p>
+      <w:pPr>
+        <w:pStyle w:val="Tiumccp2"/>
+      </w:pPr>
+      <w:r>
+        <w:t>1.3.2 Yếu tố xác thực tài khoản:</w:t>
+      </w:r>
+    </w:p>
+    <w:p>
+      <w:pPr>
+        <w:pStyle w:val="Nidungvnbn"/>
+      </w:pPr>
+      <w:r>
+        <w:t>Để tránh các t</w:t>
+      </w:r>
+      <w:r>
+        <w:t>rình trạng đặt hàng vô điều kiện, hệ thống sẽ gửi một mã xác thực gồm 6 chữ số về số điện thoại (email) đối với khách hàng đặt hàng qua website. Việc nhập mã để xác nhận đơn hàng là bắt buộc.</w:t>
+      </w:r>
+    </w:p>
+    <w:p>
+      <w:pPr>
+        <w:pStyle w:val="Tiumccp1"/>
+        <w:numPr>
+          <w:ilvl w:val="1"/>
+          <w:numId w:val="17"/>
+        </w:numPr>
+      </w:pPr>
+      <w:r>
+        <w:t>Lý do – Mục tiêu chọn đề tài:</w:t>
+      </w:r>
+    </w:p>
+    <w:p>
+      <w:pPr>
+        <w:pStyle w:val="Nidungvnbn"/>
+      </w:pPr>
+      <w:r>
+        <w:t>Việc thực hiện một hệ thống quản lý nhà sách đối với chúng em là một thử thách trong môn học này. Thông qua đề tài này chúng em sẽ đư</w:t>
+      </w:r>
+      <w:r>
+        <w:t>ợc áp dụng các kiến thức đã học. B</w:t>
+      </w:r>
+      <w:r>
+        <w:t>ên cạnh đó sẽ hiểu hơn những thuận lợi cũng như khó khăn trong khoảng thời gian triển khai hệ thống. Với tính áp dụng vào thực</w:t>
+      </w:r>
+      <w:r>
+        <w:t xml:space="preserve"> tế, việc ứng dụng vào nhà sách</w:t>
+      </w:r>
+      <w:r>
+        <w:t xml:space="preserve"> ở </w:t>
+      </w:r>
+      <w:r>
+        <w:br/>
+        <w:t xml:space="preserve">Quảng Nam là hoàn toàn khả thi. </w:t>
+      </w:r>
+    </w:p>
+    <w:p>
+      <w:pPr>
+        <w:pStyle w:val="Tiumccp1"/>
+        <w:numPr>
+          <w:ilvl w:val="1"/>
+          <w:numId w:val="17"/>
+        </w:numPr>
+      </w:pPr>
+      <w:r>
+        <w:t>Yêu cầu phi chức năng:</w:t>
+      </w:r>
+    </w:p>
+    <w:p>
+      <w:pPr>
+        <w:pStyle w:val="Tiumccp2"/>
+      </w:pPr>
+      <w:r>
+        <w:t>1.5.1 Về hiệu suất:</w:t>
+      </w:r>
+    </w:p>
+    <w:p>
+      <w:pPr>
+        <w:pStyle w:val="Nidungvnbn"/>
+        <w:numPr>
+          <w:ilvl w:val="0"/>
+          <w:numId w:val="19"/>
+        </w:numPr>
+      </w:pPr>
+      <w:r>
+        <w:lastRenderedPageBreak/>
+        <w:t>Đảm bảo sự nhanh chóng trong việc thêm và cập nhật thông tin.</w:t>
+      </w:r>
+    </w:p>
+    <w:p>
+      <w:pPr>
+        <w:pStyle w:val="Nidungvnbn"/>
+        <w:numPr>
+          <w:ilvl w:val="0"/>
+          <w:numId w:val="19"/>
+        </w:numPr>
+      </w:pPr>
+      <w:r>
+        <w:t>Có khả năng truy cập vào với số lượng lớn</w:t>
+      </w:r>
+      <w:r>
+        <w:t>.</w:t>
+      </w:r>
+    </w:p>
+    <w:p>
+      <w:pPr>
+        <w:pStyle w:val="Nidungvnbn"/>
+        <w:numPr>
+          <w:ilvl w:val="0"/>
+          <w:numId w:val="19"/>
+        </w:numPr>
+      </w:pPr>
+      <w:r>
+        <w:t>Tốc độ phản hồi nhanh</w:t>
+      </w:r>
+      <w:r>
+        <w:t>.</w:t>
+      </w:r>
+    </w:p>
+    <w:p>
+      <w:pPr>
+        <w:pStyle w:val="Tiumccp2"/>
+      </w:pPr>
+      <w:r>
+        <w:t>1.5.2 Về mở rộng:</w:t>
+      </w:r>
+    </w:p>
+    <w:p>
+      <w:pPr>
+        <w:pStyle w:val="Nidungvnbn"/>
+        <w:numPr>
+          <w:ilvl w:val="0"/>
+          <w:numId w:val="20"/>
+        </w:numPr>
+      </w:pPr>
+      <w:r>
+        <w:t>Có khả năng cập nhật và phát triển theo thời gian</w:t>
+      </w:r>
+      <w:r>
+        <w:t>.</w:t>
+      </w:r>
+    </w:p>
+    <w:p>
+      <w:pPr>
+        <w:pStyle w:val="Nidungvnbn"/>
+        <w:numPr>
+          <w:ilvl w:val="0"/>
+          <w:numId w:val="20"/>
+        </w:numPr>
+      </w:pPr>
+      <w:r>
+        <w:t>Có khả năng tái sử dụng</w:t>
+      </w:r>
+    </w:p>
+    <w:p>
+      <w:pPr>
+        <w:pStyle w:val="Tiumccp2"/>
+      </w:pPr>
+      <w:r>
+        <w:t>1.5.3</w:t>
+      </w:r>
+      <w:r>
+        <w:t xml:space="preserve"> Về khả năng sử dụng:</w:t>
+      </w:r>
+    </w:p>
+    <w:p>
+      <w:pPr>
+        <w:pStyle w:val="Nidungvnbn"/>
+        <w:numPr>
+          <w:ilvl w:val="0"/>
+          <w:numId w:val="20"/>
+        </w:numPr>
+      </w:pPr>
+      <w:r>
+        <w:t>Dễ dàng tiếp cận và sử dụng đối với người dùng</w:t>
+      </w:r>
+      <w:r>
+        <w:t>.</w:t>
+      </w:r>
+    </w:p>
+    <w:p>
+      <w:pPr>
+        <w:pStyle w:val="Nidungvnbn"/>
+        <w:numPr>
+          <w:ilvl w:val="0"/>
+          <w:numId w:val="20"/>
+        </w:numPr>
+      </w:pPr>
+      <w:r>
+        <w:t>Giao diện đẹp mắt, dễ nhìn.</w:t>
+      </w:r>
+    </w:p>
+    <w:p>
+      <w:pPr>
+        <w:pStyle w:val="Tiumccp2"/>
+      </w:pPr>
+      <w:r>
+        <w:t>1.5.4 Về khả năng bảo trì:</w:t>
+      </w:r>
+    </w:p>
+    <w:p>
+      <w:pPr>
+        <w:pStyle w:val="Nidungvnbn"/>
+        <w:numPr>
+          <w:ilvl w:val="0"/>
+          <w:numId w:val="20"/>
+        </w:numPr>
+        <w:jc w:val="left"/>
+      </w:pPr>
+      <w:r>
+        <w:t>Dễ dàng bảo trì và nâng cấp, phát triển.</w:t>
+      </w:r>
+      <w:r>
+        <w:br/>
+      </w:r>
+    </w:p>
+    <w:p>
+      <w:pPr>
+        <w:pStyle w:val="Nidungvnbn"/>
+      </w:pPr>
+    </w:p>
+    <w:p>
+      <w:pPr>
+        <w:pStyle w:val="Nidungvnbn"/>
+      </w:pPr>
+    </w:p>
+    <w:p>
+      <w:pPr>
+        <w:pStyle w:val="Nidungvnbn"/>
+      </w:pPr>
+    </w:p>
+    <w:p>
+      <w:pPr>
+        <w:pStyle w:val="Nidungvnbn"/>
+      </w:pPr>
+    </w:p>
+    <w:p>
+      <w:pPr>
+        <w:pStyle w:val="Nidungvnbn"/>
+      </w:pPr>
+    </w:p>
+    <w:p>
+      <w:pPr>
+        <w:pStyle w:val="Nidungvnbn"/>
+      </w:pPr>
+    </w:p>
+    <w:p>
+      <w:pPr>
+        <w:pStyle w:val="Nidungvnbn"/>
+      </w:pPr>
+    </w:p>
+    <w:p>
+      <w:pPr>
+        <w:pStyle w:val="Nidungvnbn"/>
+      </w:pPr>
+    </w:p>
+    <w:p>
+      <w:pPr>
+        <w:pStyle w:val="Nidungvnbn"/>
+      </w:pPr>
+    </w:p>
+    <w:p>
+      <w:pPr>
+        <w:pStyle w:val="Nidungvnbn"/>
+      </w:pPr>
+    </w:p>
+    <w:p>
+      <w:pPr>
+        <w:pStyle w:val="Nidungvnbn"/>
+      </w:pPr>
+    </w:p>
+    <w:p>
+      <w:pPr>
+        <w:pStyle w:val="Nidungvnbn"/>
+      </w:pPr>
+    </w:p>
+    <w:p>
+      <w:pPr>
+        <w:pStyle w:val="Nidungvnbn"/>
+      </w:pPr>
+    </w:p>
+    <w:p>
+      <w:pPr>
+        <w:pStyle w:val="Nidungvnbn"/>
+      </w:pPr>
+    </w:p>
+    <w:p>
+      <w:pPr>
+        <w:pStyle w:val="Nidungvnbn"/>
+      </w:pPr>
+    </w:p>
+    <w:p>
+      <w:pPr>
+        <w:pStyle w:val="Nidungvnbn"/>
+      </w:pPr>
+    </w:p>
+    <w:p>
+      <w:pPr>
+        <w:pStyle w:val="Tiumccp1"/>
+      </w:pPr>
+      <w:r>
+        <w:t>CHƯƠNG 2 – YÊU CẦU ĐẶC TẢ</w:t>
+      </w:r>
+    </w:p>
+    <w:p>
+      <w:pPr>
+        <w:pStyle w:val="Tiumccp1"/>
+      </w:pPr>
+      <w:r>
+        <w:t>2.1 Giới thiệu:</w:t>
+      </w:r>
+    </w:p>
+    <w:p>
+      <w:pPr>
+        <w:pStyle w:val="Nidungvnbn"/>
+      </w:pPr>
+      <w:r>
+        <w:t>Tiệm sách là một cơ sở kinh doanh tầm trung, chỉ gồm 1 chi nhánh. Tại tiệm luôn có một nhân viên trực quầy</w:t>
+      </w:r>
+      <w:r>
+        <w:t>, 2 nhân viên quản lý kho, 1-3 nhân viên giao hàng</w:t>
+      </w:r>
+      <w:r>
+        <w:t xml:space="preserve"> và 1 nhân viê</w:t>
+      </w:r>
+      <w:r>
+        <w:t>n bảo vệ</w:t>
+      </w:r>
+      <w:r>
+        <w:t>. Mỗi nhân viên sẽ làm việc trong một ca được chia trong ngày như sau: Ca một từ 7h15’ sáng đến 11h15’ trưa; Ca hai từ 13h30’ đến 17h00’ chiều. Thông tin nhân viên và ca trực của họ được lưu trữ trong máy tính của quản lý tiệm sách như sau: mã nhân viên, tên nhân viên, số điện thoại, ca trực, ngày trực</w:t>
+      </w:r>
+      <w:r>
+        <w:t>, chức vụ</w:t>
+      </w:r>
+      <w:r>
+        <w:t>. Trong tiệm, sách được chia theo thể loại văn bản và lưu giữ ở các khu kệ khác nhau, các thể loại sách thường thấy như “truyện ngắn”, “tiểu thuyết”, “truyện tranh”, “tạp chí”, … Mỗi cuốn sách c</w:t>
+      </w:r>
+      <w:r>
+        <w:t>òn đựa phân loại theo văn học “</w:t>
       </w:r>
       <w:bookmarkStart w:id="4" w:name="_GoBack"/>
       <w:bookmarkEnd w:id="4"/>
       <w:r>
-        <w:t xml:space="preserve"> usecase/</w:t>
+        <w:t>nước ngoài” hay “Việt Nam”. Ngoài ra, tiệm còn lưu trữ thông tin về sách như tên sách, mã sách, tác giả, năm sáng tác, nhà xuất bản, giá bán, số lượng trong kho, … Mỗi sách sẽ có một nhà xuất bản nhưng một nhà xuất bản có thể có nhiều sách. Thông tin nhà xuất bản bao gồm tên nhà xuất bản, mã nhà xuất bản, địa chỉ, quốc gia. Khác với nhà xuất bản, sách có thể có nhiều tác giả cùng sáng tác và một tác giả cũng có thể có nhiều tác phẩm. Thông tin về tác giả bao gồm tên tác giả, ngày sinh, quốc tịch.</w:t>
+      </w:r>
+    </w:p>
+    <w:p>
+      <w:pPr>
+        <w:pStyle w:val="Nidungvnbn"/>
+      </w:pPr>
+      <w:r>
+        <w:tab/>
+        <w:t>Khách hàng đến tiệm có thể yêu cầu tạo tài khoản khách quen hoặc không. Thông tin khách quen sẽ gồm tên khách hàng, mã khách hàng, số điện thoại, địa chỉ email, điểm tích</w:t>
+      </w:r>
+      <w:r>
+        <w:t xml:space="preserve"> trên sản phẩm</w:t>
+      </w:r>
+      <w:r>
+        <w:t>. Khách quen sẽ có thể sử dụng tài k</w:t>
+      </w:r>
+      <w:r>
+        <w:t>hoản trên trang web của tiệm và có thể dùng để đặt sách hoặc tìm kiếm</w:t>
+      </w:r>
+      <w:r>
+        <w:t>, khi mua sách tại tiệm có thể tích điểm và được giảm giá. Khi mua sách, thông tin về giao dịch sẽ được in trên hóa đơn gồm mã hóa đơn, sản phẩm (tên sách), số lượng, giá tiền, ngày mua, giảm giá</w:t>
+      </w:r>
+      <w:r>
+        <w:t xml:space="preserve"> (nếu có)</w:t>
+      </w:r>
+      <w:r>
+        <w:t xml:space="preserve">. </w:t>
+      </w:r>
+    </w:p>
+    <w:p>
+      <w:pPr>
+        <w:pStyle w:val="Nidungvnbn"/>
+      </w:pPr>
+    </w:p>
+    <w:p>
+      <w:pPr>
+        <w:pStyle w:val="Nidungvnbn"/>
+      </w:pPr>
+    </w:p>
+    <w:p>
+      <w:pPr>
+        <w:pStyle w:val="Tiumccp1"/>
+      </w:pPr>
+      <w:r>
+        <w:lastRenderedPageBreak/>
+        <w:t>2.2 Nghiệp vụ:</w:t>
+      </w:r>
+    </w:p>
+    <w:p>
+      <w:pPr>
+        <w:pStyle w:val="Tiumccp2"/>
+      </w:pPr>
+      <w:r>
+        <w:t>2.2.1 Nhân viên:</w:t>
+      </w:r>
+      <w:r>
+        <w:t xml:space="preserve"> </w:t>
+      </w:r>
+    </w:p>
+    <w:p>
+      <w:pPr>
+        <w:pStyle w:val="Nidungvnbn"/>
+      </w:pPr>
+      <w:r>
+        <w:t xml:space="preserve">/Bổ sung </w:t>
+      </w:r>
+      <w:r>
+        <w:t>các chức năng nghiệp vụ cho từng bộ phận/</w:t>
+      </w:r>
+    </w:p>
+    <w:p>
+      <w:pPr>
+        <w:pStyle w:val="Tiumccp3"/>
+      </w:pPr>
+      <w:r>
+        <w:t>2.2.1.1 Nhân viên thu ngân:</w:t>
+      </w:r>
+    </w:p>
+    <w:p>
+      <w:pPr>
+        <w:pStyle w:val="Nidungvnbn"/>
+      </w:pPr>
+      <w:r>
+        <w:t>….</w:t>
+      </w:r>
+    </w:p>
+    <w:p>
+      <w:pPr>
+        <w:pStyle w:val="Tiumccp3"/>
+      </w:pPr>
+      <w:r>
+        <w:t>2.2.1.2 Nhân viên quản lý kho:</w:t>
+      </w:r>
+    </w:p>
+    <w:p>
+      <w:pPr>
+        <w:pStyle w:val="Nidungvnbn"/>
+      </w:pPr>
+      <w:r>
+        <w:t>…</w:t>
+      </w:r>
+      <w:r>
+        <w:tab/>
+      </w:r>
+    </w:p>
+    <w:p>
+      <w:pPr>
+        <w:pStyle w:val="Tiumccp3"/>
+      </w:pPr>
+      <w:r>
+        <w:t>2.2.1.3 Nhân viên giao hàng:</w:t>
+      </w:r>
+    </w:p>
+    <w:p>
+      <w:pPr>
+        <w:pStyle w:val="Nidungvnbn"/>
+      </w:pPr>
+      <w:r>
+        <w:t>…</w:t>
+      </w:r>
+    </w:p>
+    <w:p>
+      <w:pPr>
+        <w:pStyle w:val="Tiumccp3"/>
+      </w:pPr>
+      <w:r>
+        <w:t>2.2.1.4 Bảo vệ:</w:t>
+      </w:r>
+    </w:p>
+    <w:p>
+      <w:pPr>
+        <w:pStyle w:val="Nidungvnbn"/>
+      </w:pPr>
+      <w:r>
+        <w:t>…</w:t>
+      </w:r>
+    </w:p>
+    <w:p>
+      <w:pPr>
+        <w:pStyle w:val="Tiumccp2"/>
+      </w:pPr>
+      <w:r>
+        <w:t>2.2</w:t>
+      </w:r>
+      <w:r>
+        <w:t>.2 Khách hàng:</w:t>
+      </w:r>
+    </w:p>
+    <w:p>
+      <w:pPr>
+        <w:pStyle w:val="Nidungvnbn"/>
+      </w:pPr>
+      <w:r>
+        <w:t>…</w:t>
+      </w:r>
+    </w:p>
+    <w:p>
+      <w:pPr>
+        <w:pStyle w:val="Nidungvnbn"/>
+      </w:pPr>
+    </w:p>
+    <w:p>
+      <w:pPr>
+        <w:pStyle w:val="Nidungvnbn"/>
+      </w:pPr>
+    </w:p>
+    <w:p>
+      <w:pPr>
+        <w:pStyle w:val="Nidungvnbn"/>
+      </w:pPr>
+    </w:p>
+    <w:p>
+      <w:pPr>
+        <w:pStyle w:val="Tiumccp1"/>
+      </w:pPr>
+      <w:r>
+        <w:t>2.3 Thành phần tác nhân:</w:t>
+      </w:r>
+    </w:p>
+    <w:tbl>
+      <w:tblPr>
+        <w:tblStyle w:val="GridTable6Colorful1"/>
+        <w:tblW w:w="0" w:type="auto"/>
+        <w:tblLook w:val="04A0" w:firstRow="1" w:lastRow="0" w:firstColumn="1" w:lastColumn="0" w:noHBand="0" w:noVBand="1"/>
+      </w:tblPr>
+      <w:tblGrid>
+        <w:gridCol w:w="2454"/>
+        <w:gridCol w:w="6657"/>
+      </w:tblGrid>
+      <w:tr>
+        <w:trPr>
+          <w:cnfStyle w:val="100000000000" w:firstRow="1" w:lastRow="0" w:firstColumn="0" w:lastColumn="0" w:oddVBand="0" w:evenVBand="0" w:oddHBand="0" w:evenHBand="0" w:firstRowFirstColumn="0" w:firstRowLastColumn="0" w:lastRowFirstColumn="0" w:lastRowLastColumn="0"/>
+        </w:trPr>
+        <w:tc>
+          <w:tcPr>
+            <w:cnfStyle w:val="001000000000" w:firstRow="0" w:lastRow="0" w:firstColumn="1" w:lastColumn="0" w:oddVBand="0" w:evenVBand="0" w:oddHBand="0" w:evenHBand="0" w:firstRowFirstColumn="0" w:firstRowLastColumn="0" w:lastRowFirstColumn="0" w:lastRowLastColumn="0"/>
+            <w:tcW w:w="2454" w:type="dxa"/>
+          </w:tcPr>
+          <w:p>
+            <w:pPr>
+              <w:pStyle w:val="Nidungvnbn"/>
+              <w:ind w:firstLine="0"/>
+              <w:jc w:val="center"/>
+              <w:rPr>
+                <w:b w:val="0"/>
+                <w:bCs w:val="0"/>
+              </w:rPr>
+            </w:pPr>
+            <w:r>
+              <w:t>Tác nhân</w:t>
+            </w:r>
+          </w:p>
+        </w:tc>
+        <w:tc>
+          <w:tcPr>
+            <w:tcW w:w="6657" w:type="dxa"/>
+          </w:tcPr>
+          <w:p>
+            <w:pPr>
+              <w:pStyle w:val="Nidungvnbn"/>
+              <w:ind w:firstLine="0"/>
+              <w:jc w:val="center"/>
+              <w:cnfStyle w:val="100000000000" w:firstRow="1" w:lastRow="0" w:firstColumn="0" w:lastColumn="0" w:oddVBand="0" w:evenVBand="0" w:oddHBand="0" w:evenHBand="0" w:firstRowFirstColumn="0" w:firstRowLastColumn="0" w:lastRowFirstColumn="0" w:lastRowLastColumn="0"/>
+              <w:rPr>
+                <w:b w:val="0"/>
+                <w:bCs w:val="0"/>
+              </w:rPr>
+            </w:pPr>
+            <w:r>
+              <w:t>Mô tả</w:t>
+            </w:r>
+          </w:p>
+        </w:tc>
+      </w:tr>
+      <w:tr>
+        <w:trPr>
+          <w:trHeight w:val="1216"/>
+        </w:trPr>
+        <w:tc>
+          <w:tcPr>
+            <w:cnfStyle w:val="001000000000" w:firstRow="0" w:lastRow="0" w:firstColumn="1" w:lastColumn="0" w:oddVBand="0" w:evenVBand="0" w:oddHBand="0" w:evenHBand="0" w:firstRowFirstColumn="0" w:firstRowLastColumn="0" w:lastRowFirstColumn="0" w:lastRowLastColumn="0"/>
+            <w:tcW w:w="2454" w:type="dxa"/>
+            <w:shd w:val="clear" w:color="auto" w:fill="CCCCCC" w:themeFill="text1" w:themeFillTint="33"/>
+            <w:vAlign w:val="center"/>
+          </w:tcPr>
+          <w:p>
+            <w:pPr>
+              <w:pStyle w:val="Nidungvnbn"/>
+              <w:ind w:firstLine="0"/>
+              <w:jc w:val="center"/>
+              <w:rPr>
+                <w:b w:val="0"/>
+                <w:bCs w:val="0"/>
+              </w:rPr>
+            </w:pPr>
+            <w:r>
+              <w:t>Nhân viên thu ngân</w:t>
+            </w:r>
+          </w:p>
+        </w:tc>
+        <w:tc>
+          <w:tcPr>
+            <w:tcW w:w="6657" w:type="dxa"/>
+            <w:shd w:val="clear" w:color="auto" w:fill="CCCCCC" w:themeFill="text1" w:themeFillTint="33"/>
+          </w:tcPr>
+          <w:p>
+            <w:pPr>
+              <w:spacing w:line="360" w:lineRule="auto"/>
+              <w:jc w:val="both"/>
+              <w:cnfStyle w:val="000000000000" w:firstRow="0" w:lastRow="0" w:firstColumn="0" w:lastColumn="0" w:oddVBand="0" w:evenVBand="0" w:oddHBand="0" w:evenHBand="0" w:firstRowFirstColumn="0" w:firstRowLastColumn="0" w:lastRowFirstColumn="0" w:lastRowLastColumn="0"/>
+            </w:pPr>
+          </w:p>
+        </w:tc>
+      </w:tr>
+      <w:tr>
+        <w:tc>
+          <w:tcPr>
+            <w:cnfStyle w:val="001000000000" w:firstRow="0" w:lastRow="0" w:firstColumn="1" w:lastColumn="0" w:oddVBand="0" w:evenVBand="0" w:oddHBand="0" w:evenHBand="0" w:firstRowFirstColumn="0" w:firstRowLastColumn="0" w:lastRowFirstColumn="0" w:lastRowLastColumn="0"/>
+            <w:tcW w:w="2454" w:type="dxa"/>
+            <w:vAlign w:val="center"/>
+          </w:tcPr>
+          <w:p>
+            <w:pPr>
+              <w:pStyle w:val="Nidungvnbn"/>
+              <w:ind w:firstLine="0"/>
+              <w:jc w:val="center"/>
+              <w:rPr>
+                <w:b w:val="0"/>
+                <w:bCs w:val="0"/>
+              </w:rPr>
+            </w:pPr>
+            <w:r>
+              <w:t>Nhân viên quản lý kho</w:t>
+            </w:r>
+          </w:p>
+        </w:tc>
+        <w:tc>
+          <w:tcPr>
+            <w:tcW w:w="6657" w:type="dxa"/>
+          </w:tcPr>
+          <w:p>
+            <w:pPr>
+              <w:spacing w:line="360" w:lineRule="auto"/>
+              <w:jc w:val="both"/>
+              <w:cnfStyle w:val="000000000000" w:firstRow="0" w:lastRow="0" w:firstColumn="0" w:lastColumn="0" w:oddVBand="0" w:evenVBand="0" w:oddHBand="0" w:evenHBand="0" w:firstRowFirstColumn="0" w:firstRowLastColumn="0" w:lastRowFirstColumn="0" w:lastRowLastColumn="0"/>
+            </w:pPr>
+          </w:p>
+        </w:tc>
+      </w:tr>
+      <w:tr>
+        <w:tc>
+          <w:tcPr>
+            <w:cnfStyle w:val="001000000000" w:firstRow="0" w:lastRow="0" w:firstColumn="1" w:lastColumn="0" w:oddVBand="0" w:evenVBand="0" w:oddHBand="0" w:evenHBand="0" w:firstRowFirstColumn="0" w:firstRowLastColumn="0" w:lastRowFirstColumn="0" w:lastRowLastColumn="0"/>
+            <w:tcW w:w="2454" w:type="dxa"/>
+            <w:shd w:val="clear" w:color="auto" w:fill="CCCCCC" w:themeFill="text1" w:themeFillTint="33"/>
+            <w:vAlign w:val="center"/>
+          </w:tcPr>
+          <w:p>
+            <w:pPr>
+              <w:pStyle w:val="Nidungvnbn"/>
+              <w:ind w:firstLine="0"/>
+              <w:jc w:val="center"/>
+              <w:rPr>
+                <w:b w:val="0"/>
+                <w:bCs w:val="0"/>
+              </w:rPr>
+            </w:pPr>
+            <w:r>
+              <w:t>Nhân viên giao hàng</w:t>
+            </w:r>
+          </w:p>
+        </w:tc>
+        <w:tc>
+          <w:tcPr>
+            <w:tcW w:w="6657" w:type="dxa"/>
+            <w:shd w:val="clear" w:color="auto" w:fill="CCCCCC" w:themeFill="text1" w:themeFillTint="33"/>
+          </w:tcPr>
+          <w:p>
+            <w:pPr>
+              <w:spacing w:line="360" w:lineRule="auto"/>
+              <w:jc w:val="both"/>
+              <w:cnfStyle w:val="000000000000" w:firstRow="0" w:lastRow="0" w:firstColumn="0" w:lastColumn="0" w:oddVBand="0" w:evenVBand="0" w:oddHBand="0" w:evenHBand="0" w:firstRowFirstColumn="0" w:firstRowLastColumn="0" w:lastRowFirstColumn="0" w:lastRowLastColumn="0"/>
+              <w:rPr>
+                <w:sz w:val="26"/>
+                <w:szCs w:val="26"/>
+              </w:rPr>
+            </w:pPr>
+          </w:p>
+        </w:tc>
+      </w:tr>
+      <w:tr>
+        <w:tc>
+          <w:tcPr>
+            <w:cnfStyle w:val="001000000000" w:firstRow="0" w:lastRow="0" w:firstColumn="1" w:lastColumn="0" w:oddVBand="0" w:evenVBand="0" w:oddHBand="0" w:evenHBand="0" w:firstRowFirstColumn="0" w:firstRowLastColumn="0" w:lastRowFirstColumn="0" w:lastRowLastColumn="0"/>
+            <w:tcW w:w="2454" w:type="dxa"/>
+            <w:shd w:val="clear" w:color="auto" w:fill="CCCCCC" w:themeFill="text1" w:themeFillTint="33"/>
+            <w:vAlign w:val="center"/>
+          </w:tcPr>
+          <w:p>
+            <w:pPr>
+              <w:pStyle w:val="Nidungvnbn"/>
+              <w:ind w:firstLine="0"/>
+              <w:jc w:val="center"/>
+            </w:pPr>
+            <w:r>
+              <w:t>Bảo vệ</w:t>
+            </w:r>
+          </w:p>
+        </w:tc>
+        <w:tc>
+          <w:tcPr>
+            <w:tcW w:w="6657" w:type="dxa"/>
+            <w:shd w:val="clear" w:color="auto" w:fill="CCCCCC" w:themeFill="text1" w:themeFillTint="33"/>
+          </w:tcPr>
+          <w:p>
+            <w:pPr>
+              <w:spacing w:line="360" w:lineRule="auto"/>
+              <w:jc w:val="both"/>
+              <w:cnfStyle w:val="000000000000" w:firstRow="0" w:lastRow="0" w:firstColumn="0" w:lastColumn="0" w:oddVBand="0" w:evenVBand="0" w:oddHBand="0" w:evenHBand="0" w:firstRowFirstColumn="0" w:firstRowLastColumn="0" w:lastRowFirstColumn="0" w:lastRowLastColumn="0"/>
+              <w:rPr>
+                <w:sz w:val="26"/>
+                <w:szCs w:val="26"/>
+              </w:rPr>
+            </w:pPr>
+          </w:p>
+        </w:tc>
+      </w:tr>
+      <w:tr>
+        <w:tc>
+          <w:tcPr>
+            <w:cnfStyle w:val="001000000000" w:firstRow="0" w:lastRow="0" w:firstColumn="1" w:lastColumn="0" w:oddVBand="0" w:evenVBand="0" w:oddHBand="0" w:evenHBand="0" w:firstRowFirstColumn="0" w:firstRowLastColumn="0" w:lastRowFirstColumn="0" w:lastRowLastColumn="0"/>
+            <w:tcW w:w="2454" w:type="dxa"/>
+            <w:shd w:val="clear" w:color="auto" w:fill="CCCCCC" w:themeFill="text1" w:themeFillTint="33"/>
+            <w:vAlign w:val="center"/>
+          </w:tcPr>
+          <w:p>
+            <w:pPr>
+              <w:pStyle w:val="Nidungvnbn"/>
+              <w:ind w:firstLine="0"/>
+              <w:jc w:val="center"/>
+            </w:pPr>
+            <w:r>
+              <w:lastRenderedPageBreak/>
+              <w:t>Khách hàng</w:t>
+            </w:r>
+          </w:p>
+        </w:tc>
+        <w:tc>
+          <w:tcPr>
+            <w:tcW w:w="6657" w:type="dxa"/>
+            <w:shd w:val="clear" w:color="auto" w:fill="CCCCCC" w:themeFill="text1" w:themeFillTint="33"/>
+          </w:tcPr>
+          <w:p>
+            <w:pPr>
+              <w:spacing w:line="360" w:lineRule="auto"/>
+              <w:jc w:val="both"/>
+              <w:cnfStyle w:val="000000000000" w:firstRow="0" w:lastRow="0" w:firstColumn="0" w:lastColumn="0" w:oddVBand="0" w:evenVBand="0" w:oddHBand="0" w:evenHBand="0" w:firstRowFirstColumn="0" w:firstRowLastColumn="0" w:lastRowFirstColumn="0" w:lastRowLastColumn="0"/>
+              <w:rPr>
+                <w:sz w:val="26"/>
+                <w:szCs w:val="26"/>
+              </w:rPr>
+            </w:pPr>
+          </w:p>
+        </w:tc>
+      </w:tr>
+      <w:tr>
+        <w:tc>
+          <w:tcPr>
+            <w:cnfStyle w:val="001000000000" w:firstRow="0" w:lastRow="0" w:firstColumn="1" w:lastColumn="0" w:oddVBand="0" w:evenVBand="0" w:oddHBand="0" w:evenHBand="0" w:firstRowFirstColumn="0" w:firstRowLastColumn="0" w:lastRowFirstColumn="0" w:lastRowLastColumn="0"/>
+            <w:tcW w:w="2454" w:type="dxa"/>
+            <w:shd w:val="clear" w:color="auto" w:fill="CCCCCC" w:themeFill="text1" w:themeFillTint="33"/>
+            <w:vAlign w:val="center"/>
+          </w:tcPr>
+          <w:p>
+            <w:pPr>
+              <w:pStyle w:val="Nidungvnbn"/>
+              <w:ind w:firstLine="0"/>
+              <w:jc w:val="center"/>
+            </w:pPr>
+            <w:r>
+              <w:t>Quản lý</w:t>
+            </w:r>
+          </w:p>
+        </w:tc>
+        <w:tc>
+          <w:tcPr>
+            <w:tcW w:w="6657" w:type="dxa"/>
+            <w:shd w:val="clear" w:color="auto" w:fill="CCCCCC" w:themeFill="text1" w:themeFillTint="33"/>
+          </w:tcPr>
+          <w:p>
+            <w:pPr>
+              <w:spacing w:line="360" w:lineRule="auto"/>
+              <w:jc w:val="both"/>
+              <w:cnfStyle w:val="000000000000" w:firstRow="0" w:lastRow="0" w:firstColumn="0" w:lastColumn="0" w:oddVBand="0" w:evenVBand="0" w:oddHBand="0" w:evenHBand="0" w:firstRowFirstColumn="0" w:firstRowLastColumn="0" w:lastRowFirstColumn="0" w:lastRowLastColumn="0"/>
+              <w:rPr>
+                <w:sz w:val="26"/>
+                <w:szCs w:val="26"/>
+              </w:rPr>
+            </w:pPr>
+          </w:p>
+        </w:tc>
+      </w:tr>
+    </w:tbl>
+    <w:p>
+      <w:pPr>
+        <w:pStyle w:val="Tiumccp1"/>
+      </w:pPr>
+    </w:p>
+    <w:p>
+      <w:pPr>
+        <w:pStyle w:val="Tiumccp1"/>
+      </w:pPr>
+      <w:r>
+        <w:t>2.4 Usecase:</w:t>
       </w:r>
     </w:p>
     <w:tbl>
@@ -3910,7 +4895,7 @@
           <w:rPr>
             <w:noProof/>
           </w:rPr>
-          <w:t>2</w:t>
+          <w:t>5</w:t>
         </w:r>
         <w:r>
           <w:rPr>
@@ -4639,6 +5624,232 @@
     </w:lvl>
   </w:abstractNum>
   <w:abstractNum w:abstractNumId="7" w15:restartNumberingAfterBreak="0">
+    <w:nsid w:val="21DE6713"/>
+    <w:multiLevelType w:val="hybridMultilevel"/>
+    <w:tmpl w:val="3F260A7A"/>
+    <w:lvl w:ilvl="0" w:tplc="04090001">
+      <w:start w:val="1"/>
+      <w:numFmt w:val="bullet"/>
+      <w:lvlText w:val=""/>
+      <w:lvlJc w:val="left"/>
+      <w:pPr>
+        <w:ind w:left="1440" w:hanging="360"/>
+      </w:pPr>
+      <w:rPr>
+        <w:rFonts w:ascii="Symbol" w:hAnsi="Symbol" w:hint="default"/>
+      </w:rPr>
+    </w:lvl>
+    <w:lvl w:ilvl="1" w:tplc="04090003" w:tentative="1">
+      <w:start w:val="1"/>
+      <w:numFmt w:val="bullet"/>
+      <w:lvlText w:val="o"/>
+      <w:lvlJc w:val="left"/>
+      <w:pPr>
+        <w:ind w:left="2160" w:hanging="360"/>
+      </w:pPr>
+      <w:rPr>
+        <w:rFonts w:ascii="Courier New" w:hAnsi="Courier New" w:cs="Courier New" w:hint="default"/>
+      </w:rPr>
+    </w:lvl>
+    <w:lvl w:ilvl="2" w:tplc="04090005" w:tentative="1">
+      <w:start w:val="1"/>
+      <w:numFmt w:val="bullet"/>
+      <w:lvlText w:val=""/>
+      <w:lvlJc w:val="left"/>
+      <w:pPr>
+        <w:ind w:left="2880" w:hanging="360"/>
+      </w:pPr>
+      <w:rPr>
+        <w:rFonts w:ascii="Wingdings" w:hAnsi="Wingdings" w:hint="default"/>
+      </w:rPr>
+    </w:lvl>
+    <w:lvl w:ilvl="3" w:tplc="04090001" w:tentative="1">
+      <w:start w:val="1"/>
+      <w:numFmt w:val="bullet"/>
+      <w:lvlText w:val=""/>
+      <w:lvlJc w:val="left"/>
+      <w:pPr>
+        <w:ind w:left="3600" w:hanging="360"/>
+      </w:pPr>
+      <w:rPr>
+        <w:rFonts w:ascii="Symbol" w:hAnsi="Symbol" w:hint="default"/>
+      </w:rPr>
+    </w:lvl>
+    <w:lvl w:ilvl="4" w:tplc="04090003" w:tentative="1">
+      <w:start w:val="1"/>
+      <w:numFmt w:val="bullet"/>
+      <w:lvlText w:val="o"/>
+      <w:lvlJc w:val="left"/>
+      <w:pPr>
+        <w:ind w:left="4320" w:hanging="360"/>
+      </w:pPr>
+      <w:rPr>
+        <w:rFonts w:ascii="Courier New" w:hAnsi="Courier New" w:cs="Courier New" w:hint="default"/>
+      </w:rPr>
+    </w:lvl>
+    <w:lvl w:ilvl="5" w:tplc="04090005" w:tentative="1">
+      <w:start w:val="1"/>
+      <w:numFmt w:val="bullet"/>
+      <w:lvlText w:val=""/>
+      <w:lvlJc w:val="left"/>
+      <w:pPr>
+        <w:ind w:left="5040" w:hanging="360"/>
+      </w:pPr>
+      <w:rPr>
+        <w:rFonts w:ascii="Wingdings" w:hAnsi="Wingdings" w:hint="default"/>
+      </w:rPr>
+    </w:lvl>
+    <w:lvl w:ilvl="6" w:tplc="04090001" w:tentative="1">
+      <w:start w:val="1"/>
+      <w:numFmt w:val="bullet"/>
+      <w:lvlText w:val=""/>
+      <w:lvlJc w:val="left"/>
+      <w:pPr>
+        <w:ind w:left="5760" w:hanging="360"/>
+      </w:pPr>
+      <w:rPr>
+        <w:rFonts w:ascii="Symbol" w:hAnsi="Symbol" w:hint="default"/>
+      </w:rPr>
+    </w:lvl>
+    <w:lvl w:ilvl="7" w:tplc="04090003" w:tentative="1">
+      <w:start w:val="1"/>
+      <w:numFmt w:val="bullet"/>
+      <w:lvlText w:val="o"/>
+      <w:lvlJc w:val="left"/>
+      <w:pPr>
+        <w:ind w:left="6480" w:hanging="360"/>
+      </w:pPr>
+      <w:rPr>
+        <w:rFonts w:ascii="Courier New" w:hAnsi="Courier New" w:cs="Courier New" w:hint="default"/>
+      </w:rPr>
+    </w:lvl>
+    <w:lvl w:ilvl="8" w:tplc="04090005" w:tentative="1">
+      <w:start w:val="1"/>
+      <w:numFmt w:val="bullet"/>
+      <w:lvlText w:val=""/>
+      <w:lvlJc w:val="left"/>
+      <w:pPr>
+        <w:ind w:left="7200" w:hanging="360"/>
+      </w:pPr>
+      <w:rPr>
+        <w:rFonts w:ascii="Wingdings" w:hAnsi="Wingdings" w:hint="default"/>
+      </w:rPr>
+    </w:lvl>
+  </w:abstractNum>
+  <w:abstractNum w:abstractNumId="8" w15:restartNumberingAfterBreak="0">
+    <w:nsid w:val="269D7F59"/>
+    <w:multiLevelType w:val="hybridMultilevel"/>
+    <w:tmpl w:val="8A16D6A2"/>
+    <w:lvl w:ilvl="0" w:tplc="04090001">
+      <w:start w:val="1"/>
+      <w:numFmt w:val="bullet"/>
+      <w:lvlText w:val=""/>
+      <w:lvlJc w:val="left"/>
+      <w:pPr>
+        <w:ind w:left="1440" w:hanging="360"/>
+      </w:pPr>
+      <w:rPr>
+        <w:rFonts w:ascii="Symbol" w:hAnsi="Symbol" w:hint="default"/>
+      </w:rPr>
+    </w:lvl>
+    <w:lvl w:ilvl="1" w:tplc="04090003" w:tentative="1">
+      <w:start w:val="1"/>
+      <w:numFmt w:val="bullet"/>
+      <w:lvlText w:val="o"/>
+      <w:lvlJc w:val="left"/>
+      <w:pPr>
+        <w:ind w:left="2160" w:hanging="360"/>
+      </w:pPr>
+      <w:rPr>
+        <w:rFonts w:ascii="Courier New" w:hAnsi="Courier New" w:cs="Courier New" w:hint="default"/>
+      </w:rPr>
+    </w:lvl>
+    <w:lvl w:ilvl="2" w:tplc="04090005" w:tentative="1">
+      <w:start w:val="1"/>
+      <w:numFmt w:val="bullet"/>
+      <w:lvlText w:val=""/>
+      <w:lvlJc w:val="left"/>
+      <w:pPr>
+        <w:ind w:left="2880" w:hanging="360"/>
+      </w:pPr>
+      <w:rPr>
+        <w:rFonts w:ascii="Wingdings" w:hAnsi="Wingdings" w:hint="default"/>
+      </w:rPr>
+    </w:lvl>
+    <w:lvl w:ilvl="3" w:tplc="04090001" w:tentative="1">
+      <w:start w:val="1"/>
+      <w:numFmt w:val="bullet"/>
+      <w:lvlText w:val=""/>
+      <w:lvlJc w:val="left"/>
+      <w:pPr>
+        <w:ind w:left="3600" w:hanging="360"/>
+      </w:pPr>
+      <w:rPr>
+        <w:rFonts w:ascii="Symbol" w:hAnsi="Symbol" w:hint="default"/>
+      </w:rPr>
+    </w:lvl>
+    <w:lvl w:ilvl="4" w:tplc="04090003" w:tentative="1">
+      <w:start w:val="1"/>
+      <w:numFmt w:val="bullet"/>
+      <w:lvlText w:val="o"/>
+      <w:lvlJc w:val="left"/>
+      <w:pPr>
+        <w:ind w:left="4320" w:hanging="360"/>
+      </w:pPr>
+      <w:rPr>
+        <w:rFonts w:ascii="Courier New" w:hAnsi="Courier New" w:cs="Courier New" w:hint="default"/>
+      </w:rPr>
+    </w:lvl>
+    <w:lvl w:ilvl="5" w:tplc="04090005" w:tentative="1">
+      <w:start w:val="1"/>
+      <w:numFmt w:val="bullet"/>
+      <w:lvlText w:val=""/>
+      <w:lvlJc w:val="left"/>
+      <w:pPr>
+        <w:ind w:left="5040" w:hanging="360"/>
+      </w:pPr>
+      <w:rPr>
+        <w:rFonts w:ascii="Wingdings" w:hAnsi="Wingdings" w:hint="default"/>
+      </w:rPr>
+    </w:lvl>
+    <w:lvl w:ilvl="6" w:tplc="04090001" w:tentative="1">
+      <w:start w:val="1"/>
+      <w:numFmt w:val="bullet"/>
+      <w:lvlText w:val=""/>
+      <w:lvlJc w:val="left"/>
+      <w:pPr>
+        <w:ind w:left="5760" w:hanging="360"/>
+      </w:pPr>
+      <w:rPr>
+        <w:rFonts w:ascii="Symbol" w:hAnsi="Symbol" w:hint="default"/>
+      </w:rPr>
+    </w:lvl>
+    <w:lvl w:ilvl="7" w:tplc="04090003" w:tentative="1">
+      <w:start w:val="1"/>
+      <w:numFmt w:val="bullet"/>
+      <w:lvlText w:val="o"/>
+      <w:lvlJc w:val="left"/>
+      <w:pPr>
+        <w:ind w:left="6480" w:hanging="360"/>
+      </w:pPr>
+      <w:rPr>
+        <w:rFonts w:ascii="Courier New" w:hAnsi="Courier New" w:cs="Courier New" w:hint="default"/>
+      </w:rPr>
+    </w:lvl>
+    <w:lvl w:ilvl="8" w:tplc="04090005" w:tentative="1">
+      <w:start w:val="1"/>
+      <w:numFmt w:val="bullet"/>
+      <w:lvlText w:val=""/>
+      <w:lvlJc w:val="left"/>
+      <w:pPr>
+        <w:ind w:left="7200" w:hanging="360"/>
+      </w:pPr>
+      <w:rPr>
+        <w:rFonts w:ascii="Wingdings" w:hAnsi="Wingdings" w:hint="default"/>
+      </w:rPr>
+    </w:lvl>
+  </w:abstractNum>
+  <w:abstractNum w:abstractNumId="9" w15:restartNumberingAfterBreak="0">
     <w:nsid w:val="279F298E"/>
     <w:multiLevelType w:val="hybridMultilevel"/>
     <w:tmpl w:val="A6F0EEAA"/>
@@ -4727,7 +5938,119 @@
       </w:pPr>
     </w:lvl>
   </w:abstractNum>
-  <w:abstractNum w:abstractNumId="8" w15:restartNumberingAfterBreak="0">
+  <w:abstractNum w:abstractNumId="10" w15:restartNumberingAfterBreak="0">
+    <w:nsid w:val="32150F55"/>
+    <w:multiLevelType w:val="hybridMultilevel"/>
+    <w:tmpl w:val="C3343DEC"/>
+    <w:lvl w:ilvl="0" w:tplc="4FFE195C">
+      <w:numFmt w:val="bullet"/>
+      <w:lvlText w:val="-"/>
+      <w:lvlJc w:val="left"/>
+      <w:pPr>
+        <w:ind w:left="1440" w:hanging="360"/>
+      </w:pPr>
+      <w:rPr>
+        <w:rFonts w:ascii="Times New Roman" w:eastAsiaTheme="minorHAnsi" w:hAnsi="Times New Roman" w:cs="Times New Roman" w:hint="default"/>
+      </w:rPr>
+    </w:lvl>
+    <w:lvl w:ilvl="1" w:tplc="04090003" w:tentative="1">
+      <w:start w:val="1"/>
+      <w:numFmt w:val="bullet"/>
+      <w:lvlText w:val="o"/>
+      <w:lvlJc w:val="left"/>
+      <w:pPr>
+        <w:ind w:left="2160" w:hanging="360"/>
+      </w:pPr>
+      <w:rPr>
+        <w:rFonts w:ascii="Courier New" w:hAnsi="Courier New" w:cs="Courier New" w:hint="default"/>
+      </w:rPr>
+    </w:lvl>
+    <w:lvl w:ilvl="2" w:tplc="04090005" w:tentative="1">
+      <w:start w:val="1"/>
+      <w:numFmt w:val="bullet"/>
+      <w:lvlText w:val=""/>
+      <w:lvlJc w:val="left"/>
+      <w:pPr>
+        <w:ind w:left="2880" w:hanging="360"/>
+      </w:pPr>
+      <w:rPr>
+        <w:rFonts w:ascii="Wingdings" w:hAnsi="Wingdings" w:hint="default"/>
+      </w:rPr>
+    </w:lvl>
+    <w:lvl w:ilvl="3" w:tplc="04090001" w:tentative="1">
+      <w:start w:val="1"/>
+      <w:numFmt w:val="bullet"/>
+      <w:lvlText w:val=""/>
+      <w:lvlJc w:val="left"/>
+      <w:pPr>
+        <w:ind w:left="3600" w:hanging="360"/>
+      </w:pPr>
+      <w:rPr>
+        <w:rFonts w:ascii="Symbol" w:hAnsi="Symbol" w:hint="default"/>
+      </w:rPr>
+    </w:lvl>
+    <w:lvl w:ilvl="4" w:tplc="04090003" w:tentative="1">
+      <w:start w:val="1"/>
+      <w:numFmt w:val="bullet"/>
+      <w:lvlText w:val="o"/>
+      <w:lvlJc w:val="left"/>
+      <w:pPr>
+        <w:ind w:left="4320" w:hanging="360"/>
+      </w:pPr>
+      <w:rPr>
+        <w:rFonts w:ascii="Courier New" w:hAnsi="Courier New" w:cs="Courier New" w:hint="default"/>
+      </w:rPr>
+    </w:lvl>
+    <w:lvl w:ilvl="5" w:tplc="04090005" w:tentative="1">
+      <w:start w:val="1"/>
+      <w:numFmt w:val="bullet"/>
+      <w:lvlText w:val=""/>
+      <w:lvlJc w:val="left"/>
+      <w:pPr>
+        <w:ind w:left="5040" w:hanging="360"/>
+      </w:pPr>
+      <w:rPr>
+        <w:rFonts w:ascii="Wingdings" w:hAnsi="Wingdings" w:hint="default"/>
+      </w:rPr>
+    </w:lvl>
+    <w:lvl w:ilvl="6" w:tplc="04090001" w:tentative="1">
+      <w:start w:val="1"/>
+      <w:numFmt w:val="bullet"/>
+      <w:lvlText w:val=""/>
+      <w:lvlJc w:val="left"/>
+      <w:pPr>
+        <w:ind w:left="5760" w:hanging="360"/>
+      </w:pPr>
+      <w:rPr>
+        <w:rFonts w:ascii="Symbol" w:hAnsi="Symbol" w:hint="default"/>
+      </w:rPr>
+    </w:lvl>
+    <w:lvl w:ilvl="7" w:tplc="04090003" w:tentative="1">
+      <w:start w:val="1"/>
+      <w:numFmt w:val="bullet"/>
+      <w:lvlText w:val="o"/>
+      <w:lvlJc w:val="left"/>
+      <w:pPr>
+        <w:ind w:left="6480" w:hanging="360"/>
+      </w:pPr>
+      <w:rPr>
+        <w:rFonts w:ascii="Courier New" w:hAnsi="Courier New" w:cs="Courier New" w:hint="default"/>
+      </w:rPr>
+    </w:lvl>
+    <w:lvl w:ilvl="8" w:tplc="04090005" w:tentative="1">
+      <w:start w:val="1"/>
+      <w:numFmt w:val="bullet"/>
+      <w:lvlText w:val=""/>
+      <w:lvlJc w:val="left"/>
+      <w:pPr>
+        <w:ind w:left="7200" w:hanging="360"/>
+      </w:pPr>
+      <w:rPr>
+        <w:rFonts w:ascii="Wingdings" w:hAnsi="Wingdings" w:hint="default"/>
+      </w:rPr>
+    </w:lvl>
+  </w:abstractNum>
+  <w:abstractNum w:abstractNumId="11" w15:restartNumberingAfterBreak="0">
     <w:nsid w:val="33755BB2"/>
     <w:multiLevelType w:val="hybridMultilevel"/>
     <w:tmpl w:val="16147F22"/>
@@ -4816,7 +6139,138 @@
       </w:pPr>
     </w:lvl>
   </w:abstractNum>
-  <w:abstractNum w:abstractNumId="9" w15:restartNumberingAfterBreak="0">
+  <w:abstractNum w:abstractNumId="12" w15:restartNumberingAfterBreak="0">
+    <w:nsid w:val="371D02C7"/>
+    <w:multiLevelType w:val="multilevel"/>
+    <w:tmpl w:val="5C4889F6"/>
+    <w:lvl w:ilvl="0">
+      <w:start w:val="1"/>
+      <w:numFmt w:val="decimal"/>
+      <w:lvlText w:val="%1"/>
+      <w:lvlJc w:val="left"/>
+      <w:pPr>
+        <w:ind w:left="408" w:hanging="408"/>
+      </w:pPr>
+      <w:rPr>
+        <w:rFonts w:hint="default"/>
+        <w:color w:val="auto"/>
+        <w:sz w:val="26"/>
+      </w:rPr>
+    </w:lvl>
+    <w:lvl w:ilvl="1">
+      <w:start w:val="1"/>
+      <w:numFmt w:val="decimal"/>
+      <w:lvlText w:val="%1.%2"/>
+      <w:lvlJc w:val="left"/>
+      <w:pPr>
+        <w:ind w:left="408" w:hanging="408"/>
+      </w:pPr>
+      <w:rPr>
+        <w:rFonts w:hint="default"/>
+        <w:color w:val="auto"/>
+        <w:sz w:val="26"/>
+      </w:rPr>
+    </w:lvl>
+    <w:lvl w:ilvl="2">
+      <w:start w:val="1"/>
+      <w:numFmt w:val="decimal"/>
+      <w:lvlText w:val="%1.%2.%3"/>
+      <w:lvlJc w:val="left"/>
+      <w:pPr>
+        <w:ind w:left="720" w:hanging="720"/>
+      </w:pPr>
+      <w:rPr>
+        <w:rFonts w:hint="default"/>
+        <w:color w:val="auto"/>
+        <w:sz w:val="26"/>
+      </w:rPr>
+    </w:lvl>
+    <w:lvl w:ilvl="3">
+      <w:start w:val="1"/>
+      <w:numFmt w:val="decimal"/>
+      <w:lvlText w:val="%1.%2.%3.%4"/>
+      <w:lvlJc w:val="left"/>
+      <w:pPr>
+        <w:ind w:left="1080" w:hanging="1080"/>
+      </w:pPr>
+      <w:rPr>
+        <w:rFonts w:hint="default"/>
+        <w:color w:val="auto"/>
+        <w:sz w:val="26"/>
+      </w:rPr>
+    </w:lvl>
+    <w:lvl w:ilvl="4">
+      <w:start w:val="1"/>
+      <w:numFmt w:val="decimal"/>
+      <w:lvlText w:val="%1.%2.%3.%4.%5"/>
+      <w:lvlJc w:val="left"/>
+      <w:pPr>
+        <w:ind w:left="1080" w:hanging="1080"/>
+      </w:pPr>
+      <w:rPr>
+        <w:rFonts w:hint="default"/>
+        <w:color w:val="auto"/>
+        <w:sz w:val="26"/>
+      </w:rPr>
+    </w:lvl>
+    <w:lvl w:ilvl="5">
+      <w:start w:val="1"/>
+      <w:numFmt w:val="decimal"/>
+      <w:lvlText w:val="%1.%2.%3.%4.%5.%6"/>
+      <w:lvlJc w:val="left"/>
+      <w:pPr>
+        <w:ind w:left="1440" w:hanging="1440"/>
+      </w:pPr>
+      <w:rPr>
+        <w:rFonts w:hint="default"/>
+        <w:color w:val="auto"/>
+        <w:sz w:val="26"/>
+      </w:rPr>
+    </w:lvl>
+    <w:lvl w:ilvl="6">
+      <w:start w:val="1"/>
+      <w:numFmt w:val="decimal"/>
+      <w:lvlText w:val="%1.%2.%3.%4.%5.%6.%7"/>
+      <w:lvlJc w:val="left"/>
+      <w:pPr>
+        <w:ind w:left="1440" w:hanging="1440"/>
+      </w:pPr>
+      <w:rPr>
+        <w:rFonts w:hint="default"/>
+        <w:color w:val="auto"/>
+        <w:sz w:val="26"/>
+      </w:rPr>
+    </w:lvl>
+    <w:lvl w:ilvl="7">
+      <w:start w:val="1"/>
+      <w:numFmt w:val="decimal"/>
+      <w:lvlText w:val="%1.%2.%3.%4.%5.%6.%7.%8"/>
+      <w:lvlJc w:val="left"/>
+      <w:pPr>
+        <w:ind w:left="1800" w:hanging="1800"/>
+      </w:pPr>
+      <w:rPr>
+        <w:rFonts w:hint="default"/>
+        <w:color w:val="auto"/>
+        <w:sz w:val="26"/>
+      </w:rPr>
+    </w:lvl>
+    <w:lvl w:ilvl="8">
+      <w:start w:val="1"/>
+      <w:numFmt w:val="decimal"/>
+      <w:lvlText w:val="%1.%2.%3.%4.%5.%6.%7.%8.%9"/>
+      <w:lvlJc w:val="left"/>
+      <w:pPr>
+        <w:ind w:left="2160" w:hanging="2160"/>
+      </w:pPr>
+      <w:rPr>
+        <w:rFonts w:hint="default"/>
+        <w:color w:val="auto"/>
+        <w:sz w:val="26"/>
+      </w:rPr>
+    </w:lvl>
+  </w:abstractNum>
+  <w:abstractNum w:abstractNumId="13" w15:restartNumberingAfterBreak="0">
     <w:nsid w:val="39CD232F"/>
     <w:multiLevelType w:val="multilevel"/>
     <w:tmpl w:val="181AED22"/>
@@ -4965,7 +6419,7 @@
       </w:rPr>
     </w:lvl>
   </w:abstractNum>
-  <w:abstractNum w:abstractNumId="10" w15:restartNumberingAfterBreak="0">
+  <w:abstractNum w:abstractNumId="14" w15:restartNumberingAfterBreak="0">
     <w:nsid w:val="51AB66C8"/>
     <w:multiLevelType w:val="hybridMultilevel"/>
     <w:tmpl w:val="9118B95E"/>
@@ -5054,7 +6508,120 @@
       </w:pPr>
     </w:lvl>
   </w:abstractNum>
-  <w:abstractNum w:abstractNumId="11" w15:restartNumberingAfterBreak="0">
+  <w:abstractNum w:abstractNumId="15" w15:restartNumberingAfterBreak="0">
+    <w:nsid w:val="538906FB"/>
+    <w:multiLevelType w:val="hybridMultilevel"/>
+    <w:tmpl w:val="ECD8A504"/>
+    <w:lvl w:ilvl="0" w:tplc="04090001">
+      <w:start w:val="1"/>
+      <w:numFmt w:val="bullet"/>
+      <w:lvlText w:val=""/>
+      <w:lvlJc w:val="left"/>
+      <w:pPr>
+        <w:ind w:left="1440" w:hanging="360"/>
+      </w:pPr>
+      <w:rPr>
+        <w:rFonts w:ascii="Symbol" w:hAnsi="Symbol" w:hint="default"/>
+      </w:rPr>
+    </w:lvl>
+    <w:lvl w:ilvl="1" w:tplc="04090003" w:tentative="1">
+      <w:start w:val="1"/>
+      <w:numFmt w:val="bullet"/>
+      <w:lvlText w:val="o"/>
+      <w:lvlJc w:val="left"/>
+      <w:pPr>
+        <w:ind w:left="2160" w:hanging="360"/>
+      </w:pPr>
+      <w:rPr>
+        <w:rFonts w:ascii="Courier New" w:hAnsi="Courier New" w:cs="Courier New" w:hint="default"/>
+      </w:rPr>
+    </w:lvl>
+    <w:lvl w:ilvl="2" w:tplc="04090005" w:tentative="1">
+      <w:start w:val="1"/>
+      <w:numFmt w:val="bullet"/>
+      <w:lvlText w:val=""/>
+      <w:lvlJc w:val="left"/>
+      <w:pPr>
+        <w:ind w:left="2880" w:hanging="360"/>
+      </w:pPr>
+      <w:rPr>
+        <w:rFonts w:ascii="Wingdings" w:hAnsi="Wingdings" w:hint="default"/>
+      </w:rPr>
+    </w:lvl>
+    <w:lvl w:ilvl="3" w:tplc="04090001" w:tentative="1">
+      <w:start w:val="1"/>
+      <w:numFmt w:val="bullet"/>
+      <w:lvlText w:val=""/>
+      <w:lvlJc w:val="left"/>
+      <w:pPr>
+        <w:ind w:left="3600" w:hanging="360"/>
+      </w:pPr>
+      <w:rPr>
+        <w:rFonts w:ascii="Symbol" w:hAnsi="Symbol" w:hint="default"/>
+      </w:rPr>
+    </w:lvl>
+    <w:lvl w:ilvl="4" w:tplc="04090003" w:tentative="1">
+      <w:start w:val="1"/>
+      <w:numFmt w:val="bullet"/>
+      <w:lvlText w:val="o"/>
+      <w:lvlJc w:val="left"/>
+      <w:pPr>
+        <w:ind w:left="4320" w:hanging="360"/>
+      </w:pPr>
+      <w:rPr>
+        <w:rFonts w:ascii="Courier New" w:hAnsi="Courier New" w:cs="Courier New" w:hint="default"/>
+      </w:rPr>
+    </w:lvl>
+    <w:lvl w:ilvl="5" w:tplc="04090005" w:tentative="1">
+      <w:start w:val="1"/>
+      <w:numFmt w:val="bullet"/>
+      <w:lvlText w:val=""/>
+      <w:lvlJc w:val="left"/>
+      <w:pPr>
+        <w:ind w:left="5040" w:hanging="360"/>
+      </w:pPr>
+      <w:rPr>
+        <w:rFonts w:ascii="Wingdings" w:hAnsi="Wingdings" w:hint="default"/>
+      </w:rPr>
+    </w:lvl>
+    <w:lvl w:ilvl="6" w:tplc="04090001" w:tentative="1">
+      <w:start w:val="1"/>
+      <w:numFmt w:val="bullet"/>
+      <w:lvlText w:val=""/>
+      <w:lvlJc w:val="left"/>
+      <w:pPr>
+        <w:ind w:left="5760" w:hanging="360"/>
+      </w:pPr>
+      <w:rPr>
+        <w:rFonts w:ascii="Symbol" w:hAnsi="Symbol" w:hint="default"/>
+      </w:rPr>
+    </w:lvl>
+    <w:lvl w:ilvl="7" w:tplc="04090003" w:tentative="1">
+      <w:start w:val="1"/>
+      <w:numFmt w:val="bullet"/>
+      <w:lvlText w:val="o"/>
+      <w:lvlJc w:val="left"/>
+      <w:pPr>
+        <w:ind w:left="6480" w:hanging="360"/>
+      </w:pPr>
+      <w:rPr>
+        <w:rFonts w:ascii="Courier New" w:hAnsi="Courier New" w:cs="Courier New" w:hint="default"/>
+      </w:rPr>
+    </w:lvl>
+    <w:lvl w:ilvl="8" w:tplc="04090005" w:tentative="1">
+      <w:start w:val="1"/>
+      <w:numFmt w:val="bullet"/>
+      <w:lvlText w:val=""/>
+      <w:lvlJc w:val="left"/>
+      <w:pPr>
+        <w:ind w:left="7200" w:hanging="360"/>
+      </w:pPr>
+      <w:rPr>
+        <w:rFonts w:ascii="Wingdings" w:hAnsi="Wingdings" w:hint="default"/>
+      </w:rPr>
+    </w:lvl>
+  </w:abstractNum>
+  <w:abstractNum w:abstractNumId="16" w15:restartNumberingAfterBreak="0">
     <w:nsid w:val="592F22FF"/>
     <w:multiLevelType w:val="hybridMultilevel"/>
     <w:tmpl w:val="E30852F2"/>
@@ -5145,7 +6712,7 @@
       </w:pPr>
     </w:lvl>
   </w:abstractNum>
-  <w:abstractNum w:abstractNumId="12" w15:restartNumberingAfterBreak="0">
+  <w:abstractNum w:abstractNumId="17" w15:restartNumberingAfterBreak="0">
     <w:nsid w:val="66BA4732"/>
     <w:multiLevelType w:val="hybridMultilevel"/>
     <w:tmpl w:val="9C70E27C"/>
@@ -5234,7 +6801,7 @@
       </w:pPr>
     </w:lvl>
   </w:abstractNum>
-  <w:abstractNum w:abstractNumId="13" w15:restartNumberingAfterBreak="0">
+  <w:abstractNum w:abstractNumId="18" w15:restartNumberingAfterBreak="0">
     <w:nsid w:val="71811F32"/>
     <w:multiLevelType w:val="hybridMultilevel"/>
     <w:tmpl w:val="07CA2C4E"/>
@@ -5347,7 +6914,7 @@
       </w:rPr>
     </w:lvl>
   </w:abstractNum>
-  <w:abstractNum w:abstractNumId="14" w15:restartNumberingAfterBreak="0">
+  <w:abstractNum w:abstractNumId="19" w15:restartNumberingAfterBreak="0">
     <w:nsid w:val="79A33DFE"/>
     <w:multiLevelType w:val="hybridMultilevel"/>
     <w:tmpl w:val="10700184"/>
@@ -5460,7 +7027,7 @@
       </w:rPr>
     </w:lvl>
   </w:abstractNum>
-  <w:abstractNum w:abstractNumId="15" w15:restartNumberingAfterBreak="0">
+  <w:abstractNum w:abstractNumId="20" w15:restartNumberingAfterBreak="0">
     <w:nsid w:val="7B7762A8"/>
     <w:multiLevelType w:val="hybridMultilevel"/>
     <w:tmpl w:val="C1CE738C"/>
@@ -5553,13 +7120,13 @@
     <w:abstractNumId w:val="3"/>
   </w:num>
   <w:num w:numId="2">
-    <w:abstractNumId w:val="10"/>
+    <w:abstractNumId w:val="14"/>
   </w:num>
   <w:num w:numId="3">
-    <w:abstractNumId w:val="12"/>
+    <w:abstractNumId w:val="17"/>
   </w:num>
   <w:num w:numId="4">
-    <w:abstractNumId w:val="15"/>
+    <w:abstractNumId w:val="20"/>
   </w:num>
   <w:num w:numId="5">
     <w:abstractNumId w:val="1"/>
@@ -5568,25 +7135,25 @@
     <w:abstractNumId w:val="6"/>
   </w:num>
   <w:num w:numId="7">
-    <w:abstractNumId w:val="11"/>
+    <w:abstractNumId w:val="16"/>
   </w:num>
   <w:num w:numId="8">
-    <w:abstractNumId w:val="13"/>
+    <w:abstractNumId w:val="18"/>
   </w:num>
   <w:num w:numId="9">
     <w:abstractNumId w:val="4"/>
   </w:num>
   <w:num w:numId="10">
+    <w:abstractNumId w:val="13"/>
+  </w:num>
+  <w:num w:numId="11">
+    <w:abstractNumId w:val="19"/>
+  </w:num>
+  <w:num w:numId="12">
     <w:abstractNumId w:val="9"/>
   </w:num>
-  <w:num w:numId="11">
-    <w:abstractNumId w:val="14"/>
-  </w:num>
-  <w:num w:numId="12">
-    <w:abstractNumId w:val="7"/>
-  </w:num>
   <w:num w:numId="13">
-    <w:abstractNumId w:val="8"/>
+    <w:abstractNumId w:val="11"/>
   </w:num>
   <w:num w:numId="14">
     <w:abstractNumId w:val="2"/>
@@ -5596,6 +7163,21 @@
   </w:num>
   <w:num w:numId="16">
     <w:abstractNumId w:val="0"/>
+  </w:num>
+  <w:num w:numId="17">
+    <w:abstractNumId w:val="12"/>
+  </w:num>
+  <w:num w:numId="18">
+    <w:abstractNumId w:val="10"/>
+  </w:num>
+  <w:num w:numId="19">
+    <w:abstractNumId w:val="7"/>
+  </w:num>
+  <w:num w:numId="20">
+    <w:abstractNumId w:val="8"/>
+  </w:num>
+  <w:num w:numId="21">
+    <w:abstractNumId w:val="15"/>
   </w:num>
 </w:numbering>
 </file>
@@ -6101,7 +7683,6 @@
   <w:style w:type="character" w:default="1" w:styleId="DefaultParagraphFont">
     <w:name w:val="Default Paragraph Font"/>
     <w:uiPriority w:val="1"/>
-    <w:semiHidden/>
     <w:unhideWhenUsed/>
   </w:style>
   <w:style w:type="table" w:default="1" w:styleId="TableNormal">
@@ -6279,6 +7860,7 @@
     <w:name w:val="Nội dung văn bản Char"/>
     <w:basedOn w:val="DefaultParagraphFont"/>
     <w:link w:val="Nidungvnbn"/>
+    <w:qFormat/>
     <w:rsid w:val="0064189C"/>
     <w:rPr>
       <w:rFonts w:eastAsia="Times New Roman" w:cs="Times New Roman"/>
@@ -6729,6 +8311,80 @@
       <w:shd w:val="clear" w:color="auto" w:fill="E1DFDD"/>
     </w:rPr>
   </w:style>
+  <w:style w:type="table" w:customStyle="1" w:styleId="GridTable6Colorful1">
+    <w:name w:val="Grid Table 6 Colorful1"/>
+    <w:basedOn w:val="TableNormal"/>
+    <w:uiPriority w:val="51"/>
+    <w:qFormat/>
+    <w:rsid w:val="009D6653"/>
+    <w:pPr>
+      <w:spacing w:after="0" w:line="240" w:lineRule="auto"/>
+    </w:pPr>
+    <w:rPr>
+      <w:rFonts w:eastAsia="SimSun" w:cs="Times New Roman"/>
+      <w:color w:val="000000" w:themeColor="text1"/>
+      <w:sz w:val="20"/>
+      <w:szCs w:val="20"/>
+    </w:rPr>
+    <w:tblPr>
+      <w:tblBorders>
+        <w:top w:val="single" w:sz="4" w:space="0" w:color="666666" w:themeColor="text1" w:themeTint="99"/>
+        <w:left w:val="single" w:sz="4" w:space="0" w:color="666666" w:themeColor="text1" w:themeTint="99"/>
+        <w:bottom w:val="single" w:sz="4" w:space="0" w:color="666666" w:themeColor="text1" w:themeTint="99"/>
+        <w:right w:val="single" w:sz="4" w:space="0" w:color="666666" w:themeColor="text1" w:themeTint="99"/>
+        <w:insideH w:val="single" w:sz="4" w:space="0" w:color="666666" w:themeColor="text1" w:themeTint="99"/>
+        <w:insideV w:val="single" w:sz="4" w:space="0" w:color="666666" w:themeColor="text1" w:themeTint="99"/>
+      </w:tblBorders>
+    </w:tblPr>
+    <w:tblStylePr w:type="firstRow">
+      <w:rPr>
+        <w:b/>
+        <w:bCs/>
+      </w:rPr>
+      <w:tblPr/>
+      <w:tcPr>
+        <w:tcBorders>
+          <w:bottom w:val="single" w:sz="12" w:space="0" w:color="666666" w:themeColor="text1" w:themeTint="99"/>
+        </w:tcBorders>
+      </w:tcPr>
+    </w:tblStylePr>
+    <w:tblStylePr w:type="lastRow">
+      <w:rPr>
+        <w:b/>
+        <w:bCs/>
+      </w:rPr>
+      <w:tblPr/>
+      <w:tcPr>
+        <w:tcBorders>
+          <w:top w:val="double" w:sz="4" w:space="0" w:color="666666" w:themeColor="text1" w:themeTint="99"/>
+        </w:tcBorders>
+      </w:tcPr>
+    </w:tblStylePr>
+    <w:tblStylePr w:type="firstCol">
+      <w:rPr>
+        <w:b/>
+        <w:bCs/>
+      </w:rPr>
+    </w:tblStylePr>
+    <w:tblStylePr w:type="lastCol">
+      <w:rPr>
+        <w:b/>
+        <w:bCs/>
+      </w:rPr>
+    </w:tblStylePr>
+    <w:tblStylePr w:type="band1Vert">
+      <w:tblPr/>
+      <w:tcPr>
+        <w:shd w:val="clear" w:color="auto" w:fill="CCCCCC" w:themeFill="text1" w:themeFillTint="33"/>
+      </w:tcPr>
+    </w:tblStylePr>
+    <w:tblStylePr w:type="band1Horz">
+      <w:tblPr/>
+      <w:tcPr>
+        <w:shd w:val="clear" w:color="auto" w:fill="CCCCCC" w:themeFill="text1" w:themeFillTint="33"/>
+      </w:tcPr>
+    </w:tblStylePr>
+  </w:style>
 </w:styles>
 </file>
 
@@ -7022,7 +8678,7 @@
 </file>
 
 <file path=customXml/itemProps1.xml><?xml version="1.0" encoding="utf-8"?>
-<ds:datastoreItem xmlns:ds="http://schemas.openxmlformats.org/officeDocument/2006/customXml" ds:itemID="{82A33847-BC87-4EEB-8D6C-1396DD1A7924}">
+<ds:datastoreItem xmlns:ds="http://schemas.openxmlformats.org/officeDocument/2006/customXml" ds:itemID="{7BBC4318-F88C-42F0-BBBD-D10EE5B6250E}">
   <ds:schemaRefs>
     <ds:schemaRef ds:uri="http://schemas.openxmlformats.org/officeDocument/2006/bibliography"/>
   </ds:schemaRefs>

</xml_diff>

<commit_message>
Chỉnh sửa, bổ sung báo cáo
Chỉnh sửa 1.2. Khảo sát hệ thống, bổ sung, thay đổi. 
Chỉnh sửa nhỏ phần 1.3. Yêu cầu khác. 
Thay đổi toàn bộ phần 1.5. Yêu cầu phi chức năng
Thêm mới 2.2 Nghiệp vụ
</commit_message>
<xml_diff>
--- a/Finally_CNPM.docx
+++ b/Finally_CNPM.docx
@@ -1,6 +1,6 @@
 
 <file path=word/document.xml><?xml version="1.0" encoding="utf-8"?>
-<w:document xmlns:wpc="http://schemas.microsoft.com/office/word/2010/wordprocessingCanvas" xmlns:cx="http://schemas.microsoft.com/office/drawing/2014/chartex" xmlns:mc="http://schemas.openxmlformats.org/markup-compatibility/2006" xmlns:o="urn:schemas-microsoft-com:office:office" xmlns:r="http://schemas.openxmlformats.org/officeDocument/2006/relationships" xmlns:m="http://schemas.openxmlformats.org/officeDocument/2006/math" xmlns:v="urn:schemas-microsoft-com:vml" xmlns:wp14="http://schemas.microsoft.com/office/word/2010/wordprocessingDrawing" xmlns:wp="http://schemas.openxmlformats.org/drawingml/2006/wordprocessingDrawing" xmlns:w10="urn:schemas-microsoft-com:office:word" xmlns:w="http://schemas.openxmlformats.org/wordprocessingml/2006/main" xmlns:w14="http://schemas.microsoft.com/office/word/2010/wordml" xmlns:w15="http://schemas.microsoft.com/office/word/2012/wordml" xmlns:w16se="http://schemas.microsoft.com/office/word/2015/wordml/symex" xmlns:wpg="http://schemas.microsoft.com/office/word/2010/wordprocessingGroup" xmlns:wpi="http://schemas.microsoft.com/office/word/2010/wordprocessingInk" xmlns:wne="http://schemas.microsoft.com/office/word/2006/wordml" xmlns:wps="http://schemas.microsoft.com/office/word/2010/wordprocessingShape" mc:Ignorable="w14 w15 w16se wp14">
+<w:document xmlns:wpc="http://schemas.microsoft.com/office/word/2010/wordprocessingCanvas" xmlns:cx="http://schemas.microsoft.com/office/drawing/2014/chartex" xmlns:cx1="http://schemas.microsoft.com/office/drawing/2015/9/8/chartex" xmlns:cx2="http://schemas.microsoft.com/office/drawing/2015/10/21/chartex" xmlns:cx3="http://schemas.microsoft.com/office/drawing/2016/5/9/chartex" xmlns:cx4="http://schemas.microsoft.com/office/drawing/2016/5/10/chartex" xmlns:cx5="http://schemas.microsoft.com/office/drawing/2016/5/11/chartex" xmlns:cx6="http://schemas.microsoft.com/office/drawing/2016/5/12/chartex" xmlns:cx7="http://schemas.microsoft.com/office/drawing/2016/5/13/chartex" xmlns:cx8="http://schemas.microsoft.com/office/drawing/2016/5/14/chartex" xmlns:mc="http://schemas.openxmlformats.org/markup-compatibility/2006" xmlns:aink="http://schemas.microsoft.com/office/drawing/2016/ink" xmlns:am3d="http://schemas.microsoft.com/office/drawing/2017/model3d" xmlns:o="urn:schemas-microsoft-com:office:office" xmlns:oel="http://schemas.microsoft.com/office/2019/extlst" xmlns:r="http://schemas.openxmlformats.org/officeDocument/2006/relationships" xmlns:m="http://schemas.openxmlformats.org/officeDocument/2006/math" xmlns:v="urn:schemas-microsoft-com:vml" xmlns:wp14="http://schemas.microsoft.com/office/word/2010/wordprocessingDrawing" xmlns:wp="http://schemas.openxmlformats.org/drawingml/2006/wordprocessingDrawing" xmlns:w10="urn:schemas-microsoft-com:office:word" xmlns:w="http://schemas.openxmlformats.org/wordprocessingml/2006/main" xmlns:w14="http://schemas.microsoft.com/office/word/2010/wordml" xmlns:w15="http://schemas.microsoft.com/office/word/2012/wordml" xmlns:w16cex="http://schemas.microsoft.com/office/word/2018/wordml/cex" xmlns:w16cid="http://schemas.microsoft.com/office/word/2016/wordml/cid" xmlns:w16="http://schemas.microsoft.com/office/word/2018/wordml" xmlns:w16sdtdh="http://schemas.microsoft.com/office/word/2020/wordml/sdtdatahash" xmlns:w16se="http://schemas.microsoft.com/office/word/2015/wordml/symex" xmlns:wpg="http://schemas.microsoft.com/office/word/2010/wordprocessingGroup" xmlns:wpi="http://schemas.microsoft.com/office/word/2010/wordprocessingInk" xmlns:wne="http://schemas.microsoft.com/office/word/2006/wordml" xmlns:wps="http://schemas.microsoft.com/office/word/2010/wordprocessingShape" mc:Ignorable="w14 w15 w16se w16cid w16 w16cex w16sdtdh wp14">
   <w:body>
     <w:p>
       <w:pPr>
@@ -3067,15 +3067,7 @@
         <w:pStyle w:val="Nidungvnbn"/>
       </w:pPr>
       <w:r>
-        <w:t xml:space="preserve">Để xây dựng được một hệ thống thì trước tiên chúng ta nên khảo sát những hệ thống, website nhà sách nổi tiếng như fahasa.com, </w:t>
-      </w:r>
-      <w:proofErr w:type="gramStart"/>
-      <w:r>
-        <w:t>nhasachnguyenvancu.vn,…</w:t>
-      </w:r>
-      <w:proofErr w:type="gramEnd"/>
-      <w:r>
-        <w:t>.</w:t>
+        <w:t>Để xây dựng được một hệ thống thì trước tiên chúng ta nên khảo sát những hệ thống, website nhà sách nổi tiếng như fahasa.com, nhasachnguyenvancu.vn,….</w:t>
       </w:r>
     </w:p>
     <w:p>
@@ -3106,10 +3098,10 @@
         <w:t>Nhân viên bao gồm: nhân viên thu ngân,</w:t>
       </w:r>
       <w:r>
-        <w:t xml:space="preserve"> nhân viên quản lý kho, nhân viên giao hàng, </w:t>
-      </w:r>
-      <w:r>
-        <w:t>bảo vệ.</w:t>
+        <w:t xml:space="preserve"> nhân viên quản lý, nhân viên giao hàng</w:t>
+      </w:r>
+      <w:r>
+        <w:t>.</w:t>
       </w:r>
     </w:p>
     <w:p>
@@ -3121,10 +3113,16 @@
         </w:numPr>
       </w:pPr>
       <w:r>
-        <w:t>Nhân viên thu ngân là những người sẽ thực hiện chức năng thanh toán cho khách hàng và chỉnh sửa thông tin hóa đơn nếu cần thiết.</w:t>
-      </w:r>
-      <w:r>
-        <w:t xml:space="preserve"> Đồng thời thực hiện chức năng trả lời điện thoại.</w:t>
+        <w:t xml:space="preserve">Nhân viên thu ngân là những người sẽ thực hiện chức năng thanh toán cho khách hàng </w:t>
+      </w:r>
+      <w:r>
+        <w:rPr>
+          <w:lang w:val="vi-VN"/>
+        </w:rPr>
+        <w:t>mua hàng trực tiếp</w:t>
+      </w:r>
+      <w:r>
+        <w:t xml:space="preserve"> và phụ trách đóng gói, cập nhật tình hình đơn hàng đã hoàn thành đóng gói cho đơn vị vận chuyển</w:t>
       </w:r>
     </w:p>
     <w:p>
@@ -3136,10 +3134,43 @@
         </w:numPr>
       </w:pPr>
       <w:r>
-        <w:t xml:space="preserve">Nhân viên quản lý kho sẽ là người thực hiện chức năng nhập hàng và kiểm kê và bày trí sách </w:t>
-      </w:r>
-      <w:r>
-        <w:t>lên kệ cũng như sắp xếp lại những cuốn sách nằm lộn xộn.</w:t>
+        <w:t xml:space="preserve">Nhân viên quản lý sẽ là người </w:t>
+      </w:r>
+      <w:r>
+        <w:rPr>
+          <w:lang w:val="vi-VN"/>
+        </w:rPr>
+        <w:t>phụ trách</w:t>
+      </w:r>
+      <w:r>
+        <w:t xml:space="preserve"> </w:t>
+      </w:r>
+      <w:r>
+        <w:rPr>
+          <w:lang w:val="vi-VN"/>
+        </w:rPr>
+        <w:t>nhập hàng và</w:t>
+      </w:r>
+      <w:r>
+        <w:rPr>
+          <w:lang w:val="vi-VN"/>
+        </w:rPr>
+        <w:t xml:space="preserve"> thực hiện</w:t>
+      </w:r>
+      <w:r>
+        <w:rPr>
+          <w:lang w:val="vi-VN"/>
+        </w:rPr>
+        <w:t xml:space="preserve"> thêm, xóa, sửa </w:t>
+      </w:r>
+      <w:r>
+        <w:rPr>
+          <w:lang w:val="vi-VN"/>
+        </w:rPr>
+        <w:t>sản phẩm hoặc số lượng sản phẩm trên hệ thống, thống kê doanh thu, số lượng sản phẩm bán/nhập định kỳ</w:t>
+      </w:r>
+      <w:r>
+        <w:t>. Tạo mới và xóa tài khoản nhân viên</w:t>
       </w:r>
     </w:p>
     <w:p>
@@ -3152,25 +3183,28 @@
       </w:pPr>
       <w:r>
         <w:lastRenderedPageBreak/>
-        <w:t>Nhân viên giao hàng sẽ thực hiện giao hàng đối với những đơn hàng đã được xác nhận.</w:t>
-      </w:r>
-    </w:p>
-    <w:p>
-      <w:pPr>
-        <w:pStyle w:val="Nidungvnbn"/>
-        <w:numPr>
-          <w:ilvl w:val="0"/>
-          <w:numId w:val="18"/>
-        </w:numPr>
-      </w:pPr>
-      <w:r>
-        <w:t>Bảo vệ là người trực cổng</w:t>
-      </w:r>
-      <w:r>
-        <w:t>, trông xe</w:t>
-      </w:r>
-      <w:r>
-        <w:t xml:space="preserve"> và hỗ trợ cũng như đảm bảo an ninh cho nhà sách.</w:t>
+        <w:t>Nhân viên giao hàng sẽ thực hiện giao hàng đối với những đơn hàng</w:t>
+      </w:r>
+      <w:r>
+        <w:rPr>
+          <w:lang w:val="vi-VN"/>
+        </w:rPr>
+        <w:t xml:space="preserve"> đặt online</w:t>
+      </w:r>
+      <w:r>
+        <w:t xml:space="preserve"> </w:t>
+      </w:r>
+      <w:r>
+        <w:t xml:space="preserve">đã hoàn thành đóng gói </w:t>
+      </w:r>
+      <w:r>
+        <w:rPr>
+          <w:lang w:val="vi-VN"/>
+        </w:rPr>
+        <w:t>và xác nhận giao thành công/thất bại trên hệ thống</w:t>
+      </w:r>
+      <w:r>
+        <w:t>.</w:t>
       </w:r>
     </w:p>
     <w:p>
@@ -3188,9 +3222,27 @@
     <w:p>
       <w:pPr>
         <w:pStyle w:val="Nidungvnbn"/>
-      </w:pPr>
-      <w:r>
-        <w:t>Khách hàng gồm các lứa tuổi</w:t>
+        <w:rPr>
+          <w:lang w:val="vi-VN"/>
+        </w:rPr>
+      </w:pPr>
+      <w:r>
+        <w:t>Khách hàng gồm</w:t>
+      </w:r>
+      <w:r>
+        <w:rPr>
+          <w:lang w:val="vi-VN"/>
+        </w:rPr>
+        <w:t xml:space="preserve">: </w:t>
+      </w:r>
+      <w:r>
+        <w:t xml:space="preserve">Khách hàng </w:t>
+      </w:r>
+      <w:r>
+        <w:rPr>
+          <w:lang w:val="vi-VN"/>
+        </w:rPr>
+        <w:t>mua trực tiếp và khách mua online</w:t>
       </w:r>
     </w:p>
     <w:p>
@@ -3202,10 +3254,49 @@
         </w:numPr>
       </w:pPr>
       <w:r>
-        <w:t>Khách hàng là những người có nhu cầu muốn mua sách hoặc đọc sách tại cửa hàng</w:t>
-      </w:r>
-      <w:r>
-        <w:t xml:space="preserve"> thông qua mua trực tiếp hoặc thông qua đặt hàng trên website.</w:t>
+        <w:t xml:space="preserve">Khách hàng </w:t>
+      </w:r>
+      <w:r>
+        <w:rPr>
+          <w:lang w:val="vi-VN"/>
+        </w:rPr>
+        <w:t xml:space="preserve">mua trực tiếp </w:t>
+      </w:r>
+      <w:r>
+        <w:t xml:space="preserve">là những </w:t>
+      </w:r>
+      <w:r>
+        <w:rPr>
+          <w:lang w:val="vi-VN"/>
+        </w:rPr>
+        <w:t>khách hàng đến lựa chọn mua sản phẩm ngay tại cửa hàng, khách chọn sản phẩm cần mua và thanh toán tại quầy do nhân viên thu ngân phụ trách</w:t>
+      </w:r>
+    </w:p>
+    <w:p>
+      <w:pPr>
+        <w:pStyle w:val="Nidungvnbn"/>
+        <w:numPr>
+          <w:ilvl w:val="0"/>
+          <w:numId w:val="19"/>
+        </w:numPr>
+      </w:pPr>
+      <w:r>
+        <w:rPr>
+          <w:lang w:val="vi-VN"/>
+        </w:rPr>
+        <w:t xml:space="preserve">Khách hàng mua online là những khách hàng lựa chọn mua và thanh toán trên ứng dụng của nhà sách, trước khi đặt mua cần </w:t>
+      </w:r>
+      <w:r>
+        <w:rPr>
+          <w:lang w:val="vi-VN"/>
+        </w:rPr>
+        <w:t xml:space="preserve">tạo tài khoản và </w:t>
+      </w:r>
+      <w:r>
+        <w:rPr>
+          <w:lang w:val="vi-VN"/>
+        </w:rPr>
+        <w:t>cung cấp các thông tin phục vụ cho việc giao hàng</w:t>
       </w:r>
     </w:p>
     <w:p>
@@ -3233,37 +3324,92 @@
         <w:pStyle w:val="Nidungvnbn"/>
       </w:pPr>
       <w:r>
-        <w:t xml:space="preserve">Với sự đổi mới không ngừng, các sản phẩm liên quan đến sách cũng ngày một đa dạng. Việc hệ thống phải cập nhật thêm các tính năng hoặc mở rộng trong các sản phẩm liên quan hỗ trợ việc học tập là cần thiết.  Như trong một thời gian hoạt động, nhà sách chúng ta sẽ mở rộng bán thêm các đồ dùng học tập, các món đồ chơi cho trẻ </w:t>
-      </w:r>
-      <w:proofErr w:type="gramStart"/>
-      <w:r>
-        <w:t>em</w:t>
-      </w:r>
-      <w:r>
-        <w:t>,…</w:t>
-      </w:r>
-      <w:proofErr w:type="gramEnd"/>
+        <w:t xml:space="preserve">Với sự đổi mới không ngừng, các sản phẩm liên quan đến sách cũng ngày một đa dạng. Việc hệ thống phải cập nhật thêm các tính năng hoặc mở rộng trong các sản phẩm liên quan hỗ trợ việc học tập là cần thiết. </w:t>
+      </w:r>
+      <w:r>
+        <w:rPr>
+          <w:lang w:val="vi-VN"/>
+        </w:rPr>
+        <w:t>Do đó hệ thống</w:t>
+      </w:r>
+      <w:r>
+        <w:t xml:space="preserve"> nhà sách </w:t>
+      </w:r>
+      <w:r>
+        <w:rPr>
+          <w:lang w:val="vi-VN"/>
+        </w:rPr>
+        <w:t xml:space="preserve">có thể mở rộng thêm các chi nhánh hoặc có thể mở </w:t>
+      </w:r>
+      <w:r>
+        <w:t>bán thêm</w:t>
+      </w:r>
+      <w:r>
+        <w:rPr>
+          <w:lang w:val="vi-VN"/>
+        </w:rPr>
+        <w:t xml:space="preserve"> các sản phẩm, các hạng mục mới như</w:t>
+      </w:r>
+      <w:r>
+        <w:t xml:space="preserve"> đồ dùng học tập, các món đồ chơi cho trẻ em</w:t>
+      </w:r>
+      <w:r>
+        <w:t>,….</w:t>
+      </w:r>
+    </w:p>
+    <w:p>
+      <w:pPr>
+        <w:pStyle w:val="Tiumccp2"/>
+      </w:pPr>
+      <w:r>
+        <w:t>1.3.2 Yếu tố xác thực tài khoản:</w:t>
+      </w:r>
+    </w:p>
+    <w:p>
+      <w:pPr>
+        <w:pStyle w:val="Nidungvnbn"/>
+      </w:pPr>
+      <w:r>
+        <w:t>Để tránh các t</w:t>
+      </w:r>
+      <w:r>
+        <w:t>rình trạng đặt hàng vô điều kiện</w:t>
+      </w:r>
+      <w:r>
+        <w:rPr>
+          <w:lang w:val="vi-VN"/>
+        </w:rPr>
+        <w:t xml:space="preserve"> và lạm dụng mã giảm giá</w:t>
+      </w:r>
+      <w:r>
+        <w:t xml:space="preserve">, hệ thống sẽ gửi một mã xác thực gồm 6 chữ số về số điện thoại </w:t>
+      </w:r>
+      <w:r>
+        <w:rPr>
+          <w:lang w:val="vi-VN"/>
+        </w:rPr>
+        <w:t>hoặc email</w:t>
+      </w:r>
+      <w:r>
+        <w:t xml:space="preserve"> đối với khách hàng </w:t>
+      </w:r>
+      <w:r>
+        <w:rPr>
+          <w:lang w:val="vi-VN"/>
+        </w:rPr>
+        <w:t>tạo tài khoản</w:t>
+      </w:r>
+      <w:r>
+        <w:t xml:space="preserve"> </w:t>
+      </w:r>
+      <w:r>
+        <w:rPr>
+          <w:lang w:val="vi-VN"/>
+        </w:rPr>
+        <w:t>online, 1 số điện thoại hoặc 1 email chỉ có để được dùng để tạo 1 tài khoản</w:t>
+      </w:r>
       <w:r>
         <w:t>.</w:t>
-      </w:r>
-    </w:p>
-    <w:p>
-      <w:pPr>
-        <w:pStyle w:val="Tiumccp2"/>
-      </w:pPr>
-      <w:r>
-        <w:t>1.3.2 Yếu tố xác thực tài khoản:</w:t>
-      </w:r>
-    </w:p>
-    <w:p>
-      <w:pPr>
-        <w:pStyle w:val="Nidungvnbn"/>
-      </w:pPr>
-      <w:r>
-        <w:t>Để tránh các t</w:t>
-      </w:r>
-      <w:r>
-        <w:t>rình trạng đặt hàng vô điều kiện, hệ thống sẽ gửi một mã xác thực gồm 6 chữ số về số điện thoại (email) đối với khách hàng đặt hàng qua website. Việc nhập mã để xác nhận đơn hàng là bắt buộc.</w:t>
       </w:r>
     </w:p>
     <w:p>
@@ -3283,10 +3429,23 @@
         <w:pStyle w:val="Nidungvnbn"/>
       </w:pPr>
       <w:r>
-        <w:t>Việc thực hiện một hệ thống quản lý nhà sách đối với chúng em là một thử thách trong môn học này. Thông qua đề tài này chúng em sẽ đư</w:t>
-      </w:r>
-      <w:r>
-        <w:t>ợc áp dụng các kiến thức đã học. B</w:t>
+        <w:t xml:space="preserve">Việc thực hiện một hệ thống quản lý nhà sách đối với chúng em là một thử thách trong môn học này. </w:t>
+      </w:r>
+      <w:r>
+        <w:rPr>
+          <w:lang w:val="vi-VN"/>
+        </w:rPr>
+        <w:t xml:space="preserve">Việc xây dựng hệ thống có thể được tham khảo từ các chuỗi nhà sách có hoạt động online. </w:t>
+      </w:r>
+      <w:r>
+        <w:t>Thông qua đề tài này chúng em sẽ đư</w:t>
+      </w:r>
+      <w:r>
+        <w:t xml:space="preserve">ợc áp dụng các kiến thức </w:t>
+      </w:r>
+      <w:r>
+        <w:lastRenderedPageBreak/>
+        <w:t>đã học. B</w:t>
       </w:r>
       <w:r>
         <w:t>ên cạnh đó sẽ hiểu hơn những thuận lợi cũng như khó khăn trong khoảng thời gian triển khai hệ thống. Với tính áp dụng vào thực</w:t>
@@ -3331,8 +3490,10 @@
         </w:numPr>
       </w:pPr>
       <w:r>
-        <w:lastRenderedPageBreak/>
-        <w:t>Đảm bảo sự nhanh chóng trong việc thêm và cập nhật thông tin.</w:t>
+        <w:rPr>
+          <w:lang w:val="vi-VN"/>
+        </w:rPr>
+        <w:t>Đối với các chức năng liên quan đến trải nghiệm khách hàng như thanh toán (online/trực tiếp) yêu cầu tốc độ hoàn thành dưới 0.5 giây cho một yêu cầu, thời gian tìm kiếm, lọc và sắp xếp sản phẩm tối đa 2 giây</w:t>
       </w:r>
     </w:p>
     <w:p>
@@ -3344,7 +3505,16 @@
         </w:numPr>
       </w:pPr>
       <w:r>
-        <w:t>Có khả năng truy cập vào với số lượng lớn</w:t>
+        <w:rPr>
+          <w:lang w:val="vi-VN"/>
+        </w:rPr>
+        <w:t>Đáp ứng được 200 lượng truy cập cùng lúc với tốc độ ổn định</w:t>
+      </w:r>
+      <w:r>
+        <w:rPr>
+          <w:lang w:val="vi-VN"/>
+        </w:rPr>
+        <w:t xml:space="preserve"> không xảy ra giật, lag</w:t>
       </w:r>
       <w:r>
         <w:t>.</w:t>
@@ -3359,10 +3529,49 @@
         </w:numPr>
       </w:pPr>
       <w:r>
-        <w:t>Tốc độ phản hồi nhanh</w:t>
+        <w:t xml:space="preserve">Tốc độ phản hồi </w:t>
+      </w:r>
+      <w:r>
+        <w:rPr>
+          <w:lang w:val="vi-VN"/>
+        </w:rPr>
+        <w:t>dưới 0.</w:t>
+      </w:r>
+      <w:r>
+        <w:rPr>
+          <w:lang w:val="vi-VN"/>
+        </w:rPr>
+        <w:t>2</w:t>
+      </w:r>
+      <w:r>
+        <w:rPr>
+          <w:lang w:val="vi-VN"/>
+        </w:rPr>
+        <w:t xml:space="preserve"> giây cho các </w:t>
+      </w:r>
+      <w:r>
+        <w:rPr>
+          <w:lang w:val="vi-VN"/>
+        </w:rPr>
+        <w:t>yêu cầu như đóng, mở, chuyển trang</w:t>
       </w:r>
       <w:r>
         <w:t>.</w:t>
+      </w:r>
+    </w:p>
+    <w:p>
+      <w:pPr>
+        <w:pStyle w:val="Nidungvnbn"/>
+        <w:numPr>
+          <w:ilvl w:val="0"/>
+          <w:numId w:val="19"/>
+        </w:numPr>
+      </w:pPr>
+      <w:r>
+        <w:rPr>
+          <w:lang w:val="vi-VN"/>
+        </w:rPr>
+        <w:t>Ứng dụng dành cho cho khách mua hàng nặng dưới 300MB</w:t>
       </w:r>
     </w:p>
     <w:p>
@@ -3382,7 +3591,10 @@
         </w:numPr>
       </w:pPr>
       <w:r>
-        <w:t>Có khả năng cập nhật và phát triển theo thời gian</w:t>
+        <w:rPr>
+          <w:lang w:val="vi-VN"/>
+        </w:rPr>
+        <w:t>Có khả năng phát triển, cập nhật thêm chi nhánh trên hệ thống</w:t>
       </w:r>
       <w:r>
         <w:t>.</w:t>
@@ -3397,18 +3609,10 @@
         </w:numPr>
       </w:pPr>
       <w:r>
-        <w:t>Có khả năng tái sử dụng</w:t>
-      </w:r>
-    </w:p>
-    <w:p>
-      <w:pPr>
-        <w:pStyle w:val="Tiumccp2"/>
-      </w:pPr>
-      <w:r>
-        <w:t>1.5.3</w:t>
-      </w:r>
-      <w:r>
-        <w:t xml:space="preserve"> Về khả năng sử dụng:</w:t>
+        <w:rPr>
+          <w:lang w:val="vi-VN"/>
+        </w:rPr>
+        <w:t>Có khả năng nâng cấp cải thiện tốc độ, khả năng đáp ứng số lượng người truy cập gia tăng trong tương lai</w:t>
       </w:r>
     </w:p>
     <w:p>
@@ -3420,10 +3624,24 @@
         </w:numPr>
       </w:pPr>
       <w:r>
-        <w:t>Dễ dàng tiếp cận và sử dụng đối với người dùng</w:t>
-      </w:r>
-      <w:r>
-        <w:t>.</w:t>
+        <w:t>Có khả năng tái sử dụng</w:t>
+      </w:r>
+      <w:r>
+        <w:rPr>
+          <w:lang w:val="vi-VN"/>
+        </w:rPr>
+        <w:t xml:space="preserve"> hệ thống khi mở rộng kinh doanh sang các hạng mục khác liên quan</w:t>
+      </w:r>
+    </w:p>
+    <w:p>
+      <w:pPr>
+        <w:pStyle w:val="Tiumccp2"/>
+      </w:pPr>
+      <w:r>
+        <w:t>1.5.3</w:t>
+      </w:r>
+      <w:r>
+        <w:t xml:space="preserve"> Về khả năng sử dụng:</w:t>
       </w:r>
     </w:p>
     <w:p>
@@ -3435,7 +3653,46 @@
         </w:numPr>
       </w:pPr>
       <w:r>
-        <w:t>Giao diện đẹp mắt, dễ nhìn.</w:t>
+        <w:t xml:space="preserve">Dễ dàng tiếp cận </w:t>
+      </w:r>
+      <w:r>
+        <w:rPr>
+          <w:lang w:val="vi-VN"/>
+        </w:rPr>
+        <w:t>và sử dụng đối với các đối tượng mua hàng, có thể tìm được các chức năng phổ biến và cần thiết ở màn hình chính nhanh chóng</w:t>
+      </w:r>
+    </w:p>
+    <w:p>
+      <w:pPr>
+        <w:pStyle w:val="Nidungvnbn"/>
+        <w:numPr>
+          <w:ilvl w:val="0"/>
+          <w:numId w:val="20"/>
+        </w:numPr>
+      </w:pPr>
+      <w:r>
+        <w:rPr>
+          <w:lang w:val="vi-VN"/>
+        </w:rPr>
+        <w:t>Nhân viên có khả năng sử dụng và nắm rõ các chức năng hệ thống sau một buổi hướng dẫn</w:t>
+      </w:r>
+    </w:p>
+    <w:p>
+      <w:pPr>
+        <w:pStyle w:val="Nidungvnbn"/>
+        <w:numPr>
+          <w:ilvl w:val="0"/>
+          <w:numId w:val="20"/>
+        </w:numPr>
+      </w:pPr>
+      <w:r>
+        <w:t>Giao diện đẹp mắt, dễ nhìn</w:t>
+      </w:r>
+      <w:r>
+        <w:rPr>
+          <w:lang w:val="vi-VN"/>
+        </w:rPr>
+        <w:t>, phù hợp với đa số các đối tượng mua hàng chính</w:t>
       </w:r>
     </w:p>
     <w:p>
@@ -3443,7 +3700,17 @@
         <w:pStyle w:val="Tiumccp2"/>
       </w:pPr>
       <w:r>
-        <w:t>1.5.4 Về khả năng bảo trì:</w:t>
+        <w:lastRenderedPageBreak/>
+        <w:t xml:space="preserve">1.5.4 Về </w:t>
+      </w:r>
+      <w:r>
+        <w:rPr>
+          <w:lang w:val="vi-VN"/>
+        </w:rPr>
+        <w:t>độ tin cậy</w:t>
+      </w:r>
+      <w:r>
+        <w:t>:</w:t>
       </w:r>
     </w:p>
     <w:p>
@@ -3456,8 +3723,124 @@
         <w:jc w:val="left"/>
       </w:pPr>
       <w:r>
-        <w:t>Dễ dàng bảo trì và nâng cấp, phát triển.</w:t>
-      </w:r>
+        <w:rPr>
+          <w:lang w:val="vi-VN"/>
+        </w:rPr>
+        <w:t>Không xảy ra lỗi lớn dẫn tới không truy cập được vào hệ thống quá 2 lần trong 1 tháng, thời gian khắc phục lỗi không được quá 1 ngày</w:t>
+      </w:r>
+    </w:p>
+    <w:p>
+      <w:pPr>
+        <w:pStyle w:val="Nidungvnbn"/>
+        <w:numPr>
+          <w:ilvl w:val="0"/>
+          <w:numId w:val="20"/>
+        </w:numPr>
+        <w:jc w:val="left"/>
+      </w:pPr>
+      <w:r>
+        <w:rPr>
+          <w:lang w:val="vi-VN"/>
+        </w:rPr>
+        <w:t xml:space="preserve">Có khả năng sửa và cập nhật lỗi không ảnh hưởng lớn đến hệ thống trong lúc </w:t>
+      </w:r>
+      <w:r>
+        <w:rPr>
+          <w:lang w:val="vi-VN"/>
+        </w:rPr>
+        <w:t xml:space="preserve">đang được </w:t>
+      </w:r>
+      <w:r>
+        <w:rPr>
+          <w:lang w:val="vi-VN"/>
+        </w:rPr>
+        <w:t>sử dụng</w:t>
+      </w:r>
+    </w:p>
+    <w:p>
+      <w:pPr>
+        <w:pStyle w:val="Nidungvnbn"/>
+        <w:numPr>
+          <w:ilvl w:val="0"/>
+          <w:numId w:val="20"/>
+        </w:numPr>
+        <w:jc w:val="left"/>
+      </w:pPr>
+      <w:r>
+        <w:rPr>
+          <w:lang w:val="vi-VN"/>
+        </w:rPr>
+        <w:t>Dữ liệu được sao lưu lên đám mây sau mỗi lần khách hàng tạo tài khoản hoặc khi đơn hàng được tạo mới, được hoàn thành hoặc bị hủy hay có thay đổi về sản phẩm</w:t>
+      </w:r>
+    </w:p>
+    <w:p>
+      <w:pPr>
+        <w:pStyle w:val="Nidungvnbn"/>
+        <w:numPr>
+          <w:ilvl w:val="0"/>
+          <w:numId w:val="20"/>
+        </w:numPr>
+        <w:jc w:val="left"/>
+      </w:pPr>
+      <w:r>
+        <w:t xml:space="preserve">Tương thích với các hệ điều hành phổ biến như Windows 7/8/10, Mac, các trình duyệt trên máy tính. Tương thích với các nền tảng và sử dụng được trên các trình duyệt đối với điện thoại </w:t>
+      </w:r>
+    </w:p>
+    <w:p>
+      <w:pPr>
+        <w:pStyle w:val="Tiumccp2"/>
+        <w:rPr>
+          <w:lang w:val="vi-VN"/>
+        </w:rPr>
+      </w:pPr>
+      <w:r>
+        <w:rPr>
+          <w:lang w:val="vi-VN"/>
+        </w:rPr>
+        <w:t>1.5.5 Về an toàn thông tin</w:t>
+      </w:r>
+    </w:p>
+    <w:p>
+      <w:pPr>
+        <w:pStyle w:val="Nidungvnbn"/>
+        <w:numPr>
+          <w:ilvl w:val="0"/>
+          <w:numId w:val="23"/>
+        </w:numPr>
+        <w:jc w:val="left"/>
+      </w:pPr>
+      <w:r>
+        <w:rPr>
+          <w:lang w:val="vi-VN"/>
+        </w:rPr>
+        <w:t xml:space="preserve">Bảo mật thông tin khách hàng và thông tin cửa hàng khỏi các </w:t>
+      </w:r>
+      <w:r>
+        <w:rPr>
+          <w:lang w:val="vi-VN"/>
+        </w:rPr>
+        <w:t xml:space="preserve">phương thức đánh cắp dữ liệu </w:t>
+      </w:r>
+    </w:p>
+    <w:p>
+      <w:pPr>
+        <w:pStyle w:val="Nidungvnbn"/>
+        <w:numPr>
+          <w:ilvl w:val="0"/>
+          <w:numId w:val="23"/>
+        </w:numPr>
+        <w:jc w:val="left"/>
+      </w:pPr>
+      <w:r>
+        <w:t xml:space="preserve">Chống được các phương thức tấn công mạng phổ biến </w:t>
+      </w:r>
+    </w:p>
+    <w:p>
+      <w:pPr>
+        <w:pStyle w:val="Nidungvnbn"/>
+        <w:ind w:left="1440" w:firstLine="0"/>
+        <w:jc w:val="left"/>
+      </w:pPr>
       <w:r>
         <w:br/>
       </w:r>
@@ -3546,6 +3929,11 @@
       <w:pPr>
         <w:pStyle w:val="Tiumccp1"/>
       </w:pPr>
+    </w:p>
+    <w:p>
+      <w:pPr>
+        <w:pStyle w:val="Tiumccp1"/>
+      </w:pPr>
       <w:r>
         <w:t>CHƯƠNG 2 – YÊU CẦU ĐẶC TẢ</w:t>
       </w:r>
@@ -3563,19 +3951,31 @@
         <w:pStyle w:val="Nidungvnbn"/>
       </w:pPr>
       <w:r>
-        <w:t>Tiệm sách là một cơ sở kinh doanh tầm trung, chỉ gồm 1 chi nhánh. Tại tiệm luôn có một nhân viên trực quầy</w:t>
-      </w:r>
-      <w:r>
-        <w:t>, 2 nhân viên quản lý kho, 1-3 nhân viên giao hàng</w:t>
+        <w:t xml:space="preserve">Tiệm sách là một cơ sở kinh doanh tầm trung, chỉ gồm 1 chi nhánh. Tại tiệm luôn có một nhân viên trực quầy, </w:t>
+      </w:r>
+      <w:r>
+        <w:rPr>
+          <w:lang w:val="vi-VN"/>
+        </w:rPr>
+        <w:t>1</w:t>
+      </w:r>
+      <w:r>
+        <w:t xml:space="preserve"> nhân viên quản l</w:t>
+      </w:r>
+      <w:r>
+        <w:rPr>
+          <w:lang w:val="vi-VN"/>
+        </w:rPr>
+        <w:t>ý</w:t>
+      </w:r>
+      <w:r>
+        <w:t>, 1 nhân viên giao hàng</w:t>
       </w:r>
       <w:r>
         <w:t xml:space="preserve"> và 1 nhân viê</w:t>
       </w:r>
       <w:r>
-        <w:t>n bảo vệ</w:t>
-      </w:r>
-      <w:r>
-        <w:t>. Mỗi nhân viên sẽ làm việc trong một ca được chia trong ngày như sau: Ca một từ 7h15’ sáng đến 11h15’ trưa; Ca hai từ 13h30’ đến 17h00’ chiều. Thông tin nhân viên và ca trực của họ được lưu trữ trong máy tính của quản lý tiệm sách như sau: mã nhân viên, tên nhân viên, số điện thoại, ca trực, ngày trực</w:t>
+        <w:t>n bảo vệ. Mỗi nhân viên sẽ làm việc trong một ca được chia trong ngày như sau: Ca một từ 7h15’ sáng đến 11h15’ trưa; Ca hai từ 13h30’ đến 17h00’ chiều. Thông tin nhân viên và ca trực của họ được lưu trữ trong máy tính của quản lý tiệm sách như sau: mã nhân viên, tên nhân viên, số điện thoại, ca trực, ngày trực</w:t>
       </w:r>
       <w:r>
         <w:t>, chức vụ</w:t>
@@ -3584,12 +3984,19 @@
         <w:t>. Trong tiệm, sách được chia theo thể loại văn bản và lưu giữ ở các khu kệ khác nhau, các thể loại sách thường thấy như “truyện ngắn”, “tiểu thuyết”, “truyện tranh”, “tạp chí”, … Mỗi cuốn sách c</w:t>
       </w:r>
       <w:r>
-        <w:t>òn đựa phân loại theo văn học “</w:t>
-      </w:r>
-      <w:bookmarkStart w:id="4" w:name="_GoBack"/>
-      <w:bookmarkEnd w:id="4"/>
-      <w:r>
-        <w:t>nước ngoài” hay “Việt Nam”. Ngoài ra, tiệm còn lưu trữ thông tin về sách như tên sách, mã sách, tác giả, năm sáng tác, nhà xuất bản, giá bán, số lượng trong kho, … Mỗi sách sẽ có một nhà xuất bản nhưng một nhà xuất bản có thể có nhiều sách. Thông tin nhà xuất bản bao gồm tên nhà xuất bản, mã nhà xuất bản, địa chỉ, quốc gia. Khác với nhà xuất bản, sách có thể có nhiều tác giả cùng sáng tác và một tác giả cũng có thể có nhiều tác phẩm. Thông tin về tác giả bao gồm tên tác giả, ngày sinh, quốc tịch.</w:t>
+        <w:t>òn đ</w:t>
+      </w:r>
+      <w:r>
+        <w:rPr>
+          <w:lang w:val="vi-VN"/>
+        </w:rPr>
+        <w:t>ược</w:t>
+      </w:r>
+      <w:r>
+        <w:t xml:space="preserve"> phân loại theo văn học “</w:t>
+      </w:r>
+      <w:r>
+        <w:t>nước ngoài” hay “Việt Nam”. Ngoài ra, tiệm còn lưu trữ thông tin về sách như tên sách, tác giả, năm sáng tác, nhà xuất bản, giá bán, số lượng trong kho,…</w:t>
       </w:r>
     </w:p>
     <w:p>
@@ -3597,11 +4004,25 @@
         <w:pStyle w:val="Nidungvnbn"/>
       </w:pPr>
       <w:r>
-        <w:tab/>
-        <w:t>Khách hàng đến tiệm có thể yêu cầu tạo tài khoản khách quen hoặc không. Thông tin khách quen sẽ gồm tên khách hàng, mã khách hàng, số điện thoại, địa chỉ email, điểm tích</w:t>
-      </w:r>
-      <w:r>
-        <w:t xml:space="preserve"> trên sản phẩm</w:t>
+        <w:t xml:space="preserve">Khách hàng đến tiệm có thể yêu cầu tạo tài khoản </w:t>
+      </w:r>
+      <w:r>
+        <w:rPr>
+          <w:lang w:val="vi-VN"/>
+        </w:rPr>
+        <w:t>tích điểm</w:t>
+      </w:r>
+      <w:r>
+        <w:t xml:space="preserve"> hoặc không. Thông tin khách quen sẽ gồm tên khách hàng, mã khách hàng, số điện thoại, địa chỉ email, điểm tích</w:t>
+      </w:r>
+      <w:r>
+        <w:t xml:space="preserve"> trên </w:t>
+      </w:r>
+      <w:r>
+        <w:rPr>
+          <w:lang w:val="vi-VN"/>
+        </w:rPr>
+        <w:t>tài khoản</w:t>
       </w:r>
       <w:r>
         <w:t>. Khách quen sẽ có thể sử dụng tài k</w:t>
@@ -3633,31 +4054,229 @@
       <w:pPr>
         <w:pStyle w:val="Tiumccp1"/>
       </w:pPr>
+    </w:p>
+    <w:p>
+      <w:pPr>
+        <w:pStyle w:val="Tiumccp1"/>
+      </w:pPr>
+    </w:p>
+    <w:p>
+      <w:pPr>
+        <w:pStyle w:val="Tiumccp1"/>
+      </w:pPr>
+      <w:r>
+        <w:t>2.2 Nghiệp vụ:</w:t>
+      </w:r>
+    </w:p>
+    <w:p>
+      <w:pPr>
+        <w:pStyle w:val="Nidungvnbn"/>
+      </w:pPr>
+      <w:r>
+        <w:t>Xây dựng nghiệp vụ dựa trên 2 nhóm tác nhân của hệ thống là nhân viên và khách hàng</w:t>
+      </w:r>
+    </w:p>
+    <w:p>
+      <w:pPr>
+        <w:pStyle w:val="Tiumccp2"/>
+      </w:pPr>
+      <w:r>
+        <w:t>2.2.1 Nhân viên</w:t>
+      </w:r>
+    </w:p>
+    <w:p>
+      <w:pPr>
+        <w:pStyle w:val="Nidungvnbn"/>
+      </w:pPr>
+      <w:r>
+        <w:t>Nhân viên trong nhà sách được chia làm 3 loại, mỗi nhân viên sẽ thực hiện chức năng khác nhau</w:t>
+      </w:r>
+      <w:r>
+        <w:t>. Nhưng để thực hiện các chức năng mọi loại nhân viên đều</w:t>
+      </w:r>
+      <w:r>
+        <w:t xml:space="preserve"> cần</w:t>
+      </w:r>
+      <w:r>
+        <w:t xml:space="preserve"> đăng nhập vào hệ thống</w:t>
+      </w:r>
+    </w:p>
+    <w:p>
+      <w:pPr>
+        <w:pStyle w:val="Tiumccp3"/>
+      </w:pPr>
+      <w:r>
+        <w:t>2.2.1.1 Nhân viên thu ngân</w:t>
+      </w:r>
+    </w:p>
+    <w:p>
+      <w:pPr>
+        <w:pStyle w:val="Nidungvnbn"/>
+        <w:numPr>
+          <w:ilvl w:val="0"/>
+          <w:numId w:val="25"/>
+        </w:numPr>
+      </w:pPr>
+      <w:r>
+        <w:t>Thực hiện thanh toán cho khách hàng mua hàng trực tiếp tại cửa hàng</w:t>
+      </w:r>
+    </w:p>
+    <w:p>
+      <w:pPr>
+        <w:pStyle w:val="Nidungvnbn"/>
+        <w:numPr>
+          <w:ilvl w:val="0"/>
+          <w:numId w:val="25"/>
+        </w:numPr>
+      </w:pPr>
+      <w:r>
+        <w:t>Đóng gói và cập nhật thông tin đơn hàng đã hoàn thành đóng gói trên hệ thống để bàn giao vận chuyển</w:t>
+      </w:r>
+    </w:p>
+    <w:p>
+      <w:pPr>
+        <w:pStyle w:val="Tiumccp3"/>
+      </w:pPr>
+      <w:r>
+        <w:t>2.2.1.2 Nhân viên quản l</w:t>
+      </w:r>
+      <w:r>
+        <w:t>ý</w:t>
+      </w:r>
+    </w:p>
+    <w:p>
+      <w:pPr>
+        <w:pStyle w:val="Nidungvnbn"/>
+        <w:numPr>
+          <w:ilvl w:val="0"/>
+          <w:numId w:val="24"/>
+        </w:numPr>
+      </w:pPr>
+      <w:r>
+        <w:t>Thực hiện thêm, xóa, sửa sản phẩm và số lượng sản phẩm trên hệ thống</w:t>
+      </w:r>
+    </w:p>
+    <w:p>
+      <w:pPr>
+        <w:pStyle w:val="Nidungvnbn"/>
+        <w:numPr>
+          <w:ilvl w:val="0"/>
+          <w:numId w:val="24"/>
+        </w:numPr>
+      </w:pPr>
+      <w:r>
+        <w:t>Thực hiện</w:t>
+      </w:r>
+      <w:r>
+        <w:t xml:space="preserve"> tạo mới, xóa tài khoản nhân viên</w:t>
+      </w:r>
+    </w:p>
+    <w:p>
+      <w:pPr>
+        <w:pStyle w:val="Nidungvnbn"/>
+        <w:numPr>
+          <w:ilvl w:val="0"/>
+          <w:numId w:val="24"/>
+        </w:numPr>
+      </w:pPr>
+      <w:r>
+        <w:t>Thực hiện thống kê định kỳ doanh số bán hàng và báo cáo</w:t>
+      </w:r>
+    </w:p>
+    <w:p>
+      <w:pPr>
+        <w:pStyle w:val="Tiumccp3"/>
+      </w:pPr>
+      <w:r>
+        <w:t>2.2.1.3 Nhân viên giao hàng</w:t>
+      </w:r>
+    </w:p>
+    <w:p>
+      <w:pPr>
+        <w:pStyle w:val="Nidungvnbn"/>
+        <w:numPr>
+          <w:ilvl w:val="0"/>
+          <w:numId w:val="26"/>
+        </w:numPr>
+      </w:pPr>
+      <w:r>
+        <w:t xml:space="preserve">Nhận đơn hàng đã </w:t>
+      </w:r>
+      <w:r>
+        <w:t xml:space="preserve">hoàn </w:t>
+      </w:r>
+      <w:r>
+        <w:t>thành đóng gói và giao cho khách hàng. Xác nhận đơn hàng giao thành công hoặc thất bại nếu khách từ chối nhận hàng</w:t>
+      </w:r>
+    </w:p>
+    <w:p>
+      <w:pPr>
+        <w:pStyle w:val="Tiumccp2"/>
+      </w:pPr>
+      <w:r>
+        <w:t>2.2</w:t>
+      </w:r>
+      <w:r>
+        <w:t>.2 Khách hàng:</w:t>
+      </w:r>
+    </w:p>
+    <w:p>
+      <w:pPr>
+        <w:pStyle w:val="Nidungvnbn"/>
+      </w:pPr>
+      <w:r>
+        <w:t xml:space="preserve">Khách hàng được chia làm 2 loại là khách mua hàng online </w:t>
+      </w:r>
+      <w:r>
+        <w:t>và khách mua hàng trực tiếp</w:t>
+      </w:r>
+    </w:p>
+    <w:p>
+      <w:pPr>
+        <w:pStyle w:val="Tiumccp3"/>
+      </w:pPr>
+      <w:r>
+        <w:t xml:space="preserve">2.2.2.1 </w:t>
+      </w:r>
+      <w:r>
+        <w:t>Khách mua hàng online</w:t>
+      </w:r>
+    </w:p>
+    <w:p>
+      <w:pPr>
+        <w:pStyle w:val="Nidungvnbn"/>
+        <w:numPr>
+          <w:ilvl w:val="0"/>
+          <w:numId w:val="26"/>
+        </w:numPr>
+      </w:pPr>
+      <w:r>
+        <w:t>Đăng ký tài khoản, đăng nhập vào tài khoản</w:t>
+      </w:r>
+    </w:p>
+    <w:p>
+      <w:pPr>
+        <w:pStyle w:val="Nidungvnbn"/>
+        <w:numPr>
+          <w:ilvl w:val="0"/>
+          <w:numId w:val="26"/>
+        </w:numPr>
+      </w:pPr>
       <w:r>
         <w:lastRenderedPageBreak/>
-        <w:t>2.2 Nghiệp vụ:</w:t>
-      </w:r>
-    </w:p>
-    <w:p>
-      <w:pPr>
-        <w:pStyle w:val="Tiumccp2"/>
-      </w:pPr>
-      <w:r>
-        <w:t>2.2.1 Nhân viên:</w:t>
-      </w:r>
-      <w:r>
-        <w:t xml:space="preserve"> </w:t>
+        <w:t>Xem sản phẩm, tìm, lọc, sắp xếp sản phẩm, thêm sản phẩm vào giỏ hàng</w:t>
       </w:r>
     </w:p>
     <w:p>
       <w:pPr>
         <w:pStyle w:val="Nidungvnbn"/>
-      </w:pPr>
-      <w:r>
-        <w:t xml:space="preserve">/Bổ sung </w:t>
-      </w:r>
-      <w:r>
-        <w:t>các chức năng nghiệp vụ cho từng bộ phận/</w:t>
+        <w:numPr>
+          <w:ilvl w:val="0"/>
+          <w:numId w:val="26"/>
+        </w:numPr>
+      </w:pPr>
+      <w:r>
+        <w:t>Đặt mua hàng, hủy đơn hàng, xem tình trạng đơn hàng</w:t>
       </w:r>
     </w:p>
     <w:p>
@@ -3665,108 +4284,67 @@
         <w:pStyle w:val="Tiumccp3"/>
       </w:pPr>
       <w:r>
-        <w:t>2.2.1.1 Nhân viên thu ngân:</w:t>
+        <w:t>2.2.2.2 Khách mua hàng trực tiếp</w:t>
       </w:r>
     </w:p>
     <w:p>
       <w:pPr>
         <w:pStyle w:val="Nidungvnbn"/>
-      </w:pPr>
-      <w:r>
-        <w:t>….</w:t>
-      </w:r>
-    </w:p>
-    <w:p>
-      <w:pPr>
-        <w:pStyle w:val="Tiumccp3"/>
-      </w:pPr>
-      <w:r>
-        <w:t>2.2.1.2 Nhân viên quản lý kho:</w:t>
+        <w:numPr>
+          <w:ilvl w:val="0"/>
+          <w:numId w:val="28"/>
+        </w:numPr>
+      </w:pPr>
+      <w:r>
+        <w:t>Thanh toán của khách do nhân viên thu ngân đảm nhiệm</w:t>
       </w:r>
     </w:p>
     <w:p>
       <w:pPr>
         <w:pStyle w:val="Nidungvnbn"/>
-      </w:pPr>
-      <w:r>
-        <w:t>…</w:t>
-      </w:r>
-      <w:r>
-        <w:tab/>
-      </w:r>
-    </w:p>
-    <w:p>
-      <w:pPr>
-        <w:pStyle w:val="Tiumccp3"/>
-      </w:pPr>
-      <w:r>
-        <w:t>2.2.1.3 Nhân viên giao hàng:</w:t>
-      </w:r>
-    </w:p>
-    <w:p>
-      <w:pPr>
-        <w:pStyle w:val="Nidungvnbn"/>
-      </w:pPr>
-      <w:r>
-        <w:t>…</w:t>
-      </w:r>
-    </w:p>
-    <w:p>
-      <w:pPr>
-        <w:pStyle w:val="Tiumccp3"/>
-      </w:pPr>
-      <w:r>
-        <w:t>2.2.1.4 Bảo vệ:</w:t>
-      </w:r>
-    </w:p>
-    <w:p>
-      <w:pPr>
-        <w:pStyle w:val="Nidungvnbn"/>
-      </w:pPr>
-      <w:r>
-        <w:t>…</w:t>
-      </w:r>
-    </w:p>
-    <w:p>
-      <w:pPr>
-        <w:pStyle w:val="Tiumccp2"/>
-      </w:pPr>
-      <w:r>
-        <w:t>2.2</w:t>
-      </w:r>
-      <w:r>
-        <w:t>.2 Khách hàng:</w:t>
-      </w:r>
-    </w:p>
-    <w:p>
-      <w:pPr>
-        <w:pStyle w:val="Nidungvnbn"/>
-      </w:pPr>
-      <w:r>
-        <w:t>…</w:t>
-      </w:r>
-    </w:p>
-    <w:p>
-      <w:pPr>
-        <w:pStyle w:val="Nidungvnbn"/>
-      </w:pPr>
-    </w:p>
-    <w:p>
-      <w:pPr>
-        <w:pStyle w:val="Nidungvnbn"/>
-      </w:pPr>
-    </w:p>
-    <w:p>
-      <w:pPr>
-        <w:pStyle w:val="Nidungvnbn"/>
-      </w:pPr>
+        <w:numPr>
+          <w:ilvl w:val="0"/>
+          <w:numId w:val="28"/>
+        </w:numPr>
+      </w:pPr>
+      <w:r>
+        <w:t>Khách có thể chọn đăng ký thành viên và được cấp thẻ để tính điểm thưởng</w:t>
+      </w:r>
     </w:p>
     <w:p>
       <w:pPr>
         <w:pStyle w:val="Tiumccp1"/>
-      </w:pPr>
-      <w:r>
+        <w:rPr>
+          <w:color w:val="FF0000"/>
+        </w:rPr>
+      </w:pPr>
+      <w:r>
+        <w:rPr>
+          <w:color w:val="FF0000"/>
+        </w:rPr>
         <w:t>2.3 Thành phần tác nhân:</w:t>
+      </w:r>
+    </w:p>
+    <w:p>
+      <w:pPr>
+        <w:pStyle w:val="Tiumccp1"/>
+        <w:rPr>
+          <w:color w:val="FF0000"/>
+        </w:rPr>
+      </w:pPr>
+      <w:r>
+        <w:rPr>
+          <w:color w:val="FF0000"/>
+        </w:rPr>
+        <w:t>//</w:t>
+      </w:r>
+      <w:r>
+        <w:rPr>
+          <w:b w:val="0"/>
+          <w:bCs/>
+          <w:color w:val="FF0000"/>
+        </w:rPr>
+        <w:t>TBD</w:t>
       </w:r>
     </w:p>
     <w:tbl>
@@ -3857,10 +4435,29 @@
           </w:tcPr>
           <w:p>
             <w:pPr>
-              <w:spacing w:line="360" w:lineRule="auto"/>
-              <w:jc w:val="both"/>
+              <w:pStyle w:val="Nidungvnbn"/>
+              <w:ind w:firstLine="0"/>
               <w:cnfStyle w:val="000000000000" w:firstRow="0" w:lastRow="0" w:firstColumn="0" w:lastColumn="0" w:oddVBand="0" w:evenVBand="0" w:oddHBand="0" w:evenHBand="0" w:firstRowFirstColumn="0" w:firstRowLastColumn="0" w:lastRowFirstColumn="0" w:lastRowLastColumn="0"/>
             </w:pPr>
+            <w:r>
+              <w:t xml:space="preserve">- </w:t>
+            </w:r>
+            <w:r>
+              <w:t xml:space="preserve">Quét mã vạch sản phẩm và chọn nút thanh toán cho khách hàng, nếu khách hàng chọn thanh toán bằng thẻ nhân viên sẽ nhận thẻ đưa vào máy quét thẻ. </w:t>
+            </w:r>
+          </w:p>
+          <w:p>
+            <w:pPr>
+              <w:pStyle w:val="Nidungvnbn"/>
+              <w:ind w:firstLine="0"/>
+              <w:cnfStyle w:val="000000000000" w:firstRow="0" w:lastRow="0" w:firstColumn="0" w:lastColumn="0" w:oddVBand="0" w:evenVBand="0" w:oddHBand="0" w:evenHBand="0" w:firstRowFirstColumn="0" w:firstRowLastColumn="0" w:lastRowFirstColumn="0" w:lastRowLastColumn="0"/>
+            </w:pPr>
+            <w:r>
+              <w:t xml:space="preserve">- Đóng gói sản phẩm và cập nhật </w:t>
+            </w:r>
+            <w:r>
+              <w:t>thông tin đơn hàng đã đóng gói xong lên hệ thống để bàn giao vận chuyển</w:t>
+            </w:r>
           </w:p>
         </w:tc>
       </w:tr>
@@ -3882,7 +4479,7 @@
               </w:rPr>
             </w:pPr>
             <w:r>
-              <w:t>Nhân viên quản lý kho</w:t>
+              <w:t xml:space="preserve">Nhân viên quản lý </w:t>
             </w:r>
           </w:p>
         </w:tc>
@@ -3945,7 +4542,7 @@
           <w:tcPr>
             <w:cnfStyle w:val="001000000000" w:firstRow="0" w:lastRow="0" w:firstColumn="1" w:lastColumn="0" w:oddVBand="0" w:evenVBand="0" w:oddHBand="0" w:evenHBand="0" w:firstRowFirstColumn="0" w:firstRowLastColumn="0" w:lastRowFirstColumn="0" w:lastRowLastColumn="0"/>
             <w:tcW w:w="2454" w:type="dxa"/>
-            <w:shd w:val="clear" w:color="auto" w:fill="CCCCCC" w:themeFill="text1" w:themeFillTint="33"/>
+            <w:shd w:val="clear" w:color="auto" w:fill="auto"/>
             <w:vAlign w:val="center"/>
           </w:tcPr>
           <w:p>
@@ -3955,52 +4552,17 @@
               <w:jc w:val="center"/>
             </w:pPr>
             <w:r>
-              <w:t>Bảo vệ</w:t>
+              <w:t>Khách hàng</w:t>
+            </w:r>
+            <w:r>
+              <w:t xml:space="preserve"> Online</w:t>
             </w:r>
           </w:p>
         </w:tc>
         <w:tc>
           <w:tcPr>
             <w:tcW w:w="6657" w:type="dxa"/>
-            <w:shd w:val="clear" w:color="auto" w:fill="CCCCCC" w:themeFill="text1" w:themeFillTint="33"/>
-          </w:tcPr>
-          <w:p>
-            <w:pPr>
-              <w:spacing w:line="360" w:lineRule="auto"/>
-              <w:jc w:val="both"/>
-              <w:cnfStyle w:val="000000000000" w:firstRow="0" w:lastRow="0" w:firstColumn="0" w:lastColumn="0" w:oddVBand="0" w:evenVBand="0" w:oddHBand="0" w:evenHBand="0" w:firstRowFirstColumn="0" w:firstRowLastColumn="0" w:lastRowFirstColumn="0" w:lastRowLastColumn="0"/>
-              <w:rPr>
-                <w:sz w:val="26"/>
-                <w:szCs w:val="26"/>
-              </w:rPr>
-            </w:pPr>
-          </w:p>
-        </w:tc>
-      </w:tr>
-      <w:tr>
-        <w:tc>
-          <w:tcPr>
-            <w:cnfStyle w:val="001000000000" w:firstRow="0" w:lastRow="0" w:firstColumn="1" w:lastColumn="0" w:oddVBand="0" w:evenVBand="0" w:oddHBand="0" w:evenHBand="0" w:firstRowFirstColumn="0" w:firstRowLastColumn="0" w:lastRowFirstColumn="0" w:lastRowLastColumn="0"/>
-            <w:tcW w:w="2454" w:type="dxa"/>
-            <w:shd w:val="clear" w:color="auto" w:fill="CCCCCC" w:themeFill="text1" w:themeFillTint="33"/>
-            <w:vAlign w:val="center"/>
-          </w:tcPr>
-          <w:p>
-            <w:pPr>
-              <w:pStyle w:val="Nidungvnbn"/>
-              <w:ind w:firstLine="0"/>
-              <w:jc w:val="center"/>
-            </w:pPr>
-            <w:r>
-              <w:lastRenderedPageBreak/>
-              <w:t>Khách hàng</w:t>
-            </w:r>
-          </w:p>
-        </w:tc>
-        <w:tc>
-          <w:tcPr>
-            <w:tcW w:w="6657" w:type="dxa"/>
-            <w:shd w:val="clear" w:color="auto" w:fill="CCCCCC" w:themeFill="text1" w:themeFillTint="33"/>
+            <w:shd w:val="clear" w:color="auto" w:fill="auto"/>
           </w:tcPr>
           <w:p>
             <w:pPr>
@@ -4294,6 +4856,7 @@
                 <w:sz w:val="26"/>
                 <w:szCs w:val="26"/>
               </w:rPr>
+              <w:lastRenderedPageBreak/>
               <w:t>Tác nhân</w:t>
             </w:r>
           </w:p>
@@ -4755,7 +5318,7 @@
 </file>
 
 <file path=word/endnotes.xml><?xml version="1.0" encoding="utf-8"?>
-<w:endnotes xmlns:wpc="http://schemas.microsoft.com/office/word/2010/wordprocessingCanvas" xmlns:cx="http://schemas.microsoft.com/office/drawing/2014/chartex" xmlns:mc="http://schemas.openxmlformats.org/markup-compatibility/2006" xmlns:o="urn:schemas-microsoft-com:office:office" xmlns:r="http://schemas.openxmlformats.org/officeDocument/2006/relationships" xmlns:m="http://schemas.openxmlformats.org/officeDocument/2006/math" xmlns:v="urn:schemas-microsoft-com:vml" xmlns:wp14="http://schemas.microsoft.com/office/word/2010/wordprocessingDrawing" xmlns:wp="http://schemas.openxmlformats.org/drawingml/2006/wordprocessingDrawing" xmlns:w10="urn:schemas-microsoft-com:office:word" xmlns:w="http://schemas.openxmlformats.org/wordprocessingml/2006/main" xmlns:w14="http://schemas.microsoft.com/office/word/2010/wordml" xmlns:w15="http://schemas.microsoft.com/office/word/2012/wordml" xmlns:w16se="http://schemas.microsoft.com/office/word/2015/wordml/symex" xmlns:wpg="http://schemas.microsoft.com/office/word/2010/wordprocessingGroup" xmlns:wpi="http://schemas.microsoft.com/office/word/2010/wordprocessingInk" xmlns:wne="http://schemas.microsoft.com/office/word/2006/wordml" xmlns:wps="http://schemas.microsoft.com/office/word/2010/wordprocessingShape" mc:Ignorable="w14 w15 w16se wp14">
+<w:endnotes xmlns:wpc="http://schemas.microsoft.com/office/word/2010/wordprocessingCanvas" xmlns:cx="http://schemas.microsoft.com/office/drawing/2014/chartex" xmlns:cx1="http://schemas.microsoft.com/office/drawing/2015/9/8/chartex" xmlns:cx2="http://schemas.microsoft.com/office/drawing/2015/10/21/chartex" xmlns:cx3="http://schemas.microsoft.com/office/drawing/2016/5/9/chartex" xmlns:cx4="http://schemas.microsoft.com/office/drawing/2016/5/10/chartex" xmlns:cx5="http://schemas.microsoft.com/office/drawing/2016/5/11/chartex" xmlns:cx6="http://schemas.microsoft.com/office/drawing/2016/5/12/chartex" xmlns:cx7="http://schemas.microsoft.com/office/drawing/2016/5/13/chartex" xmlns:cx8="http://schemas.microsoft.com/office/drawing/2016/5/14/chartex" xmlns:mc="http://schemas.openxmlformats.org/markup-compatibility/2006" xmlns:aink="http://schemas.microsoft.com/office/drawing/2016/ink" xmlns:am3d="http://schemas.microsoft.com/office/drawing/2017/model3d" xmlns:o="urn:schemas-microsoft-com:office:office" xmlns:oel="http://schemas.microsoft.com/office/2019/extlst" xmlns:r="http://schemas.openxmlformats.org/officeDocument/2006/relationships" xmlns:m="http://schemas.openxmlformats.org/officeDocument/2006/math" xmlns:v="urn:schemas-microsoft-com:vml" xmlns:wp14="http://schemas.microsoft.com/office/word/2010/wordprocessingDrawing" xmlns:wp="http://schemas.openxmlformats.org/drawingml/2006/wordprocessingDrawing" xmlns:w10="urn:schemas-microsoft-com:office:word" xmlns:w="http://schemas.openxmlformats.org/wordprocessingml/2006/main" xmlns:w14="http://schemas.microsoft.com/office/word/2010/wordml" xmlns:w15="http://schemas.microsoft.com/office/word/2012/wordml" xmlns:w16cex="http://schemas.microsoft.com/office/word/2018/wordml/cex" xmlns:w16cid="http://schemas.microsoft.com/office/word/2016/wordml/cid" xmlns:w16="http://schemas.microsoft.com/office/word/2018/wordml" xmlns:w16sdtdh="http://schemas.microsoft.com/office/word/2020/wordml/sdtdatahash" xmlns:w16se="http://schemas.microsoft.com/office/word/2015/wordml/symex" xmlns:wpg="http://schemas.microsoft.com/office/word/2010/wordprocessingGroup" xmlns:wpi="http://schemas.microsoft.com/office/word/2010/wordprocessingInk" xmlns:wne="http://schemas.microsoft.com/office/word/2006/wordml" xmlns:wps="http://schemas.microsoft.com/office/word/2010/wordprocessingShape" mc:Ignorable="w14 w15 w16se w16cid w16 w16cex w16sdtdh wp14">
   <w:endnote w:type="separator" w:id="-1">
     <w:p>
       <w:r>
@@ -4774,7 +5337,7 @@
 </file>
 
 <file path=word/footnotes.xml><?xml version="1.0" encoding="utf-8"?>
-<w:footnotes xmlns:wpc="http://schemas.microsoft.com/office/word/2010/wordprocessingCanvas" xmlns:cx="http://schemas.microsoft.com/office/drawing/2014/chartex" xmlns:mc="http://schemas.openxmlformats.org/markup-compatibility/2006" xmlns:o="urn:schemas-microsoft-com:office:office" xmlns:r="http://schemas.openxmlformats.org/officeDocument/2006/relationships" xmlns:m="http://schemas.openxmlformats.org/officeDocument/2006/math" xmlns:v="urn:schemas-microsoft-com:vml" xmlns:wp14="http://schemas.microsoft.com/office/word/2010/wordprocessingDrawing" xmlns:wp="http://schemas.openxmlformats.org/drawingml/2006/wordprocessingDrawing" xmlns:w10="urn:schemas-microsoft-com:office:word" xmlns:w="http://schemas.openxmlformats.org/wordprocessingml/2006/main" xmlns:w14="http://schemas.microsoft.com/office/word/2010/wordml" xmlns:w15="http://schemas.microsoft.com/office/word/2012/wordml" xmlns:w16se="http://schemas.microsoft.com/office/word/2015/wordml/symex" xmlns:wpg="http://schemas.microsoft.com/office/word/2010/wordprocessingGroup" xmlns:wpi="http://schemas.microsoft.com/office/word/2010/wordprocessingInk" xmlns:wne="http://schemas.microsoft.com/office/word/2006/wordml" xmlns:wps="http://schemas.microsoft.com/office/word/2010/wordprocessingShape" mc:Ignorable="w14 w15 w16se wp14">
+<w:footnotes xmlns:wpc="http://schemas.microsoft.com/office/word/2010/wordprocessingCanvas" xmlns:cx="http://schemas.microsoft.com/office/drawing/2014/chartex" xmlns:cx1="http://schemas.microsoft.com/office/drawing/2015/9/8/chartex" xmlns:cx2="http://schemas.microsoft.com/office/drawing/2015/10/21/chartex" xmlns:cx3="http://schemas.microsoft.com/office/drawing/2016/5/9/chartex" xmlns:cx4="http://schemas.microsoft.com/office/drawing/2016/5/10/chartex" xmlns:cx5="http://schemas.microsoft.com/office/drawing/2016/5/11/chartex" xmlns:cx6="http://schemas.microsoft.com/office/drawing/2016/5/12/chartex" xmlns:cx7="http://schemas.microsoft.com/office/drawing/2016/5/13/chartex" xmlns:cx8="http://schemas.microsoft.com/office/drawing/2016/5/14/chartex" xmlns:mc="http://schemas.openxmlformats.org/markup-compatibility/2006" xmlns:aink="http://schemas.microsoft.com/office/drawing/2016/ink" xmlns:am3d="http://schemas.microsoft.com/office/drawing/2017/model3d" xmlns:o="urn:schemas-microsoft-com:office:office" xmlns:oel="http://schemas.microsoft.com/office/2019/extlst" xmlns:r="http://schemas.openxmlformats.org/officeDocument/2006/relationships" xmlns:m="http://schemas.openxmlformats.org/officeDocument/2006/math" xmlns:v="urn:schemas-microsoft-com:vml" xmlns:wp14="http://schemas.microsoft.com/office/word/2010/wordprocessingDrawing" xmlns:wp="http://schemas.openxmlformats.org/drawingml/2006/wordprocessingDrawing" xmlns:w10="urn:schemas-microsoft-com:office:word" xmlns:w="http://schemas.openxmlformats.org/wordprocessingml/2006/main" xmlns:w14="http://schemas.microsoft.com/office/word/2010/wordml" xmlns:w15="http://schemas.microsoft.com/office/word/2012/wordml" xmlns:w16cex="http://schemas.microsoft.com/office/word/2018/wordml/cex" xmlns:w16cid="http://schemas.microsoft.com/office/word/2016/wordml/cid" xmlns:w16="http://schemas.microsoft.com/office/word/2018/wordml" xmlns:w16sdtdh="http://schemas.microsoft.com/office/word/2020/wordml/sdtdatahash" xmlns:w16se="http://schemas.microsoft.com/office/word/2015/wordml/symex" xmlns:wpg="http://schemas.microsoft.com/office/word/2010/wordprocessingGroup" xmlns:wpi="http://schemas.microsoft.com/office/word/2010/wordprocessingInk" xmlns:wne="http://schemas.microsoft.com/office/word/2006/wordml" xmlns:wps="http://schemas.microsoft.com/office/word/2010/wordprocessingShape" mc:Ignorable="w14 w15 w16se w16cid w16 w16cex w16sdtdh wp14">
   <w:footnote w:type="separator" w:id="-1">
     <w:p>
       <w:r>
@@ -4793,7 +5356,7 @@
 </file>
 
 <file path=word/header1.xml><?xml version="1.0" encoding="utf-8"?>
-<w:hdr xmlns:wpc="http://schemas.microsoft.com/office/word/2010/wordprocessingCanvas" xmlns:cx="http://schemas.microsoft.com/office/drawing/2014/chartex" xmlns:mc="http://schemas.openxmlformats.org/markup-compatibility/2006" xmlns:o="urn:schemas-microsoft-com:office:office" xmlns:r="http://schemas.openxmlformats.org/officeDocument/2006/relationships" xmlns:m="http://schemas.openxmlformats.org/officeDocument/2006/math" xmlns:v="urn:schemas-microsoft-com:vml" xmlns:wp14="http://schemas.microsoft.com/office/word/2010/wordprocessingDrawing" xmlns:wp="http://schemas.openxmlformats.org/drawingml/2006/wordprocessingDrawing" xmlns:w10="urn:schemas-microsoft-com:office:word" xmlns:w="http://schemas.openxmlformats.org/wordprocessingml/2006/main" xmlns:w14="http://schemas.microsoft.com/office/word/2010/wordml" xmlns:w15="http://schemas.microsoft.com/office/word/2012/wordml" xmlns:w16se="http://schemas.microsoft.com/office/word/2015/wordml/symex" xmlns:wpg="http://schemas.microsoft.com/office/word/2010/wordprocessingGroup" xmlns:wpi="http://schemas.microsoft.com/office/word/2010/wordprocessingInk" xmlns:wne="http://schemas.microsoft.com/office/word/2006/wordml" xmlns:wps="http://schemas.microsoft.com/office/word/2010/wordprocessingShape" mc:Ignorable="w14 w15 w16se wp14">
+<w:hdr xmlns:wpc="http://schemas.microsoft.com/office/word/2010/wordprocessingCanvas" xmlns:cx="http://schemas.microsoft.com/office/drawing/2014/chartex" xmlns:cx1="http://schemas.microsoft.com/office/drawing/2015/9/8/chartex" xmlns:cx2="http://schemas.microsoft.com/office/drawing/2015/10/21/chartex" xmlns:cx3="http://schemas.microsoft.com/office/drawing/2016/5/9/chartex" xmlns:cx4="http://schemas.microsoft.com/office/drawing/2016/5/10/chartex" xmlns:cx5="http://schemas.microsoft.com/office/drawing/2016/5/11/chartex" xmlns:cx6="http://schemas.microsoft.com/office/drawing/2016/5/12/chartex" xmlns:cx7="http://schemas.microsoft.com/office/drawing/2016/5/13/chartex" xmlns:cx8="http://schemas.microsoft.com/office/drawing/2016/5/14/chartex" xmlns:mc="http://schemas.openxmlformats.org/markup-compatibility/2006" xmlns:aink="http://schemas.microsoft.com/office/drawing/2016/ink" xmlns:am3d="http://schemas.microsoft.com/office/drawing/2017/model3d" xmlns:o="urn:schemas-microsoft-com:office:office" xmlns:oel="http://schemas.microsoft.com/office/2019/extlst" xmlns:r="http://schemas.openxmlformats.org/officeDocument/2006/relationships" xmlns:m="http://schemas.openxmlformats.org/officeDocument/2006/math" xmlns:v="urn:schemas-microsoft-com:vml" xmlns:wp14="http://schemas.microsoft.com/office/word/2010/wordprocessingDrawing" xmlns:wp="http://schemas.openxmlformats.org/drawingml/2006/wordprocessingDrawing" xmlns:w10="urn:schemas-microsoft-com:office:word" xmlns:w="http://schemas.openxmlformats.org/wordprocessingml/2006/main" xmlns:w14="http://schemas.microsoft.com/office/word/2010/wordml" xmlns:w15="http://schemas.microsoft.com/office/word/2012/wordml" xmlns:w16cex="http://schemas.microsoft.com/office/word/2018/wordml/cex" xmlns:w16cid="http://schemas.microsoft.com/office/word/2016/wordml/cid" xmlns:w16="http://schemas.microsoft.com/office/word/2018/wordml" xmlns:w16sdtdh="http://schemas.microsoft.com/office/word/2020/wordml/sdtdatahash" xmlns:w16se="http://schemas.microsoft.com/office/word/2015/wordml/symex" xmlns:wpg="http://schemas.microsoft.com/office/word/2010/wordprocessingGroup" xmlns:wpi="http://schemas.microsoft.com/office/word/2010/wordprocessingInk" xmlns:wne="http://schemas.microsoft.com/office/word/2006/wordml" xmlns:wps="http://schemas.microsoft.com/office/word/2010/wordprocessingShape" mc:Ignorable="w14 w15 w16se w16cid w16 w16cex w16sdtdh wp14">
   <w:p>
     <w:pPr>
       <w:pStyle w:val="Header"/>
@@ -4809,7 +5372,7 @@
 </file>
 
 <file path=word/header2.xml><?xml version="1.0" encoding="utf-8"?>
-<w:hdr xmlns:wpc="http://schemas.microsoft.com/office/word/2010/wordprocessingCanvas" xmlns:cx="http://schemas.microsoft.com/office/drawing/2014/chartex" xmlns:mc="http://schemas.openxmlformats.org/markup-compatibility/2006" xmlns:o="urn:schemas-microsoft-com:office:office" xmlns:r="http://schemas.openxmlformats.org/officeDocument/2006/relationships" xmlns:m="http://schemas.openxmlformats.org/officeDocument/2006/math" xmlns:v="urn:schemas-microsoft-com:vml" xmlns:wp14="http://schemas.microsoft.com/office/word/2010/wordprocessingDrawing" xmlns:wp="http://schemas.openxmlformats.org/drawingml/2006/wordprocessingDrawing" xmlns:w10="urn:schemas-microsoft-com:office:word" xmlns:w="http://schemas.openxmlformats.org/wordprocessingml/2006/main" xmlns:w14="http://schemas.microsoft.com/office/word/2010/wordml" xmlns:w15="http://schemas.microsoft.com/office/word/2012/wordml" xmlns:w16se="http://schemas.microsoft.com/office/word/2015/wordml/symex" xmlns:wpg="http://schemas.microsoft.com/office/word/2010/wordprocessingGroup" xmlns:wpi="http://schemas.microsoft.com/office/word/2010/wordprocessingInk" xmlns:wne="http://schemas.microsoft.com/office/word/2006/wordml" xmlns:wps="http://schemas.microsoft.com/office/word/2010/wordprocessingShape" mc:Ignorable="w14 w15 w16se wp14">
+<w:hdr xmlns:wpc="http://schemas.microsoft.com/office/word/2010/wordprocessingCanvas" xmlns:cx="http://schemas.microsoft.com/office/drawing/2014/chartex" xmlns:cx1="http://schemas.microsoft.com/office/drawing/2015/9/8/chartex" xmlns:cx2="http://schemas.microsoft.com/office/drawing/2015/10/21/chartex" xmlns:cx3="http://schemas.microsoft.com/office/drawing/2016/5/9/chartex" xmlns:cx4="http://schemas.microsoft.com/office/drawing/2016/5/10/chartex" xmlns:cx5="http://schemas.microsoft.com/office/drawing/2016/5/11/chartex" xmlns:cx6="http://schemas.microsoft.com/office/drawing/2016/5/12/chartex" xmlns:cx7="http://schemas.microsoft.com/office/drawing/2016/5/13/chartex" xmlns:cx8="http://schemas.microsoft.com/office/drawing/2016/5/14/chartex" xmlns:mc="http://schemas.openxmlformats.org/markup-compatibility/2006" xmlns:aink="http://schemas.microsoft.com/office/drawing/2016/ink" xmlns:am3d="http://schemas.microsoft.com/office/drawing/2017/model3d" xmlns:o="urn:schemas-microsoft-com:office:office" xmlns:oel="http://schemas.microsoft.com/office/2019/extlst" xmlns:r="http://schemas.openxmlformats.org/officeDocument/2006/relationships" xmlns:m="http://schemas.openxmlformats.org/officeDocument/2006/math" xmlns:v="urn:schemas-microsoft-com:vml" xmlns:wp14="http://schemas.microsoft.com/office/word/2010/wordprocessingDrawing" xmlns:wp="http://schemas.openxmlformats.org/drawingml/2006/wordprocessingDrawing" xmlns:w10="urn:schemas-microsoft-com:office:word" xmlns:w="http://schemas.openxmlformats.org/wordprocessingml/2006/main" xmlns:w14="http://schemas.microsoft.com/office/word/2010/wordml" xmlns:w15="http://schemas.microsoft.com/office/word/2012/wordml" xmlns:w16cex="http://schemas.microsoft.com/office/word/2018/wordml/cex" xmlns:w16cid="http://schemas.microsoft.com/office/word/2016/wordml/cid" xmlns:w16="http://schemas.microsoft.com/office/word/2018/wordml" xmlns:w16sdtdh="http://schemas.microsoft.com/office/word/2020/wordml/sdtdatahash" xmlns:w16se="http://schemas.microsoft.com/office/word/2015/wordml/symex" xmlns:wpg="http://schemas.microsoft.com/office/word/2010/wordprocessingGroup" xmlns:wpi="http://schemas.microsoft.com/office/word/2010/wordprocessingInk" xmlns:wne="http://schemas.microsoft.com/office/word/2006/wordml" xmlns:wps="http://schemas.microsoft.com/office/word/2010/wordprocessingShape" mc:Ignorable="w14 w15 w16se w16cid w16 w16cex w16sdtdh wp14">
   <w:sdt>
     <w:sdtPr>
       <w:id w:val="1901097785"/>
@@ -4862,7 +5425,7 @@
 </file>
 
 <file path=word/header3.xml><?xml version="1.0" encoding="utf-8"?>
-<w:hdr xmlns:wpc="http://schemas.microsoft.com/office/word/2010/wordprocessingCanvas" xmlns:cx="http://schemas.microsoft.com/office/drawing/2014/chartex" xmlns:mc="http://schemas.openxmlformats.org/markup-compatibility/2006" xmlns:o="urn:schemas-microsoft-com:office:office" xmlns:r="http://schemas.openxmlformats.org/officeDocument/2006/relationships" xmlns:m="http://schemas.openxmlformats.org/officeDocument/2006/math" xmlns:v="urn:schemas-microsoft-com:vml" xmlns:wp14="http://schemas.microsoft.com/office/word/2010/wordprocessingDrawing" xmlns:wp="http://schemas.openxmlformats.org/drawingml/2006/wordprocessingDrawing" xmlns:w10="urn:schemas-microsoft-com:office:word" xmlns:w="http://schemas.openxmlformats.org/wordprocessingml/2006/main" xmlns:w14="http://schemas.microsoft.com/office/word/2010/wordml" xmlns:w15="http://schemas.microsoft.com/office/word/2012/wordml" xmlns:w16se="http://schemas.microsoft.com/office/word/2015/wordml/symex" xmlns:wpg="http://schemas.microsoft.com/office/word/2010/wordprocessingGroup" xmlns:wpi="http://schemas.microsoft.com/office/word/2010/wordprocessingInk" xmlns:wne="http://schemas.microsoft.com/office/word/2006/wordml" xmlns:wps="http://schemas.microsoft.com/office/word/2010/wordprocessingShape" mc:Ignorable="w14 w15 w16se wp14">
+<w:hdr xmlns:wpc="http://schemas.microsoft.com/office/word/2010/wordprocessingCanvas" xmlns:cx="http://schemas.microsoft.com/office/drawing/2014/chartex" xmlns:cx1="http://schemas.microsoft.com/office/drawing/2015/9/8/chartex" xmlns:cx2="http://schemas.microsoft.com/office/drawing/2015/10/21/chartex" xmlns:cx3="http://schemas.microsoft.com/office/drawing/2016/5/9/chartex" xmlns:cx4="http://schemas.microsoft.com/office/drawing/2016/5/10/chartex" xmlns:cx5="http://schemas.microsoft.com/office/drawing/2016/5/11/chartex" xmlns:cx6="http://schemas.microsoft.com/office/drawing/2016/5/12/chartex" xmlns:cx7="http://schemas.microsoft.com/office/drawing/2016/5/13/chartex" xmlns:cx8="http://schemas.microsoft.com/office/drawing/2016/5/14/chartex" xmlns:mc="http://schemas.openxmlformats.org/markup-compatibility/2006" xmlns:aink="http://schemas.microsoft.com/office/drawing/2016/ink" xmlns:am3d="http://schemas.microsoft.com/office/drawing/2017/model3d" xmlns:o="urn:schemas-microsoft-com:office:office" xmlns:oel="http://schemas.microsoft.com/office/2019/extlst" xmlns:r="http://schemas.openxmlformats.org/officeDocument/2006/relationships" xmlns:m="http://schemas.openxmlformats.org/officeDocument/2006/math" xmlns:v="urn:schemas-microsoft-com:vml" xmlns:wp14="http://schemas.microsoft.com/office/word/2010/wordprocessingDrawing" xmlns:wp="http://schemas.openxmlformats.org/drawingml/2006/wordprocessingDrawing" xmlns:w10="urn:schemas-microsoft-com:office:word" xmlns:w="http://schemas.openxmlformats.org/wordprocessingml/2006/main" xmlns:w14="http://schemas.microsoft.com/office/word/2010/wordml" xmlns:w15="http://schemas.microsoft.com/office/word/2012/wordml" xmlns:w16cex="http://schemas.microsoft.com/office/word/2018/wordml/cex" xmlns:w16cid="http://schemas.microsoft.com/office/word/2016/wordml/cid" xmlns:w16="http://schemas.microsoft.com/office/word/2018/wordml" xmlns:w16sdtdh="http://schemas.microsoft.com/office/word/2020/wordml/sdtdatahash" xmlns:w16se="http://schemas.microsoft.com/office/word/2015/wordml/symex" xmlns:wpg="http://schemas.microsoft.com/office/word/2010/wordprocessingGroup" xmlns:wpi="http://schemas.microsoft.com/office/word/2010/wordprocessingInk" xmlns:wne="http://schemas.microsoft.com/office/word/2006/wordml" xmlns:wps="http://schemas.microsoft.com/office/word/2010/wordprocessingShape" mc:Ignorable="w14 w15 w16se w16cid w16 w16cex w16sdtdh wp14">
   <w:sdt>
     <w:sdtPr>
       <w:id w:val="-475520606"/>
@@ -4915,7 +5478,7 @@
 </file>
 
 <file path=word/numbering.xml><?xml version="1.0" encoding="utf-8"?>
-<w:numbering xmlns:wpc="http://schemas.microsoft.com/office/word/2010/wordprocessingCanvas" xmlns:cx="http://schemas.microsoft.com/office/drawing/2014/chartex" xmlns:mc="http://schemas.openxmlformats.org/markup-compatibility/2006" xmlns:o="urn:schemas-microsoft-com:office:office" xmlns:r="http://schemas.openxmlformats.org/officeDocument/2006/relationships" xmlns:m="http://schemas.openxmlformats.org/officeDocument/2006/math" xmlns:v="urn:schemas-microsoft-com:vml" xmlns:wp14="http://schemas.microsoft.com/office/word/2010/wordprocessingDrawing" xmlns:wp="http://schemas.openxmlformats.org/drawingml/2006/wordprocessingDrawing" xmlns:w10="urn:schemas-microsoft-com:office:word" xmlns:w="http://schemas.openxmlformats.org/wordprocessingml/2006/main" xmlns:w14="http://schemas.microsoft.com/office/word/2010/wordml" xmlns:w15="http://schemas.microsoft.com/office/word/2012/wordml" xmlns:w16se="http://schemas.microsoft.com/office/word/2015/wordml/symex" xmlns:wpg="http://schemas.microsoft.com/office/word/2010/wordprocessingGroup" xmlns:wpi="http://schemas.microsoft.com/office/word/2010/wordprocessingInk" xmlns:wne="http://schemas.microsoft.com/office/word/2006/wordml" xmlns:wps="http://schemas.microsoft.com/office/word/2010/wordprocessingShape" mc:Ignorable="w14 w15 w16se wp14">
+<w:numbering xmlns:wpc="http://schemas.microsoft.com/office/word/2010/wordprocessingCanvas" xmlns:cx="http://schemas.microsoft.com/office/drawing/2014/chartex" xmlns:cx1="http://schemas.microsoft.com/office/drawing/2015/9/8/chartex" xmlns:cx2="http://schemas.microsoft.com/office/drawing/2015/10/21/chartex" xmlns:cx3="http://schemas.microsoft.com/office/drawing/2016/5/9/chartex" xmlns:cx4="http://schemas.microsoft.com/office/drawing/2016/5/10/chartex" xmlns:cx5="http://schemas.microsoft.com/office/drawing/2016/5/11/chartex" xmlns:cx6="http://schemas.microsoft.com/office/drawing/2016/5/12/chartex" xmlns:cx7="http://schemas.microsoft.com/office/drawing/2016/5/13/chartex" xmlns:cx8="http://schemas.microsoft.com/office/drawing/2016/5/14/chartex" xmlns:mc="http://schemas.openxmlformats.org/markup-compatibility/2006" xmlns:aink="http://schemas.microsoft.com/office/drawing/2016/ink" xmlns:am3d="http://schemas.microsoft.com/office/drawing/2017/model3d" xmlns:o="urn:schemas-microsoft-com:office:office" xmlns:oel="http://schemas.microsoft.com/office/2019/extlst" xmlns:r="http://schemas.openxmlformats.org/officeDocument/2006/relationships" xmlns:m="http://schemas.openxmlformats.org/officeDocument/2006/math" xmlns:v="urn:schemas-microsoft-com:vml" xmlns:wp14="http://schemas.microsoft.com/office/word/2010/wordprocessingDrawing" xmlns:wp="http://schemas.openxmlformats.org/drawingml/2006/wordprocessingDrawing" xmlns:w10="urn:schemas-microsoft-com:office:word" xmlns:w="http://schemas.openxmlformats.org/wordprocessingml/2006/main" xmlns:w14="http://schemas.microsoft.com/office/word/2010/wordml" xmlns:w15="http://schemas.microsoft.com/office/word/2012/wordml" xmlns:w16cex="http://schemas.microsoft.com/office/word/2018/wordml/cex" xmlns:w16cid="http://schemas.microsoft.com/office/word/2016/wordml/cid" xmlns:w16="http://schemas.microsoft.com/office/word/2018/wordml" xmlns:w16sdtdh="http://schemas.microsoft.com/office/word/2020/wordml/sdtdatahash" xmlns:w16se="http://schemas.microsoft.com/office/word/2015/wordml/symex" xmlns:wpg="http://schemas.microsoft.com/office/word/2010/wordprocessingGroup" xmlns:wpi="http://schemas.microsoft.com/office/word/2010/wordprocessingInk" xmlns:wne="http://schemas.microsoft.com/office/word/2006/wordml" xmlns:wps="http://schemas.microsoft.com/office/word/2010/wordprocessingShape" mc:Ignorable="w14 w15 w16se w16cid w16 w16cex w16sdtdh wp14">
   <w:abstractNum w:abstractNumId="0" w15:restartNumberingAfterBreak="0">
     <w:nsid w:val="D71104CD"/>
     <w:multiLevelType w:val="multilevel"/>
@@ -5444,6 +6007,119 @@
     </w:lvl>
   </w:abstractNum>
   <w:abstractNum w:abstractNumId="5" w15:restartNumberingAfterBreak="0">
+    <w:nsid w:val="07C365DB"/>
+    <w:multiLevelType w:val="hybridMultilevel"/>
+    <w:tmpl w:val="C25029C2"/>
+    <w:lvl w:ilvl="0" w:tplc="38090001">
+      <w:start w:val="1"/>
+      <w:numFmt w:val="bullet"/>
+      <w:lvlText w:val=""/>
+      <w:lvlJc w:val="left"/>
+      <w:pPr>
+        <w:ind w:left="720" w:hanging="360"/>
+      </w:pPr>
+      <w:rPr>
+        <w:rFonts w:ascii="Symbol" w:hAnsi="Symbol" w:hint="default"/>
+      </w:rPr>
+    </w:lvl>
+    <w:lvl w:ilvl="1" w:tplc="38090003" w:tentative="1">
+      <w:start w:val="1"/>
+      <w:numFmt w:val="bullet"/>
+      <w:lvlText w:val="o"/>
+      <w:lvlJc w:val="left"/>
+      <w:pPr>
+        <w:ind w:left="1440" w:hanging="360"/>
+      </w:pPr>
+      <w:rPr>
+        <w:rFonts w:ascii="Courier New" w:hAnsi="Courier New" w:cs="Courier New" w:hint="default"/>
+      </w:rPr>
+    </w:lvl>
+    <w:lvl w:ilvl="2" w:tplc="38090005" w:tentative="1">
+      <w:start w:val="1"/>
+      <w:numFmt w:val="bullet"/>
+      <w:lvlText w:val=""/>
+      <w:lvlJc w:val="left"/>
+      <w:pPr>
+        <w:ind w:left="2160" w:hanging="360"/>
+      </w:pPr>
+      <w:rPr>
+        <w:rFonts w:ascii="Wingdings" w:hAnsi="Wingdings" w:hint="default"/>
+      </w:rPr>
+    </w:lvl>
+    <w:lvl w:ilvl="3" w:tplc="38090001" w:tentative="1">
+      <w:start w:val="1"/>
+      <w:numFmt w:val="bullet"/>
+      <w:lvlText w:val=""/>
+      <w:lvlJc w:val="left"/>
+      <w:pPr>
+        <w:ind w:left="2880" w:hanging="360"/>
+      </w:pPr>
+      <w:rPr>
+        <w:rFonts w:ascii="Symbol" w:hAnsi="Symbol" w:hint="default"/>
+      </w:rPr>
+    </w:lvl>
+    <w:lvl w:ilvl="4" w:tplc="38090003" w:tentative="1">
+      <w:start w:val="1"/>
+      <w:numFmt w:val="bullet"/>
+      <w:lvlText w:val="o"/>
+      <w:lvlJc w:val="left"/>
+      <w:pPr>
+        <w:ind w:left="3600" w:hanging="360"/>
+      </w:pPr>
+      <w:rPr>
+        <w:rFonts w:ascii="Courier New" w:hAnsi="Courier New" w:cs="Courier New" w:hint="default"/>
+      </w:rPr>
+    </w:lvl>
+    <w:lvl w:ilvl="5" w:tplc="38090005" w:tentative="1">
+      <w:start w:val="1"/>
+      <w:numFmt w:val="bullet"/>
+      <w:lvlText w:val=""/>
+      <w:lvlJc w:val="left"/>
+      <w:pPr>
+        <w:ind w:left="4320" w:hanging="360"/>
+      </w:pPr>
+      <w:rPr>
+        <w:rFonts w:ascii="Wingdings" w:hAnsi="Wingdings" w:hint="default"/>
+      </w:rPr>
+    </w:lvl>
+    <w:lvl w:ilvl="6" w:tplc="38090001" w:tentative="1">
+      <w:start w:val="1"/>
+      <w:numFmt w:val="bullet"/>
+      <w:lvlText w:val=""/>
+      <w:lvlJc w:val="left"/>
+      <w:pPr>
+        <w:ind w:left="5040" w:hanging="360"/>
+      </w:pPr>
+      <w:rPr>
+        <w:rFonts w:ascii="Symbol" w:hAnsi="Symbol" w:hint="default"/>
+      </w:rPr>
+    </w:lvl>
+    <w:lvl w:ilvl="7" w:tplc="38090003" w:tentative="1">
+      <w:start w:val="1"/>
+      <w:numFmt w:val="bullet"/>
+      <w:lvlText w:val="o"/>
+      <w:lvlJc w:val="left"/>
+      <w:pPr>
+        <w:ind w:left="5760" w:hanging="360"/>
+      </w:pPr>
+      <w:rPr>
+        <w:rFonts w:ascii="Courier New" w:hAnsi="Courier New" w:cs="Courier New" w:hint="default"/>
+      </w:rPr>
+    </w:lvl>
+    <w:lvl w:ilvl="8" w:tplc="38090005" w:tentative="1">
+      <w:start w:val="1"/>
+      <w:numFmt w:val="bullet"/>
+      <w:lvlText w:val=""/>
+      <w:lvlJc w:val="left"/>
+      <w:pPr>
+        <w:ind w:left="6480" w:hanging="360"/>
+      </w:pPr>
+      <w:rPr>
+        <w:rFonts w:ascii="Wingdings" w:hAnsi="Wingdings" w:hint="default"/>
+      </w:rPr>
+    </w:lvl>
+  </w:abstractNum>
+  <w:abstractNum w:abstractNumId="6" w15:restartNumberingAfterBreak="0">
     <w:nsid w:val="0E627FD5"/>
     <w:multiLevelType w:val="hybridMultilevel"/>
     <w:tmpl w:val="DCF4119E"/>
@@ -5532,7 +6208,7 @@
       </w:pPr>
     </w:lvl>
   </w:abstractNum>
-  <w:abstractNum w:abstractNumId="6" w15:restartNumberingAfterBreak="0">
+  <w:abstractNum w:abstractNumId="7" w15:restartNumberingAfterBreak="0">
     <w:nsid w:val="1A5846B0"/>
     <w:multiLevelType w:val="hybridMultilevel"/>
     <w:tmpl w:val="E30852F2"/>
@@ -5623,7 +6299,120 @@
       </w:pPr>
     </w:lvl>
   </w:abstractNum>
-  <w:abstractNum w:abstractNumId="7" w15:restartNumberingAfterBreak="0">
+  <w:abstractNum w:abstractNumId="8" w15:restartNumberingAfterBreak="0">
+    <w:nsid w:val="1E0A26A8"/>
+    <w:multiLevelType w:val="hybridMultilevel"/>
+    <w:tmpl w:val="6C16F97E"/>
+    <w:lvl w:ilvl="0" w:tplc="38090001">
+      <w:start w:val="1"/>
+      <w:numFmt w:val="bullet"/>
+      <w:lvlText w:val=""/>
+      <w:lvlJc w:val="left"/>
+      <w:pPr>
+        <w:ind w:left="720" w:hanging="360"/>
+      </w:pPr>
+      <w:rPr>
+        <w:rFonts w:ascii="Symbol" w:hAnsi="Symbol" w:hint="default"/>
+      </w:rPr>
+    </w:lvl>
+    <w:lvl w:ilvl="1" w:tplc="38090003" w:tentative="1">
+      <w:start w:val="1"/>
+      <w:numFmt w:val="bullet"/>
+      <w:lvlText w:val="o"/>
+      <w:lvlJc w:val="left"/>
+      <w:pPr>
+        <w:ind w:left="1440" w:hanging="360"/>
+      </w:pPr>
+      <w:rPr>
+        <w:rFonts w:ascii="Courier New" w:hAnsi="Courier New" w:cs="Courier New" w:hint="default"/>
+      </w:rPr>
+    </w:lvl>
+    <w:lvl w:ilvl="2" w:tplc="38090005" w:tentative="1">
+      <w:start w:val="1"/>
+      <w:numFmt w:val="bullet"/>
+      <w:lvlText w:val=""/>
+      <w:lvlJc w:val="left"/>
+      <w:pPr>
+        <w:ind w:left="2160" w:hanging="360"/>
+      </w:pPr>
+      <w:rPr>
+        <w:rFonts w:ascii="Wingdings" w:hAnsi="Wingdings" w:hint="default"/>
+      </w:rPr>
+    </w:lvl>
+    <w:lvl w:ilvl="3" w:tplc="38090001" w:tentative="1">
+      <w:start w:val="1"/>
+      <w:numFmt w:val="bullet"/>
+      <w:lvlText w:val=""/>
+      <w:lvlJc w:val="left"/>
+      <w:pPr>
+        <w:ind w:left="2880" w:hanging="360"/>
+      </w:pPr>
+      <w:rPr>
+        <w:rFonts w:ascii="Symbol" w:hAnsi="Symbol" w:hint="default"/>
+      </w:rPr>
+    </w:lvl>
+    <w:lvl w:ilvl="4" w:tplc="38090003" w:tentative="1">
+      <w:start w:val="1"/>
+      <w:numFmt w:val="bullet"/>
+      <w:lvlText w:val="o"/>
+      <w:lvlJc w:val="left"/>
+      <w:pPr>
+        <w:ind w:left="3600" w:hanging="360"/>
+      </w:pPr>
+      <w:rPr>
+        <w:rFonts w:ascii="Courier New" w:hAnsi="Courier New" w:cs="Courier New" w:hint="default"/>
+      </w:rPr>
+    </w:lvl>
+    <w:lvl w:ilvl="5" w:tplc="38090005" w:tentative="1">
+      <w:start w:val="1"/>
+      <w:numFmt w:val="bullet"/>
+      <w:lvlText w:val=""/>
+      <w:lvlJc w:val="left"/>
+      <w:pPr>
+        <w:ind w:left="4320" w:hanging="360"/>
+      </w:pPr>
+      <w:rPr>
+        <w:rFonts w:ascii="Wingdings" w:hAnsi="Wingdings" w:hint="default"/>
+      </w:rPr>
+    </w:lvl>
+    <w:lvl w:ilvl="6" w:tplc="38090001" w:tentative="1">
+      <w:start w:val="1"/>
+      <w:numFmt w:val="bullet"/>
+      <w:lvlText w:val=""/>
+      <w:lvlJc w:val="left"/>
+      <w:pPr>
+        <w:ind w:left="5040" w:hanging="360"/>
+      </w:pPr>
+      <w:rPr>
+        <w:rFonts w:ascii="Symbol" w:hAnsi="Symbol" w:hint="default"/>
+      </w:rPr>
+    </w:lvl>
+    <w:lvl w:ilvl="7" w:tplc="38090003" w:tentative="1">
+      <w:start w:val="1"/>
+      <w:numFmt w:val="bullet"/>
+      <w:lvlText w:val="o"/>
+      <w:lvlJc w:val="left"/>
+      <w:pPr>
+        <w:ind w:left="5760" w:hanging="360"/>
+      </w:pPr>
+      <w:rPr>
+        <w:rFonts w:ascii="Courier New" w:hAnsi="Courier New" w:cs="Courier New" w:hint="default"/>
+      </w:rPr>
+    </w:lvl>
+    <w:lvl w:ilvl="8" w:tplc="38090005" w:tentative="1">
+      <w:start w:val="1"/>
+      <w:numFmt w:val="bullet"/>
+      <w:lvlText w:val=""/>
+      <w:lvlJc w:val="left"/>
+      <w:pPr>
+        <w:ind w:left="6480" w:hanging="360"/>
+      </w:pPr>
+      <w:rPr>
+        <w:rFonts w:ascii="Wingdings" w:hAnsi="Wingdings" w:hint="default"/>
+      </w:rPr>
+    </w:lvl>
+  </w:abstractNum>
+  <w:abstractNum w:abstractNumId="9" w15:restartNumberingAfterBreak="0">
     <w:nsid w:val="21DE6713"/>
     <w:multiLevelType w:val="hybridMultilevel"/>
     <w:tmpl w:val="3F260A7A"/>
@@ -5736,7 +6525,120 @@
       </w:rPr>
     </w:lvl>
   </w:abstractNum>
-  <w:abstractNum w:abstractNumId="8" w15:restartNumberingAfterBreak="0">
+  <w:abstractNum w:abstractNumId="10" w15:restartNumberingAfterBreak="0">
+    <w:nsid w:val="22E26A14"/>
+    <w:multiLevelType w:val="hybridMultilevel"/>
+    <w:tmpl w:val="423A17F4"/>
+    <w:lvl w:ilvl="0" w:tplc="38090001">
+      <w:start w:val="1"/>
+      <w:numFmt w:val="bullet"/>
+      <w:lvlText w:val=""/>
+      <w:lvlJc w:val="left"/>
+      <w:pPr>
+        <w:ind w:left="1440" w:hanging="360"/>
+      </w:pPr>
+      <w:rPr>
+        <w:rFonts w:ascii="Symbol" w:hAnsi="Symbol" w:hint="default"/>
+      </w:rPr>
+    </w:lvl>
+    <w:lvl w:ilvl="1" w:tplc="38090003" w:tentative="1">
+      <w:start w:val="1"/>
+      <w:numFmt w:val="bullet"/>
+      <w:lvlText w:val="o"/>
+      <w:lvlJc w:val="left"/>
+      <w:pPr>
+        <w:ind w:left="2160" w:hanging="360"/>
+      </w:pPr>
+      <w:rPr>
+        <w:rFonts w:ascii="Courier New" w:hAnsi="Courier New" w:cs="Courier New" w:hint="default"/>
+      </w:rPr>
+    </w:lvl>
+    <w:lvl w:ilvl="2" w:tplc="38090005" w:tentative="1">
+      <w:start w:val="1"/>
+      <w:numFmt w:val="bullet"/>
+      <w:lvlText w:val=""/>
+      <w:lvlJc w:val="left"/>
+      <w:pPr>
+        <w:ind w:left="2880" w:hanging="360"/>
+      </w:pPr>
+      <w:rPr>
+        <w:rFonts w:ascii="Wingdings" w:hAnsi="Wingdings" w:hint="default"/>
+      </w:rPr>
+    </w:lvl>
+    <w:lvl w:ilvl="3" w:tplc="38090001" w:tentative="1">
+      <w:start w:val="1"/>
+      <w:numFmt w:val="bullet"/>
+      <w:lvlText w:val=""/>
+      <w:lvlJc w:val="left"/>
+      <w:pPr>
+        <w:ind w:left="3600" w:hanging="360"/>
+      </w:pPr>
+      <w:rPr>
+        <w:rFonts w:ascii="Symbol" w:hAnsi="Symbol" w:hint="default"/>
+      </w:rPr>
+    </w:lvl>
+    <w:lvl w:ilvl="4" w:tplc="38090003" w:tentative="1">
+      <w:start w:val="1"/>
+      <w:numFmt w:val="bullet"/>
+      <w:lvlText w:val="o"/>
+      <w:lvlJc w:val="left"/>
+      <w:pPr>
+        <w:ind w:left="4320" w:hanging="360"/>
+      </w:pPr>
+      <w:rPr>
+        <w:rFonts w:ascii="Courier New" w:hAnsi="Courier New" w:cs="Courier New" w:hint="default"/>
+      </w:rPr>
+    </w:lvl>
+    <w:lvl w:ilvl="5" w:tplc="38090005" w:tentative="1">
+      <w:start w:val="1"/>
+      <w:numFmt w:val="bullet"/>
+      <w:lvlText w:val=""/>
+      <w:lvlJc w:val="left"/>
+      <w:pPr>
+        <w:ind w:left="5040" w:hanging="360"/>
+      </w:pPr>
+      <w:rPr>
+        <w:rFonts w:ascii="Wingdings" w:hAnsi="Wingdings" w:hint="default"/>
+      </w:rPr>
+    </w:lvl>
+    <w:lvl w:ilvl="6" w:tplc="38090001" w:tentative="1">
+      <w:start w:val="1"/>
+      <w:numFmt w:val="bullet"/>
+      <w:lvlText w:val=""/>
+      <w:lvlJc w:val="left"/>
+      <w:pPr>
+        <w:ind w:left="5760" w:hanging="360"/>
+      </w:pPr>
+      <w:rPr>
+        <w:rFonts w:ascii="Symbol" w:hAnsi="Symbol" w:hint="default"/>
+      </w:rPr>
+    </w:lvl>
+    <w:lvl w:ilvl="7" w:tplc="38090003" w:tentative="1">
+      <w:start w:val="1"/>
+      <w:numFmt w:val="bullet"/>
+      <w:lvlText w:val="o"/>
+      <w:lvlJc w:val="left"/>
+      <w:pPr>
+        <w:ind w:left="6480" w:hanging="360"/>
+      </w:pPr>
+      <w:rPr>
+        <w:rFonts w:ascii="Courier New" w:hAnsi="Courier New" w:cs="Courier New" w:hint="default"/>
+      </w:rPr>
+    </w:lvl>
+    <w:lvl w:ilvl="8" w:tplc="38090005" w:tentative="1">
+      <w:start w:val="1"/>
+      <w:numFmt w:val="bullet"/>
+      <w:lvlText w:val=""/>
+      <w:lvlJc w:val="left"/>
+      <w:pPr>
+        <w:ind w:left="7200" w:hanging="360"/>
+      </w:pPr>
+      <w:rPr>
+        <w:rFonts w:ascii="Wingdings" w:hAnsi="Wingdings" w:hint="default"/>
+      </w:rPr>
+    </w:lvl>
+  </w:abstractNum>
+  <w:abstractNum w:abstractNumId="11" w15:restartNumberingAfterBreak="0">
     <w:nsid w:val="269D7F59"/>
     <w:multiLevelType w:val="hybridMultilevel"/>
     <w:tmpl w:val="8A16D6A2"/>
@@ -5849,7 +6751,120 @@
       </w:rPr>
     </w:lvl>
   </w:abstractNum>
-  <w:abstractNum w:abstractNumId="9" w15:restartNumberingAfterBreak="0">
+  <w:abstractNum w:abstractNumId="12" w15:restartNumberingAfterBreak="0">
+    <w:nsid w:val="26C330E5"/>
+    <w:multiLevelType w:val="hybridMultilevel"/>
+    <w:tmpl w:val="153E597C"/>
+    <w:lvl w:ilvl="0" w:tplc="38090001">
+      <w:start w:val="1"/>
+      <w:numFmt w:val="bullet"/>
+      <w:lvlText w:val=""/>
+      <w:lvlJc w:val="left"/>
+      <w:pPr>
+        <w:ind w:left="1440" w:hanging="360"/>
+      </w:pPr>
+      <w:rPr>
+        <w:rFonts w:ascii="Symbol" w:hAnsi="Symbol" w:hint="default"/>
+      </w:rPr>
+    </w:lvl>
+    <w:lvl w:ilvl="1" w:tplc="38090003" w:tentative="1">
+      <w:start w:val="1"/>
+      <w:numFmt w:val="bullet"/>
+      <w:lvlText w:val="o"/>
+      <w:lvlJc w:val="left"/>
+      <w:pPr>
+        <w:ind w:left="2160" w:hanging="360"/>
+      </w:pPr>
+      <w:rPr>
+        <w:rFonts w:ascii="Courier New" w:hAnsi="Courier New" w:cs="Courier New" w:hint="default"/>
+      </w:rPr>
+    </w:lvl>
+    <w:lvl w:ilvl="2" w:tplc="38090005" w:tentative="1">
+      <w:start w:val="1"/>
+      <w:numFmt w:val="bullet"/>
+      <w:lvlText w:val=""/>
+      <w:lvlJc w:val="left"/>
+      <w:pPr>
+        <w:ind w:left="2880" w:hanging="360"/>
+      </w:pPr>
+      <w:rPr>
+        <w:rFonts w:ascii="Wingdings" w:hAnsi="Wingdings" w:hint="default"/>
+      </w:rPr>
+    </w:lvl>
+    <w:lvl w:ilvl="3" w:tplc="38090001" w:tentative="1">
+      <w:start w:val="1"/>
+      <w:numFmt w:val="bullet"/>
+      <w:lvlText w:val=""/>
+      <w:lvlJc w:val="left"/>
+      <w:pPr>
+        <w:ind w:left="3600" w:hanging="360"/>
+      </w:pPr>
+      <w:rPr>
+        <w:rFonts w:ascii="Symbol" w:hAnsi="Symbol" w:hint="default"/>
+      </w:rPr>
+    </w:lvl>
+    <w:lvl w:ilvl="4" w:tplc="38090003" w:tentative="1">
+      <w:start w:val="1"/>
+      <w:numFmt w:val="bullet"/>
+      <w:lvlText w:val="o"/>
+      <w:lvlJc w:val="left"/>
+      <w:pPr>
+        <w:ind w:left="4320" w:hanging="360"/>
+      </w:pPr>
+      <w:rPr>
+        <w:rFonts w:ascii="Courier New" w:hAnsi="Courier New" w:cs="Courier New" w:hint="default"/>
+      </w:rPr>
+    </w:lvl>
+    <w:lvl w:ilvl="5" w:tplc="38090005" w:tentative="1">
+      <w:start w:val="1"/>
+      <w:numFmt w:val="bullet"/>
+      <w:lvlText w:val=""/>
+      <w:lvlJc w:val="left"/>
+      <w:pPr>
+        <w:ind w:left="5040" w:hanging="360"/>
+      </w:pPr>
+      <w:rPr>
+        <w:rFonts w:ascii="Wingdings" w:hAnsi="Wingdings" w:hint="default"/>
+      </w:rPr>
+    </w:lvl>
+    <w:lvl w:ilvl="6" w:tplc="38090001" w:tentative="1">
+      <w:start w:val="1"/>
+      <w:numFmt w:val="bullet"/>
+      <w:lvlText w:val=""/>
+      <w:lvlJc w:val="left"/>
+      <w:pPr>
+        <w:ind w:left="5760" w:hanging="360"/>
+      </w:pPr>
+      <w:rPr>
+        <w:rFonts w:ascii="Symbol" w:hAnsi="Symbol" w:hint="default"/>
+      </w:rPr>
+    </w:lvl>
+    <w:lvl w:ilvl="7" w:tplc="38090003" w:tentative="1">
+      <w:start w:val="1"/>
+      <w:numFmt w:val="bullet"/>
+      <w:lvlText w:val="o"/>
+      <w:lvlJc w:val="left"/>
+      <w:pPr>
+        <w:ind w:left="6480" w:hanging="360"/>
+      </w:pPr>
+      <w:rPr>
+        <w:rFonts w:ascii="Courier New" w:hAnsi="Courier New" w:cs="Courier New" w:hint="default"/>
+      </w:rPr>
+    </w:lvl>
+    <w:lvl w:ilvl="8" w:tplc="38090005" w:tentative="1">
+      <w:start w:val="1"/>
+      <w:numFmt w:val="bullet"/>
+      <w:lvlText w:val=""/>
+      <w:lvlJc w:val="left"/>
+      <w:pPr>
+        <w:ind w:left="7200" w:hanging="360"/>
+      </w:pPr>
+      <w:rPr>
+        <w:rFonts w:ascii="Wingdings" w:hAnsi="Wingdings" w:hint="default"/>
+      </w:rPr>
+    </w:lvl>
+  </w:abstractNum>
+  <w:abstractNum w:abstractNumId="13" w15:restartNumberingAfterBreak="0">
     <w:nsid w:val="279F298E"/>
     <w:multiLevelType w:val="hybridMultilevel"/>
     <w:tmpl w:val="A6F0EEAA"/>
@@ -5938,7 +6953,7 @@
       </w:pPr>
     </w:lvl>
   </w:abstractNum>
-  <w:abstractNum w:abstractNumId="10" w15:restartNumberingAfterBreak="0">
+  <w:abstractNum w:abstractNumId="14" w15:restartNumberingAfterBreak="0">
     <w:nsid w:val="32150F55"/>
     <w:multiLevelType w:val="hybridMultilevel"/>
     <w:tmpl w:val="C3343DEC"/>
@@ -6050,7 +7065,7 @@
       </w:rPr>
     </w:lvl>
   </w:abstractNum>
-  <w:abstractNum w:abstractNumId="11" w15:restartNumberingAfterBreak="0">
+  <w:abstractNum w:abstractNumId="15" w15:restartNumberingAfterBreak="0">
     <w:nsid w:val="33755BB2"/>
     <w:multiLevelType w:val="hybridMultilevel"/>
     <w:tmpl w:val="16147F22"/>
@@ -6139,7 +7154,7 @@
       </w:pPr>
     </w:lvl>
   </w:abstractNum>
-  <w:abstractNum w:abstractNumId="12" w15:restartNumberingAfterBreak="0">
+  <w:abstractNum w:abstractNumId="16" w15:restartNumberingAfterBreak="0">
     <w:nsid w:val="371D02C7"/>
     <w:multiLevelType w:val="multilevel"/>
     <w:tmpl w:val="5C4889F6"/>
@@ -6270,7 +7285,7 @@
       </w:rPr>
     </w:lvl>
   </w:abstractNum>
-  <w:abstractNum w:abstractNumId="13" w15:restartNumberingAfterBreak="0">
+  <w:abstractNum w:abstractNumId="17" w15:restartNumberingAfterBreak="0">
     <w:nsid w:val="39CD232F"/>
     <w:multiLevelType w:val="multilevel"/>
     <w:tmpl w:val="181AED22"/>
@@ -6419,7 +7434,7 @@
       </w:rPr>
     </w:lvl>
   </w:abstractNum>
-  <w:abstractNum w:abstractNumId="14" w15:restartNumberingAfterBreak="0">
+  <w:abstractNum w:abstractNumId="18" w15:restartNumberingAfterBreak="0">
     <w:nsid w:val="51AB66C8"/>
     <w:multiLevelType w:val="hybridMultilevel"/>
     <w:tmpl w:val="9118B95E"/>
@@ -6508,7 +7523,7 @@
       </w:pPr>
     </w:lvl>
   </w:abstractNum>
-  <w:abstractNum w:abstractNumId="15" w15:restartNumberingAfterBreak="0">
+  <w:abstractNum w:abstractNumId="19" w15:restartNumberingAfterBreak="0">
     <w:nsid w:val="538906FB"/>
     <w:multiLevelType w:val="hybridMultilevel"/>
     <w:tmpl w:val="ECD8A504"/>
@@ -6621,7 +7636,7 @@
       </w:rPr>
     </w:lvl>
   </w:abstractNum>
-  <w:abstractNum w:abstractNumId="16" w15:restartNumberingAfterBreak="0">
+  <w:abstractNum w:abstractNumId="20" w15:restartNumberingAfterBreak="0">
     <w:nsid w:val="592F22FF"/>
     <w:multiLevelType w:val="hybridMultilevel"/>
     <w:tmpl w:val="E30852F2"/>
@@ -6712,7 +7727,120 @@
       </w:pPr>
     </w:lvl>
   </w:abstractNum>
-  <w:abstractNum w:abstractNumId="17" w15:restartNumberingAfterBreak="0">
+  <w:abstractNum w:abstractNumId="21" w15:restartNumberingAfterBreak="0">
+    <w:nsid w:val="59C236F6"/>
+    <w:multiLevelType w:val="hybridMultilevel"/>
+    <w:tmpl w:val="7CFC377E"/>
+    <w:lvl w:ilvl="0" w:tplc="38090001">
+      <w:start w:val="1"/>
+      <w:numFmt w:val="bullet"/>
+      <w:lvlText w:val=""/>
+      <w:lvlJc w:val="left"/>
+      <w:pPr>
+        <w:ind w:left="1440" w:hanging="360"/>
+      </w:pPr>
+      <w:rPr>
+        <w:rFonts w:ascii="Symbol" w:hAnsi="Symbol" w:hint="default"/>
+      </w:rPr>
+    </w:lvl>
+    <w:lvl w:ilvl="1" w:tplc="38090003" w:tentative="1">
+      <w:start w:val="1"/>
+      <w:numFmt w:val="bullet"/>
+      <w:lvlText w:val="o"/>
+      <w:lvlJc w:val="left"/>
+      <w:pPr>
+        <w:ind w:left="2160" w:hanging="360"/>
+      </w:pPr>
+      <w:rPr>
+        <w:rFonts w:ascii="Courier New" w:hAnsi="Courier New" w:cs="Courier New" w:hint="default"/>
+      </w:rPr>
+    </w:lvl>
+    <w:lvl w:ilvl="2" w:tplc="38090005" w:tentative="1">
+      <w:start w:val="1"/>
+      <w:numFmt w:val="bullet"/>
+      <w:lvlText w:val=""/>
+      <w:lvlJc w:val="left"/>
+      <w:pPr>
+        <w:ind w:left="2880" w:hanging="360"/>
+      </w:pPr>
+      <w:rPr>
+        <w:rFonts w:ascii="Wingdings" w:hAnsi="Wingdings" w:hint="default"/>
+      </w:rPr>
+    </w:lvl>
+    <w:lvl w:ilvl="3" w:tplc="38090001" w:tentative="1">
+      <w:start w:val="1"/>
+      <w:numFmt w:val="bullet"/>
+      <w:lvlText w:val=""/>
+      <w:lvlJc w:val="left"/>
+      <w:pPr>
+        <w:ind w:left="3600" w:hanging="360"/>
+      </w:pPr>
+      <w:rPr>
+        <w:rFonts w:ascii="Symbol" w:hAnsi="Symbol" w:hint="default"/>
+      </w:rPr>
+    </w:lvl>
+    <w:lvl w:ilvl="4" w:tplc="38090003" w:tentative="1">
+      <w:start w:val="1"/>
+      <w:numFmt w:val="bullet"/>
+      <w:lvlText w:val="o"/>
+      <w:lvlJc w:val="left"/>
+      <w:pPr>
+        <w:ind w:left="4320" w:hanging="360"/>
+      </w:pPr>
+      <w:rPr>
+        <w:rFonts w:ascii="Courier New" w:hAnsi="Courier New" w:cs="Courier New" w:hint="default"/>
+      </w:rPr>
+    </w:lvl>
+    <w:lvl w:ilvl="5" w:tplc="38090005" w:tentative="1">
+      <w:start w:val="1"/>
+      <w:numFmt w:val="bullet"/>
+      <w:lvlText w:val=""/>
+      <w:lvlJc w:val="left"/>
+      <w:pPr>
+        <w:ind w:left="5040" w:hanging="360"/>
+      </w:pPr>
+      <w:rPr>
+        <w:rFonts w:ascii="Wingdings" w:hAnsi="Wingdings" w:hint="default"/>
+      </w:rPr>
+    </w:lvl>
+    <w:lvl w:ilvl="6" w:tplc="38090001" w:tentative="1">
+      <w:start w:val="1"/>
+      <w:numFmt w:val="bullet"/>
+      <w:lvlText w:val=""/>
+      <w:lvlJc w:val="left"/>
+      <w:pPr>
+        <w:ind w:left="5760" w:hanging="360"/>
+      </w:pPr>
+      <w:rPr>
+        <w:rFonts w:ascii="Symbol" w:hAnsi="Symbol" w:hint="default"/>
+      </w:rPr>
+    </w:lvl>
+    <w:lvl w:ilvl="7" w:tplc="38090003" w:tentative="1">
+      <w:start w:val="1"/>
+      <w:numFmt w:val="bullet"/>
+      <w:lvlText w:val="o"/>
+      <w:lvlJc w:val="left"/>
+      <w:pPr>
+        <w:ind w:left="6480" w:hanging="360"/>
+      </w:pPr>
+      <w:rPr>
+        <w:rFonts w:ascii="Courier New" w:hAnsi="Courier New" w:cs="Courier New" w:hint="default"/>
+      </w:rPr>
+    </w:lvl>
+    <w:lvl w:ilvl="8" w:tplc="38090005" w:tentative="1">
+      <w:start w:val="1"/>
+      <w:numFmt w:val="bullet"/>
+      <w:lvlText w:val=""/>
+      <w:lvlJc w:val="left"/>
+      <w:pPr>
+        <w:ind w:left="7200" w:hanging="360"/>
+      </w:pPr>
+      <w:rPr>
+        <w:rFonts w:ascii="Wingdings" w:hAnsi="Wingdings" w:hint="default"/>
+      </w:rPr>
+    </w:lvl>
+  </w:abstractNum>
+  <w:abstractNum w:abstractNumId="22" w15:restartNumberingAfterBreak="0">
     <w:nsid w:val="66BA4732"/>
     <w:multiLevelType w:val="hybridMultilevel"/>
     <w:tmpl w:val="9C70E27C"/>
@@ -6801,7 +7929,7 @@
       </w:pPr>
     </w:lvl>
   </w:abstractNum>
-  <w:abstractNum w:abstractNumId="18" w15:restartNumberingAfterBreak="0">
+  <w:abstractNum w:abstractNumId="23" w15:restartNumberingAfterBreak="0">
     <w:nsid w:val="71811F32"/>
     <w:multiLevelType w:val="hybridMultilevel"/>
     <w:tmpl w:val="07CA2C4E"/>
@@ -6914,7 +8042,120 @@
       </w:rPr>
     </w:lvl>
   </w:abstractNum>
-  <w:abstractNum w:abstractNumId="19" w15:restartNumberingAfterBreak="0">
+  <w:abstractNum w:abstractNumId="24" w15:restartNumberingAfterBreak="0">
+    <w:nsid w:val="743D0D2D"/>
+    <w:multiLevelType w:val="hybridMultilevel"/>
+    <w:tmpl w:val="6168395E"/>
+    <w:lvl w:ilvl="0" w:tplc="38090001">
+      <w:start w:val="1"/>
+      <w:numFmt w:val="bullet"/>
+      <w:lvlText w:val=""/>
+      <w:lvlJc w:val="left"/>
+      <w:pPr>
+        <w:ind w:left="1440" w:hanging="360"/>
+      </w:pPr>
+      <w:rPr>
+        <w:rFonts w:ascii="Symbol" w:hAnsi="Symbol" w:hint="default"/>
+      </w:rPr>
+    </w:lvl>
+    <w:lvl w:ilvl="1" w:tplc="38090003" w:tentative="1">
+      <w:start w:val="1"/>
+      <w:numFmt w:val="bullet"/>
+      <w:lvlText w:val="o"/>
+      <w:lvlJc w:val="left"/>
+      <w:pPr>
+        <w:ind w:left="2160" w:hanging="360"/>
+      </w:pPr>
+      <w:rPr>
+        <w:rFonts w:ascii="Courier New" w:hAnsi="Courier New" w:cs="Courier New" w:hint="default"/>
+      </w:rPr>
+    </w:lvl>
+    <w:lvl w:ilvl="2" w:tplc="38090005" w:tentative="1">
+      <w:start w:val="1"/>
+      <w:numFmt w:val="bullet"/>
+      <w:lvlText w:val=""/>
+      <w:lvlJc w:val="left"/>
+      <w:pPr>
+        <w:ind w:left="2880" w:hanging="360"/>
+      </w:pPr>
+      <w:rPr>
+        <w:rFonts w:ascii="Wingdings" w:hAnsi="Wingdings" w:hint="default"/>
+      </w:rPr>
+    </w:lvl>
+    <w:lvl w:ilvl="3" w:tplc="38090001" w:tentative="1">
+      <w:start w:val="1"/>
+      <w:numFmt w:val="bullet"/>
+      <w:lvlText w:val=""/>
+      <w:lvlJc w:val="left"/>
+      <w:pPr>
+        <w:ind w:left="3600" w:hanging="360"/>
+      </w:pPr>
+      <w:rPr>
+        <w:rFonts w:ascii="Symbol" w:hAnsi="Symbol" w:hint="default"/>
+      </w:rPr>
+    </w:lvl>
+    <w:lvl w:ilvl="4" w:tplc="38090003" w:tentative="1">
+      <w:start w:val="1"/>
+      <w:numFmt w:val="bullet"/>
+      <w:lvlText w:val="o"/>
+      <w:lvlJc w:val="left"/>
+      <w:pPr>
+        <w:ind w:left="4320" w:hanging="360"/>
+      </w:pPr>
+      <w:rPr>
+        <w:rFonts w:ascii="Courier New" w:hAnsi="Courier New" w:cs="Courier New" w:hint="default"/>
+      </w:rPr>
+    </w:lvl>
+    <w:lvl w:ilvl="5" w:tplc="38090005" w:tentative="1">
+      <w:start w:val="1"/>
+      <w:numFmt w:val="bullet"/>
+      <w:lvlText w:val=""/>
+      <w:lvlJc w:val="left"/>
+      <w:pPr>
+        <w:ind w:left="5040" w:hanging="360"/>
+      </w:pPr>
+      <w:rPr>
+        <w:rFonts w:ascii="Wingdings" w:hAnsi="Wingdings" w:hint="default"/>
+      </w:rPr>
+    </w:lvl>
+    <w:lvl w:ilvl="6" w:tplc="38090001" w:tentative="1">
+      <w:start w:val="1"/>
+      <w:numFmt w:val="bullet"/>
+      <w:lvlText w:val=""/>
+      <w:lvlJc w:val="left"/>
+      <w:pPr>
+        <w:ind w:left="5760" w:hanging="360"/>
+      </w:pPr>
+      <w:rPr>
+        <w:rFonts w:ascii="Symbol" w:hAnsi="Symbol" w:hint="default"/>
+      </w:rPr>
+    </w:lvl>
+    <w:lvl w:ilvl="7" w:tplc="38090003" w:tentative="1">
+      <w:start w:val="1"/>
+      <w:numFmt w:val="bullet"/>
+      <w:lvlText w:val="o"/>
+      <w:lvlJc w:val="left"/>
+      <w:pPr>
+        <w:ind w:left="6480" w:hanging="360"/>
+      </w:pPr>
+      <w:rPr>
+        <w:rFonts w:ascii="Courier New" w:hAnsi="Courier New" w:cs="Courier New" w:hint="default"/>
+      </w:rPr>
+    </w:lvl>
+    <w:lvl w:ilvl="8" w:tplc="38090005" w:tentative="1">
+      <w:start w:val="1"/>
+      <w:numFmt w:val="bullet"/>
+      <w:lvlText w:val=""/>
+      <w:lvlJc w:val="left"/>
+      <w:pPr>
+        <w:ind w:left="7200" w:hanging="360"/>
+      </w:pPr>
+      <w:rPr>
+        <w:rFonts w:ascii="Wingdings" w:hAnsi="Wingdings" w:hint="default"/>
+      </w:rPr>
+    </w:lvl>
+  </w:abstractNum>
+  <w:abstractNum w:abstractNumId="25" w15:restartNumberingAfterBreak="0">
     <w:nsid w:val="79A33DFE"/>
     <w:multiLevelType w:val="hybridMultilevel"/>
     <w:tmpl w:val="10700184"/>
@@ -7027,7 +8268,7 @@
       </w:rPr>
     </w:lvl>
   </w:abstractNum>
-  <w:abstractNum w:abstractNumId="20" w15:restartNumberingAfterBreak="0">
+  <w:abstractNum w:abstractNumId="26" w15:restartNumberingAfterBreak="0">
     <w:nsid w:val="7B7762A8"/>
     <w:multiLevelType w:val="hybridMultilevel"/>
     <w:tmpl w:val="C1CE738C"/>
@@ -7116,74 +8357,208 @@
       </w:pPr>
     </w:lvl>
   </w:abstractNum>
-  <w:num w:numId="1">
+  <w:abstractNum w:abstractNumId="27" w15:restartNumberingAfterBreak="0">
+    <w:nsid w:val="7CEA60B6"/>
+    <w:multiLevelType w:val="hybridMultilevel"/>
+    <w:tmpl w:val="C31CB040"/>
+    <w:lvl w:ilvl="0" w:tplc="38090001">
+      <w:start w:val="1"/>
+      <w:numFmt w:val="bullet"/>
+      <w:lvlText w:val=""/>
+      <w:lvlJc w:val="left"/>
+      <w:pPr>
+        <w:ind w:left="1440" w:hanging="360"/>
+      </w:pPr>
+      <w:rPr>
+        <w:rFonts w:ascii="Symbol" w:hAnsi="Symbol" w:hint="default"/>
+      </w:rPr>
+    </w:lvl>
+    <w:lvl w:ilvl="1" w:tplc="38090003" w:tentative="1">
+      <w:start w:val="1"/>
+      <w:numFmt w:val="bullet"/>
+      <w:lvlText w:val="o"/>
+      <w:lvlJc w:val="left"/>
+      <w:pPr>
+        <w:ind w:left="2160" w:hanging="360"/>
+      </w:pPr>
+      <w:rPr>
+        <w:rFonts w:ascii="Courier New" w:hAnsi="Courier New" w:cs="Courier New" w:hint="default"/>
+      </w:rPr>
+    </w:lvl>
+    <w:lvl w:ilvl="2" w:tplc="38090005" w:tentative="1">
+      <w:start w:val="1"/>
+      <w:numFmt w:val="bullet"/>
+      <w:lvlText w:val=""/>
+      <w:lvlJc w:val="left"/>
+      <w:pPr>
+        <w:ind w:left="2880" w:hanging="360"/>
+      </w:pPr>
+      <w:rPr>
+        <w:rFonts w:ascii="Wingdings" w:hAnsi="Wingdings" w:hint="default"/>
+      </w:rPr>
+    </w:lvl>
+    <w:lvl w:ilvl="3" w:tplc="38090001" w:tentative="1">
+      <w:start w:val="1"/>
+      <w:numFmt w:val="bullet"/>
+      <w:lvlText w:val=""/>
+      <w:lvlJc w:val="left"/>
+      <w:pPr>
+        <w:ind w:left="3600" w:hanging="360"/>
+      </w:pPr>
+      <w:rPr>
+        <w:rFonts w:ascii="Symbol" w:hAnsi="Symbol" w:hint="default"/>
+      </w:rPr>
+    </w:lvl>
+    <w:lvl w:ilvl="4" w:tplc="38090003" w:tentative="1">
+      <w:start w:val="1"/>
+      <w:numFmt w:val="bullet"/>
+      <w:lvlText w:val="o"/>
+      <w:lvlJc w:val="left"/>
+      <w:pPr>
+        <w:ind w:left="4320" w:hanging="360"/>
+      </w:pPr>
+      <w:rPr>
+        <w:rFonts w:ascii="Courier New" w:hAnsi="Courier New" w:cs="Courier New" w:hint="default"/>
+      </w:rPr>
+    </w:lvl>
+    <w:lvl w:ilvl="5" w:tplc="38090005" w:tentative="1">
+      <w:start w:val="1"/>
+      <w:numFmt w:val="bullet"/>
+      <w:lvlText w:val=""/>
+      <w:lvlJc w:val="left"/>
+      <w:pPr>
+        <w:ind w:left="5040" w:hanging="360"/>
+      </w:pPr>
+      <w:rPr>
+        <w:rFonts w:ascii="Wingdings" w:hAnsi="Wingdings" w:hint="default"/>
+      </w:rPr>
+    </w:lvl>
+    <w:lvl w:ilvl="6" w:tplc="38090001" w:tentative="1">
+      <w:start w:val="1"/>
+      <w:numFmt w:val="bullet"/>
+      <w:lvlText w:val=""/>
+      <w:lvlJc w:val="left"/>
+      <w:pPr>
+        <w:ind w:left="5760" w:hanging="360"/>
+      </w:pPr>
+      <w:rPr>
+        <w:rFonts w:ascii="Symbol" w:hAnsi="Symbol" w:hint="default"/>
+      </w:rPr>
+    </w:lvl>
+    <w:lvl w:ilvl="7" w:tplc="38090003" w:tentative="1">
+      <w:start w:val="1"/>
+      <w:numFmt w:val="bullet"/>
+      <w:lvlText w:val="o"/>
+      <w:lvlJc w:val="left"/>
+      <w:pPr>
+        <w:ind w:left="6480" w:hanging="360"/>
+      </w:pPr>
+      <w:rPr>
+        <w:rFonts w:ascii="Courier New" w:hAnsi="Courier New" w:cs="Courier New" w:hint="default"/>
+      </w:rPr>
+    </w:lvl>
+    <w:lvl w:ilvl="8" w:tplc="38090005" w:tentative="1">
+      <w:start w:val="1"/>
+      <w:numFmt w:val="bullet"/>
+      <w:lvlText w:val=""/>
+      <w:lvlJc w:val="left"/>
+      <w:pPr>
+        <w:ind w:left="7200" w:hanging="360"/>
+      </w:pPr>
+      <w:rPr>
+        <w:rFonts w:ascii="Wingdings" w:hAnsi="Wingdings" w:hint="default"/>
+      </w:rPr>
+    </w:lvl>
+  </w:abstractNum>
+  <w:num w:numId="1" w16cid:durableId="1026638691">
     <w:abstractNumId w:val="3"/>
   </w:num>
-  <w:num w:numId="2">
+  <w:num w:numId="2" w16cid:durableId="365569461">
+    <w:abstractNumId w:val="18"/>
+  </w:num>
+  <w:num w:numId="3" w16cid:durableId="425033150">
+    <w:abstractNumId w:val="22"/>
+  </w:num>
+  <w:num w:numId="4" w16cid:durableId="281814098">
+    <w:abstractNumId w:val="26"/>
+  </w:num>
+  <w:num w:numId="5" w16cid:durableId="2071999354">
+    <w:abstractNumId w:val="1"/>
+  </w:num>
+  <w:num w:numId="6" w16cid:durableId="1309556553">
+    <w:abstractNumId w:val="7"/>
+  </w:num>
+  <w:num w:numId="7" w16cid:durableId="1988895293">
+    <w:abstractNumId w:val="20"/>
+  </w:num>
+  <w:num w:numId="8" w16cid:durableId="1591155820">
+    <w:abstractNumId w:val="23"/>
+  </w:num>
+  <w:num w:numId="9" w16cid:durableId="202909791">
+    <w:abstractNumId w:val="4"/>
+  </w:num>
+  <w:num w:numId="10" w16cid:durableId="1983149807">
+    <w:abstractNumId w:val="17"/>
+  </w:num>
+  <w:num w:numId="11" w16cid:durableId="1892425401">
+    <w:abstractNumId w:val="25"/>
+  </w:num>
+  <w:num w:numId="12" w16cid:durableId="424037342">
+    <w:abstractNumId w:val="13"/>
+  </w:num>
+  <w:num w:numId="13" w16cid:durableId="485973625">
+    <w:abstractNumId w:val="15"/>
+  </w:num>
+  <w:num w:numId="14" w16cid:durableId="1691377037">
+    <w:abstractNumId w:val="2"/>
+  </w:num>
+  <w:num w:numId="15" w16cid:durableId="1110708586">
+    <w:abstractNumId w:val="6"/>
+  </w:num>
+  <w:num w:numId="16" w16cid:durableId="205802895">
+    <w:abstractNumId w:val="0"/>
+  </w:num>
+  <w:num w:numId="17" w16cid:durableId="2064206212">
+    <w:abstractNumId w:val="16"/>
+  </w:num>
+  <w:num w:numId="18" w16cid:durableId="34158294">
     <w:abstractNumId w:val="14"/>
   </w:num>
-  <w:num w:numId="3">
-    <w:abstractNumId w:val="17"/>
+  <w:num w:numId="19" w16cid:durableId="626467253">
+    <w:abstractNumId w:val="9"/>
   </w:num>
-  <w:num w:numId="4">
-    <w:abstractNumId w:val="20"/>
+  <w:num w:numId="20" w16cid:durableId="621157091">
+    <w:abstractNumId w:val="11"/>
   </w:num>
-  <w:num w:numId="5">
-    <w:abstractNumId w:val="1"/>
-  </w:num>
-  <w:num w:numId="6">
-    <w:abstractNumId w:val="6"/>
-  </w:num>
-  <w:num w:numId="7">
-    <w:abstractNumId w:val="16"/>
-  </w:num>
-  <w:num w:numId="8">
-    <w:abstractNumId w:val="18"/>
-  </w:num>
-  <w:num w:numId="9">
-    <w:abstractNumId w:val="4"/>
-  </w:num>
-  <w:num w:numId="10">
-    <w:abstractNumId w:val="13"/>
-  </w:num>
-  <w:num w:numId="11">
+  <w:num w:numId="21" w16cid:durableId="390928140">
     <w:abstractNumId w:val="19"/>
   </w:num>
-  <w:num w:numId="12">
-    <w:abstractNumId w:val="9"/>
+  <w:num w:numId="22" w16cid:durableId="708996524">
+    <w:abstractNumId w:val="8"/>
   </w:num>
-  <w:num w:numId="13">
-    <w:abstractNumId w:val="11"/>
+  <w:num w:numId="23" w16cid:durableId="677468706">
+    <w:abstractNumId w:val="12"/>
   </w:num>
-  <w:num w:numId="14">
-    <w:abstractNumId w:val="2"/>
+  <w:num w:numId="24" w16cid:durableId="792211028">
+    <w:abstractNumId w:val="27"/>
   </w:num>
-  <w:num w:numId="15">
+  <w:num w:numId="25" w16cid:durableId="665863555">
+    <w:abstractNumId w:val="24"/>
+  </w:num>
+  <w:num w:numId="26" w16cid:durableId="596133963">
+    <w:abstractNumId w:val="10"/>
+  </w:num>
+  <w:num w:numId="27" w16cid:durableId="883519562">
     <w:abstractNumId w:val="5"/>
   </w:num>
-  <w:num w:numId="16">
-    <w:abstractNumId w:val="0"/>
-  </w:num>
-  <w:num w:numId="17">
-    <w:abstractNumId w:val="12"/>
-  </w:num>
-  <w:num w:numId="18">
-    <w:abstractNumId w:val="10"/>
-  </w:num>
-  <w:num w:numId="19">
-    <w:abstractNumId w:val="7"/>
-  </w:num>
-  <w:num w:numId="20">
-    <w:abstractNumId w:val="8"/>
-  </w:num>
-  <w:num w:numId="21">
-    <w:abstractNumId w:val="15"/>
+  <w:num w:numId="28" w16cid:durableId="679042499">
+    <w:abstractNumId w:val="21"/>
   </w:num>
 </w:numbering>
 </file>
 
 <file path=word/styles.xml><?xml version="1.0" encoding="utf-8"?>
-<w:styles xmlns:mc="http://schemas.openxmlformats.org/markup-compatibility/2006" xmlns:r="http://schemas.openxmlformats.org/officeDocument/2006/relationships" xmlns:w="http://schemas.openxmlformats.org/wordprocessingml/2006/main" xmlns:w14="http://schemas.microsoft.com/office/word/2010/wordml" xmlns:w15="http://schemas.microsoft.com/office/word/2012/wordml" xmlns:w16se="http://schemas.microsoft.com/office/word/2015/wordml/symex" mc:Ignorable="w14 w15 w16se">
+<w:styles xmlns:mc="http://schemas.openxmlformats.org/markup-compatibility/2006" xmlns:r="http://schemas.openxmlformats.org/officeDocument/2006/relationships" xmlns:w="http://schemas.openxmlformats.org/wordprocessingml/2006/main" xmlns:w14="http://schemas.microsoft.com/office/word/2010/wordml" xmlns:w15="http://schemas.microsoft.com/office/word/2012/wordml" xmlns:w16cex="http://schemas.microsoft.com/office/word/2018/wordml/cex" xmlns:w16cid="http://schemas.microsoft.com/office/word/2016/wordml/cid" xmlns:w16="http://schemas.microsoft.com/office/word/2018/wordml" xmlns:w16sdtdh="http://schemas.microsoft.com/office/word/2020/wordml/sdtdatahash" xmlns:w16se="http://schemas.microsoft.com/office/word/2015/wordml/symex" mc:Ignorable="w14 w15 w16se w16cid w16 w16cex w16sdtdh">
   <w:docDefaults>
     <w:rPrDefault>
       <w:rPr>
@@ -7199,7 +8574,7 @@
       </w:pPr>
     </w:pPrDefault>
   </w:docDefaults>
-  <w:latentStyles w:defLockedState="0" w:defUIPriority="99" w:defSemiHidden="0" w:defUnhideWhenUsed="0" w:defQFormat="0" w:count="371">
+  <w:latentStyles w:defLockedState="0" w:defUIPriority="99" w:defSemiHidden="0" w:defUnhideWhenUsed="0" w:defQFormat="0" w:count="376">
     <w:lsdException w:name="Normal" w:uiPriority="0" w:qFormat="1"/>
     <w:lsdException w:name="heading 1" w:uiPriority="9" w:qFormat="1"/>
     <w:lsdException w:name="heading 2" w:semiHidden="1" w:uiPriority="9" w:unhideWhenUsed="1" w:qFormat="1"/>
@@ -7571,6 +8946,11 @@
     <w:lsdException w:name="List Table 5 Dark Accent 6" w:uiPriority="50"/>
     <w:lsdException w:name="List Table 6 Colorful Accent 6" w:uiPriority="51"/>
     <w:lsdException w:name="List Table 7 Colorful Accent 6" w:uiPriority="52"/>
+    <w:lsdException w:name="Mention" w:semiHidden="1" w:unhideWhenUsed="1"/>
+    <w:lsdException w:name="Smart Hyperlink" w:semiHidden="1" w:unhideWhenUsed="1"/>
+    <w:lsdException w:name="Hashtag" w:semiHidden="1" w:unhideWhenUsed="1"/>
+    <w:lsdException w:name="Unresolved Mention" w:semiHidden="1" w:unhideWhenUsed="1"/>
+    <w:lsdException w:name="Smart Link" w:semiHidden="1" w:unhideWhenUsed="1"/>
   </w:latentStyles>
   <w:style w:type="paragraph" w:default="1" w:styleId="Normal">
     <w:name w:val="Normal"/>
@@ -7683,6 +9063,7 @@
   <w:style w:type="character" w:default="1" w:styleId="DefaultParagraphFont">
     <w:name w:val="Default Paragraph Font"/>
     <w:uiPriority w:val="1"/>
+    <w:semiHidden/>
     <w:unhideWhenUsed/>
   </w:style>
   <w:style w:type="table" w:default="1" w:styleId="TableNormal">
@@ -8299,8 +9680,8 @@
       <w:contextualSpacing/>
     </w:pPr>
   </w:style>
-  <w:style w:type="character" w:customStyle="1" w:styleId="UnresolvedMention">
-    <w:name w:val="Unresolved Mention"/>
+  <w:style w:type="character" w:customStyle="1" w:styleId="UnresolvedMention1">
+    <w:name w:val="Unresolved Mention1"/>
     <w:basedOn w:val="DefaultParagraphFont"/>
     <w:uiPriority w:val="99"/>
     <w:semiHidden/>

</xml_diff>

<commit_message>
Chinh sua nghiep vu
</commit_message>
<xml_diff>
--- a/Finally_CNPM.docx
+++ b/Finally_CNPM.docx
@@ -1,6 +1,6 @@
 
 <file path=word/document.xml><?xml version="1.0" encoding="utf-8"?>
-<w:document xmlns:wpc="http://schemas.microsoft.com/office/word/2010/wordprocessingCanvas" xmlns:cx="http://schemas.microsoft.com/office/drawing/2014/chartex" xmlns:cx1="http://schemas.microsoft.com/office/drawing/2015/9/8/chartex" xmlns:cx2="http://schemas.microsoft.com/office/drawing/2015/10/21/chartex" xmlns:cx3="http://schemas.microsoft.com/office/drawing/2016/5/9/chartex" xmlns:cx4="http://schemas.microsoft.com/office/drawing/2016/5/10/chartex" xmlns:cx5="http://schemas.microsoft.com/office/drawing/2016/5/11/chartex" xmlns:cx6="http://schemas.microsoft.com/office/drawing/2016/5/12/chartex" xmlns:cx7="http://schemas.microsoft.com/office/drawing/2016/5/13/chartex" xmlns:cx8="http://schemas.microsoft.com/office/drawing/2016/5/14/chartex" xmlns:mc="http://schemas.openxmlformats.org/markup-compatibility/2006" xmlns:aink="http://schemas.microsoft.com/office/drawing/2016/ink" xmlns:am3d="http://schemas.microsoft.com/office/drawing/2017/model3d" xmlns:o="urn:schemas-microsoft-com:office:office" xmlns:oel="http://schemas.microsoft.com/office/2019/extlst" xmlns:r="http://schemas.openxmlformats.org/officeDocument/2006/relationships" xmlns:m="http://schemas.openxmlformats.org/officeDocument/2006/math" xmlns:v="urn:schemas-microsoft-com:vml" xmlns:wp14="http://schemas.microsoft.com/office/word/2010/wordprocessingDrawing" xmlns:wp="http://schemas.openxmlformats.org/drawingml/2006/wordprocessingDrawing" xmlns:w10="urn:schemas-microsoft-com:office:word" xmlns:w="http://schemas.openxmlformats.org/wordprocessingml/2006/main" xmlns:w14="http://schemas.microsoft.com/office/word/2010/wordml" xmlns:w15="http://schemas.microsoft.com/office/word/2012/wordml" xmlns:w16cex="http://schemas.microsoft.com/office/word/2018/wordml/cex" xmlns:w16cid="http://schemas.microsoft.com/office/word/2016/wordml/cid" xmlns:w16="http://schemas.microsoft.com/office/word/2018/wordml" xmlns:w16sdtdh="http://schemas.microsoft.com/office/word/2020/wordml/sdtdatahash" xmlns:w16se="http://schemas.microsoft.com/office/word/2015/wordml/symex" xmlns:wpg="http://schemas.microsoft.com/office/word/2010/wordprocessingGroup" xmlns:wpi="http://schemas.microsoft.com/office/word/2010/wordprocessingInk" xmlns:wne="http://schemas.microsoft.com/office/word/2006/wordml" xmlns:wps="http://schemas.microsoft.com/office/word/2010/wordprocessingShape" mc:Ignorable="w14 w15 w16se w16cid w16 w16cex w16sdtdh wp14">
+<w:document xmlns:wpc="http://schemas.microsoft.com/office/word/2010/wordprocessingCanvas" xmlns:cx="http://schemas.microsoft.com/office/drawing/2014/chartex" xmlns:mc="http://schemas.openxmlformats.org/markup-compatibility/2006" xmlns:o="urn:schemas-microsoft-com:office:office" xmlns:r="http://schemas.openxmlformats.org/officeDocument/2006/relationships" xmlns:m="http://schemas.openxmlformats.org/officeDocument/2006/math" xmlns:v="urn:schemas-microsoft-com:vml" xmlns:wp14="http://schemas.microsoft.com/office/word/2010/wordprocessingDrawing" xmlns:wp="http://schemas.openxmlformats.org/drawingml/2006/wordprocessingDrawing" xmlns:w10="urn:schemas-microsoft-com:office:word" xmlns:w="http://schemas.openxmlformats.org/wordprocessingml/2006/main" xmlns:w14="http://schemas.microsoft.com/office/word/2010/wordml" xmlns:w15="http://schemas.microsoft.com/office/word/2012/wordml" xmlns:w16se="http://schemas.microsoft.com/office/word/2015/wordml/symex" xmlns:wpg="http://schemas.microsoft.com/office/word/2010/wordprocessingGroup" xmlns:wpi="http://schemas.microsoft.com/office/word/2010/wordprocessingInk" xmlns:wne="http://schemas.microsoft.com/office/word/2006/wordml" xmlns:wps="http://schemas.microsoft.com/office/word/2010/wordprocessingShape" mc:Ignorable="w14 w15 w16se wp14">
   <w:body>
     <w:p>
       <w:pPr>
@@ -3271,6 +3271,9 @@
         </w:rPr>
         <w:t>khách hàng đến lựa chọn mua sản phẩm ngay tại cửa hàng, khách chọn sản phẩm cần mua và thanh toán tại quầy do nhân viên thu ngân phụ trách</w:t>
       </w:r>
+      <w:r>
+        <w:t>.</w:t>
+      </w:r>
     </w:p>
     <w:p>
       <w:pPr>
@@ -3298,6 +3301,9 @@
         </w:rPr>
         <w:t>cung cấp các thông tin phục vụ cho việc giao hàng</w:t>
       </w:r>
+      <w:r>
+        <w:t>.</w:t>
+      </w:r>
     </w:p>
     <w:p>
       <w:pPr>
@@ -3495,6 +3501,9 @@
         </w:rPr>
         <w:t>Đối với các chức năng liên quan đến trải nghiệm khách hàng như thanh toán (online/trực tiếp) yêu cầu tốc độ hoàn thành dưới 0.5 giây cho một yêu cầu, thời gian tìm kiếm, lọc và sắp xếp sản phẩm tối đa 2 giây</w:t>
       </w:r>
+      <w:r>
+        <w:t>.</w:t>
+      </w:r>
     </w:p>
     <w:p>
       <w:pPr>
@@ -3573,6 +3582,9 @@
         </w:rPr>
         <w:t>Ứng dụng dành cho cho khách mua hàng nặng dưới 300MB</w:t>
       </w:r>
+      <w:r>
+        <w:t>.</w:t>
+      </w:r>
     </w:p>
     <w:p>
       <w:pPr>
@@ -3661,6 +3673,9 @@
         </w:rPr>
         <w:t>và sử dụng đối với các đối tượng mua hàng, có thể tìm được các chức năng phổ biến và cần thiết ở màn hình chính nhanh chóng</w:t>
       </w:r>
+      <w:r>
+        <w:t>.</w:t>
+      </w:r>
     </w:p>
     <w:p>
       <w:pPr>
@@ -3676,6 +3691,9 @@
         </w:rPr>
         <w:t>Nhân viên có khả năng sử dụng và nắm rõ các chức năng hệ thống sau một buổi hướng dẫn</w:t>
       </w:r>
+      <w:r>
+        <w:t>.</w:t>
+      </w:r>
     </w:p>
     <w:p>
       <w:pPr>
@@ -3693,6 +3711,9 @@
           <w:lang w:val="vi-VN"/>
         </w:rPr>
         <w:t>, phù hợp với đa số các đối tượng mua hàng chính</w:t>
+      </w:r>
+      <w:r>
+        <w:t>.</w:t>
       </w:r>
     </w:p>
     <w:p>
@@ -3728,6 +3749,9 @@
         </w:rPr>
         <w:t>Không xảy ra lỗi lớn dẫn tới không truy cập được vào hệ thống quá 2 lần trong 1 tháng, thời gian khắc phục lỗi không được quá 1 ngày</w:t>
       </w:r>
+      <w:r>
+        <w:t>.</w:t>
+      </w:r>
     </w:p>
     <w:p>
       <w:pPr>
@@ -3756,6 +3780,9 @@
         </w:rPr>
         <w:t>sử dụng</w:t>
       </w:r>
+      <w:r>
+        <w:t>.</w:t>
+      </w:r>
     </w:p>
     <w:p>
       <w:pPr>
@@ -3772,6 +3799,9 @@
         </w:rPr>
         <w:t>Dữ liệu được sao lưu lên đám mây sau mỗi lần khách hàng tạo tài khoản hoặc khi đơn hàng được tạo mới, được hoàn thành hoặc bị hủy hay có thay đổi về sản phẩm</w:t>
       </w:r>
+      <w:r>
+        <w:t>.</w:t>
+      </w:r>
     </w:p>
     <w:p>
       <w:pPr>
@@ -3783,8 +3813,16 @@
         <w:jc w:val="left"/>
       </w:pPr>
       <w:r>
-        <w:t xml:space="preserve">Tương thích với các hệ điều hành phổ biến như Windows 7/8/10, Mac, các trình duyệt trên máy tính. Tương thích với các nền tảng và sử dụng được trên các trình duyệt đối với điện thoại </w:t>
-      </w:r>
+        <w:t xml:space="preserve">Tương thích với các hệ điều hành phổ biến như Windows 7/8/10, Mac, các trình duyệt trên máy tính. Tương thích với các nền tảng và sử dụng được trên các trình duyệt đối với điện </w:t>
+      </w:r>
+      <w:proofErr w:type="gramStart"/>
+      <w:r>
+        <w:t xml:space="preserve">thoại </w:t>
+      </w:r>
+      <w:r>
+        <w:t>.</w:t>
+      </w:r>
+      <w:proofErr w:type="gramEnd"/>
     </w:p>
     <w:p>
       <w:pPr>
@@ -3819,7 +3857,13 @@
         <w:rPr>
           <w:lang w:val="vi-VN"/>
         </w:rPr>
-        <w:t xml:space="preserve">phương thức đánh cắp dữ liệu </w:t>
+        <w:t>phương</w:t>
+      </w:r>
+      <w:r>
+        <w:rPr>
+          <w:lang w:val="vi-VN"/>
+        </w:rPr>
+        <w:t xml:space="preserve"> thức đánh cắp dữ liệu.</w:t>
       </w:r>
     </w:p>
     <w:p>
@@ -3832,7 +3876,10 @@
         <w:jc w:val="left"/>
       </w:pPr>
       <w:r>
-        <w:t xml:space="preserve">Chống được các phương thức tấn công mạng phổ biến </w:t>
+        <w:t>Chống được các phư</w:t>
+      </w:r>
+      <w:r>
+        <w:t>ơng thức tấn công mạng phổ biến.</w:t>
       </w:r>
     </w:p>
     <w:p>
@@ -3887,209 +3934,156 @@
     </w:p>
     <w:p>
       <w:pPr>
+        <w:pStyle w:val="Tiumccp1"/>
+      </w:pPr>
+    </w:p>
+    <w:p>
+      <w:pPr>
+        <w:pStyle w:val="Tiumccp1"/>
+      </w:pPr>
+      <w:r>
+        <w:lastRenderedPageBreak/>
+        <w:t>CHƯƠNG 2 – YÊU CẦU ĐẶC TẢ</w:t>
+      </w:r>
+    </w:p>
+    <w:p>
+      <w:pPr>
+        <w:pStyle w:val="Tiumccp1"/>
+      </w:pPr>
+      <w:r>
+        <w:t>2.1 Giới thiệu:</w:t>
+      </w:r>
+    </w:p>
+    <w:p>
+      <w:pPr>
         <w:pStyle w:val="Nidungvnbn"/>
       </w:pPr>
+      <w:r>
+        <w:t xml:space="preserve">Tiệm sách là một cơ sở kinh doanh tầm trung, chỉ gồm 1 chi nhánh. Tại tiệm luôn có một nhân viên trực quầy, </w:t>
+      </w:r>
+      <w:r>
+        <w:rPr>
+          <w:lang w:val="vi-VN"/>
+        </w:rPr>
+        <w:t>1</w:t>
+      </w:r>
+      <w:r>
+        <w:t xml:space="preserve"> nhân viên quản l</w:t>
+      </w:r>
+      <w:r>
+        <w:rPr>
+          <w:lang w:val="vi-VN"/>
+        </w:rPr>
+        <w:t>ý</w:t>
+      </w:r>
+      <w:r>
+        <w:t>, 1 nhân viên giao hàng</w:t>
+      </w:r>
+      <w:r>
+        <w:t xml:space="preserve"> và 1 nhân viê</w:t>
+      </w:r>
+      <w:r>
+        <w:t>n bảo vệ. Mỗi nhân viên sẽ làm việc trong một ca được chia trong ngày như sau: Ca một từ 7h15’ sáng đến 11h15’ trưa; Ca hai từ 13h30’ đến 17h00’ chiều. Thông tin nhân viên và ca trực của họ được lưu trữ trong máy tính của quản lý tiệm sách như sau: mã nhân viên, tên nhân viên, số điện thoại, ca trực, ngày trực</w:t>
+      </w:r>
+      <w:r>
+        <w:t>, chức vụ</w:t>
+      </w:r>
+      <w:r>
+        <w:t>. Trong tiệm, sách được chia theo thể loại văn bản và lưu giữ ở các khu kệ khác nhau, các thể loại sách thường thấy như “truyện ngắn”, “tiểu thuyết”, “truyện tranh”, “tạp chí”, … Mỗi cuốn sách c</w:t>
+      </w:r>
+      <w:r>
+        <w:t>òn đ</w:t>
+      </w:r>
+      <w:r>
+        <w:rPr>
+          <w:lang w:val="vi-VN"/>
+        </w:rPr>
+        <w:t>ược</w:t>
+      </w:r>
+      <w:r>
+        <w:t xml:space="preserve"> phân loại theo văn học “</w:t>
+      </w:r>
+      <w:r>
+        <w:t>nước ngoài” hay “Việt Nam”. Ngoài ra, tiệm còn lưu trữ thông tin về sách như tên sách, tác giả, năm sáng tác, nhà xuất bản, giá bán, số lượng trong kho,…</w:t>
+      </w:r>
     </w:p>
     <w:p>
       <w:pPr>
         <w:pStyle w:val="Nidungvnbn"/>
       </w:pPr>
+      <w:r>
+        <w:t xml:space="preserve">Khách hàng đến tiệm có thể yêu cầu tạo tài khoản </w:t>
+      </w:r>
+      <w:r>
+        <w:rPr>
+          <w:lang w:val="vi-VN"/>
+        </w:rPr>
+        <w:t>tích điểm</w:t>
+      </w:r>
+      <w:r>
+        <w:t xml:space="preserve"> hoặc không. Thông tin khách quen sẽ gồm tên khách hàng, mã khách hàng, số điện thoại, địa chỉ email, điểm tích</w:t>
+      </w:r>
+      <w:r>
+        <w:t xml:space="preserve"> trên </w:t>
+      </w:r>
+      <w:r>
+        <w:rPr>
+          <w:lang w:val="vi-VN"/>
+        </w:rPr>
+        <w:t>tài khoản</w:t>
+      </w:r>
+      <w:r>
+        <w:t>. Khách quen sẽ có thể sử dụng tài k</w:t>
+      </w:r>
+      <w:r>
+        <w:t>hoản trên trang web của tiệm và có thể dùng để đặt sách hoặc tìm kiếm</w:t>
+      </w:r>
+      <w:r>
+        <w:t>, khi mua sách tại tiệm có thể tích điểm và được giảm giá. Khi mua sách, thông tin về giao dịch sẽ được in trên hóa đơn gồm mã hóa đơn, sản phẩm (tên sách), số lượng, giá tiền, ngày mua, giảm giá</w:t>
+      </w:r>
+      <w:r>
+        <w:t xml:space="preserve"> (nếu có)</w:t>
+      </w:r>
+      <w:r>
+        <w:t xml:space="preserve">. </w:t>
+      </w:r>
+    </w:p>
+    <w:p>
+      <w:pPr>
+        <w:pStyle w:val="Tiumccp1"/>
+      </w:pPr>
+      <w:r>
+        <w:t>2.2 Nghiệp vụ:</w:t>
+      </w:r>
     </w:p>
     <w:p>
       <w:pPr>
         <w:pStyle w:val="Nidungvnbn"/>
       </w:pPr>
+      <w:r>
+        <w:t>Xây dựng nghiệp vụ dựa trên 2 nhóm tác nhân của hệ thống là nhân viên và khách hàng</w:t>
+      </w:r>
+    </w:p>
+    <w:p>
+      <w:pPr>
+        <w:pStyle w:val="Tiumccp2"/>
+      </w:pPr>
+      <w:r>
+        <w:t>2.2.1 Nhân viên</w:t>
+      </w:r>
     </w:p>
     <w:p>
       <w:pPr>
         <w:pStyle w:val="Nidungvnbn"/>
       </w:pPr>
-    </w:p>
-    <w:p>
-      <w:pPr>
-        <w:pStyle w:val="Nidungvnbn"/>
-      </w:pPr>
-    </w:p>
-    <w:p>
-      <w:pPr>
-        <w:pStyle w:val="Nidungvnbn"/>
-      </w:pPr>
-    </w:p>
-    <w:p>
-      <w:pPr>
-        <w:pStyle w:val="Nidungvnbn"/>
-      </w:pPr>
-    </w:p>
-    <w:p>
-      <w:pPr>
-        <w:pStyle w:val="Nidungvnbn"/>
-      </w:pPr>
-    </w:p>
-    <w:p>
-      <w:pPr>
-        <w:pStyle w:val="Tiumccp1"/>
-      </w:pPr>
-    </w:p>
-    <w:p>
-      <w:pPr>
-        <w:pStyle w:val="Tiumccp1"/>
-      </w:pPr>
-      <w:r>
-        <w:t>CHƯƠNG 2 – YÊU CẦU ĐẶC TẢ</w:t>
-      </w:r>
-    </w:p>
-    <w:p>
-      <w:pPr>
-        <w:pStyle w:val="Tiumccp1"/>
-      </w:pPr>
-      <w:r>
-        <w:t>2.1 Giới thiệu:</w:t>
-      </w:r>
-    </w:p>
-    <w:p>
-      <w:pPr>
-        <w:pStyle w:val="Nidungvnbn"/>
-      </w:pPr>
-      <w:r>
-        <w:t xml:space="preserve">Tiệm sách là một cơ sở kinh doanh tầm trung, chỉ gồm 1 chi nhánh. Tại tiệm luôn có một nhân viên trực quầy, </w:t>
-      </w:r>
-      <w:r>
-        <w:rPr>
-          <w:lang w:val="vi-VN"/>
-        </w:rPr>
-        <w:t>1</w:t>
-      </w:r>
-      <w:r>
-        <w:t xml:space="preserve"> nhân viên quản l</w:t>
-      </w:r>
-      <w:r>
-        <w:rPr>
-          <w:lang w:val="vi-VN"/>
-        </w:rPr>
-        <w:t>ý</w:t>
-      </w:r>
-      <w:r>
-        <w:t>, 1 nhân viên giao hàng</w:t>
-      </w:r>
-      <w:r>
-        <w:t xml:space="preserve"> và 1 nhân viê</w:t>
-      </w:r>
-      <w:r>
-        <w:t>n bảo vệ. Mỗi nhân viên sẽ làm việc trong một ca được chia trong ngày như sau: Ca một từ 7h15’ sáng đến 11h15’ trưa; Ca hai từ 13h30’ đến 17h00’ chiều. Thông tin nhân viên và ca trực của họ được lưu trữ trong máy tính của quản lý tiệm sách như sau: mã nhân viên, tên nhân viên, số điện thoại, ca trực, ngày trực</w:t>
-      </w:r>
-      <w:r>
-        <w:t>, chức vụ</w:t>
-      </w:r>
-      <w:r>
-        <w:t>. Trong tiệm, sách được chia theo thể loại văn bản và lưu giữ ở các khu kệ khác nhau, các thể loại sách thường thấy như “truyện ngắn”, “tiểu thuyết”, “truyện tranh”, “tạp chí”, … Mỗi cuốn sách c</w:t>
-      </w:r>
-      <w:r>
-        <w:t>òn đ</w:t>
-      </w:r>
-      <w:r>
-        <w:rPr>
-          <w:lang w:val="vi-VN"/>
-        </w:rPr>
-        <w:t>ược</w:t>
-      </w:r>
-      <w:r>
-        <w:t xml:space="preserve"> phân loại theo văn học “</w:t>
-      </w:r>
-      <w:r>
-        <w:t>nước ngoài” hay “Việt Nam”. Ngoài ra, tiệm còn lưu trữ thông tin về sách như tên sách, tác giả, năm sáng tác, nhà xuất bản, giá bán, số lượng trong kho,…</w:t>
-      </w:r>
-    </w:p>
-    <w:p>
-      <w:pPr>
-        <w:pStyle w:val="Nidungvnbn"/>
-      </w:pPr>
-      <w:r>
-        <w:t xml:space="preserve">Khách hàng đến tiệm có thể yêu cầu tạo tài khoản </w:t>
-      </w:r>
-      <w:r>
-        <w:rPr>
-          <w:lang w:val="vi-VN"/>
-        </w:rPr>
-        <w:t>tích điểm</w:t>
-      </w:r>
-      <w:r>
-        <w:t xml:space="preserve"> hoặc không. Thông tin khách quen sẽ gồm tên khách hàng, mã khách hàng, số điện thoại, địa chỉ email, điểm tích</w:t>
-      </w:r>
-      <w:r>
-        <w:t xml:space="preserve"> trên </w:t>
-      </w:r>
-      <w:r>
-        <w:rPr>
-          <w:lang w:val="vi-VN"/>
-        </w:rPr>
-        <w:t>tài khoản</w:t>
-      </w:r>
-      <w:r>
-        <w:t>. Khách quen sẽ có thể sử dụng tài k</w:t>
-      </w:r>
-      <w:r>
-        <w:t>hoản trên trang web của tiệm và có thể dùng để đặt sách hoặc tìm kiếm</w:t>
-      </w:r>
-      <w:r>
-        <w:t>, khi mua sách tại tiệm có thể tích điểm và được giảm giá. Khi mua sách, thông tin về giao dịch sẽ được in trên hóa đơn gồm mã hóa đơn, sản phẩm (tên sách), số lượng, giá tiền, ngày mua, giảm giá</w:t>
-      </w:r>
-      <w:r>
-        <w:t xml:space="preserve"> (nếu có)</w:t>
-      </w:r>
-      <w:r>
-        <w:t xml:space="preserve">. </w:t>
-      </w:r>
-    </w:p>
-    <w:p>
-      <w:pPr>
-        <w:pStyle w:val="Nidungvnbn"/>
-      </w:pPr>
-    </w:p>
-    <w:p>
-      <w:pPr>
-        <w:pStyle w:val="Nidungvnbn"/>
-      </w:pPr>
-    </w:p>
-    <w:p>
-      <w:pPr>
-        <w:pStyle w:val="Tiumccp1"/>
-      </w:pPr>
-    </w:p>
-    <w:p>
-      <w:pPr>
-        <w:pStyle w:val="Tiumccp1"/>
-      </w:pPr>
-    </w:p>
-    <w:p>
-      <w:pPr>
-        <w:pStyle w:val="Tiumccp1"/>
-      </w:pPr>
-      <w:r>
-        <w:t>2.2 Nghiệp vụ:</w:t>
-      </w:r>
-    </w:p>
-    <w:p>
-      <w:pPr>
-        <w:pStyle w:val="Nidungvnbn"/>
-      </w:pPr>
-      <w:r>
-        <w:t>Xây dựng nghiệp vụ dựa trên 2 nhóm tác nhân của hệ thống là nhân viên và khách hàng</w:t>
-      </w:r>
-    </w:p>
-    <w:p>
-      <w:pPr>
-        <w:pStyle w:val="Tiumccp2"/>
-      </w:pPr>
-      <w:r>
-        <w:t>2.2.1 Nhân viên</w:t>
-      </w:r>
-    </w:p>
-    <w:p>
-      <w:pPr>
-        <w:pStyle w:val="Nidungvnbn"/>
-      </w:pPr>
-      <w:r>
-        <w:t>Nhân viên trong nhà sách được chia làm 3 loại, mỗi nhân viên sẽ thực hiện chức năng khác nhau</w:t>
+      <w:r>
+        <w:t>Nhân viên tro</w:t>
+      </w:r>
+      <w:r>
+        <w:t>ng nhà sách được chia làm 3 chức vụ</w:t>
+      </w:r>
+      <w:r>
+        <w:t>, mỗi nhân viên sẽ thực hiện chức năng khác nhau</w:t>
       </w:r>
       <w:r>
         <w:t>. Nhưng để thực hiện các chức năng mọi loại nhân viên đều</w:t>
@@ -4118,7 +4112,59 @@
         </w:numPr>
       </w:pPr>
       <w:r>
-        <w:t>Thực hiện thanh toán cho khách hàng mua hàng trực tiếp tại cửa hàng</w:t>
+        <w:lastRenderedPageBreak/>
+        <w:t xml:space="preserve">Chức năng thanh toán tại quầy: </w:t>
+      </w:r>
+      <w:r>
+        <w:t xml:space="preserve">Mỗi khi khách hàng lựa chọn xong các sản phẩm cần thanh toán thì sẽ mang lại quầy. Nhân viên thu nhân tiến hành quét mã sản phẩm để ghi nhận vào hệ thống. Sau khi quét xong, nhân viên nhấp chọn “Tiếp tục”, lúc này hệ thống sẽ yêu cầu </w:t>
+      </w:r>
+      <w:r>
+        <w:t>nhập số tiền của khách hàng (trường hợp khách muốn thanh toán bằng tiền mặt).</w:t>
+      </w:r>
+      <w:r>
+        <w:t xml:space="preserve"> Hệ thống sẽ tính toán số tiền thừa của khách để nhân viên tiện trả lại.</w:t>
+      </w:r>
+    </w:p>
+    <w:p>
+      <w:pPr>
+        <w:pStyle w:val="Nidungvnbn"/>
+        <w:numPr>
+          <w:ilvl w:val="1"/>
+          <w:numId w:val="25"/>
+        </w:numPr>
+      </w:pPr>
+      <w:r>
+        <w:t>Đối với trường hợp thanh toán bằng ví điện tử MoMo:</w:t>
+      </w:r>
+      <w:r>
+        <w:t xml:space="preserve"> </w:t>
+      </w:r>
+      <w:r>
+        <w:t>khách hàng sẽ thực hiện quét mã được hiển thị ở bảng được đặt tại quầy. Hệ thống sẽ cập nhật khi số tiền được thanh toán.</w:t>
+      </w:r>
+    </w:p>
+    <w:p>
+      <w:pPr>
+        <w:pStyle w:val="Nidungvnbn"/>
+        <w:numPr>
+          <w:ilvl w:val="1"/>
+          <w:numId w:val="25"/>
+        </w:numPr>
+      </w:pPr>
+      <w:r>
+        <w:t>Đối với trường hợp thanh toán bằng thẻ ngân hàng: sau khi khách hàng chuyển khoản thành công, hệ thống sẽ thông báo đã nhận được tiền từ tài khoản của khách.</w:t>
+      </w:r>
+    </w:p>
+    <w:p>
+      <w:pPr>
+        <w:pStyle w:val="Nidungvnbn"/>
+        <w:numPr>
+          <w:ilvl w:val="0"/>
+          <w:numId w:val="29"/>
+        </w:numPr>
+      </w:pPr>
+      <w:r>
+        <w:t>Khi nhân viên ấn “Xác nhận” hệ thống sẽ in hóa đơn.</w:t>
       </w:r>
     </w:p>
     <w:p>
@@ -4130,8 +4176,24 @@
         </w:numPr>
       </w:pPr>
       <w:r>
-        <w:t>Đóng gói và cập nhật thông tin đơn hàng đã hoàn thành đóng gói trên hệ thống để bàn giao vận chuyển</w:t>
-      </w:r>
+        <w:t>Chức năng xác nhận đơn hàng: Nhân viên thu ngân sẽ thường xuyên lên hệ thống website để kiểm tra tình trạng các đơn hàng. Khi đăng nhập thành công vào giao diện wedsite, nhân viên tiếp tục ấn “Đơn hàng”, hệ thống sẽ chuyển sang giao diện đơn hàng. Tại đây nhân viên s</w:t>
+      </w:r>
+      <w:r>
+        <w:t>ẽ biết được đơn hàng mới. Bên cạnh đó, nếu nhân viên muốn xem xét tình trạng đơn hàng đang được vận chuyển như thế nào thì ấn chọn “Giao hàng” để xem thông tin cần thiết.</w:t>
+      </w:r>
+      <w:r>
+        <w:t xml:space="preserve"> Đối với đơn hàng mới, nhân viên sẽ kiểm tra tính hợp lệ như là địa chỉ, số điện thoại người </w:t>
+      </w:r>
+      <w:proofErr w:type="gramStart"/>
+      <w:r>
+        <w:t>đặt,…</w:t>
+      </w:r>
+      <w:proofErr w:type="gramEnd"/>
+      <w:r>
+        <w:t xml:space="preserve"> Sau đó sẽ thực hiện đóng gói và chuyển sang đơn vị vận chuyển. Nhân viên sẽ phải cập nhật thông tin đơn hàng lên hệ thống bằng cách ấn chọn “Cập nhật”. Hệ thống sẽ chuyển sang giao diện mới, tại đây nhân viên sẽ nhập các thông tin cần thiết về đơn hàng. Sau khi hoàn tất, chọn “Lưu thông tin”. Hệ thống sẽ cập nhật thêm dữ liệu.</w:t>
+      </w:r>
+      <w:bookmarkStart w:id="4" w:name="_GoBack"/>
+      <w:bookmarkEnd w:id="4"/>
     </w:p>
     <w:p>
       <w:pPr>
@@ -4153,7 +4215,20 @@
         </w:numPr>
       </w:pPr>
       <w:r>
-        <w:t>Thực hiện thêm, xóa, sửa sản phẩm và số lượng sản phẩm trên hệ thống</w:t>
+        <w:lastRenderedPageBreak/>
+        <w:t xml:space="preserve">Thực hiện thêm, xóa, sửa sản phẩm và </w:t>
+      </w:r>
+      <w:r>
+        <w:t>báo cáo</w:t>
+      </w:r>
+      <w:r>
+        <w:t xml:space="preserve"> </w:t>
+      </w:r>
+      <w:r>
+        <w:t>số lượng sản phẩm trên hệ thống</w:t>
+      </w:r>
+      <w:r>
+        <w:t>.</w:t>
       </w:r>
     </w:p>
     <w:p>
@@ -4170,6 +4245,9 @@
       <w:r>
         <w:t xml:space="preserve"> tạo mới, xóa tài khoản nhân viên</w:t>
       </w:r>
+      <w:r>
+        <w:t>.</w:t>
+      </w:r>
     </w:p>
     <w:p>
       <w:pPr>
@@ -4182,6 +4260,9 @@
       <w:r>
         <w:t>Thực hiện thống kê định kỳ doanh số bán hàng và báo cáo</w:t>
       </w:r>
+      <w:r>
+        <w:t>.</w:t>
+      </w:r>
     </w:p>
     <w:p>
       <w:pPr>
@@ -4206,7 +4287,16 @@
         <w:t xml:space="preserve">hoàn </w:t>
       </w:r>
       <w:r>
-        <w:t>thành đóng gói và giao cho khách hàng. Xác nhận đơn hàng giao thành công hoặc thất bại nếu khách từ chối nhận hàng</w:t>
+        <w:t>thành đóng gói và giao cho khách hàng. Xác nhận đơn hàng gi</w:t>
+      </w:r>
+      <w:r>
+        <w:t>ao</w:t>
+      </w:r>
+      <w:r>
+        <w:t xml:space="preserve"> thất bại nếu khách từ chối nhận hàng</w:t>
+      </w:r>
+      <w:r>
+        <w:t xml:space="preserve"> và thành công khi đơn hàng đã được giao.</w:t>
       </w:r>
     </w:p>
     <w:p>
@@ -4229,6 +4319,9 @@
       </w:r>
       <w:r>
         <w:t>và khách mua hàng trực tiếp</w:t>
+      </w:r>
+      <w:r>
+        <w:t>:</w:t>
       </w:r>
     </w:p>
     <w:p>
@@ -4263,7 +4356,6 @@
         </w:numPr>
       </w:pPr>
       <w:r>
-        <w:lastRenderedPageBreak/>
         <w:t>Xem sản phẩm, tìm, lọc, sắp xếp sản phẩm, thêm sản phẩm vào giỏ hàng</w:t>
       </w:r>
     </w:p>
@@ -4479,6 +4571,7 @@
               </w:rPr>
             </w:pPr>
             <w:r>
+              <w:lastRenderedPageBreak/>
               <w:t xml:space="preserve">Nhân viên quản lý </w:t>
             </w:r>
           </w:p>
@@ -4856,7 +4949,6 @@
                 <w:sz w:val="26"/>
                 <w:szCs w:val="26"/>
               </w:rPr>
-              <w:lastRenderedPageBreak/>
               <w:t>Tác nhân</w:t>
             </w:r>
           </w:p>
@@ -5318,7 +5410,7 @@
 </file>
 
 <file path=word/endnotes.xml><?xml version="1.0" encoding="utf-8"?>
-<w:endnotes xmlns:wpc="http://schemas.microsoft.com/office/word/2010/wordprocessingCanvas" xmlns:cx="http://schemas.microsoft.com/office/drawing/2014/chartex" xmlns:cx1="http://schemas.microsoft.com/office/drawing/2015/9/8/chartex" xmlns:cx2="http://schemas.microsoft.com/office/drawing/2015/10/21/chartex" xmlns:cx3="http://schemas.microsoft.com/office/drawing/2016/5/9/chartex" xmlns:cx4="http://schemas.microsoft.com/office/drawing/2016/5/10/chartex" xmlns:cx5="http://schemas.microsoft.com/office/drawing/2016/5/11/chartex" xmlns:cx6="http://schemas.microsoft.com/office/drawing/2016/5/12/chartex" xmlns:cx7="http://schemas.microsoft.com/office/drawing/2016/5/13/chartex" xmlns:cx8="http://schemas.microsoft.com/office/drawing/2016/5/14/chartex" xmlns:mc="http://schemas.openxmlformats.org/markup-compatibility/2006" xmlns:aink="http://schemas.microsoft.com/office/drawing/2016/ink" xmlns:am3d="http://schemas.microsoft.com/office/drawing/2017/model3d" xmlns:o="urn:schemas-microsoft-com:office:office" xmlns:oel="http://schemas.microsoft.com/office/2019/extlst" xmlns:r="http://schemas.openxmlformats.org/officeDocument/2006/relationships" xmlns:m="http://schemas.openxmlformats.org/officeDocument/2006/math" xmlns:v="urn:schemas-microsoft-com:vml" xmlns:wp14="http://schemas.microsoft.com/office/word/2010/wordprocessingDrawing" xmlns:wp="http://schemas.openxmlformats.org/drawingml/2006/wordprocessingDrawing" xmlns:w10="urn:schemas-microsoft-com:office:word" xmlns:w="http://schemas.openxmlformats.org/wordprocessingml/2006/main" xmlns:w14="http://schemas.microsoft.com/office/word/2010/wordml" xmlns:w15="http://schemas.microsoft.com/office/word/2012/wordml" xmlns:w16cex="http://schemas.microsoft.com/office/word/2018/wordml/cex" xmlns:w16cid="http://schemas.microsoft.com/office/word/2016/wordml/cid" xmlns:w16="http://schemas.microsoft.com/office/word/2018/wordml" xmlns:w16sdtdh="http://schemas.microsoft.com/office/word/2020/wordml/sdtdatahash" xmlns:w16se="http://schemas.microsoft.com/office/word/2015/wordml/symex" xmlns:wpg="http://schemas.microsoft.com/office/word/2010/wordprocessingGroup" xmlns:wpi="http://schemas.microsoft.com/office/word/2010/wordprocessingInk" xmlns:wne="http://schemas.microsoft.com/office/word/2006/wordml" xmlns:wps="http://schemas.microsoft.com/office/word/2010/wordprocessingShape" mc:Ignorable="w14 w15 w16se w16cid w16 w16cex w16sdtdh wp14">
+<w:endnotes xmlns:wpc="http://schemas.microsoft.com/office/word/2010/wordprocessingCanvas" xmlns:cx="http://schemas.microsoft.com/office/drawing/2014/chartex" xmlns:mc="http://schemas.openxmlformats.org/markup-compatibility/2006" xmlns:o="urn:schemas-microsoft-com:office:office" xmlns:r="http://schemas.openxmlformats.org/officeDocument/2006/relationships" xmlns:m="http://schemas.openxmlformats.org/officeDocument/2006/math" xmlns:v="urn:schemas-microsoft-com:vml" xmlns:wp14="http://schemas.microsoft.com/office/word/2010/wordprocessingDrawing" xmlns:wp="http://schemas.openxmlformats.org/drawingml/2006/wordprocessingDrawing" xmlns:w10="urn:schemas-microsoft-com:office:word" xmlns:w="http://schemas.openxmlformats.org/wordprocessingml/2006/main" xmlns:w14="http://schemas.microsoft.com/office/word/2010/wordml" xmlns:w15="http://schemas.microsoft.com/office/word/2012/wordml" xmlns:w16se="http://schemas.microsoft.com/office/word/2015/wordml/symex" xmlns:wpg="http://schemas.microsoft.com/office/word/2010/wordprocessingGroup" xmlns:wpi="http://schemas.microsoft.com/office/word/2010/wordprocessingInk" xmlns:wne="http://schemas.microsoft.com/office/word/2006/wordml" xmlns:wps="http://schemas.microsoft.com/office/word/2010/wordprocessingShape" mc:Ignorable="w14 w15 w16se wp14">
   <w:endnote w:type="separator" w:id="-1">
     <w:p>
       <w:r>
@@ -5337,7 +5429,7 @@
 </file>
 
 <file path=word/footnotes.xml><?xml version="1.0" encoding="utf-8"?>
-<w:footnotes xmlns:wpc="http://schemas.microsoft.com/office/word/2010/wordprocessingCanvas" xmlns:cx="http://schemas.microsoft.com/office/drawing/2014/chartex" xmlns:cx1="http://schemas.microsoft.com/office/drawing/2015/9/8/chartex" xmlns:cx2="http://schemas.microsoft.com/office/drawing/2015/10/21/chartex" xmlns:cx3="http://schemas.microsoft.com/office/drawing/2016/5/9/chartex" xmlns:cx4="http://schemas.microsoft.com/office/drawing/2016/5/10/chartex" xmlns:cx5="http://schemas.microsoft.com/office/drawing/2016/5/11/chartex" xmlns:cx6="http://schemas.microsoft.com/office/drawing/2016/5/12/chartex" xmlns:cx7="http://schemas.microsoft.com/office/drawing/2016/5/13/chartex" xmlns:cx8="http://schemas.microsoft.com/office/drawing/2016/5/14/chartex" xmlns:mc="http://schemas.openxmlformats.org/markup-compatibility/2006" xmlns:aink="http://schemas.microsoft.com/office/drawing/2016/ink" xmlns:am3d="http://schemas.microsoft.com/office/drawing/2017/model3d" xmlns:o="urn:schemas-microsoft-com:office:office" xmlns:oel="http://schemas.microsoft.com/office/2019/extlst" xmlns:r="http://schemas.openxmlformats.org/officeDocument/2006/relationships" xmlns:m="http://schemas.openxmlformats.org/officeDocument/2006/math" xmlns:v="urn:schemas-microsoft-com:vml" xmlns:wp14="http://schemas.microsoft.com/office/word/2010/wordprocessingDrawing" xmlns:wp="http://schemas.openxmlformats.org/drawingml/2006/wordprocessingDrawing" xmlns:w10="urn:schemas-microsoft-com:office:word" xmlns:w="http://schemas.openxmlformats.org/wordprocessingml/2006/main" xmlns:w14="http://schemas.microsoft.com/office/word/2010/wordml" xmlns:w15="http://schemas.microsoft.com/office/word/2012/wordml" xmlns:w16cex="http://schemas.microsoft.com/office/word/2018/wordml/cex" xmlns:w16cid="http://schemas.microsoft.com/office/word/2016/wordml/cid" xmlns:w16="http://schemas.microsoft.com/office/word/2018/wordml" xmlns:w16sdtdh="http://schemas.microsoft.com/office/word/2020/wordml/sdtdatahash" xmlns:w16se="http://schemas.microsoft.com/office/word/2015/wordml/symex" xmlns:wpg="http://schemas.microsoft.com/office/word/2010/wordprocessingGroup" xmlns:wpi="http://schemas.microsoft.com/office/word/2010/wordprocessingInk" xmlns:wne="http://schemas.microsoft.com/office/word/2006/wordml" xmlns:wps="http://schemas.microsoft.com/office/word/2010/wordprocessingShape" mc:Ignorable="w14 w15 w16se w16cid w16 w16cex w16sdtdh wp14">
+<w:footnotes xmlns:wpc="http://schemas.microsoft.com/office/word/2010/wordprocessingCanvas" xmlns:cx="http://schemas.microsoft.com/office/drawing/2014/chartex" xmlns:mc="http://schemas.openxmlformats.org/markup-compatibility/2006" xmlns:o="urn:schemas-microsoft-com:office:office" xmlns:r="http://schemas.openxmlformats.org/officeDocument/2006/relationships" xmlns:m="http://schemas.openxmlformats.org/officeDocument/2006/math" xmlns:v="urn:schemas-microsoft-com:vml" xmlns:wp14="http://schemas.microsoft.com/office/word/2010/wordprocessingDrawing" xmlns:wp="http://schemas.openxmlformats.org/drawingml/2006/wordprocessingDrawing" xmlns:w10="urn:schemas-microsoft-com:office:word" xmlns:w="http://schemas.openxmlformats.org/wordprocessingml/2006/main" xmlns:w14="http://schemas.microsoft.com/office/word/2010/wordml" xmlns:w15="http://schemas.microsoft.com/office/word/2012/wordml" xmlns:w16se="http://schemas.microsoft.com/office/word/2015/wordml/symex" xmlns:wpg="http://schemas.microsoft.com/office/word/2010/wordprocessingGroup" xmlns:wpi="http://schemas.microsoft.com/office/word/2010/wordprocessingInk" xmlns:wne="http://schemas.microsoft.com/office/word/2006/wordml" xmlns:wps="http://schemas.microsoft.com/office/word/2010/wordprocessingShape" mc:Ignorable="w14 w15 w16se wp14">
   <w:footnote w:type="separator" w:id="-1">
     <w:p>
       <w:r>
@@ -5356,7 +5448,7 @@
 </file>
 
 <file path=word/header1.xml><?xml version="1.0" encoding="utf-8"?>
-<w:hdr xmlns:wpc="http://schemas.microsoft.com/office/word/2010/wordprocessingCanvas" xmlns:cx="http://schemas.microsoft.com/office/drawing/2014/chartex" xmlns:cx1="http://schemas.microsoft.com/office/drawing/2015/9/8/chartex" xmlns:cx2="http://schemas.microsoft.com/office/drawing/2015/10/21/chartex" xmlns:cx3="http://schemas.microsoft.com/office/drawing/2016/5/9/chartex" xmlns:cx4="http://schemas.microsoft.com/office/drawing/2016/5/10/chartex" xmlns:cx5="http://schemas.microsoft.com/office/drawing/2016/5/11/chartex" xmlns:cx6="http://schemas.microsoft.com/office/drawing/2016/5/12/chartex" xmlns:cx7="http://schemas.microsoft.com/office/drawing/2016/5/13/chartex" xmlns:cx8="http://schemas.microsoft.com/office/drawing/2016/5/14/chartex" xmlns:mc="http://schemas.openxmlformats.org/markup-compatibility/2006" xmlns:aink="http://schemas.microsoft.com/office/drawing/2016/ink" xmlns:am3d="http://schemas.microsoft.com/office/drawing/2017/model3d" xmlns:o="urn:schemas-microsoft-com:office:office" xmlns:oel="http://schemas.microsoft.com/office/2019/extlst" xmlns:r="http://schemas.openxmlformats.org/officeDocument/2006/relationships" xmlns:m="http://schemas.openxmlformats.org/officeDocument/2006/math" xmlns:v="urn:schemas-microsoft-com:vml" xmlns:wp14="http://schemas.microsoft.com/office/word/2010/wordprocessingDrawing" xmlns:wp="http://schemas.openxmlformats.org/drawingml/2006/wordprocessingDrawing" xmlns:w10="urn:schemas-microsoft-com:office:word" xmlns:w="http://schemas.openxmlformats.org/wordprocessingml/2006/main" xmlns:w14="http://schemas.microsoft.com/office/word/2010/wordml" xmlns:w15="http://schemas.microsoft.com/office/word/2012/wordml" xmlns:w16cex="http://schemas.microsoft.com/office/word/2018/wordml/cex" xmlns:w16cid="http://schemas.microsoft.com/office/word/2016/wordml/cid" xmlns:w16="http://schemas.microsoft.com/office/word/2018/wordml" xmlns:w16sdtdh="http://schemas.microsoft.com/office/word/2020/wordml/sdtdatahash" xmlns:w16se="http://schemas.microsoft.com/office/word/2015/wordml/symex" xmlns:wpg="http://schemas.microsoft.com/office/word/2010/wordprocessingGroup" xmlns:wpi="http://schemas.microsoft.com/office/word/2010/wordprocessingInk" xmlns:wne="http://schemas.microsoft.com/office/word/2006/wordml" xmlns:wps="http://schemas.microsoft.com/office/word/2010/wordprocessingShape" mc:Ignorable="w14 w15 w16se w16cid w16 w16cex w16sdtdh wp14">
+<w:hdr xmlns:wpc="http://schemas.microsoft.com/office/word/2010/wordprocessingCanvas" xmlns:cx="http://schemas.microsoft.com/office/drawing/2014/chartex" xmlns:mc="http://schemas.openxmlformats.org/markup-compatibility/2006" xmlns:o="urn:schemas-microsoft-com:office:office" xmlns:r="http://schemas.openxmlformats.org/officeDocument/2006/relationships" xmlns:m="http://schemas.openxmlformats.org/officeDocument/2006/math" xmlns:v="urn:schemas-microsoft-com:vml" xmlns:wp14="http://schemas.microsoft.com/office/word/2010/wordprocessingDrawing" xmlns:wp="http://schemas.openxmlformats.org/drawingml/2006/wordprocessingDrawing" xmlns:w10="urn:schemas-microsoft-com:office:word" xmlns:w="http://schemas.openxmlformats.org/wordprocessingml/2006/main" xmlns:w14="http://schemas.microsoft.com/office/word/2010/wordml" xmlns:w15="http://schemas.microsoft.com/office/word/2012/wordml" xmlns:w16se="http://schemas.microsoft.com/office/word/2015/wordml/symex" xmlns:wpg="http://schemas.microsoft.com/office/word/2010/wordprocessingGroup" xmlns:wpi="http://schemas.microsoft.com/office/word/2010/wordprocessingInk" xmlns:wne="http://schemas.microsoft.com/office/word/2006/wordml" xmlns:wps="http://schemas.microsoft.com/office/word/2010/wordprocessingShape" mc:Ignorable="w14 w15 w16se wp14">
   <w:p>
     <w:pPr>
       <w:pStyle w:val="Header"/>
@@ -5372,7 +5464,7 @@
 </file>
 
 <file path=word/header2.xml><?xml version="1.0" encoding="utf-8"?>
-<w:hdr xmlns:wpc="http://schemas.microsoft.com/office/word/2010/wordprocessingCanvas" xmlns:cx="http://schemas.microsoft.com/office/drawing/2014/chartex" xmlns:cx1="http://schemas.microsoft.com/office/drawing/2015/9/8/chartex" xmlns:cx2="http://schemas.microsoft.com/office/drawing/2015/10/21/chartex" xmlns:cx3="http://schemas.microsoft.com/office/drawing/2016/5/9/chartex" xmlns:cx4="http://schemas.microsoft.com/office/drawing/2016/5/10/chartex" xmlns:cx5="http://schemas.microsoft.com/office/drawing/2016/5/11/chartex" xmlns:cx6="http://schemas.microsoft.com/office/drawing/2016/5/12/chartex" xmlns:cx7="http://schemas.microsoft.com/office/drawing/2016/5/13/chartex" xmlns:cx8="http://schemas.microsoft.com/office/drawing/2016/5/14/chartex" xmlns:mc="http://schemas.openxmlformats.org/markup-compatibility/2006" xmlns:aink="http://schemas.microsoft.com/office/drawing/2016/ink" xmlns:am3d="http://schemas.microsoft.com/office/drawing/2017/model3d" xmlns:o="urn:schemas-microsoft-com:office:office" xmlns:oel="http://schemas.microsoft.com/office/2019/extlst" xmlns:r="http://schemas.openxmlformats.org/officeDocument/2006/relationships" xmlns:m="http://schemas.openxmlformats.org/officeDocument/2006/math" xmlns:v="urn:schemas-microsoft-com:vml" xmlns:wp14="http://schemas.microsoft.com/office/word/2010/wordprocessingDrawing" xmlns:wp="http://schemas.openxmlformats.org/drawingml/2006/wordprocessingDrawing" xmlns:w10="urn:schemas-microsoft-com:office:word" xmlns:w="http://schemas.openxmlformats.org/wordprocessingml/2006/main" xmlns:w14="http://schemas.microsoft.com/office/word/2010/wordml" xmlns:w15="http://schemas.microsoft.com/office/word/2012/wordml" xmlns:w16cex="http://schemas.microsoft.com/office/word/2018/wordml/cex" xmlns:w16cid="http://schemas.microsoft.com/office/word/2016/wordml/cid" xmlns:w16="http://schemas.microsoft.com/office/word/2018/wordml" xmlns:w16sdtdh="http://schemas.microsoft.com/office/word/2020/wordml/sdtdatahash" xmlns:w16se="http://schemas.microsoft.com/office/word/2015/wordml/symex" xmlns:wpg="http://schemas.microsoft.com/office/word/2010/wordprocessingGroup" xmlns:wpi="http://schemas.microsoft.com/office/word/2010/wordprocessingInk" xmlns:wne="http://schemas.microsoft.com/office/word/2006/wordml" xmlns:wps="http://schemas.microsoft.com/office/word/2010/wordprocessingShape" mc:Ignorable="w14 w15 w16se w16cid w16 w16cex w16sdtdh wp14">
+<w:hdr xmlns:wpc="http://schemas.microsoft.com/office/word/2010/wordprocessingCanvas" xmlns:cx="http://schemas.microsoft.com/office/drawing/2014/chartex" xmlns:mc="http://schemas.openxmlformats.org/markup-compatibility/2006" xmlns:o="urn:schemas-microsoft-com:office:office" xmlns:r="http://schemas.openxmlformats.org/officeDocument/2006/relationships" xmlns:m="http://schemas.openxmlformats.org/officeDocument/2006/math" xmlns:v="urn:schemas-microsoft-com:vml" xmlns:wp14="http://schemas.microsoft.com/office/word/2010/wordprocessingDrawing" xmlns:wp="http://schemas.openxmlformats.org/drawingml/2006/wordprocessingDrawing" xmlns:w10="urn:schemas-microsoft-com:office:word" xmlns:w="http://schemas.openxmlformats.org/wordprocessingml/2006/main" xmlns:w14="http://schemas.microsoft.com/office/word/2010/wordml" xmlns:w15="http://schemas.microsoft.com/office/word/2012/wordml" xmlns:w16se="http://schemas.microsoft.com/office/word/2015/wordml/symex" xmlns:wpg="http://schemas.microsoft.com/office/word/2010/wordprocessingGroup" xmlns:wpi="http://schemas.microsoft.com/office/word/2010/wordprocessingInk" xmlns:wne="http://schemas.microsoft.com/office/word/2006/wordml" xmlns:wps="http://schemas.microsoft.com/office/word/2010/wordprocessingShape" mc:Ignorable="w14 w15 w16se wp14">
   <w:sdt>
     <w:sdtPr>
       <w:id w:val="1901097785"/>
@@ -5425,7 +5517,7 @@
 </file>
 
 <file path=word/header3.xml><?xml version="1.0" encoding="utf-8"?>
-<w:hdr xmlns:wpc="http://schemas.microsoft.com/office/word/2010/wordprocessingCanvas" xmlns:cx="http://schemas.microsoft.com/office/drawing/2014/chartex" xmlns:cx1="http://schemas.microsoft.com/office/drawing/2015/9/8/chartex" xmlns:cx2="http://schemas.microsoft.com/office/drawing/2015/10/21/chartex" xmlns:cx3="http://schemas.microsoft.com/office/drawing/2016/5/9/chartex" xmlns:cx4="http://schemas.microsoft.com/office/drawing/2016/5/10/chartex" xmlns:cx5="http://schemas.microsoft.com/office/drawing/2016/5/11/chartex" xmlns:cx6="http://schemas.microsoft.com/office/drawing/2016/5/12/chartex" xmlns:cx7="http://schemas.microsoft.com/office/drawing/2016/5/13/chartex" xmlns:cx8="http://schemas.microsoft.com/office/drawing/2016/5/14/chartex" xmlns:mc="http://schemas.openxmlformats.org/markup-compatibility/2006" xmlns:aink="http://schemas.microsoft.com/office/drawing/2016/ink" xmlns:am3d="http://schemas.microsoft.com/office/drawing/2017/model3d" xmlns:o="urn:schemas-microsoft-com:office:office" xmlns:oel="http://schemas.microsoft.com/office/2019/extlst" xmlns:r="http://schemas.openxmlformats.org/officeDocument/2006/relationships" xmlns:m="http://schemas.openxmlformats.org/officeDocument/2006/math" xmlns:v="urn:schemas-microsoft-com:vml" xmlns:wp14="http://schemas.microsoft.com/office/word/2010/wordprocessingDrawing" xmlns:wp="http://schemas.openxmlformats.org/drawingml/2006/wordprocessingDrawing" xmlns:w10="urn:schemas-microsoft-com:office:word" xmlns:w="http://schemas.openxmlformats.org/wordprocessingml/2006/main" xmlns:w14="http://schemas.microsoft.com/office/word/2010/wordml" xmlns:w15="http://schemas.microsoft.com/office/word/2012/wordml" xmlns:w16cex="http://schemas.microsoft.com/office/word/2018/wordml/cex" xmlns:w16cid="http://schemas.microsoft.com/office/word/2016/wordml/cid" xmlns:w16="http://schemas.microsoft.com/office/word/2018/wordml" xmlns:w16sdtdh="http://schemas.microsoft.com/office/word/2020/wordml/sdtdatahash" xmlns:w16se="http://schemas.microsoft.com/office/word/2015/wordml/symex" xmlns:wpg="http://schemas.microsoft.com/office/word/2010/wordprocessingGroup" xmlns:wpi="http://schemas.microsoft.com/office/word/2010/wordprocessingInk" xmlns:wne="http://schemas.microsoft.com/office/word/2006/wordml" xmlns:wps="http://schemas.microsoft.com/office/word/2010/wordprocessingShape" mc:Ignorable="w14 w15 w16se w16cid w16 w16cex w16sdtdh wp14">
+<w:hdr xmlns:wpc="http://schemas.microsoft.com/office/word/2010/wordprocessingCanvas" xmlns:cx="http://schemas.microsoft.com/office/drawing/2014/chartex" xmlns:mc="http://schemas.openxmlformats.org/markup-compatibility/2006" xmlns:o="urn:schemas-microsoft-com:office:office" xmlns:r="http://schemas.openxmlformats.org/officeDocument/2006/relationships" xmlns:m="http://schemas.openxmlformats.org/officeDocument/2006/math" xmlns:v="urn:schemas-microsoft-com:vml" xmlns:wp14="http://schemas.microsoft.com/office/word/2010/wordprocessingDrawing" xmlns:wp="http://schemas.openxmlformats.org/drawingml/2006/wordprocessingDrawing" xmlns:w10="urn:schemas-microsoft-com:office:word" xmlns:w="http://schemas.openxmlformats.org/wordprocessingml/2006/main" xmlns:w14="http://schemas.microsoft.com/office/word/2010/wordml" xmlns:w15="http://schemas.microsoft.com/office/word/2012/wordml" xmlns:w16se="http://schemas.microsoft.com/office/word/2015/wordml/symex" xmlns:wpg="http://schemas.microsoft.com/office/word/2010/wordprocessingGroup" xmlns:wpi="http://schemas.microsoft.com/office/word/2010/wordprocessingInk" xmlns:wne="http://schemas.microsoft.com/office/word/2006/wordml" xmlns:wps="http://schemas.microsoft.com/office/word/2010/wordprocessingShape" mc:Ignorable="w14 w15 w16se wp14">
   <w:sdt>
     <w:sdtPr>
       <w:id w:val="-475520606"/>
@@ -5458,7 +5550,7 @@
           <w:rPr>
             <w:noProof/>
           </w:rPr>
-          <w:t>5</w:t>
+          <w:t>7</w:t>
         </w:r>
         <w:r>
           <w:rPr>
@@ -5478,7 +5570,7 @@
 </file>
 
 <file path=word/numbering.xml><?xml version="1.0" encoding="utf-8"?>
-<w:numbering xmlns:wpc="http://schemas.microsoft.com/office/word/2010/wordprocessingCanvas" xmlns:cx="http://schemas.microsoft.com/office/drawing/2014/chartex" xmlns:cx1="http://schemas.microsoft.com/office/drawing/2015/9/8/chartex" xmlns:cx2="http://schemas.microsoft.com/office/drawing/2015/10/21/chartex" xmlns:cx3="http://schemas.microsoft.com/office/drawing/2016/5/9/chartex" xmlns:cx4="http://schemas.microsoft.com/office/drawing/2016/5/10/chartex" xmlns:cx5="http://schemas.microsoft.com/office/drawing/2016/5/11/chartex" xmlns:cx6="http://schemas.microsoft.com/office/drawing/2016/5/12/chartex" xmlns:cx7="http://schemas.microsoft.com/office/drawing/2016/5/13/chartex" xmlns:cx8="http://schemas.microsoft.com/office/drawing/2016/5/14/chartex" xmlns:mc="http://schemas.openxmlformats.org/markup-compatibility/2006" xmlns:aink="http://schemas.microsoft.com/office/drawing/2016/ink" xmlns:am3d="http://schemas.microsoft.com/office/drawing/2017/model3d" xmlns:o="urn:schemas-microsoft-com:office:office" xmlns:oel="http://schemas.microsoft.com/office/2019/extlst" xmlns:r="http://schemas.openxmlformats.org/officeDocument/2006/relationships" xmlns:m="http://schemas.openxmlformats.org/officeDocument/2006/math" xmlns:v="urn:schemas-microsoft-com:vml" xmlns:wp14="http://schemas.microsoft.com/office/word/2010/wordprocessingDrawing" xmlns:wp="http://schemas.openxmlformats.org/drawingml/2006/wordprocessingDrawing" xmlns:w10="urn:schemas-microsoft-com:office:word" xmlns:w="http://schemas.openxmlformats.org/wordprocessingml/2006/main" xmlns:w14="http://schemas.microsoft.com/office/word/2010/wordml" xmlns:w15="http://schemas.microsoft.com/office/word/2012/wordml" xmlns:w16cex="http://schemas.microsoft.com/office/word/2018/wordml/cex" xmlns:w16cid="http://schemas.microsoft.com/office/word/2016/wordml/cid" xmlns:w16="http://schemas.microsoft.com/office/word/2018/wordml" xmlns:w16sdtdh="http://schemas.microsoft.com/office/word/2020/wordml/sdtdatahash" xmlns:w16se="http://schemas.microsoft.com/office/word/2015/wordml/symex" xmlns:wpg="http://schemas.microsoft.com/office/word/2010/wordprocessingGroup" xmlns:wpi="http://schemas.microsoft.com/office/word/2010/wordprocessingInk" xmlns:wne="http://schemas.microsoft.com/office/word/2006/wordml" xmlns:wps="http://schemas.microsoft.com/office/word/2010/wordprocessingShape" mc:Ignorable="w14 w15 w16se w16cid w16 w16cex w16sdtdh wp14">
+<w:numbering xmlns:wpc="http://schemas.microsoft.com/office/word/2010/wordprocessingCanvas" xmlns:cx="http://schemas.microsoft.com/office/drawing/2014/chartex" xmlns:mc="http://schemas.openxmlformats.org/markup-compatibility/2006" xmlns:o="urn:schemas-microsoft-com:office:office" xmlns:r="http://schemas.openxmlformats.org/officeDocument/2006/relationships" xmlns:m="http://schemas.openxmlformats.org/officeDocument/2006/math" xmlns:v="urn:schemas-microsoft-com:vml" xmlns:wp14="http://schemas.microsoft.com/office/word/2010/wordprocessingDrawing" xmlns:wp="http://schemas.openxmlformats.org/drawingml/2006/wordprocessingDrawing" xmlns:w10="urn:schemas-microsoft-com:office:word" xmlns:w="http://schemas.openxmlformats.org/wordprocessingml/2006/main" xmlns:w14="http://schemas.microsoft.com/office/word/2010/wordml" xmlns:w15="http://schemas.microsoft.com/office/word/2012/wordml" xmlns:w16se="http://schemas.microsoft.com/office/word/2015/wordml/symex" xmlns:wpg="http://schemas.microsoft.com/office/word/2010/wordprocessingGroup" xmlns:wpi="http://schemas.microsoft.com/office/word/2010/wordprocessingInk" xmlns:wne="http://schemas.microsoft.com/office/word/2006/wordml" xmlns:wps="http://schemas.microsoft.com/office/word/2010/wordprocessingShape" mc:Ignorable="w14 w15 w16se wp14">
   <w:abstractNum w:abstractNumId="0" w15:restartNumberingAfterBreak="0">
     <w:nsid w:val="D71104CD"/>
     <w:multiLevelType w:val="multilevel"/>
@@ -7841,6 +7933,119 @@
     </w:lvl>
   </w:abstractNum>
   <w:abstractNum w:abstractNumId="22" w15:restartNumberingAfterBreak="0">
+    <w:nsid w:val="652F164C"/>
+    <w:multiLevelType w:val="hybridMultilevel"/>
+    <w:tmpl w:val="BF860630"/>
+    <w:lvl w:ilvl="0" w:tplc="4652306A">
+      <w:start w:val="2"/>
+      <w:numFmt w:val="bullet"/>
+      <w:lvlText w:val=""/>
+      <w:lvlJc w:val="left"/>
+      <w:pPr>
+        <w:ind w:left="1080" w:hanging="360"/>
+      </w:pPr>
+      <w:rPr>
+        <w:rFonts w:ascii="Wingdings" w:eastAsia="Times New Roman" w:hAnsi="Wingdings" w:cs="Times New Roman" w:hint="default"/>
+      </w:rPr>
+    </w:lvl>
+    <w:lvl w:ilvl="1" w:tplc="04090003" w:tentative="1">
+      <w:start w:val="1"/>
+      <w:numFmt w:val="bullet"/>
+      <w:lvlText w:val="o"/>
+      <w:lvlJc w:val="left"/>
+      <w:pPr>
+        <w:ind w:left="1800" w:hanging="360"/>
+      </w:pPr>
+      <w:rPr>
+        <w:rFonts w:ascii="Courier New" w:hAnsi="Courier New" w:cs="Courier New" w:hint="default"/>
+      </w:rPr>
+    </w:lvl>
+    <w:lvl w:ilvl="2" w:tplc="04090005" w:tentative="1">
+      <w:start w:val="1"/>
+      <w:numFmt w:val="bullet"/>
+      <w:lvlText w:val=""/>
+      <w:lvlJc w:val="left"/>
+      <w:pPr>
+        <w:ind w:left="2520" w:hanging="360"/>
+      </w:pPr>
+      <w:rPr>
+        <w:rFonts w:ascii="Wingdings" w:hAnsi="Wingdings" w:hint="default"/>
+      </w:rPr>
+    </w:lvl>
+    <w:lvl w:ilvl="3" w:tplc="04090001" w:tentative="1">
+      <w:start w:val="1"/>
+      <w:numFmt w:val="bullet"/>
+      <w:lvlText w:val=""/>
+      <w:lvlJc w:val="left"/>
+      <w:pPr>
+        <w:ind w:left="3240" w:hanging="360"/>
+      </w:pPr>
+      <w:rPr>
+        <w:rFonts w:ascii="Symbol" w:hAnsi="Symbol" w:hint="default"/>
+      </w:rPr>
+    </w:lvl>
+    <w:lvl w:ilvl="4" w:tplc="04090003" w:tentative="1">
+      <w:start w:val="1"/>
+      <w:numFmt w:val="bullet"/>
+      <w:lvlText w:val="o"/>
+      <w:lvlJc w:val="left"/>
+      <w:pPr>
+        <w:ind w:left="3960" w:hanging="360"/>
+      </w:pPr>
+      <w:rPr>
+        <w:rFonts w:ascii="Courier New" w:hAnsi="Courier New" w:cs="Courier New" w:hint="default"/>
+      </w:rPr>
+    </w:lvl>
+    <w:lvl w:ilvl="5" w:tplc="04090005" w:tentative="1">
+      <w:start w:val="1"/>
+      <w:numFmt w:val="bullet"/>
+      <w:lvlText w:val=""/>
+      <w:lvlJc w:val="left"/>
+      <w:pPr>
+        <w:ind w:left="4680" w:hanging="360"/>
+      </w:pPr>
+      <w:rPr>
+        <w:rFonts w:ascii="Wingdings" w:hAnsi="Wingdings" w:hint="default"/>
+      </w:rPr>
+    </w:lvl>
+    <w:lvl w:ilvl="6" w:tplc="04090001" w:tentative="1">
+      <w:start w:val="1"/>
+      <w:numFmt w:val="bullet"/>
+      <w:lvlText w:val=""/>
+      <w:lvlJc w:val="left"/>
+      <w:pPr>
+        <w:ind w:left="5400" w:hanging="360"/>
+      </w:pPr>
+      <w:rPr>
+        <w:rFonts w:ascii="Symbol" w:hAnsi="Symbol" w:hint="default"/>
+      </w:rPr>
+    </w:lvl>
+    <w:lvl w:ilvl="7" w:tplc="04090003" w:tentative="1">
+      <w:start w:val="1"/>
+      <w:numFmt w:val="bullet"/>
+      <w:lvlText w:val="o"/>
+      <w:lvlJc w:val="left"/>
+      <w:pPr>
+        <w:ind w:left="6120" w:hanging="360"/>
+      </w:pPr>
+      <w:rPr>
+        <w:rFonts w:ascii="Courier New" w:hAnsi="Courier New" w:cs="Courier New" w:hint="default"/>
+      </w:rPr>
+    </w:lvl>
+    <w:lvl w:ilvl="8" w:tplc="04090005" w:tentative="1">
+      <w:start w:val="1"/>
+      <w:numFmt w:val="bullet"/>
+      <w:lvlText w:val=""/>
+      <w:lvlJc w:val="left"/>
+      <w:pPr>
+        <w:ind w:left="6840" w:hanging="360"/>
+      </w:pPr>
+      <w:rPr>
+        <w:rFonts w:ascii="Wingdings" w:hAnsi="Wingdings" w:hint="default"/>
+      </w:rPr>
+    </w:lvl>
+  </w:abstractNum>
+  <w:abstractNum w:abstractNumId="23" w15:restartNumberingAfterBreak="0">
     <w:nsid w:val="66BA4732"/>
     <w:multiLevelType w:val="hybridMultilevel"/>
     <w:tmpl w:val="9C70E27C"/>
@@ -7929,7 +8134,7 @@
       </w:pPr>
     </w:lvl>
   </w:abstractNum>
-  <w:abstractNum w:abstractNumId="23" w15:restartNumberingAfterBreak="0">
+  <w:abstractNum w:abstractNumId="24" w15:restartNumberingAfterBreak="0">
     <w:nsid w:val="71811F32"/>
     <w:multiLevelType w:val="hybridMultilevel"/>
     <w:tmpl w:val="07CA2C4E"/>
@@ -8042,7 +8247,7 @@
       </w:rPr>
     </w:lvl>
   </w:abstractNum>
-  <w:abstractNum w:abstractNumId="24" w15:restartNumberingAfterBreak="0">
+  <w:abstractNum w:abstractNumId="25" w15:restartNumberingAfterBreak="0">
     <w:nsid w:val="743D0D2D"/>
     <w:multiLevelType w:val="hybridMultilevel"/>
     <w:tmpl w:val="6168395E"/>
@@ -8058,7 +8263,7 @@
         <w:rFonts w:ascii="Symbol" w:hAnsi="Symbol" w:hint="default"/>
       </w:rPr>
     </w:lvl>
-    <w:lvl w:ilvl="1" w:tplc="38090003" w:tentative="1">
+    <w:lvl w:ilvl="1" w:tplc="38090003">
       <w:start w:val="1"/>
       <w:numFmt w:val="bullet"/>
       <w:lvlText w:val="o"/>
@@ -8155,7 +8360,7 @@
       </w:rPr>
     </w:lvl>
   </w:abstractNum>
-  <w:abstractNum w:abstractNumId="25" w15:restartNumberingAfterBreak="0">
+  <w:abstractNum w:abstractNumId="26" w15:restartNumberingAfterBreak="0">
     <w:nsid w:val="79A33DFE"/>
     <w:multiLevelType w:val="hybridMultilevel"/>
     <w:tmpl w:val="10700184"/>
@@ -8268,7 +8473,7 @@
       </w:rPr>
     </w:lvl>
   </w:abstractNum>
-  <w:abstractNum w:abstractNumId="26" w15:restartNumberingAfterBreak="0">
+  <w:abstractNum w:abstractNumId="27" w15:restartNumberingAfterBreak="0">
     <w:nsid w:val="7B7762A8"/>
     <w:multiLevelType w:val="hybridMultilevel"/>
     <w:tmpl w:val="C1CE738C"/>
@@ -8357,7 +8562,7 @@
       </w:pPr>
     </w:lvl>
   </w:abstractNum>
-  <w:abstractNum w:abstractNumId="27" w15:restartNumberingAfterBreak="0">
+  <w:abstractNum w:abstractNumId="28" w15:restartNumberingAfterBreak="0">
     <w:nsid w:val="7CEA60B6"/>
     <w:multiLevelType w:val="hybridMultilevel"/>
     <w:tmpl w:val="C31CB040"/>
@@ -8470,95 +8675,98 @@
       </w:rPr>
     </w:lvl>
   </w:abstractNum>
-  <w:num w:numId="1" w16cid:durableId="1026638691">
+  <w:num w:numId="1">
     <w:abstractNumId w:val="3"/>
   </w:num>
-  <w:num w:numId="2" w16cid:durableId="365569461">
+  <w:num w:numId="2">
     <w:abstractNumId w:val="18"/>
   </w:num>
-  <w:num w:numId="3" w16cid:durableId="425033150">
-    <w:abstractNumId w:val="22"/>
+  <w:num w:numId="3">
+    <w:abstractNumId w:val="23"/>
   </w:num>
-  <w:num w:numId="4" w16cid:durableId="281814098">
+  <w:num w:numId="4">
+    <w:abstractNumId w:val="27"/>
+  </w:num>
+  <w:num w:numId="5">
+    <w:abstractNumId w:val="1"/>
+  </w:num>
+  <w:num w:numId="6">
+    <w:abstractNumId w:val="7"/>
+  </w:num>
+  <w:num w:numId="7">
+    <w:abstractNumId w:val="20"/>
+  </w:num>
+  <w:num w:numId="8">
+    <w:abstractNumId w:val="24"/>
+  </w:num>
+  <w:num w:numId="9">
+    <w:abstractNumId w:val="4"/>
+  </w:num>
+  <w:num w:numId="10">
+    <w:abstractNumId w:val="17"/>
+  </w:num>
+  <w:num w:numId="11">
     <w:abstractNumId w:val="26"/>
   </w:num>
-  <w:num w:numId="5" w16cid:durableId="2071999354">
-    <w:abstractNumId w:val="1"/>
+  <w:num w:numId="12">
+    <w:abstractNumId w:val="13"/>
   </w:num>
-  <w:num w:numId="6" w16cid:durableId="1309556553">
-    <w:abstractNumId w:val="7"/>
+  <w:num w:numId="13">
+    <w:abstractNumId w:val="15"/>
   </w:num>
-  <w:num w:numId="7" w16cid:durableId="1988895293">
-    <w:abstractNumId w:val="20"/>
+  <w:num w:numId="14">
+    <w:abstractNumId w:val="2"/>
   </w:num>
-  <w:num w:numId="8" w16cid:durableId="1591155820">
-    <w:abstractNumId w:val="23"/>
+  <w:num w:numId="15">
+    <w:abstractNumId w:val="6"/>
   </w:num>
-  <w:num w:numId="9" w16cid:durableId="202909791">
-    <w:abstractNumId w:val="4"/>
+  <w:num w:numId="16">
+    <w:abstractNumId w:val="0"/>
   </w:num>
-  <w:num w:numId="10" w16cid:durableId="1983149807">
-    <w:abstractNumId w:val="17"/>
+  <w:num w:numId="17">
+    <w:abstractNumId w:val="16"/>
   </w:num>
-  <w:num w:numId="11" w16cid:durableId="1892425401">
+  <w:num w:numId="18">
+    <w:abstractNumId w:val="14"/>
+  </w:num>
+  <w:num w:numId="19">
+    <w:abstractNumId w:val="9"/>
+  </w:num>
+  <w:num w:numId="20">
+    <w:abstractNumId w:val="11"/>
+  </w:num>
+  <w:num w:numId="21">
+    <w:abstractNumId w:val="19"/>
+  </w:num>
+  <w:num w:numId="22">
+    <w:abstractNumId w:val="8"/>
+  </w:num>
+  <w:num w:numId="23">
+    <w:abstractNumId w:val="12"/>
+  </w:num>
+  <w:num w:numId="24">
+    <w:abstractNumId w:val="28"/>
+  </w:num>
+  <w:num w:numId="25">
     <w:abstractNumId w:val="25"/>
   </w:num>
-  <w:num w:numId="12" w16cid:durableId="424037342">
-    <w:abstractNumId w:val="13"/>
-  </w:num>
-  <w:num w:numId="13" w16cid:durableId="485973625">
-    <w:abstractNumId w:val="15"/>
-  </w:num>
-  <w:num w:numId="14" w16cid:durableId="1691377037">
-    <w:abstractNumId w:val="2"/>
-  </w:num>
-  <w:num w:numId="15" w16cid:durableId="1110708586">
-    <w:abstractNumId w:val="6"/>
-  </w:num>
-  <w:num w:numId="16" w16cid:durableId="205802895">
-    <w:abstractNumId w:val="0"/>
-  </w:num>
-  <w:num w:numId="17" w16cid:durableId="2064206212">
-    <w:abstractNumId w:val="16"/>
-  </w:num>
-  <w:num w:numId="18" w16cid:durableId="34158294">
-    <w:abstractNumId w:val="14"/>
-  </w:num>
-  <w:num w:numId="19" w16cid:durableId="626467253">
-    <w:abstractNumId w:val="9"/>
-  </w:num>
-  <w:num w:numId="20" w16cid:durableId="621157091">
-    <w:abstractNumId w:val="11"/>
-  </w:num>
-  <w:num w:numId="21" w16cid:durableId="390928140">
-    <w:abstractNumId w:val="19"/>
-  </w:num>
-  <w:num w:numId="22" w16cid:durableId="708996524">
-    <w:abstractNumId w:val="8"/>
-  </w:num>
-  <w:num w:numId="23" w16cid:durableId="677468706">
-    <w:abstractNumId w:val="12"/>
-  </w:num>
-  <w:num w:numId="24" w16cid:durableId="792211028">
-    <w:abstractNumId w:val="27"/>
-  </w:num>
-  <w:num w:numId="25" w16cid:durableId="665863555">
-    <w:abstractNumId w:val="24"/>
-  </w:num>
-  <w:num w:numId="26" w16cid:durableId="596133963">
+  <w:num w:numId="26">
     <w:abstractNumId w:val="10"/>
   </w:num>
-  <w:num w:numId="27" w16cid:durableId="883519562">
+  <w:num w:numId="27">
     <w:abstractNumId w:val="5"/>
   </w:num>
-  <w:num w:numId="28" w16cid:durableId="679042499">
+  <w:num w:numId="28">
     <w:abstractNumId w:val="21"/>
+  </w:num>
+  <w:num w:numId="29">
+    <w:abstractNumId w:val="22"/>
   </w:num>
 </w:numbering>
 </file>
 
 <file path=word/styles.xml><?xml version="1.0" encoding="utf-8"?>
-<w:styles xmlns:mc="http://schemas.openxmlformats.org/markup-compatibility/2006" xmlns:r="http://schemas.openxmlformats.org/officeDocument/2006/relationships" xmlns:w="http://schemas.openxmlformats.org/wordprocessingml/2006/main" xmlns:w14="http://schemas.microsoft.com/office/word/2010/wordml" xmlns:w15="http://schemas.microsoft.com/office/word/2012/wordml" xmlns:w16cex="http://schemas.microsoft.com/office/word/2018/wordml/cex" xmlns:w16cid="http://schemas.microsoft.com/office/word/2016/wordml/cid" xmlns:w16="http://schemas.microsoft.com/office/word/2018/wordml" xmlns:w16sdtdh="http://schemas.microsoft.com/office/word/2020/wordml/sdtdatahash" xmlns:w16se="http://schemas.microsoft.com/office/word/2015/wordml/symex" mc:Ignorable="w14 w15 w16se w16cid w16 w16cex w16sdtdh">
+<w:styles xmlns:mc="http://schemas.openxmlformats.org/markup-compatibility/2006" xmlns:r="http://schemas.openxmlformats.org/officeDocument/2006/relationships" xmlns:w="http://schemas.openxmlformats.org/wordprocessingml/2006/main" xmlns:w14="http://schemas.microsoft.com/office/word/2010/wordml" xmlns:w15="http://schemas.microsoft.com/office/word/2012/wordml" xmlns:w16se="http://schemas.microsoft.com/office/word/2015/wordml/symex" mc:Ignorable="w14 w15 w16se">
   <w:docDefaults>
     <w:rPrDefault>
       <w:rPr>
@@ -8574,7 +8782,7 @@
       </w:pPr>
     </w:pPrDefault>
   </w:docDefaults>
-  <w:latentStyles w:defLockedState="0" w:defUIPriority="99" w:defSemiHidden="0" w:defUnhideWhenUsed="0" w:defQFormat="0" w:count="376">
+  <w:latentStyles w:defLockedState="0" w:defUIPriority="99" w:defSemiHidden="0" w:defUnhideWhenUsed="0" w:defQFormat="0" w:count="371">
     <w:lsdException w:name="Normal" w:uiPriority="0" w:qFormat="1"/>
     <w:lsdException w:name="heading 1" w:uiPriority="9" w:qFormat="1"/>
     <w:lsdException w:name="heading 2" w:semiHidden="1" w:uiPriority="9" w:unhideWhenUsed="1" w:qFormat="1"/>
@@ -8946,11 +9154,6 @@
     <w:lsdException w:name="List Table 5 Dark Accent 6" w:uiPriority="50"/>
     <w:lsdException w:name="List Table 6 Colorful Accent 6" w:uiPriority="51"/>
     <w:lsdException w:name="List Table 7 Colorful Accent 6" w:uiPriority="52"/>
-    <w:lsdException w:name="Mention" w:semiHidden="1" w:unhideWhenUsed="1"/>
-    <w:lsdException w:name="Smart Hyperlink" w:semiHidden="1" w:unhideWhenUsed="1"/>
-    <w:lsdException w:name="Hashtag" w:semiHidden="1" w:unhideWhenUsed="1"/>
-    <w:lsdException w:name="Unresolved Mention" w:semiHidden="1" w:unhideWhenUsed="1"/>
-    <w:lsdException w:name="Smart Link" w:semiHidden="1" w:unhideWhenUsed="1"/>
   </w:latentStyles>
   <w:style w:type="paragraph" w:default="1" w:styleId="Normal">
     <w:name w:val="Normal"/>
@@ -10059,7 +10262,7 @@
 </file>
 
 <file path=customXml/itemProps1.xml><?xml version="1.0" encoding="utf-8"?>
-<ds:datastoreItem xmlns:ds="http://schemas.openxmlformats.org/officeDocument/2006/customXml" ds:itemID="{7BBC4318-F88C-42F0-BBBD-D10EE5B6250E}">
+<ds:datastoreItem xmlns:ds="http://schemas.openxmlformats.org/officeDocument/2006/customXml" ds:itemID="{A4EE2CAB-216F-4C23-BE27-AF19FDBFC3D6}">
   <ds:schemaRefs>
     <ds:schemaRef ds:uri="http://schemas.openxmlformats.org/officeDocument/2006/bibliography"/>
   </ds:schemaRefs>

</xml_diff>

<commit_message>
Chỉnh sửa, thêm mới báo cáo
- Xóa/gộp phần yêu cầu khác chương I, thêm phần yêu cầu chức năng
- Cập nhật phần nghiệp vụ
</commit_message>
<xml_diff>
--- a/Finally_CNPM.docx
+++ b/Finally_CNPM.docx
@@ -1,6 +1,6 @@
 
 <file path=word/document.xml><?xml version="1.0" encoding="utf-8"?>
-<w:document xmlns:wpc="http://schemas.microsoft.com/office/word/2010/wordprocessingCanvas" xmlns:cx="http://schemas.microsoft.com/office/drawing/2014/chartex" xmlns:mc="http://schemas.openxmlformats.org/markup-compatibility/2006" xmlns:o="urn:schemas-microsoft-com:office:office" xmlns:r="http://schemas.openxmlformats.org/officeDocument/2006/relationships" xmlns:m="http://schemas.openxmlformats.org/officeDocument/2006/math" xmlns:v="urn:schemas-microsoft-com:vml" xmlns:wp14="http://schemas.microsoft.com/office/word/2010/wordprocessingDrawing" xmlns:wp="http://schemas.openxmlformats.org/drawingml/2006/wordprocessingDrawing" xmlns:w10="urn:schemas-microsoft-com:office:word" xmlns:w="http://schemas.openxmlformats.org/wordprocessingml/2006/main" xmlns:w14="http://schemas.microsoft.com/office/word/2010/wordml" xmlns:w15="http://schemas.microsoft.com/office/word/2012/wordml" xmlns:w16se="http://schemas.microsoft.com/office/word/2015/wordml/symex" xmlns:wpg="http://schemas.microsoft.com/office/word/2010/wordprocessingGroup" xmlns:wpi="http://schemas.microsoft.com/office/word/2010/wordprocessingInk" xmlns:wne="http://schemas.microsoft.com/office/word/2006/wordml" xmlns:wps="http://schemas.microsoft.com/office/word/2010/wordprocessingShape" mc:Ignorable="w14 w15 w16se wp14">
+<w:document xmlns:wpc="http://schemas.microsoft.com/office/word/2010/wordprocessingCanvas" xmlns:cx="http://schemas.microsoft.com/office/drawing/2014/chartex" xmlns:cx1="http://schemas.microsoft.com/office/drawing/2015/9/8/chartex" xmlns:cx2="http://schemas.microsoft.com/office/drawing/2015/10/21/chartex" xmlns:cx3="http://schemas.microsoft.com/office/drawing/2016/5/9/chartex" xmlns:cx4="http://schemas.microsoft.com/office/drawing/2016/5/10/chartex" xmlns:cx5="http://schemas.microsoft.com/office/drawing/2016/5/11/chartex" xmlns:cx6="http://schemas.microsoft.com/office/drawing/2016/5/12/chartex" xmlns:cx7="http://schemas.microsoft.com/office/drawing/2016/5/13/chartex" xmlns:cx8="http://schemas.microsoft.com/office/drawing/2016/5/14/chartex" xmlns:mc="http://schemas.openxmlformats.org/markup-compatibility/2006" xmlns:aink="http://schemas.microsoft.com/office/drawing/2016/ink" xmlns:am3d="http://schemas.microsoft.com/office/drawing/2017/model3d" xmlns:o="urn:schemas-microsoft-com:office:office" xmlns:oel="http://schemas.microsoft.com/office/2019/extlst" xmlns:r="http://schemas.openxmlformats.org/officeDocument/2006/relationships" xmlns:m="http://schemas.openxmlformats.org/officeDocument/2006/math" xmlns:v="urn:schemas-microsoft-com:vml" xmlns:wp14="http://schemas.microsoft.com/office/word/2010/wordprocessingDrawing" xmlns:wp="http://schemas.openxmlformats.org/drawingml/2006/wordprocessingDrawing" xmlns:w10="urn:schemas-microsoft-com:office:word" xmlns:w="http://schemas.openxmlformats.org/wordprocessingml/2006/main" xmlns:w14="http://schemas.microsoft.com/office/word/2010/wordml" xmlns:w15="http://schemas.microsoft.com/office/word/2012/wordml" xmlns:w16cex="http://schemas.microsoft.com/office/word/2018/wordml/cex" xmlns:w16cid="http://schemas.microsoft.com/office/word/2016/wordml/cid" xmlns:w16="http://schemas.microsoft.com/office/word/2018/wordml" xmlns:w16sdtdh="http://schemas.microsoft.com/office/word/2020/wordml/sdtdatahash" xmlns:w16se="http://schemas.microsoft.com/office/word/2015/wordml/symex" xmlns:wpg="http://schemas.microsoft.com/office/word/2010/wordprocessingGroup" xmlns:wpi="http://schemas.microsoft.com/office/word/2010/wordprocessingInk" xmlns:wne="http://schemas.microsoft.com/office/word/2006/wordml" xmlns:wps="http://schemas.microsoft.com/office/word/2010/wordprocessingShape" mc:Ignorable="w14 w15 w16se w16cid w16 w16cex w16sdtdh wp14">
   <w:body>
     <w:p>
       <w:pPr>
@@ -24,8 +24,8 @@
         </w:rPr>
         <w:t xml:space="preserve">TỔNG LIÊN ĐOÀN LAO ĐỘNG VIỆT </w:t>
       </w:r>
-      <w:smartTag w:uri="urn:schemas-microsoft-com:office:smarttags" w:element="country-region">
-        <w:smartTag w:uri="urn:schemas-microsoft-com:office:smarttags" w:element="place">
+      <w:smartTag w:uri="urn:schemas-microsoft-com:office:smarttags" w:element="place">
+        <w:smartTag w:uri="urn:schemas-microsoft-com:office:smarttags" w:element="country-region">
           <w:r>
             <w:rPr>
               <w:bCs/>
@@ -3314,15 +3314,10 @@
         </w:numPr>
       </w:pPr>
       <w:r>
-        <w:t>Yêu cầu khác:</w:t>
-      </w:r>
-    </w:p>
-    <w:p>
-      <w:pPr>
-        <w:pStyle w:val="Tiumccp2"/>
-      </w:pPr>
-      <w:r>
-        <w:t>1.3.1 Khả năng mở rộng trong tương lai gần:</w:t>
+        <w:t xml:space="preserve">Yêu cầu </w:t>
+      </w:r>
+      <w:r>
+        <w:t>chức năng</w:t>
       </w:r>
     </w:p>
     <w:p>
@@ -3330,92 +3325,143 @@
         <w:pStyle w:val="Nidungvnbn"/>
       </w:pPr>
       <w:r>
-        <w:t xml:space="preserve">Với sự đổi mới không ngừng, các sản phẩm liên quan đến sách cũng ngày một đa dạng. Việc hệ thống phải cập nhật thêm các tính năng hoặc mở rộng trong các sản phẩm liên quan hỗ trợ việc học tập là cần thiết. </w:t>
-      </w:r>
-      <w:r>
-        <w:rPr>
-          <w:lang w:val="vi-VN"/>
-        </w:rPr>
-        <w:t>Do đó hệ thống</w:t>
-      </w:r>
-      <w:r>
-        <w:t xml:space="preserve"> nhà sách </w:t>
-      </w:r>
-      <w:r>
-        <w:rPr>
-          <w:lang w:val="vi-VN"/>
-        </w:rPr>
-        <w:t xml:space="preserve">có thể mở rộng thêm các chi nhánh hoặc có thể mở </w:t>
-      </w:r>
-      <w:r>
-        <w:t>bán thêm</w:t>
-      </w:r>
-      <w:r>
-        <w:rPr>
-          <w:lang w:val="vi-VN"/>
-        </w:rPr>
-        <w:t xml:space="preserve"> các sản phẩm, các hạng mục mới như</w:t>
-      </w:r>
-      <w:r>
-        <w:t xml:space="preserve"> đồ dùng học tập, các món đồ chơi cho trẻ em</w:t>
-      </w:r>
-      <w:r>
-        <w:t>,….</w:t>
-      </w:r>
-    </w:p>
-    <w:p>
-      <w:pPr>
-        <w:pStyle w:val="Tiumccp2"/>
-      </w:pPr>
-      <w:r>
-        <w:t>1.3.2 Yếu tố xác thực tài khoản:</w:t>
+        <w:t>Hệ thống cần phải thực hiện được các chức năng:</w:t>
       </w:r>
     </w:p>
     <w:p>
       <w:pPr>
         <w:pStyle w:val="Nidungvnbn"/>
-      </w:pPr>
-      <w:r>
-        <w:t>Để tránh các t</w:t>
-      </w:r>
-      <w:r>
-        <w:t>rình trạng đặt hàng vô điều kiện</w:t>
-      </w:r>
-      <w:r>
-        <w:rPr>
-          <w:lang w:val="vi-VN"/>
-        </w:rPr>
-        <w:t xml:space="preserve"> và lạm dụng mã giảm giá</w:t>
-      </w:r>
-      <w:r>
-        <w:t xml:space="preserve">, hệ thống sẽ gửi một mã xác thực gồm 6 chữ số về số điện thoại </w:t>
-      </w:r>
-      <w:r>
-        <w:rPr>
-          <w:lang w:val="vi-VN"/>
-        </w:rPr>
-        <w:t>hoặc email</w:t>
-      </w:r>
-      <w:r>
-        <w:t xml:space="preserve"> đối với khách hàng </w:t>
-      </w:r>
-      <w:r>
-        <w:rPr>
-          <w:lang w:val="vi-VN"/>
-        </w:rPr>
-        <w:t>tạo tài khoản</w:t>
-      </w:r>
-      <w:r>
-        <w:t xml:space="preserve"> </w:t>
-      </w:r>
-      <w:r>
-        <w:rPr>
-          <w:lang w:val="vi-VN"/>
-        </w:rPr>
-        <w:t>online, 1 số điện thoại hoặc 1 email chỉ có để được dùng để tạo 1 tài khoản</w:t>
-      </w:r>
-      <w:r>
-        <w:t>.</w:t>
+        <w:numPr>
+          <w:ilvl w:val="0"/>
+          <w:numId w:val="30"/>
+        </w:numPr>
+      </w:pPr>
+      <w:r>
+        <w:t>Lưu trữ và điều chỉnh được thông tin nhân viên trong cửa hàng</w:t>
+      </w:r>
+    </w:p>
+    <w:p>
+      <w:pPr>
+        <w:pStyle w:val="Nidungvnbn"/>
+        <w:numPr>
+          <w:ilvl w:val="0"/>
+          <w:numId w:val="30"/>
+        </w:numPr>
+      </w:pPr>
+      <w:r>
+        <w:t xml:space="preserve">Lưu trữ và điều chỉnh được thông tin sách, sản phẩm </w:t>
+      </w:r>
+      <w:r>
+        <w:t>có trong</w:t>
+      </w:r>
+      <w:r>
+        <w:t xml:space="preserve"> cửa hàng</w:t>
+      </w:r>
+    </w:p>
+    <w:p>
+      <w:pPr>
+        <w:pStyle w:val="Nidungvnbn"/>
+        <w:numPr>
+          <w:ilvl w:val="0"/>
+          <w:numId w:val="30"/>
+        </w:numPr>
+      </w:pPr>
+      <w:r>
+        <w:t>Khách hàng được tạo tài khoản và lưu trữ thông tin cá nhân trong tài khoản</w:t>
+      </w:r>
+    </w:p>
+    <w:p>
+      <w:pPr>
+        <w:pStyle w:val="Nidungvnbn"/>
+        <w:numPr>
+          <w:ilvl w:val="0"/>
+          <w:numId w:val="30"/>
+        </w:numPr>
+      </w:pPr>
+      <w:r>
+        <w:t>Tìm kiếm được đầy đủ thông tin sách từ tên sách</w:t>
+      </w:r>
+    </w:p>
+    <w:p>
+      <w:pPr>
+        <w:pStyle w:val="Nidungvnbn"/>
+        <w:numPr>
+          <w:ilvl w:val="0"/>
+          <w:numId w:val="30"/>
+        </w:numPr>
+      </w:pPr>
+      <w:r>
+        <w:t>Tìm kiếm được thông tin nhân viên từ mã nhân viên</w:t>
+      </w:r>
+    </w:p>
+    <w:p>
+      <w:pPr>
+        <w:pStyle w:val="Nidungvnbn"/>
+        <w:numPr>
+          <w:ilvl w:val="0"/>
+          <w:numId w:val="30"/>
+        </w:numPr>
+      </w:pPr>
+      <w:r>
+        <w:t>Thống kê được số lượng sản phẩm đã bán và doanh thu trong 1 giai đoạn thời gian bất kì</w:t>
+      </w:r>
+    </w:p>
+    <w:p>
+      <w:pPr>
+        <w:pStyle w:val="Nidungvnbn"/>
+        <w:numPr>
+          <w:ilvl w:val="0"/>
+          <w:numId w:val="30"/>
+        </w:numPr>
+      </w:pPr>
+      <w:r>
+        <w:t xml:space="preserve">Có chức năng thanh toán và in hóa đơn tại quầy, tích hợp được với thanh toán thẻ </w:t>
+      </w:r>
+    </w:p>
+    <w:p>
+      <w:pPr>
+        <w:pStyle w:val="Nidungvnbn"/>
+        <w:numPr>
+          <w:ilvl w:val="0"/>
+          <w:numId w:val="30"/>
+        </w:numPr>
+      </w:pPr>
+      <w:r>
+        <w:t>Hiển thị mỗi sản phẩm kèm với hình ảnh ở giao diện mua hàng và hiển thị thông tin chi tiết sản phẩm nếu được chọn</w:t>
+      </w:r>
+    </w:p>
+    <w:p>
+      <w:pPr>
+        <w:pStyle w:val="Nidungvnbn"/>
+        <w:numPr>
+          <w:ilvl w:val="0"/>
+          <w:numId w:val="30"/>
+        </w:numPr>
+      </w:pPr>
+      <w:r>
+        <w:t>Có chức năng thêm nhiều sản phẩm vào giỏ hàng và đặt giao hàng online, tích hợp thanh toán thẻ</w:t>
+      </w:r>
+    </w:p>
+    <w:p>
+      <w:pPr>
+        <w:pStyle w:val="Nidungvnbn"/>
+        <w:numPr>
+          <w:ilvl w:val="0"/>
+          <w:numId w:val="30"/>
+        </w:numPr>
+      </w:pPr>
+      <w:r>
+        <w:lastRenderedPageBreak/>
+        <w:t xml:space="preserve">Lưu trữ thông tin đơn hàng và </w:t>
+      </w:r>
+      <w:r>
+        <w:t xml:space="preserve">nhân viên </w:t>
+      </w:r>
+      <w:r>
+        <w:t>cập nhật được thông tin vận chuyển của đơn hàng</w:t>
+      </w:r>
+      <w:r>
+        <w:t xml:space="preserve"> trên hệ thống</w:t>
       </w:r>
     </w:p>
     <w:p>
@@ -3427,55 +3473,6 @@
         </w:numPr>
       </w:pPr>
       <w:r>
-        <w:t>Lý do – Mục tiêu chọn đề tài:</w:t>
-      </w:r>
-    </w:p>
-    <w:p>
-      <w:pPr>
-        <w:pStyle w:val="Nidungvnbn"/>
-      </w:pPr>
-      <w:r>
-        <w:t xml:space="preserve">Việc thực hiện một hệ thống quản lý nhà sách đối với chúng em là một thử thách trong môn học này. </w:t>
-      </w:r>
-      <w:r>
-        <w:rPr>
-          <w:lang w:val="vi-VN"/>
-        </w:rPr>
-        <w:t xml:space="preserve">Việc xây dựng hệ thống có thể được tham khảo từ các chuỗi nhà sách có hoạt động online. </w:t>
-      </w:r>
-      <w:r>
-        <w:t>Thông qua đề tài này chúng em sẽ đư</w:t>
-      </w:r>
-      <w:r>
-        <w:t xml:space="preserve">ợc áp dụng các kiến thức </w:t>
-      </w:r>
-      <w:r>
-        <w:lastRenderedPageBreak/>
-        <w:t>đã học. B</w:t>
-      </w:r>
-      <w:r>
-        <w:t>ên cạnh đó sẽ hiểu hơn những thuận lợi cũng như khó khăn trong khoảng thời gian triển khai hệ thống. Với tính áp dụng vào thực</w:t>
-      </w:r>
-      <w:r>
-        <w:t xml:space="preserve"> tế, việc ứng dụng vào nhà sách</w:t>
-      </w:r>
-      <w:r>
-        <w:t xml:space="preserve"> ở </w:t>
-      </w:r>
-      <w:r>
-        <w:br/>
-        <w:t xml:space="preserve">Quảng Nam là hoàn toàn khả thi. </w:t>
-      </w:r>
-    </w:p>
-    <w:p>
-      <w:pPr>
-        <w:pStyle w:val="Tiumccp1"/>
-        <w:numPr>
-          <w:ilvl w:val="1"/>
-          <w:numId w:val="17"/>
-        </w:numPr>
-      </w:pPr>
-      <w:r>
         <w:t>Yêu cầu phi chức năng:</w:t>
       </w:r>
     </w:p>
@@ -3484,7 +3481,13 @@
         <w:pStyle w:val="Tiumccp2"/>
       </w:pPr>
       <w:r>
-        <w:t>1.5.1 Về hiệu suất:</w:t>
+        <w:t>1.</w:t>
+      </w:r>
+      <w:r>
+        <w:t>4</w:t>
+      </w:r>
+      <w:r>
+        <w:t>.1 Về hiệu suất:</w:t>
       </w:r>
     </w:p>
     <w:p>
@@ -3591,7 +3594,13 @@
         <w:pStyle w:val="Tiumccp2"/>
       </w:pPr>
       <w:r>
-        <w:t>1.5.2 Về mở rộng:</w:t>
+        <w:t>1.</w:t>
+      </w:r>
+      <w:r>
+        <w:t>4</w:t>
+      </w:r>
+      <w:r>
+        <w:t>.2 Về mở rộng:</w:t>
       </w:r>
     </w:p>
     <w:p>
@@ -3650,7 +3659,13 @@
         <w:pStyle w:val="Tiumccp2"/>
       </w:pPr>
       <w:r>
-        <w:t>1.5.3</w:t>
+        <w:t>1.</w:t>
+      </w:r>
+      <w:r>
+        <w:t>4</w:t>
+      </w:r>
+      <w:r>
+        <w:t>.3</w:t>
       </w:r>
       <w:r>
         <w:t xml:space="preserve"> Về khả năng sử dụng:</w:t>
@@ -3721,8 +3736,13 @@
         <w:pStyle w:val="Tiumccp2"/>
       </w:pPr>
       <w:r>
-        <w:lastRenderedPageBreak/>
-        <w:t xml:space="preserve">1.5.4 Về </w:t>
+        <w:t>1.</w:t>
+      </w:r>
+      <w:r>
+        <w:t>4</w:t>
+      </w:r>
+      <w:r>
+        <w:t xml:space="preserve">.4 Về </w:t>
       </w:r>
       <w:r>
         <w:rPr>
@@ -3747,6 +3767,7 @@
         <w:rPr>
           <w:lang w:val="vi-VN"/>
         </w:rPr>
+        <w:lastRenderedPageBreak/>
         <w:t>Không xảy ra lỗi lớn dẫn tới không truy cập được vào hệ thống quá 2 lần trong 1 tháng, thời gian khắc phục lỗi không được quá 1 ngày</w:t>
       </w:r>
       <w:r>
@@ -3813,16 +3834,11 @@
         <w:jc w:val="left"/>
       </w:pPr>
       <w:r>
-        <w:t xml:space="preserve">Tương thích với các hệ điều hành phổ biến như Windows 7/8/10, Mac, các trình duyệt trên máy tính. Tương thích với các nền tảng và sử dụng được trên các trình duyệt đối với điện </w:t>
-      </w:r>
-      <w:proofErr w:type="gramStart"/>
-      <w:r>
-        <w:t xml:space="preserve">thoại </w:t>
+        <w:t xml:space="preserve">Tương thích với các hệ điều hành phổ biến như Windows 7/8/10, Mac, các trình duyệt trên máy tính. Tương thích với các nền tảng và sử dụng được trên các trình duyệt đối với điện thoại </w:t>
       </w:r>
       <w:r>
         <w:t>.</w:t>
       </w:r>
-      <w:proofErr w:type="gramEnd"/>
     </w:p>
     <w:p>
       <w:pPr>
@@ -3835,7 +3851,16 @@
         <w:rPr>
           <w:lang w:val="vi-VN"/>
         </w:rPr>
-        <w:t>1.5.5 Về an toàn thông tin</w:t>
+        <w:t>1.</w:t>
+      </w:r>
+      <w:r>
+        <w:t>4</w:t>
+      </w:r>
+      <w:r>
+        <w:rPr>
+          <w:lang w:val="vi-VN"/>
+        </w:rPr>
+        <w:t>.5 Về an toàn thông tin</w:t>
       </w:r>
     </w:p>
     <w:p>
@@ -3884,12 +3909,52 @@
     </w:p>
     <w:p>
       <w:pPr>
+        <w:pStyle w:val="Tiumccp1"/>
+      </w:pPr>
+      <w:r>
+        <w:t xml:space="preserve">1.5 </w:t>
+      </w:r>
+      <w:r>
+        <w:t>Lý do – Mục tiêu chọn đề tài:</w:t>
+      </w:r>
+    </w:p>
+    <w:p>
+      <w:pPr>
         <w:pStyle w:val="Nidungvnbn"/>
-        <w:ind w:left="1440" w:firstLine="0"/>
-        <w:jc w:val="left"/>
-      </w:pPr>
+      </w:pPr>
+      <w:r>
+        <w:t xml:space="preserve">Việc thực hiện một hệ thống quản lý nhà sách đối với chúng em là một thử thách trong môn học này. </w:t>
+      </w:r>
+      <w:r>
+        <w:rPr>
+          <w:lang w:val="vi-VN"/>
+        </w:rPr>
+        <w:t xml:space="preserve">Việc xây dựng hệ thống có thể được tham khảo từ các chuỗi nhà sách có hoạt động online. </w:t>
+      </w:r>
+      <w:r>
+        <w:t xml:space="preserve">Thông qua đề tài này chúng em sẽ được áp dụng các kiến thức đã học. Bên cạnh đó sẽ hiểu hơn những thuận lợi cũng như khó khăn trong khoảng thời gian triển khai hệ thống. Với tính áp dụng vào thực tế, việc ứng dụng vào nhà sách ở </w:t>
+      </w:r>
       <w:r>
         <w:br/>
+        <w:t xml:space="preserve">Quảng Nam là hoàn toàn khả thi. </w:t>
+      </w:r>
+    </w:p>
+    <w:p>
+      <w:pPr>
+        <w:pStyle w:val="Tiumccp1"/>
+      </w:pPr>
+    </w:p>
+    <w:p>
+      <w:pPr>
+        <w:pStyle w:val="Tiumccp1"/>
+      </w:pPr>
+    </w:p>
+    <w:p>
+      <w:pPr>
+        <w:pStyle w:val="Tiumccp1"/>
+      </w:pPr>
+      <w:r>
+        <w:br/>
       </w:r>
     </w:p>
     <w:p>
@@ -3904,179 +3969,149 @@
     </w:p>
     <w:p>
       <w:pPr>
+        <w:pStyle w:val="Tiumccp1"/>
+      </w:pPr>
+    </w:p>
+    <w:p>
+      <w:pPr>
+        <w:pStyle w:val="Tiumccp1"/>
+      </w:pPr>
+      <w:r>
+        <w:t>CHƯƠNG 2 – YÊU CẦU ĐẶC TẢ</w:t>
+      </w:r>
+    </w:p>
+    <w:p>
+      <w:pPr>
+        <w:pStyle w:val="Tiumccp1"/>
+      </w:pPr>
+      <w:r>
+        <w:t>2.1 Giới thiệu:</w:t>
+      </w:r>
+    </w:p>
+    <w:p>
+      <w:pPr>
         <w:pStyle w:val="Nidungvnbn"/>
       </w:pPr>
+      <w:r>
+        <w:t xml:space="preserve">Tiệm sách là một cơ sở kinh doanh tầm trung, chỉ gồm 1 chi nhánh. Tại tiệm luôn có một nhân viên trực quầy, </w:t>
+      </w:r>
+      <w:r>
+        <w:rPr>
+          <w:lang w:val="vi-VN"/>
+        </w:rPr>
+        <w:t>1</w:t>
+      </w:r>
+      <w:r>
+        <w:t xml:space="preserve"> nhân viên quản l</w:t>
+      </w:r>
+      <w:r>
+        <w:rPr>
+          <w:lang w:val="vi-VN"/>
+        </w:rPr>
+        <w:t>ý</w:t>
+      </w:r>
+      <w:r>
+        <w:t>, 1 nhân viên giao hàng</w:t>
+      </w:r>
+      <w:r>
+        <w:t xml:space="preserve"> và 1 nhân viê</w:t>
+      </w:r>
+      <w:r>
+        <w:t>n bảo vệ. Mỗi nhân viên sẽ làm việc trong một ca được chia trong ngày như sau: Ca một từ 7h15’ sáng đến 11h15’ trưa; Ca hai từ 13h30’ đến 17h00’ chiều. Thông tin nhân viên và ca trực của họ được lưu trữ trong máy tính của quản lý tiệm sách như sau: mã nhân viên, tên nhân viên, số điện thoại, ca trực, ngày trực</w:t>
+      </w:r>
+      <w:r>
+        <w:t>, chức vụ</w:t>
+      </w:r>
+      <w:r>
+        <w:t>. Trong tiệm, sách được chia theo thể loại văn bản và lưu giữ ở các khu kệ khác nhau, các thể loại sách thường thấy như “truyện ngắn”, “tiểu thuyết”, “truyện tranh”, “tạp chí”, … Mỗi cuốn sách c</w:t>
+      </w:r>
+      <w:r>
+        <w:t>òn đ</w:t>
+      </w:r>
+      <w:r>
+        <w:rPr>
+          <w:lang w:val="vi-VN"/>
+        </w:rPr>
+        <w:t>ược</w:t>
+      </w:r>
+      <w:r>
+        <w:t xml:space="preserve"> phân loại theo văn học “</w:t>
+      </w:r>
+      <w:r>
+        <w:t>nước ngoài” hay “Việt Nam”. Ngoài ra, tiệm còn lưu trữ thông tin về sách như tên sách, tác giả, năm sáng tác, nhà xuất bản, giá bán, số lượng trong kho,…</w:t>
+      </w:r>
     </w:p>
     <w:p>
       <w:pPr>
         <w:pStyle w:val="Nidungvnbn"/>
       </w:pPr>
+      <w:r>
+        <w:t xml:space="preserve">Khách hàng đến tiệm có thể yêu cầu tạo tài khoản </w:t>
+      </w:r>
+      <w:r>
+        <w:rPr>
+          <w:lang w:val="vi-VN"/>
+        </w:rPr>
+        <w:t>tích điểm</w:t>
+      </w:r>
+      <w:r>
+        <w:t xml:space="preserve"> hoặc không. Thông tin khách quen sẽ gồm tên khách hàng, mã khách hàng, số điện thoại, địa chỉ email, điểm tích</w:t>
+      </w:r>
+      <w:r>
+        <w:t xml:space="preserve"> trên </w:t>
+      </w:r>
+      <w:r>
+        <w:rPr>
+          <w:lang w:val="vi-VN"/>
+        </w:rPr>
+        <w:t>tài khoản</w:t>
+      </w:r>
+      <w:r>
+        <w:t>. Khách quen sẽ có thể sử dụng tài k</w:t>
+      </w:r>
+      <w:r>
+        <w:t>hoản trên trang web của tiệm và có thể dùng để đặt sách hoặc tìm kiếm</w:t>
+      </w:r>
+      <w:r>
+        <w:t>, khi mua sách tại tiệm có thể tích điểm và được giảm giá. Khi mua sách, thông tin về giao dịch sẽ được in trên hóa đơn gồm mã hóa đơn, sản phẩm (tên sách), số lượng, giá tiền, ngày mua, giảm giá</w:t>
+      </w:r>
+      <w:r>
+        <w:t xml:space="preserve"> (nếu có)</w:t>
+      </w:r>
+      <w:r>
+        <w:t xml:space="preserve">. </w:t>
+      </w:r>
+    </w:p>
+    <w:p>
+      <w:pPr>
+        <w:pStyle w:val="Tiumccp1"/>
+      </w:pPr>
+      <w:r>
+        <w:t>2.2 Nghiệp vụ:</w:t>
+      </w:r>
     </w:p>
     <w:p>
       <w:pPr>
         <w:pStyle w:val="Nidungvnbn"/>
       </w:pPr>
+      <w:r>
+        <w:t>Xây dựng nghiệp vụ dựa trên 2 nhóm tác nhân của hệ thống là nhân viên và khách hàng</w:t>
+      </w:r>
+    </w:p>
+    <w:p>
+      <w:pPr>
+        <w:pStyle w:val="Tiumccp2"/>
+      </w:pPr>
+      <w:r>
+        <w:t>2.2.1 Nhân viên</w:t>
+      </w:r>
     </w:p>
     <w:p>
       <w:pPr>
         <w:pStyle w:val="Nidungvnbn"/>
       </w:pPr>
-    </w:p>
-    <w:p>
-      <w:pPr>
-        <w:pStyle w:val="Nidungvnbn"/>
-      </w:pPr>
-    </w:p>
-    <w:p>
-      <w:pPr>
-        <w:pStyle w:val="Nidungvnbn"/>
-      </w:pPr>
-    </w:p>
-    <w:p>
-      <w:pPr>
-        <w:pStyle w:val="Tiumccp1"/>
-      </w:pPr>
-    </w:p>
-    <w:p>
-      <w:pPr>
-        <w:pStyle w:val="Tiumccp1"/>
-      </w:pPr>
       <w:r>
         <w:lastRenderedPageBreak/>
-        <w:t>CHƯƠNG 2 – YÊU CẦU ĐẶC TẢ</w:t>
-      </w:r>
-    </w:p>
-    <w:p>
-      <w:pPr>
-        <w:pStyle w:val="Tiumccp1"/>
-      </w:pPr>
-      <w:r>
-        <w:t>2.1 Giới thiệu:</w:t>
-      </w:r>
-    </w:p>
-    <w:p>
-      <w:pPr>
-        <w:pStyle w:val="Nidungvnbn"/>
-      </w:pPr>
-      <w:r>
-        <w:t xml:space="preserve">Tiệm sách là một cơ sở kinh doanh tầm trung, chỉ gồm 1 chi nhánh. Tại tiệm luôn có một nhân viên trực quầy, </w:t>
-      </w:r>
-      <w:r>
-        <w:rPr>
-          <w:lang w:val="vi-VN"/>
-        </w:rPr>
-        <w:t>1</w:t>
-      </w:r>
-      <w:r>
-        <w:t xml:space="preserve"> nhân viên quản l</w:t>
-      </w:r>
-      <w:r>
-        <w:rPr>
-          <w:lang w:val="vi-VN"/>
-        </w:rPr>
-        <w:t>ý</w:t>
-      </w:r>
-      <w:r>
-        <w:t>, 1 nhân viên giao hàng</w:t>
-      </w:r>
-      <w:r>
-        <w:t xml:space="preserve"> và 1 nhân viê</w:t>
-      </w:r>
-      <w:r>
-        <w:t>n bảo vệ. Mỗi nhân viên sẽ làm việc trong một ca được chia trong ngày như sau: Ca một từ 7h15’ sáng đến 11h15’ trưa; Ca hai từ 13h30’ đến 17h00’ chiều. Thông tin nhân viên và ca trực của họ được lưu trữ trong máy tính của quản lý tiệm sách như sau: mã nhân viên, tên nhân viên, số điện thoại, ca trực, ngày trực</w:t>
-      </w:r>
-      <w:r>
-        <w:t>, chức vụ</w:t>
-      </w:r>
-      <w:r>
-        <w:t>. Trong tiệm, sách được chia theo thể loại văn bản và lưu giữ ở các khu kệ khác nhau, các thể loại sách thường thấy như “truyện ngắn”, “tiểu thuyết”, “truyện tranh”, “tạp chí”, … Mỗi cuốn sách c</w:t>
-      </w:r>
-      <w:r>
-        <w:t>òn đ</w:t>
-      </w:r>
-      <w:r>
-        <w:rPr>
-          <w:lang w:val="vi-VN"/>
-        </w:rPr>
-        <w:t>ược</w:t>
-      </w:r>
-      <w:r>
-        <w:t xml:space="preserve"> phân loại theo văn học “</w:t>
-      </w:r>
-      <w:r>
-        <w:t>nước ngoài” hay “Việt Nam”. Ngoài ra, tiệm còn lưu trữ thông tin về sách như tên sách, tác giả, năm sáng tác, nhà xuất bản, giá bán, số lượng trong kho,…</w:t>
-      </w:r>
-    </w:p>
-    <w:p>
-      <w:pPr>
-        <w:pStyle w:val="Nidungvnbn"/>
-      </w:pPr>
-      <w:r>
-        <w:t xml:space="preserve">Khách hàng đến tiệm có thể yêu cầu tạo tài khoản </w:t>
-      </w:r>
-      <w:r>
-        <w:rPr>
-          <w:lang w:val="vi-VN"/>
-        </w:rPr>
-        <w:t>tích điểm</w:t>
-      </w:r>
-      <w:r>
-        <w:t xml:space="preserve"> hoặc không. Thông tin khách quen sẽ gồm tên khách hàng, mã khách hàng, số điện thoại, địa chỉ email, điểm tích</w:t>
-      </w:r>
-      <w:r>
-        <w:t xml:space="preserve"> trên </w:t>
-      </w:r>
-      <w:r>
-        <w:rPr>
-          <w:lang w:val="vi-VN"/>
-        </w:rPr>
-        <w:t>tài khoản</w:t>
-      </w:r>
-      <w:r>
-        <w:t>. Khách quen sẽ có thể sử dụng tài k</w:t>
-      </w:r>
-      <w:r>
-        <w:t>hoản trên trang web của tiệm và có thể dùng để đặt sách hoặc tìm kiếm</w:t>
-      </w:r>
-      <w:r>
-        <w:t>, khi mua sách tại tiệm có thể tích điểm và được giảm giá. Khi mua sách, thông tin về giao dịch sẽ được in trên hóa đơn gồm mã hóa đơn, sản phẩm (tên sách), số lượng, giá tiền, ngày mua, giảm giá</w:t>
-      </w:r>
-      <w:r>
-        <w:t xml:space="preserve"> (nếu có)</w:t>
-      </w:r>
-      <w:r>
-        <w:t xml:space="preserve">. </w:t>
-      </w:r>
-    </w:p>
-    <w:p>
-      <w:pPr>
-        <w:pStyle w:val="Tiumccp1"/>
-      </w:pPr>
-      <w:r>
-        <w:t>2.2 Nghiệp vụ:</w:t>
-      </w:r>
-    </w:p>
-    <w:p>
-      <w:pPr>
-        <w:pStyle w:val="Nidungvnbn"/>
-      </w:pPr>
-      <w:r>
-        <w:t>Xây dựng nghiệp vụ dựa trên 2 nhóm tác nhân của hệ thống là nhân viên và khách hàng</w:t>
-      </w:r>
-    </w:p>
-    <w:p>
-      <w:pPr>
-        <w:pStyle w:val="Tiumccp2"/>
-      </w:pPr>
-      <w:r>
-        <w:t>2.2.1 Nhân viên</w:t>
-      </w:r>
-    </w:p>
-    <w:p>
-      <w:pPr>
-        <w:pStyle w:val="Nidungvnbn"/>
-      </w:pPr>
-      <w:r>
         <w:t>Nhân viên tro</w:t>
       </w:r>
       <w:r>
@@ -4112,17 +4147,37 @@
         </w:numPr>
       </w:pPr>
       <w:r>
-        <w:lastRenderedPageBreak/>
         <w:t xml:space="preserve">Chức năng thanh toán tại quầy: </w:t>
       </w:r>
       <w:r>
-        <w:t xml:space="preserve">Mỗi khi khách hàng lựa chọn xong các sản phẩm cần thanh toán thì sẽ mang lại quầy. Nhân viên thu nhân tiến hành quét mã sản phẩm để ghi nhận vào hệ thống. Sau khi quét xong, nhân viên nhấp chọn “Tiếp tục”, lúc này hệ thống sẽ yêu cầu </w:t>
+        <w:t>Mỗi khi khách hàng lựa chọn xong các sản phẩm cần thanh toán thì sẽ mang lại quầy. Nhân viên thu n</w:t>
+      </w:r>
+      <w:r>
+        <w:t>g</w:t>
+      </w:r>
+      <w:r>
+        <w:t>ân tiến hành quét mã sản phẩm để ghi nhận vào hệ thống. Sau khi quét xong, nhân viên nhấp chọn “Tiếp tục”</w:t>
+      </w:r>
+      <w:r>
+        <w:t xml:space="preserve"> để chọn phương thức thanh toán</w:t>
+      </w:r>
+      <w:r>
+        <w:t>,</w:t>
+      </w:r>
+      <w:r>
+        <w:t xml:space="preserve"> nếu nhân viên chọn “Thanh toán tiền mặt”,</w:t>
+      </w:r>
+      <w:r>
+        <w:t xml:space="preserve"> lúc này hệ thống sẽ yêu cầu </w:t>
       </w:r>
       <w:r>
         <w:t>nhập số tiền của khách hàng (trường hợp khách muốn thanh toán bằng tiền mặt).</w:t>
       </w:r>
       <w:r>
-        <w:t xml:space="preserve"> Hệ thống sẽ tính toán số tiền thừa của khách để nhân viên tiện trả lại.</w:t>
+        <w:t xml:space="preserve"> Hệ thống sẽ tính toán số tiền thừa của khách để nhân viên tiện trả lại</w:t>
+      </w:r>
+      <w:r>
+        <w:t xml:space="preserve"> và in hóa đơn tự động</w:t>
       </w:r>
     </w:p>
     <w:p>
@@ -4134,37 +4189,19 @@
         </w:numPr>
       </w:pPr>
       <w:r>
-        <w:t>Đối với trường hợp thanh toán bằng ví điện tử MoMo:</w:t>
-      </w:r>
-      <w:r>
-        <w:t xml:space="preserve"> </w:t>
-      </w:r>
-      <w:r>
-        <w:t>khách hàng sẽ thực hiện quét mã được hiển thị ở bảng được đặt tại quầy. Hệ thống sẽ cập nhật khi số tiền được thanh toán.</w:t>
-      </w:r>
-    </w:p>
-    <w:p>
-      <w:pPr>
-        <w:pStyle w:val="Nidungvnbn"/>
-        <w:numPr>
-          <w:ilvl w:val="1"/>
-          <w:numId w:val="25"/>
-        </w:numPr>
-      </w:pPr>
-      <w:r>
-        <w:t>Đối với trường hợp thanh toán bằng thẻ ngân hàng: sau khi khách hàng chuyển khoản thành công, hệ thống sẽ thông báo đã nhận được tiền từ tài khoản của khách.</w:t>
-      </w:r>
-    </w:p>
-    <w:p>
-      <w:pPr>
-        <w:pStyle w:val="Nidungvnbn"/>
-        <w:numPr>
-          <w:ilvl w:val="0"/>
-          <w:numId w:val="29"/>
-        </w:numPr>
-      </w:pPr>
-      <w:r>
-        <w:t>Khi nhân viên ấn “Xác nhận” hệ thống sẽ in hóa đơn.</w:t>
+        <w:t xml:space="preserve">Đối với trường hợp thanh toán bằng thẻ ngân hàng: </w:t>
+      </w:r>
+      <w:r>
+        <w:t>Nhân viên nhấn chọn “Thanh toán thẻ”</w:t>
+      </w:r>
+      <w:r>
+        <w:t xml:space="preserve"> và s</w:t>
+      </w:r>
+      <w:r>
+        <w:t xml:space="preserve">ử dụng </w:t>
+      </w:r>
+      <w:r>
+        <w:t xml:space="preserve">máy quẹt thẻ tại quầy, sau khi thanh toán thành công hệ thống sẽ tự động in hóa đơn </w:t>
       </w:r>
     </w:p>
     <w:p>
@@ -4176,24 +4213,65 @@
         </w:numPr>
       </w:pPr>
       <w:r>
-        <w:t>Chức năng xác nhận đơn hàng: Nhân viên thu ngân sẽ thường xuyên lên hệ thống website để kiểm tra tình trạng các đơn hàng. Khi đăng nhập thành công vào giao diện wedsite, nhân viên tiếp tục ấn “Đơn hàng”, hệ thống sẽ chuyển sang giao diện đơn hàng. Tại đây nhân viên s</w:t>
-      </w:r>
-      <w:r>
-        <w:t>ẽ biết được đơn hàng mới. Bên cạnh đó, nếu nhân viên muốn xem xét tình trạng đơn hàng đang được vận chuyển như thế nào thì ấn chọn “Giao hàng” để xem thông tin cần thiết.</w:t>
-      </w:r>
-      <w:r>
-        <w:t xml:space="preserve"> Đối với đơn hàng mới, nhân viên sẽ kiểm tra tính hợp lệ như là địa chỉ, số điện thoại người </w:t>
-      </w:r>
-      <w:proofErr w:type="gramStart"/>
-      <w:r>
-        <w:t>đặt,…</w:t>
-      </w:r>
-      <w:proofErr w:type="gramEnd"/>
-      <w:r>
-        <w:t xml:space="preserve"> Sau đó sẽ thực hiện đóng gói và chuyển sang đơn vị vận chuyển. Nhân viên sẽ phải cập nhật thông tin đơn hàng lên hệ thống bằng cách ấn chọn “Cập nhật”. Hệ thống sẽ chuyển sang giao diện mới, tại đây nhân viên sẽ nhập các thông tin cần thiết về đơn hàng. Sau khi hoàn tất, chọn “Lưu thông tin”. Hệ thống sẽ cập nhật thêm dữ liệu.</w:t>
-      </w:r>
-      <w:bookmarkStart w:id="4" w:name="_GoBack"/>
-      <w:bookmarkEnd w:id="4"/>
+        <w:t xml:space="preserve">Chức năng xác nhận đơn hàng: Nhân viên thu ngân sẽ thường xuyên lên hệ thống website để </w:t>
+      </w:r>
+      <w:r>
+        <w:t>cập nhật các đơn hàng mới</w:t>
+      </w:r>
+      <w:r>
+        <w:t>. Khi đăng nhập thành công vào giao diện we</w:t>
+      </w:r>
+      <w:r>
+        <w:t>b</w:t>
+      </w:r>
+      <w:r>
+        <w:t>site, nhân viên tiếp tục ấn “Đơn hàng”, hệ thống sẽ chuyển sang giao diện đơn hàng. Tại đây nhân viên s</w:t>
+      </w:r>
+      <w:r>
+        <w:t>ẽ biết được đơn hàng mới</w:t>
+      </w:r>
+      <w:r>
+        <w:t xml:space="preserve"> và</w:t>
+      </w:r>
+      <w:r>
+        <w:t xml:space="preserve"> xem xét tình trạng đơn hàng </w:t>
+      </w:r>
+      <w:r>
+        <w:t>ở phần</w:t>
+      </w:r>
+      <w:r>
+        <w:t xml:space="preserve"> “</w:t>
+      </w:r>
+      <w:r>
+        <w:t>Tình trạng g</w:t>
+      </w:r>
+      <w:r>
+        <w:t>iao hàng”.</w:t>
+      </w:r>
+      <w:r>
+        <w:t xml:space="preserve"> Đối với đơn hàng mới, nhân viên sẽ </w:t>
+      </w:r>
+      <w:r>
+        <w:t>gọi điện thoại để kiểm tra xác nhận đơn hàng và</w:t>
+      </w:r>
+      <w:r>
+        <w:t xml:space="preserve"> thực hiện đóng gói </w:t>
+      </w:r>
+      <w:r>
+        <w:t>để</w:t>
+      </w:r>
+      <w:r>
+        <w:t xml:space="preserve"> </w:t>
+      </w:r>
+      <w:r>
+        <w:t xml:space="preserve">cập nhật đơn hàng và </w:t>
+      </w:r>
+      <w:r>
+        <w:t>chuyển sang đơn vị vận chuyển</w:t>
+      </w:r>
+      <w:r>
+        <w:t>.</w:t>
+      </w:r>
     </w:p>
     <w:p>
       <w:pPr>
@@ -4215,20 +4293,16 @@
         </w:numPr>
       </w:pPr>
       <w:r>
-        <w:lastRenderedPageBreak/>
-        <w:t xml:space="preserve">Thực hiện thêm, xóa, sửa sản phẩm và </w:t>
-      </w:r>
-      <w:r>
-        <w:t>báo cáo</w:t>
-      </w:r>
-      <w:r>
-        <w:t xml:space="preserve"> </w:t>
-      </w:r>
-      <w:r>
-        <w:t>số lượng sản phẩm trên hệ thống</w:t>
-      </w:r>
-      <w:r>
-        <w:t>.</w:t>
+        <w:t xml:space="preserve">Cập nhật sản phẩm: Sau khi đăng nhập vào hệ thống nhân viên chọn </w:t>
+      </w:r>
+      <w:r>
+        <w:t xml:space="preserve">phần “Sản phẩm” để được chuyển hướng tới giao diện </w:t>
+      </w:r>
+      <w:r>
+        <w:t xml:space="preserve">danh sách </w:t>
+      </w:r>
+      <w:r>
+        <w:t>sản phẩm hiển thị các lựa chọn “Thêm sản phẩm mới”, “Xóa sản phẩm” hoặc “Điều chỉnh sản phẩm”</w:t>
       </w:r>
     </w:p>
     <w:p>
@@ -4240,13 +4314,38 @@
         </w:numPr>
       </w:pPr>
       <w:r>
-        <w:t>Thực hiện</w:t>
-      </w:r>
-      <w:r>
-        <w:t xml:space="preserve"> tạo mới, xóa tài khoản nhân viên</w:t>
-      </w:r>
-      <w:r>
-        <w:t>.</w:t>
+        <w:lastRenderedPageBreak/>
+        <w:t xml:space="preserve">Cập nhật tài khoản nhân viên: </w:t>
+      </w:r>
+      <w:r>
+        <w:t>Sau khi đăng nhập vào hệ thống nhân viên chọn phần “</w:t>
+      </w:r>
+      <w:r>
+        <w:t>Nhân viên</w:t>
+      </w:r>
+      <w:r>
+        <w:t>” để được chuyển hướng tới giao diện</w:t>
+      </w:r>
+      <w:r>
+        <w:t xml:space="preserve"> thông tin</w:t>
+      </w:r>
+      <w:r>
+        <w:t xml:space="preserve"> </w:t>
+      </w:r>
+      <w:r>
+        <w:t>nhân viên</w:t>
+      </w:r>
+      <w:r>
+        <w:t xml:space="preserve"> hiển thị các lựa chọn “</w:t>
+      </w:r>
+      <w:r>
+        <w:t>Tạo tài khoản</w:t>
+      </w:r>
+      <w:r>
+        <w:t>”,</w:t>
+      </w:r>
+      <w:r>
+        <w:t xml:space="preserve"> “Xóa tài khoản”</w:t>
       </w:r>
     </w:p>
     <w:p>
@@ -4258,10 +4357,13 @@
         </w:numPr>
       </w:pPr>
       <w:r>
-        <w:t>Thực hiện thống kê định kỳ doanh số bán hàng và báo cáo</w:t>
-      </w:r>
-      <w:r>
-        <w:t>.</w:t>
+        <w:t xml:space="preserve">Thống kê: </w:t>
+      </w:r>
+      <w:r>
+        <w:t>Sau khi đăng nhập vào hệ thống nhân viên chọn phần “Nhân viên” để được chuyển hướng tới giao diện</w:t>
+      </w:r>
+      <w:r>
+        <w:t xml:space="preserve"> thống kê, ở đây nhân viên được lựa chọn khoảng thời gian muốn thống kê, sau khi nhấn “Thống kê” hệ thống sẽ hiển thị thông tin doanh thu và số lượng bán trong thời gian đó</w:t>
       </w:r>
     </w:p>
     <w:p>
@@ -4281,22 +4383,10 @@
         </w:numPr>
       </w:pPr>
       <w:r>
-        <w:t xml:space="preserve">Nhận đơn hàng đã </w:t>
-      </w:r>
-      <w:r>
-        <w:t xml:space="preserve">hoàn </w:t>
-      </w:r>
-      <w:r>
-        <w:t>thành đóng gói và giao cho khách hàng. Xác nhận đơn hàng gi</w:t>
-      </w:r>
-      <w:r>
-        <w:t>ao</w:t>
-      </w:r>
-      <w:r>
-        <w:t xml:space="preserve"> thất bại nếu khách từ chối nhận hàng</w:t>
-      </w:r>
-      <w:r>
-        <w:t xml:space="preserve"> và thành công khi đơn hàng đã được giao.</w:t>
+        <w:t xml:space="preserve">Cập nhật đơn hàng: Nhân viên đăng nhập vào hệ thống và tìm giao diện “Đơn hàng”, tiếp nhận đơn hàng đã được cập nhật đóng gói và lấy thông tin để tiến hành giao hàng sau đó lựa chọn cập nhật thông tin giao hàng </w:t>
+      </w:r>
+      <w:r>
+        <w:t>thành công hoặc thất bại ở phần “Tình trạng đơn hàng”</w:t>
       </w:r>
     </w:p>
     <w:p>
@@ -4344,7 +4434,13 @@
         </w:numPr>
       </w:pPr>
       <w:r>
-        <w:t>Đăng ký tài khoản, đăng nhập vào tài khoản</w:t>
+        <w:t xml:space="preserve">Đăng kí, đăng nhập tài khoản: </w:t>
+      </w:r>
+      <w:r>
+        <w:t xml:space="preserve">Khách hàng cần đăng nhập vào tài khoản đã đăng kí trên hệ thống để đặt hàng, khách chưa có tài khoản </w:t>
+      </w:r>
+      <w:r>
+        <w:t>có thể chọn “Đăng kí” và nhập thông tin để đăng kí tài khoản mới, sau khi được xác thực bằng email hoặc điện thoại, khách hàng có thể sử dụng tài khoản để đăng nhập vào hệ thống</w:t>
       </w:r>
     </w:p>
     <w:p>
@@ -4356,7 +4452,10 @@
         </w:numPr>
       </w:pPr>
       <w:r>
-        <w:t>Xem sản phẩm, tìm, lọc, sắp xếp sản phẩm, thêm sản phẩm vào giỏ hàng</w:t>
+        <w:t xml:space="preserve">Thao tác với sản phẩm: Khách hàng trong quá trình chọn lựa sản phẩm được hiển thị bằng hình ảnh có thể nhấp vào hình để </w:t>
+      </w:r>
+      <w:r>
+        <w:t>xem chi tiết sản phẩm như nội dung mô tả, đánh giá,... Có thể tìm sản phẩm bằng tên trên thanh tìm kiếm, sắp xếp sản phẩm theo số lượng bán hay thêm sản phẩm vào giỏ hàng</w:t>
       </w:r>
     </w:p>
     <w:p>
@@ -4368,7 +4467,26 @@
         </w:numPr>
       </w:pPr>
       <w:r>
-        <w:t>Đặt mua hàng, hủy đơn hàng, xem tình trạng đơn hàng</w:t>
+        <w:lastRenderedPageBreak/>
+        <w:t xml:space="preserve">Đặt hàng: </w:t>
+      </w:r>
+      <w:r>
+        <w:t>Khách hàng đã đăng nhập và trong giỏ hàng có ít nhất một sản phẩm sẽ có lựa chọn “Đặt hàng”</w:t>
+      </w:r>
+      <w:r>
+        <w:t xml:space="preserve"> để chuyển sang giao diện thanh toán</w:t>
+      </w:r>
+      <w:r>
+        <w:t xml:space="preserve">, khách chọn đặt hàng cần phải nhập đủ thông tin giao hàng như địa chỉ và số điện thoại trước khi </w:t>
+      </w:r>
+      <w:r>
+        <w:t xml:space="preserve">đặt, sau đó </w:t>
+      </w:r>
+      <w:r>
+        <w:t>hệ thống sẽ thực hiện tính tổng tiền của đơn</w:t>
+      </w:r>
+      <w:r>
+        <w:t xml:space="preserve"> kèm phí ship. Khách hàng có thể chọn “Thanh toán trực tiếp” hoặc “Thanh toán bằng thẻ ngân hàng” ở giao diện thanh toán và ấn “Xác nhận” để cập nhật đơn hàng lên hệ thống</w:t>
       </w:r>
     </w:p>
     <w:p>
@@ -4388,7 +4506,7 @@
         </w:numPr>
       </w:pPr>
       <w:r>
-        <w:t>Thanh toán của khách do nhân viên thu ngân đảm nhiệm</w:t>
+        <w:t>Thanh toán: Khách chọn lựa sản phẩm tại cửa hàng sau đó đem lại quầy để nhân viên thu ngân thực hiện thanh toán.</w:t>
       </w:r>
     </w:p>
     <w:p>
@@ -4400,7 +4518,16 @@
         </w:numPr>
       </w:pPr>
       <w:r>
-        <w:t>Khách có thể chọn đăng ký thành viên và được cấp thẻ để tính điểm thưởng</w:t>
+        <w:t xml:space="preserve">Đăng kí thành viên: </w:t>
+      </w:r>
+      <w:r>
+        <w:t xml:space="preserve">Khách có thể chọn đăng ký thành viên </w:t>
+      </w:r>
+      <w:r>
+        <w:t xml:space="preserve">tại quầy </w:t>
+      </w:r>
+      <w:r>
+        <w:t>và được cấp thẻ để tính điểm thưởng</w:t>
       </w:r>
     </w:p>
     <w:p>
@@ -4571,7 +4698,6 @@
               </w:rPr>
             </w:pPr>
             <w:r>
-              <w:lastRenderedPageBreak/>
               <w:t xml:space="preserve">Nhân viên quản lý </w:t>
             </w:r>
           </w:p>
@@ -4718,6 +4844,7 @@
         <w:pStyle w:val="Tiumccp1"/>
       </w:pPr>
       <w:r>
+        <w:lastRenderedPageBreak/>
         <w:t>2.4 Usecase:</w:t>
       </w:r>
     </w:p>
@@ -5410,7 +5537,7 @@
 </file>
 
 <file path=word/endnotes.xml><?xml version="1.0" encoding="utf-8"?>
-<w:endnotes xmlns:wpc="http://schemas.microsoft.com/office/word/2010/wordprocessingCanvas" xmlns:cx="http://schemas.microsoft.com/office/drawing/2014/chartex" xmlns:mc="http://schemas.openxmlformats.org/markup-compatibility/2006" xmlns:o="urn:schemas-microsoft-com:office:office" xmlns:r="http://schemas.openxmlformats.org/officeDocument/2006/relationships" xmlns:m="http://schemas.openxmlformats.org/officeDocument/2006/math" xmlns:v="urn:schemas-microsoft-com:vml" xmlns:wp14="http://schemas.microsoft.com/office/word/2010/wordprocessingDrawing" xmlns:wp="http://schemas.openxmlformats.org/drawingml/2006/wordprocessingDrawing" xmlns:w10="urn:schemas-microsoft-com:office:word" xmlns:w="http://schemas.openxmlformats.org/wordprocessingml/2006/main" xmlns:w14="http://schemas.microsoft.com/office/word/2010/wordml" xmlns:w15="http://schemas.microsoft.com/office/word/2012/wordml" xmlns:w16se="http://schemas.microsoft.com/office/word/2015/wordml/symex" xmlns:wpg="http://schemas.microsoft.com/office/word/2010/wordprocessingGroup" xmlns:wpi="http://schemas.microsoft.com/office/word/2010/wordprocessingInk" xmlns:wne="http://schemas.microsoft.com/office/word/2006/wordml" xmlns:wps="http://schemas.microsoft.com/office/word/2010/wordprocessingShape" mc:Ignorable="w14 w15 w16se wp14">
+<w:endnotes xmlns:wpc="http://schemas.microsoft.com/office/word/2010/wordprocessingCanvas" xmlns:cx="http://schemas.microsoft.com/office/drawing/2014/chartex" xmlns:cx1="http://schemas.microsoft.com/office/drawing/2015/9/8/chartex" xmlns:cx2="http://schemas.microsoft.com/office/drawing/2015/10/21/chartex" xmlns:cx3="http://schemas.microsoft.com/office/drawing/2016/5/9/chartex" xmlns:cx4="http://schemas.microsoft.com/office/drawing/2016/5/10/chartex" xmlns:cx5="http://schemas.microsoft.com/office/drawing/2016/5/11/chartex" xmlns:cx6="http://schemas.microsoft.com/office/drawing/2016/5/12/chartex" xmlns:cx7="http://schemas.microsoft.com/office/drawing/2016/5/13/chartex" xmlns:cx8="http://schemas.microsoft.com/office/drawing/2016/5/14/chartex" xmlns:mc="http://schemas.openxmlformats.org/markup-compatibility/2006" xmlns:aink="http://schemas.microsoft.com/office/drawing/2016/ink" xmlns:am3d="http://schemas.microsoft.com/office/drawing/2017/model3d" xmlns:o="urn:schemas-microsoft-com:office:office" xmlns:oel="http://schemas.microsoft.com/office/2019/extlst" xmlns:r="http://schemas.openxmlformats.org/officeDocument/2006/relationships" xmlns:m="http://schemas.openxmlformats.org/officeDocument/2006/math" xmlns:v="urn:schemas-microsoft-com:vml" xmlns:wp14="http://schemas.microsoft.com/office/word/2010/wordprocessingDrawing" xmlns:wp="http://schemas.openxmlformats.org/drawingml/2006/wordprocessingDrawing" xmlns:w10="urn:schemas-microsoft-com:office:word" xmlns:w="http://schemas.openxmlformats.org/wordprocessingml/2006/main" xmlns:w14="http://schemas.microsoft.com/office/word/2010/wordml" xmlns:w15="http://schemas.microsoft.com/office/word/2012/wordml" xmlns:w16cex="http://schemas.microsoft.com/office/word/2018/wordml/cex" xmlns:w16cid="http://schemas.microsoft.com/office/word/2016/wordml/cid" xmlns:w16="http://schemas.microsoft.com/office/word/2018/wordml" xmlns:w16sdtdh="http://schemas.microsoft.com/office/word/2020/wordml/sdtdatahash" xmlns:w16se="http://schemas.microsoft.com/office/word/2015/wordml/symex" xmlns:wpg="http://schemas.microsoft.com/office/word/2010/wordprocessingGroup" xmlns:wpi="http://schemas.microsoft.com/office/word/2010/wordprocessingInk" xmlns:wne="http://schemas.microsoft.com/office/word/2006/wordml" xmlns:wps="http://schemas.microsoft.com/office/word/2010/wordprocessingShape" mc:Ignorable="w14 w15 w16se w16cid w16 w16cex w16sdtdh wp14">
   <w:endnote w:type="separator" w:id="-1">
     <w:p>
       <w:r>
@@ -5429,7 +5556,7 @@
 </file>
 
 <file path=word/footnotes.xml><?xml version="1.0" encoding="utf-8"?>
-<w:footnotes xmlns:wpc="http://schemas.microsoft.com/office/word/2010/wordprocessingCanvas" xmlns:cx="http://schemas.microsoft.com/office/drawing/2014/chartex" xmlns:mc="http://schemas.openxmlformats.org/markup-compatibility/2006" xmlns:o="urn:schemas-microsoft-com:office:office" xmlns:r="http://schemas.openxmlformats.org/officeDocument/2006/relationships" xmlns:m="http://schemas.openxmlformats.org/officeDocument/2006/math" xmlns:v="urn:schemas-microsoft-com:vml" xmlns:wp14="http://schemas.microsoft.com/office/word/2010/wordprocessingDrawing" xmlns:wp="http://schemas.openxmlformats.org/drawingml/2006/wordprocessingDrawing" xmlns:w10="urn:schemas-microsoft-com:office:word" xmlns:w="http://schemas.openxmlformats.org/wordprocessingml/2006/main" xmlns:w14="http://schemas.microsoft.com/office/word/2010/wordml" xmlns:w15="http://schemas.microsoft.com/office/word/2012/wordml" xmlns:w16se="http://schemas.microsoft.com/office/word/2015/wordml/symex" xmlns:wpg="http://schemas.microsoft.com/office/word/2010/wordprocessingGroup" xmlns:wpi="http://schemas.microsoft.com/office/word/2010/wordprocessingInk" xmlns:wne="http://schemas.microsoft.com/office/word/2006/wordml" xmlns:wps="http://schemas.microsoft.com/office/word/2010/wordprocessingShape" mc:Ignorable="w14 w15 w16se wp14">
+<w:footnotes xmlns:wpc="http://schemas.microsoft.com/office/word/2010/wordprocessingCanvas" xmlns:cx="http://schemas.microsoft.com/office/drawing/2014/chartex" xmlns:cx1="http://schemas.microsoft.com/office/drawing/2015/9/8/chartex" xmlns:cx2="http://schemas.microsoft.com/office/drawing/2015/10/21/chartex" xmlns:cx3="http://schemas.microsoft.com/office/drawing/2016/5/9/chartex" xmlns:cx4="http://schemas.microsoft.com/office/drawing/2016/5/10/chartex" xmlns:cx5="http://schemas.microsoft.com/office/drawing/2016/5/11/chartex" xmlns:cx6="http://schemas.microsoft.com/office/drawing/2016/5/12/chartex" xmlns:cx7="http://schemas.microsoft.com/office/drawing/2016/5/13/chartex" xmlns:cx8="http://schemas.microsoft.com/office/drawing/2016/5/14/chartex" xmlns:mc="http://schemas.openxmlformats.org/markup-compatibility/2006" xmlns:aink="http://schemas.microsoft.com/office/drawing/2016/ink" xmlns:am3d="http://schemas.microsoft.com/office/drawing/2017/model3d" xmlns:o="urn:schemas-microsoft-com:office:office" xmlns:oel="http://schemas.microsoft.com/office/2019/extlst" xmlns:r="http://schemas.openxmlformats.org/officeDocument/2006/relationships" xmlns:m="http://schemas.openxmlformats.org/officeDocument/2006/math" xmlns:v="urn:schemas-microsoft-com:vml" xmlns:wp14="http://schemas.microsoft.com/office/word/2010/wordprocessingDrawing" xmlns:wp="http://schemas.openxmlformats.org/drawingml/2006/wordprocessingDrawing" xmlns:w10="urn:schemas-microsoft-com:office:word" xmlns:w="http://schemas.openxmlformats.org/wordprocessingml/2006/main" xmlns:w14="http://schemas.microsoft.com/office/word/2010/wordml" xmlns:w15="http://schemas.microsoft.com/office/word/2012/wordml" xmlns:w16cex="http://schemas.microsoft.com/office/word/2018/wordml/cex" xmlns:w16cid="http://schemas.microsoft.com/office/word/2016/wordml/cid" xmlns:w16="http://schemas.microsoft.com/office/word/2018/wordml" xmlns:w16sdtdh="http://schemas.microsoft.com/office/word/2020/wordml/sdtdatahash" xmlns:w16se="http://schemas.microsoft.com/office/word/2015/wordml/symex" xmlns:wpg="http://schemas.microsoft.com/office/word/2010/wordprocessingGroup" xmlns:wpi="http://schemas.microsoft.com/office/word/2010/wordprocessingInk" xmlns:wne="http://schemas.microsoft.com/office/word/2006/wordml" xmlns:wps="http://schemas.microsoft.com/office/word/2010/wordprocessingShape" mc:Ignorable="w14 w15 w16se w16cid w16 w16cex w16sdtdh wp14">
   <w:footnote w:type="separator" w:id="-1">
     <w:p>
       <w:r>
@@ -5448,7 +5575,7 @@
 </file>
 
 <file path=word/header1.xml><?xml version="1.0" encoding="utf-8"?>
-<w:hdr xmlns:wpc="http://schemas.microsoft.com/office/word/2010/wordprocessingCanvas" xmlns:cx="http://schemas.microsoft.com/office/drawing/2014/chartex" xmlns:mc="http://schemas.openxmlformats.org/markup-compatibility/2006" xmlns:o="urn:schemas-microsoft-com:office:office" xmlns:r="http://schemas.openxmlformats.org/officeDocument/2006/relationships" xmlns:m="http://schemas.openxmlformats.org/officeDocument/2006/math" xmlns:v="urn:schemas-microsoft-com:vml" xmlns:wp14="http://schemas.microsoft.com/office/word/2010/wordprocessingDrawing" xmlns:wp="http://schemas.openxmlformats.org/drawingml/2006/wordprocessingDrawing" xmlns:w10="urn:schemas-microsoft-com:office:word" xmlns:w="http://schemas.openxmlformats.org/wordprocessingml/2006/main" xmlns:w14="http://schemas.microsoft.com/office/word/2010/wordml" xmlns:w15="http://schemas.microsoft.com/office/word/2012/wordml" xmlns:w16se="http://schemas.microsoft.com/office/word/2015/wordml/symex" xmlns:wpg="http://schemas.microsoft.com/office/word/2010/wordprocessingGroup" xmlns:wpi="http://schemas.microsoft.com/office/word/2010/wordprocessingInk" xmlns:wne="http://schemas.microsoft.com/office/word/2006/wordml" xmlns:wps="http://schemas.microsoft.com/office/word/2010/wordprocessingShape" mc:Ignorable="w14 w15 w16se wp14">
+<w:hdr xmlns:wpc="http://schemas.microsoft.com/office/word/2010/wordprocessingCanvas" xmlns:cx="http://schemas.microsoft.com/office/drawing/2014/chartex" xmlns:cx1="http://schemas.microsoft.com/office/drawing/2015/9/8/chartex" xmlns:cx2="http://schemas.microsoft.com/office/drawing/2015/10/21/chartex" xmlns:cx3="http://schemas.microsoft.com/office/drawing/2016/5/9/chartex" xmlns:cx4="http://schemas.microsoft.com/office/drawing/2016/5/10/chartex" xmlns:cx5="http://schemas.microsoft.com/office/drawing/2016/5/11/chartex" xmlns:cx6="http://schemas.microsoft.com/office/drawing/2016/5/12/chartex" xmlns:cx7="http://schemas.microsoft.com/office/drawing/2016/5/13/chartex" xmlns:cx8="http://schemas.microsoft.com/office/drawing/2016/5/14/chartex" xmlns:mc="http://schemas.openxmlformats.org/markup-compatibility/2006" xmlns:aink="http://schemas.microsoft.com/office/drawing/2016/ink" xmlns:am3d="http://schemas.microsoft.com/office/drawing/2017/model3d" xmlns:o="urn:schemas-microsoft-com:office:office" xmlns:oel="http://schemas.microsoft.com/office/2019/extlst" xmlns:r="http://schemas.openxmlformats.org/officeDocument/2006/relationships" xmlns:m="http://schemas.openxmlformats.org/officeDocument/2006/math" xmlns:v="urn:schemas-microsoft-com:vml" xmlns:wp14="http://schemas.microsoft.com/office/word/2010/wordprocessingDrawing" xmlns:wp="http://schemas.openxmlformats.org/drawingml/2006/wordprocessingDrawing" xmlns:w10="urn:schemas-microsoft-com:office:word" xmlns:w="http://schemas.openxmlformats.org/wordprocessingml/2006/main" xmlns:w14="http://schemas.microsoft.com/office/word/2010/wordml" xmlns:w15="http://schemas.microsoft.com/office/word/2012/wordml" xmlns:w16cex="http://schemas.microsoft.com/office/word/2018/wordml/cex" xmlns:w16cid="http://schemas.microsoft.com/office/word/2016/wordml/cid" xmlns:w16="http://schemas.microsoft.com/office/word/2018/wordml" xmlns:w16sdtdh="http://schemas.microsoft.com/office/word/2020/wordml/sdtdatahash" xmlns:w16se="http://schemas.microsoft.com/office/word/2015/wordml/symex" xmlns:wpg="http://schemas.microsoft.com/office/word/2010/wordprocessingGroup" xmlns:wpi="http://schemas.microsoft.com/office/word/2010/wordprocessingInk" xmlns:wne="http://schemas.microsoft.com/office/word/2006/wordml" xmlns:wps="http://schemas.microsoft.com/office/word/2010/wordprocessingShape" mc:Ignorable="w14 w15 w16se w16cid w16 w16cex w16sdtdh wp14">
   <w:p>
     <w:pPr>
       <w:pStyle w:val="Header"/>
@@ -5464,7 +5591,7 @@
 </file>
 
 <file path=word/header2.xml><?xml version="1.0" encoding="utf-8"?>
-<w:hdr xmlns:wpc="http://schemas.microsoft.com/office/word/2010/wordprocessingCanvas" xmlns:cx="http://schemas.microsoft.com/office/drawing/2014/chartex" xmlns:mc="http://schemas.openxmlformats.org/markup-compatibility/2006" xmlns:o="urn:schemas-microsoft-com:office:office" xmlns:r="http://schemas.openxmlformats.org/officeDocument/2006/relationships" xmlns:m="http://schemas.openxmlformats.org/officeDocument/2006/math" xmlns:v="urn:schemas-microsoft-com:vml" xmlns:wp14="http://schemas.microsoft.com/office/word/2010/wordprocessingDrawing" xmlns:wp="http://schemas.openxmlformats.org/drawingml/2006/wordprocessingDrawing" xmlns:w10="urn:schemas-microsoft-com:office:word" xmlns:w="http://schemas.openxmlformats.org/wordprocessingml/2006/main" xmlns:w14="http://schemas.microsoft.com/office/word/2010/wordml" xmlns:w15="http://schemas.microsoft.com/office/word/2012/wordml" xmlns:w16se="http://schemas.microsoft.com/office/word/2015/wordml/symex" xmlns:wpg="http://schemas.microsoft.com/office/word/2010/wordprocessingGroup" xmlns:wpi="http://schemas.microsoft.com/office/word/2010/wordprocessingInk" xmlns:wne="http://schemas.microsoft.com/office/word/2006/wordml" xmlns:wps="http://schemas.microsoft.com/office/word/2010/wordprocessingShape" mc:Ignorable="w14 w15 w16se wp14">
+<w:hdr xmlns:wpc="http://schemas.microsoft.com/office/word/2010/wordprocessingCanvas" xmlns:cx="http://schemas.microsoft.com/office/drawing/2014/chartex" xmlns:cx1="http://schemas.microsoft.com/office/drawing/2015/9/8/chartex" xmlns:cx2="http://schemas.microsoft.com/office/drawing/2015/10/21/chartex" xmlns:cx3="http://schemas.microsoft.com/office/drawing/2016/5/9/chartex" xmlns:cx4="http://schemas.microsoft.com/office/drawing/2016/5/10/chartex" xmlns:cx5="http://schemas.microsoft.com/office/drawing/2016/5/11/chartex" xmlns:cx6="http://schemas.microsoft.com/office/drawing/2016/5/12/chartex" xmlns:cx7="http://schemas.microsoft.com/office/drawing/2016/5/13/chartex" xmlns:cx8="http://schemas.microsoft.com/office/drawing/2016/5/14/chartex" xmlns:mc="http://schemas.openxmlformats.org/markup-compatibility/2006" xmlns:aink="http://schemas.microsoft.com/office/drawing/2016/ink" xmlns:am3d="http://schemas.microsoft.com/office/drawing/2017/model3d" xmlns:o="urn:schemas-microsoft-com:office:office" xmlns:oel="http://schemas.microsoft.com/office/2019/extlst" xmlns:r="http://schemas.openxmlformats.org/officeDocument/2006/relationships" xmlns:m="http://schemas.openxmlformats.org/officeDocument/2006/math" xmlns:v="urn:schemas-microsoft-com:vml" xmlns:wp14="http://schemas.microsoft.com/office/word/2010/wordprocessingDrawing" xmlns:wp="http://schemas.openxmlformats.org/drawingml/2006/wordprocessingDrawing" xmlns:w10="urn:schemas-microsoft-com:office:word" xmlns:w="http://schemas.openxmlformats.org/wordprocessingml/2006/main" xmlns:w14="http://schemas.microsoft.com/office/word/2010/wordml" xmlns:w15="http://schemas.microsoft.com/office/word/2012/wordml" xmlns:w16cex="http://schemas.microsoft.com/office/word/2018/wordml/cex" xmlns:w16cid="http://schemas.microsoft.com/office/word/2016/wordml/cid" xmlns:w16="http://schemas.microsoft.com/office/word/2018/wordml" xmlns:w16sdtdh="http://schemas.microsoft.com/office/word/2020/wordml/sdtdatahash" xmlns:w16se="http://schemas.microsoft.com/office/word/2015/wordml/symex" xmlns:wpg="http://schemas.microsoft.com/office/word/2010/wordprocessingGroup" xmlns:wpi="http://schemas.microsoft.com/office/word/2010/wordprocessingInk" xmlns:wne="http://schemas.microsoft.com/office/word/2006/wordml" xmlns:wps="http://schemas.microsoft.com/office/word/2010/wordprocessingShape" mc:Ignorable="w14 w15 w16se w16cid w16 w16cex w16sdtdh wp14">
   <w:sdt>
     <w:sdtPr>
       <w:id w:val="1901097785"/>
@@ -5517,7 +5644,7 @@
 </file>
 
 <file path=word/header3.xml><?xml version="1.0" encoding="utf-8"?>
-<w:hdr xmlns:wpc="http://schemas.microsoft.com/office/word/2010/wordprocessingCanvas" xmlns:cx="http://schemas.microsoft.com/office/drawing/2014/chartex" xmlns:mc="http://schemas.openxmlformats.org/markup-compatibility/2006" xmlns:o="urn:schemas-microsoft-com:office:office" xmlns:r="http://schemas.openxmlformats.org/officeDocument/2006/relationships" xmlns:m="http://schemas.openxmlformats.org/officeDocument/2006/math" xmlns:v="urn:schemas-microsoft-com:vml" xmlns:wp14="http://schemas.microsoft.com/office/word/2010/wordprocessingDrawing" xmlns:wp="http://schemas.openxmlformats.org/drawingml/2006/wordprocessingDrawing" xmlns:w10="urn:schemas-microsoft-com:office:word" xmlns:w="http://schemas.openxmlformats.org/wordprocessingml/2006/main" xmlns:w14="http://schemas.microsoft.com/office/word/2010/wordml" xmlns:w15="http://schemas.microsoft.com/office/word/2012/wordml" xmlns:w16se="http://schemas.microsoft.com/office/word/2015/wordml/symex" xmlns:wpg="http://schemas.microsoft.com/office/word/2010/wordprocessingGroup" xmlns:wpi="http://schemas.microsoft.com/office/word/2010/wordprocessingInk" xmlns:wne="http://schemas.microsoft.com/office/word/2006/wordml" xmlns:wps="http://schemas.microsoft.com/office/word/2010/wordprocessingShape" mc:Ignorable="w14 w15 w16se wp14">
+<w:hdr xmlns:wpc="http://schemas.microsoft.com/office/word/2010/wordprocessingCanvas" xmlns:cx="http://schemas.microsoft.com/office/drawing/2014/chartex" xmlns:cx1="http://schemas.microsoft.com/office/drawing/2015/9/8/chartex" xmlns:cx2="http://schemas.microsoft.com/office/drawing/2015/10/21/chartex" xmlns:cx3="http://schemas.microsoft.com/office/drawing/2016/5/9/chartex" xmlns:cx4="http://schemas.microsoft.com/office/drawing/2016/5/10/chartex" xmlns:cx5="http://schemas.microsoft.com/office/drawing/2016/5/11/chartex" xmlns:cx6="http://schemas.microsoft.com/office/drawing/2016/5/12/chartex" xmlns:cx7="http://schemas.microsoft.com/office/drawing/2016/5/13/chartex" xmlns:cx8="http://schemas.microsoft.com/office/drawing/2016/5/14/chartex" xmlns:mc="http://schemas.openxmlformats.org/markup-compatibility/2006" xmlns:aink="http://schemas.microsoft.com/office/drawing/2016/ink" xmlns:am3d="http://schemas.microsoft.com/office/drawing/2017/model3d" xmlns:o="urn:schemas-microsoft-com:office:office" xmlns:oel="http://schemas.microsoft.com/office/2019/extlst" xmlns:r="http://schemas.openxmlformats.org/officeDocument/2006/relationships" xmlns:m="http://schemas.openxmlformats.org/officeDocument/2006/math" xmlns:v="urn:schemas-microsoft-com:vml" xmlns:wp14="http://schemas.microsoft.com/office/word/2010/wordprocessingDrawing" xmlns:wp="http://schemas.openxmlformats.org/drawingml/2006/wordprocessingDrawing" xmlns:w10="urn:schemas-microsoft-com:office:word" xmlns:w="http://schemas.openxmlformats.org/wordprocessingml/2006/main" xmlns:w14="http://schemas.microsoft.com/office/word/2010/wordml" xmlns:w15="http://schemas.microsoft.com/office/word/2012/wordml" xmlns:w16cex="http://schemas.microsoft.com/office/word/2018/wordml/cex" xmlns:w16cid="http://schemas.microsoft.com/office/word/2016/wordml/cid" xmlns:w16="http://schemas.microsoft.com/office/word/2018/wordml" xmlns:w16sdtdh="http://schemas.microsoft.com/office/word/2020/wordml/sdtdatahash" xmlns:w16se="http://schemas.microsoft.com/office/word/2015/wordml/symex" xmlns:wpg="http://schemas.microsoft.com/office/word/2010/wordprocessingGroup" xmlns:wpi="http://schemas.microsoft.com/office/word/2010/wordprocessingInk" xmlns:wne="http://schemas.microsoft.com/office/word/2006/wordml" xmlns:wps="http://schemas.microsoft.com/office/word/2010/wordprocessingShape" mc:Ignorable="w14 w15 w16se w16cid w16 w16cex w16sdtdh wp14">
   <w:sdt>
     <w:sdtPr>
       <w:id w:val="-475520606"/>
@@ -5570,7 +5697,7 @@
 </file>
 
 <file path=word/numbering.xml><?xml version="1.0" encoding="utf-8"?>
-<w:numbering xmlns:wpc="http://schemas.microsoft.com/office/word/2010/wordprocessingCanvas" xmlns:cx="http://schemas.microsoft.com/office/drawing/2014/chartex" xmlns:mc="http://schemas.openxmlformats.org/markup-compatibility/2006" xmlns:o="urn:schemas-microsoft-com:office:office" xmlns:r="http://schemas.openxmlformats.org/officeDocument/2006/relationships" xmlns:m="http://schemas.openxmlformats.org/officeDocument/2006/math" xmlns:v="urn:schemas-microsoft-com:vml" xmlns:wp14="http://schemas.microsoft.com/office/word/2010/wordprocessingDrawing" xmlns:wp="http://schemas.openxmlformats.org/drawingml/2006/wordprocessingDrawing" xmlns:w10="urn:schemas-microsoft-com:office:word" xmlns:w="http://schemas.openxmlformats.org/wordprocessingml/2006/main" xmlns:w14="http://schemas.microsoft.com/office/word/2010/wordml" xmlns:w15="http://schemas.microsoft.com/office/word/2012/wordml" xmlns:w16se="http://schemas.microsoft.com/office/word/2015/wordml/symex" xmlns:wpg="http://schemas.microsoft.com/office/word/2010/wordprocessingGroup" xmlns:wpi="http://schemas.microsoft.com/office/word/2010/wordprocessingInk" xmlns:wne="http://schemas.microsoft.com/office/word/2006/wordml" xmlns:wps="http://schemas.microsoft.com/office/word/2010/wordprocessingShape" mc:Ignorable="w14 w15 w16se wp14">
+<w:numbering xmlns:wpc="http://schemas.microsoft.com/office/word/2010/wordprocessingCanvas" xmlns:cx="http://schemas.microsoft.com/office/drawing/2014/chartex" xmlns:cx1="http://schemas.microsoft.com/office/drawing/2015/9/8/chartex" xmlns:cx2="http://schemas.microsoft.com/office/drawing/2015/10/21/chartex" xmlns:cx3="http://schemas.microsoft.com/office/drawing/2016/5/9/chartex" xmlns:cx4="http://schemas.microsoft.com/office/drawing/2016/5/10/chartex" xmlns:cx5="http://schemas.microsoft.com/office/drawing/2016/5/11/chartex" xmlns:cx6="http://schemas.microsoft.com/office/drawing/2016/5/12/chartex" xmlns:cx7="http://schemas.microsoft.com/office/drawing/2016/5/13/chartex" xmlns:cx8="http://schemas.microsoft.com/office/drawing/2016/5/14/chartex" xmlns:mc="http://schemas.openxmlformats.org/markup-compatibility/2006" xmlns:aink="http://schemas.microsoft.com/office/drawing/2016/ink" xmlns:am3d="http://schemas.microsoft.com/office/drawing/2017/model3d" xmlns:o="urn:schemas-microsoft-com:office:office" xmlns:oel="http://schemas.microsoft.com/office/2019/extlst" xmlns:r="http://schemas.openxmlformats.org/officeDocument/2006/relationships" xmlns:m="http://schemas.openxmlformats.org/officeDocument/2006/math" xmlns:v="urn:schemas-microsoft-com:vml" xmlns:wp14="http://schemas.microsoft.com/office/word/2010/wordprocessingDrawing" xmlns:wp="http://schemas.openxmlformats.org/drawingml/2006/wordprocessingDrawing" xmlns:w10="urn:schemas-microsoft-com:office:word" xmlns:w="http://schemas.openxmlformats.org/wordprocessingml/2006/main" xmlns:w14="http://schemas.microsoft.com/office/word/2010/wordml" xmlns:w15="http://schemas.microsoft.com/office/word/2012/wordml" xmlns:w16cex="http://schemas.microsoft.com/office/word/2018/wordml/cex" xmlns:w16cid="http://schemas.microsoft.com/office/word/2016/wordml/cid" xmlns:w16="http://schemas.microsoft.com/office/word/2018/wordml" xmlns:w16sdtdh="http://schemas.microsoft.com/office/word/2020/wordml/sdtdatahash" xmlns:w16se="http://schemas.microsoft.com/office/word/2015/wordml/symex" xmlns:wpg="http://schemas.microsoft.com/office/word/2010/wordprocessingGroup" xmlns:wpi="http://schemas.microsoft.com/office/word/2010/wordprocessingInk" xmlns:wne="http://schemas.microsoft.com/office/word/2006/wordml" xmlns:wps="http://schemas.microsoft.com/office/word/2010/wordprocessingShape" mc:Ignorable="w14 w15 w16se w16cid w16 w16cex w16sdtdh wp14">
   <w:abstractNum w:abstractNumId="0" w15:restartNumberingAfterBreak="0">
     <w:nsid w:val="D71104CD"/>
     <w:multiLevelType w:val="multilevel"/>
@@ -6859,7 +6986,7 @@
         <w:rFonts w:ascii="Symbol" w:hAnsi="Symbol" w:hint="default"/>
       </w:rPr>
     </w:lvl>
-    <w:lvl w:ilvl="1" w:tplc="38090003" w:tentative="1">
+    <w:lvl w:ilvl="1" w:tplc="38090003">
       <w:start w:val="1"/>
       <w:numFmt w:val="bullet"/>
       <w:lvlText w:val="o"/>
@@ -8135,6 +8262,119 @@
     </w:lvl>
   </w:abstractNum>
   <w:abstractNum w:abstractNumId="24" w15:restartNumberingAfterBreak="0">
+    <w:nsid w:val="687F2A6F"/>
+    <w:multiLevelType w:val="hybridMultilevel"/>
+    <w:tmpl w:val="45FC646A"/>
+    <w:lvl w:ilvl="0" w:tplc="38090001">
+      <w:start w:val="1"/>
+      <w:numFmt w:val="bullet"/>
+      <w:lvlText w:val=""/>
+      <w:lvlJc w:val="left"/>
+      <w:pPr>
+        <w:ind w:left="1440" w:hanging="360"/>
+      </w:pPr>
+      <w:rPr>
+        <w:rFonts w:ascii="Symbol" w:hAnsi="Symbol" w:hint="default"/>
+      </w:rPr>
+    </w:lvl>
+    <w:lvl w:ilvl="1" w:tplc="38090003" w:tentative="1">
+      <w:start w:val="1"/>
+      <w:numFmt w:val="bullet"/>
+      <w:lvlText w:val="o"/>
+      <w:lvlJc w:val="left"/>
+      <w:pPr>
+        <w:ind w:left="2160" w:hanging="360"/>
+      </w:pPr>
+      <w:rPr>
+        <w:rFonts w:ascii="Courier New" w:hAnsi="Courier New" w:cs="Courier New" w:hint="default"/>
+      </w:rPr>
+    </w:lvl>
+    <w:lvl w:ilvl="2" w:tplc="38090005" w:tentative="1">
+      <w:start w:val="1"/>
+      <w:numFmt w:val="bullet"/>
+      <w:lvlText w:val=""/>
+      <w:lvlJc w:val="left"/>
+      <w:pPr>
+        <w:ind w:left="2880" w:hanging="360"/>
+      </w:pPr>
+      <w:rPr>
+        <w:rFonts w:ascii="Wingdings" w:hAnsi="Wingdings" w:hint="default"/>
+      </w:rPr>
+    </w:lvl>
+    <w:lvl w:ilvl="3" w:tplc="38090001" w:tentative="1">
+      <w:start w:val="1"/>
+      <w:numFmt w:val="bullet"/>
+      <w:lvlText w:val=""/>
+      <w:lvlJc w:val="left"/>
+      <w:pPr>
+        <w:ind w:left="3600" w:hanging="360"/>
+      </w:pPr>
+      <w:rPr>
+        <w:rFonts w:ascii="Symbol" w:hAnsi="Symbol" w:hint="default"/>
+      </w:rPr>
+    </w:lvl>
+    <w:lvl w:ilvl="4" w:tplc="38090003" w:tentative="1">
+      <w:start w:val="1"/>
+      <w:numFmt w:val="bullet"/>
+      <w:lvlText w:val="o"/>
+      <w:lvlJc w:val="left"/>
+      <w:pPr>
+        <w:ind w:left="4320" w:hanging="360"/>
+      </w:pPr>
+      <w:rPr>
+        <w:rFonts w:ascii="Courier New" w:hAnsi="Courier New" w:cs="Courier New" w:hint="default"/>
+      </w:rPr>
+    </w:lvl>
+    <w:lvl w:ilvl="5" w:tplc="38090005" w:tentative="1">
+      <w:start w:val="1"/>
+      <w:numFmt w:val="bullet"/>
+      <w:lvlText w:val=""/>
+      <w:lvlJc w:val="left"/>
+      <w:pPr>
+        <w:ind w:left="5040" w:hanging="360"/>
+      </w:pPr>
+      <w:rPr>
+        <w:rFonts w:ascii="Wingdings" w:hAnsi="Wingdings" w:hint="default"/>
+      </w:rPr>
+    </w:lvl>
+    <w:lvl w:ilvl="6" w:tplc="38090001" w:tentative="1">
+      <w:start w:val="1"/>
+      <w:numFmt w:val="bullet"/>
+      <w:lvlText w:val=""/>
+      <w:lvlJc w:val="left"/>
+      <w:pPr>
+        <w:ind w:left="5760" w:hanging="360"/>
+      </w:pPr>
+      <w:rPr>
+        <w:rFonts w:ascii="Symbol" w:hAnsi="Symbol" w:hint="default"/>
+      </w:rPr>
+    </w:lvl>
+    <w:lvl w:ilvl="7" w:tplc="38090003" w:tentative="1">
+      <w:start w:val="1"/>
+      <w:numFmt w:val="bullet"/>
+      <w:lvlText w:val="o"/>
+      <w:lvlJc w:val="left"/>
+      <w:pPr>
+        <w:ind w:left="6480" w:hanging="360"/>
+      </w:pPr>
+      <w:rPr>
+        <w:rFonts w:ascii="Courier New" w:hAnsi="Courier New" w:cs="Courier New" w:hint="default"/>
+      </w:rPr>
+    </w:lvl>
+    <w:lvl w:ilvl="8" w:tplc="38090005" w:tentative="1">
+      <w:start w:val="1"/>
+      <w:numFmt w:val="bullet"/>
+      <w:lvlText w:val=""/>
+      <w:lvlJc w:val="left"/>
+      <w:pPr>
+        <w:ind w:left="7200" w:hanging="360"/>
+      </w:pPr>
+      <w:rPr>
+        <w:rFonts w:ascii="Wingdings" w:hAnsi="Wingdings" w:hint="default"/>
+      </w:rPr>
+    </w:lvl>
+  </w:abstractNum>
+  <w:abstractNum w:abstractNumId="25" w15:restartNumberingAfterBreak="0">
     <w:nsid w:val="71811F32"/>
     <w:multiLevelType w:val="hybridMultilevel"/>
     <w:tmpl w:val="07CA2C4E"/>
@@ -8247,7 +8487,7 @@
       </w:rPr>
     </w:lvl>
   </w:abstractNum>
-  <w:abstractNum w:abstractNumId="25" w15:restartNumberingAfterBreak="0">
+  <w:abstractNum w:abstractNumId="26" w15:restartNumberingAfterBreak="0">
     <w:nsid w:val="743D0D2D"/>
     <w:multiLevelType w:val="hybridMultilevel"/>
     <w:tmpl w:val="6168395E"/>
@@ -8360,7 +8600,7 @@
       </w:rPr>
     </w:lvl>
   </w:abstractNum>
-  <w:abstractNum w:abstractNumId="26" w15:restartNumberingAfterBreak="0">
+  <w:abstractNum w:abstractNumId="27" w15:restartNumberingAfterBreak="0">
     <w:nsid w:val="79A33DFE"/>
     <w:multiLevelType w:val="hybridMultilevel"/>
     <w:tmpl w:val="10700184"/>
@@ -8473,7 +8713,7 @@
       </w:rPr>
     </w:lvl>
   </w:abstractNum>
-  <w:abstractNum w:abstractNumId="27" w15:restartNumberingAfterBreak="0">
+  <w:abstractNum w:abstractNumId="28" w15:restartNumberingAfterBreak="0">
     <w:nsid w:val="7B7762A8"/>
     <w:multiLevelType w:val="hybridMultilevel"/>
     <w:tmpl w:val="C1CE738C"/>
@@ -8562,7 +8802,7 @@
       </w:pPr>
     </w:lvl>
   </w:abstractNum>
-  <w:abstractNum w:abstractNumId="28" w15:restartNumberingAfterBreak="0">
+  <w:abstractNum w:abstractNumId="29" w15:restartNumberingAfterBreak="0">
     <w:nsid w:val="7CEA60B6"/>
     <w:multiLevelType w:val="hybridMultilevel"/>
     <w:tmpl w:val="C31CB040"/>
@@ -8675,98 +8915,101 @@
       </w:rPr>
     </w:lvl>
   </w:abstractNum>
-  <w:num w:numId="1">
+  <w:num w:numId="1" w16cid:durableId="2090106519">
     <w:abstractNumId w:val="3"/>
   </w:num>
-  <w:num w:numId="2">
+  <w:num w:numId="2" w16cid:durableId="1381906204">
     <w:abstractNumId w:val="18"/>
   </w:num>
-  <w:num w:numId="3">
+  <w:num w:numId="3" w16cid:durableId="783967163">
     <w:abstractNumId w:val="23"/>
   </w:num>
-  <w:num w:numId="4">
+  <w:num w:numId="4" w16cid:durableId="307441440">
+    <w:abstractNumId w:val="28"/>
+  </w:num>
+  <w:num w:numId="5" w16cid:durableId="742527938">
+    <w:abstractNumId w:val="1"/>
+  </w:num>
+  <w:num w:numId="6" w16cid:durableId="1534033672">
+    <w:abstractNumId w:val="7"/>
+  </w:num>
+  <w:num w:numId="7" w16cid:durableId="1642661241">
+    <w:abstractNumId w:val="20"/>
+  </w:num>
+  <w:num w:numId="8" w16cid:durableId="1757170550">
+    <w:abstractNumId w:val="25"/>
+  </w:num>
+  <w:num w:numId="9" w16cid:durableId="623005933">
+    <w:abstractNumId w:val="4"/>
+  </w:num>
+  <w:num w:numId="10" w16cid:durableId="363211853">
+    <w:abstractNumId w:val="17"/>
+  </w:num>
+  <w:num w:numId="11" w16cid:durableId="631055695">
     <w:abstractNumId w:val="27"/>
   </w:num>
-  <w:num w:numId="5">
-    <w:abstractNumId w:val="1"/>
+  <w:num w:numId="12" w16cid:durableId="451902680">
+    <w:abstractNumId w:val="13"/>
   </w:num>
-  <w:num w:numId="6">
-    <w:abstractNumId w:val="7"/>
+  <w:num w:numId="13" w16cid:durableId="1786457259">
+    <w:abstractNumId w:val="15"/>
   </w:num>
-  <w:num w:numId="7">
-    <w:abstractNumId w:val="20"/>
+  <w:num w:numId="14" w16cid:durableId="1989049947">
+    <w:abstractNumId w:val="2"/>
   </w:num>
-  <w:num w:numId="8">
-    <w:abstractNumId w:val="24"/>
+  <w:num w:numId="15" w16cid:durableId="404568387">
+    <w:abstractNumId w:val="6"/>
   </w:num>
-  <w:num w:numId="9">
-    <w:abstractNumId w:val="4"/>
+  <w:num w:numId="16" w16cid:durableId="295915431">
+    <w:abstractNumId w:val="0"/>
   </w:num>
-  <w:num w:numId="10">
-    <w:abstractNumId w:val="17"/>
+  <w:num w:numId="17" w16cid:durableId="1365523193">
+    <w:abstractNumId w:val="16"/>
   </w:num>
-  <w:num w:numId="11">
+  <w:num w:numId="18" w16cid:durableId="1041593752">
+    <w:abstractNumId w:val="14"/>
+  </w:num>
+  <w:num w:numId="19" w16cid:durableId="1301571024">
+    <w:abstractNumId w:val="9"/>
+  </w:num>
+  <w:num w:numId="20" w16cid:durableId="67508273">
+    <w:abstractNumId w:val="11"/>
+  </w:num>
+  <w:num w:numId="21" w16cid:durableId="1743406888">
+    <w:abstractNumId w:val="19"/>
+  </w:num>
+  <w:num w:numId="22" w16cid:durableId="765804620">
+    <w:abstractNumId w:val="8"/>
+  </w:num>
+  <w:num w:numId="23" w16cid:durableId="559705977">
+    <w:abstractNumId w:val="12"/>
+  </w:num>
+  <w:num w:numId="24" w16cid:durableId="290017496">
+    <w:abstractNumId w:val="29"/>
+  </w:num>
+  <w:num w:numId="25" w16cid:durableId="1527252589">
     <w:abstractNumId w:val="26"/>
   </w:num>
-  <w:num w:numId="12">
-    <w:abstractNumId w:val="13"/>
-  </w:num>
-  <w:num w:numId="13">
-    <w:abstractNumId w:val="15"/>
-  </w:num>
-  <w:num w:numId="14">
-    <w:abstractNumId w:val="2"/>
-  </w:num>
-  <w:num w:numId="15">
-    <w:abstractNumId w:val="6"/>
-  </w:num>
-  <w:num w:numId="16">
-    <w:abstractNumId w:val="0"/>
-  </w:num>
-  <w:num w:numId="17">
-    <w:abstractNumId w:val="16"/>
-  </w:num>
-  <w:num w:numId="18">
-    <w:abstractNumId w:val="14"/>
-  </w:num>
-  <w:num w:numId="19">
-    <w:abstractNumId w:val="9"/>
-  </w:num>
-  <w:num w:numId="20">
-    <w:abstractNumId w:val="11"/>
-  </w:num>
-  <w:num w:numId="21">
-    <w:abstractNumId w:val="19"/>
-  </w:num>
-  <w:num w:numId="22">
-    <w:abstractNumId w:val="8"/>
-  </w:num>
-  <w:num w:numId="23">
-    <w:abstractNumId w:val="12"/>
-  </w:num>
-  <w:num w:numId="24">
-    <w:abstractNumId w:val="28"/>
-  </w:num>
-  <w:num w:numId="25">
-    <w:abstractNumId w:val="25"/>
-  </w:num>
-  <w:num w:numId="26">
+  <w:num w:numId="26" w16cid:durableId="1936404441">
     <w:abstractNumId w:val="10"/>
   </w:num>
-  <w:num w:numId="27">
+  <w:num w:numId="27" w16cid:durableId="1799643123">
     <w:abstractNumId w:val="5"/>
   </w:num>
-  <w:num w:numId="28">
+  <w:num w:numId="28" w16cid:durableId="1214080400">
     <w:abstractNumId w:val="21"/>
   </w:num>
-  <w:num w:numId="29">
+  <w:num w:numId="29" w16cid:durableId="1311641124">
     <w:abstractNumId w:val="22"/>
+  </w:num>
+  <w:num w:numId="30" w16cid:durableId="1077944604">
+    <w:abstractNumId w:val="24"/>
   </w:num>
 </w:numbering>
 </file>
 
 <file path=word/styles.xml><?xml version="1.0" encoding="utf-8"?>
-<w:styles xmlns:mc="http://schemas.openxmlformats.org/markup-compatibility/2006" xmlns:r="http://schemas.openxmlformats.org/officeDocument/2006/relationships" xmlns:w="http://schemas.openxmlformats.org/wordprocessingml/2006/main" xmlns:w14="http://schemas.microsoft.com/office/word/2010/wordml" xmlns:w15="http://schemas.microsoft.com/office/word/2012/wordml" xmlns:w16se="http://schemas.microsoft.com/office/word/2015/wordml/symex" mc:Ignorable="w14 w15 w16se">
+<w:styles xmlns:mc="http://schemas.openxmlformats.org/markup-compatibility/2006" xmlns:r="http://schemas.openxmlformats.org/officeDocument/2006/relationships" xmlns:w="http://schemas.openxmlformats.org/wordprocessingml/2006/main" xmlns:w14="http://schemas.microsoft.com/office/word/2010/wordml" xmlns:w15="http://schemas.microsoft.com/office/word/2012/wordml" xmlns:w16cex="http://schemas.microsoft.com/office/word/2018/wordml/cex" xmlns:w16cid="http://schemas.microsoft.com/office/word/2016/wordml/cid" xmlns:w16="http://schemas.microsoft.com/office/word/2018/wordml" xmlns:w16sdtdh="http://schemas.microsoft.com/office/word/2020/wordml/sdtdatahash" xmlns:w16se="http://schemas.microsoft.com/office/word/2015/wordml/symex" mc:Ignorable="w14 w15 w16se w16cid w16 w16cex w16sdtdh">
   <w:docDefaults>
     <w:rPrDefault>
       <w:rPr>
@@ -8782,7 +9025,7 @@
       </w:pPr>
     </w:pPrDefault>
   </w:docDefaults>
-  <w:latentStyles w:defLockedState="0" w:defUIPriority="99" w:defSemiHidden="0" w:defUnhideWhenUsed="0" w:defQFormat="0" w:count="371">
+  <w:latentStyles w:defLockedState="0" w:defUIPriority="99" w:defSemiHidden="0" w:defUnhideWhenUsed="0" w:defQFormat="0" w:count="376">
     <w:lsdException w:name="Normal" w:uiPriority="0" w:qFormat="1"/>
     <w:lsdException w:name="heading 1" w:uiPriority="9" w:qFormat="1"/>
     <w:lsdException w:name="heading 2" w:semiHidden="1" w:uiPriority="9" w:unhideWhenUsed="1" w:qFormat="1"/>
@@ -8888,7 +9131,6 @@
     <w:lsdException w:name="HTML Sample" w:semiHidden="1" w:unhideWhenUsed="1"/>
     <w:lsdException w:name="HTML Typewriter" w:semiHidden="1" w:unhideWhenUsed="1"/>
     <w:lsdException w:name="HTML Variable" w:semiHidden="1" w:unhideWhenUsed="1"/>
-    <w:lsdException w:name="Normal Table" w:semiHidden="1" w:unhideWhenUsed="1"/>
     <w:lsdException w:name="annotation subject" w:semiHidden="1" w:unhideWhenUsed="1"/>
     <w:lsdException w:name="No List" w:semiHidden="1" w:unhideWhenUsed="1"/>
     <w:lsdException w:name="Outline List 1" w:semiHidden="1" w:unhideWhenUsed="1"/>
@@ -8931,11 +9173,8 @@
     <w:lsdException w:name="Table Contemporary" w:semiHidden="1" w:unhideWhenUsed="1"/>
     <w:lsdException w:name="Table Elegant" w:semiHidden="1" w:unhideWhenUsed="1"/>
     <w:lsdException w:name="Table Professional" w:semiHidden="1" w:unhideWhenUsed="1"/>
-    <w:lsdException w:name="Table Subtle 1" w:semiHidden="1" w:unhideWhenUsed="1"/>
     <w:lsdException w:name="Table Subtle 2" w:semiHidden="1" w:unhideWhenUsed="1"/>
     <w:lsdException w:name="Table Web 1" w:semiHidden="1" w:unhideWhenUsed="1"/>
-    <w:lsdException w:name="Table Web 2" w:semiHidden="1" w:unhideWhenUsed="1"/>
-    <w:lsdException w:name="Table Web 3" w:semiHidden="1" w:unhideWhenUsed="1"/>
     <w:lsdException w:name="Balloon Text" w:semiHidden="1" w:unhideWhenUsed="1"/>
     <w:lsdException w:name="Table Grid" w:uiPriority="59"/>
     <w:lsdException w:name="Table Theme" w:semiHidden="1" w:unhideWhenUsed="1"/>
@@ -9154,6 +9393,11 @@
     <w:lsdException w:name="List Table 5 Dark Accent 6" w:uiPriority="50"/>
     <w:lsdException w:name="List Table 6 Colorful Accent 6" w:uiPriority="51"/>
     <w:lsdException w:name="List Table 7 Colorful Accent 6" w:uiPriority="52"/>
+    <w:lsdException w:name="Mention" w:semiHidden="1" w:unhideWhenUsed="1"/>
+    <w:lsdException w:name="Smart Hyperlink" w:semiHidden="1" w:unhideWhenUsed="1"/>
+    <w:lsdException w:name="Hashtag" w:semiHidden="1" w:unhideWhenUsed="1"/>
+    <w:lsdException w:name="Unresolved Mention" w:semiHidden="1" w:unhideWhenUsed="1"/>
+    <w:lsdException w:name="Smart Link" w:semiHidden="1" w:unhideWhenUsed="1"/>
   </w:latentStyles>
   <w:style w:type="paragraph" w:default="1" w:styleId="Normal">
     <w:name w:val="Normal"/>

</xml_diff>

<commit_message>
Cap nhat lai nghiep vu va loai bo actor Nhan Vien Giao Hang
</commit_message>
<xml_diff>
--- a/Finally_CNPM.docx
+++ b/Finally_CNPM.docx
@@ -1,6 +1,6 @@
 
 <file path=word/document.xml><?xml version="1.0" encoding="utf-8"?>
-<w:document xmlns:wpc="http://schemas.microsoft.com/office/word/2010/wordprocessingCanvas" xmlns:cx="http://schemas.microsoft.com/office/drawing/2014/chartex" xmlns:cx1="http://schemas.microsoft.com/office/drawing/2015/9/8/chartex" xmlns:cx2="http://schemas.microsoft.com/office/drawing/2015/10/21/chartex" xmlns:cx3="http://schemas.microsoft.com/office/drawing/2016/5/9/chartex" xmlns:cx4="http://schemas.microsoft.com/office/drawing/2016/5/10/chartex" xmlns:cx5="http://schemas.microsoft.com/office/drawing/2016/5/11/chartex" xmlns:cx6="http://schemas.microsoft.com/office/drawing/2016/5/12/chartex" xmlns:cx7="http://schemas.microsoft.com/office/drawing/2016/5/13/chartex" xmlns:cx8="http://schemas.microsoft.com/office/drawing/2016/5/14/chartex" xmlns:mc="http://schemas.openxmlformats.org/markup-compatibility/2006" xmlns:aink="http://schemas.microsoft.com/office/drawing/2016/ink" xmlns:am3d="http://schemas.microsoft.com/office/drawing/2017/model3d" xmlns:o="urn:schemas-microsoft-com:office:office" xmlns:oel="http://schemas.microsoft.com/office/2019/extlst" xmlns:r="http://schemas.openxmlformats.org/officeDocument/2006/relationships" xmlns:m="http://schemas.openxmlformats.org/officeDocument/2006/math" xmlns:v="urn:schemas-microsoft-com:vml" xmlns:wp14="http://schemas.microsoft.com/office/word/2010/wordprocessingDrawing" xmlns:wp="http://schemas.openxmlformats.org/drawingml/2006/wordprocessingDrawing" xmlns:w10="urn:schemas-microsoft-com:office:word" xmlns:w="http://schemas.openxmlformats.org/wordprocessingml/2006/main" xmlns:w14="http://schemas.microsoft.com/office/word/2010/wordml" xmlns:w15="http://schemas.microsoft.com/office/word/2012/wordml" xmlns:w16cex="http://schemas.microsoft.com/office/word/2018/wordml/cex" xmlns:w16cid="http://schemas.microsoft.com/office/word/2016/wordml/cid" xmlns:w16="http://schemas.microsoft.com/office/word/2018/wordml" xmlns:w16sdtdh="http://schemas.microsoft.com/office/word/2020/wordml/sdtdatahash" xmlns:w16se="http://schemas.microsoft.com/office/word/2015/wordml/symex" xmlns:wpg="http://schemas.microsoft.com/office/word/2010/wordprocessingGroup" xmlns:wpi="http://schemas.microsoft.com/office/word/2010/wordprocessingInk" xmlns:wne="http://schemas.microsoft.com/office/word/2006/wordml" xmlns:wps="http://schemas.microsoft.com/office/word/2010/wordprocessingShape" mc:Ignorable="w14 w15 w16se w16cid w16 w16cex w16sdtdh wp14">
+<w:document xmlns:wpc="http://schemas.microsoft.com/office/word/2010/wordprocessingCanvas" xmlns:cx="http://schemas.microsoft.com/office/drawing/2014/chartex" xmlns:mc="http://schemas.openxmlformats.org/markup-compatibility/2006" xmlns:o="urn:schemas-microsoft-com:office:office" xmlns:r="http://schemas.openxmlformats.org/officeDocument/2006/relationships" xmlns:m="http://schemas.openxmlformats.org/officeDocument/2006/math" xmlns:v="urn:schemas-microsoft-com:vml" xmlns:wp14="http://schemas.microsoft.com/office/word/2010/wordprocessingDrawing" xmlns:wp="http://schemas.openxmlformats.org/drawingml/2006/wordprocessingDrawing" xmlns:w10="urn:schemas-microsoft-com:office:word" xmlns:w="http://schemas.openxmlformats.org/wordprocessingml/2006/main" xmlns:w14="http://schemas.microsoft.com/office/word/2010/wordml" xmlns:w15="http://schemas.microsoft.com/office/word/2012/wordml" xmlns:w16se="http://schemas.microsoft.com/office/word/2015/wordml/symex" xmlns:wpg="http://schemas.microsoft.com/office/word/2010/wordprocessingGroup" xmlns:wpi="http://schemas.microsoft.com/office/word/2010/wordprocessingInk" xmlns:wne="http://schemas.microsoft.com/office/word/2006/wordml" xmlns:wps="http://schemas.microsoft.com/office/word/2010/wordprocessingShape" mc:Ignorable="w14 w15 w16se wp14">
   <w:body>
     <w:p>
       <w:pPr>
@@ -3122,7 +3122,16 @@
         <w:t>mua hàng trực tiếp</w:t>
       </w:r>
       <w:r>
-        <w:t xml:space="preserve"> và phụ trách đóng gói, cập nhật tình hình đơn hàng đã hoàn thành đóng gói cho đơn vị vận chuyển</w:t>
+        <w:t xml:space="preserve"> và phụ trách đóng gói, cập nhật tình hình đơn hàng đã hoàn thành đóng gói </w:t>
+      </w:r>
+      <w:r>
+        <w:t xml:space="preserve">và gửi </w:t>
+      </w:r>
+      <w:r>
+        <w:t>cho đơn vị vận chuyển</w:t>
+      </w:r>
+      <w:r>
+        <w:t>.</w:t>
       </w:r>
     </w:p>
     <w:p>
@@ -3172,37 +3181,6 @@
       <w:r>
         <w:t>. Tạo mới và xóa tài khoản nhân viên</w:t>
       </w:r>
-    </w:p>
-    <w:p>
-      <w:pPr>
-        <w:pStyle w:val="Nidungvnbn"/>
-        <w:numPr>
-          <w:ilvl w:val="0"/>
-          <w:numId w:val="18"/>
-        </w:numPr>
-      </w:pPr>
-      <w:r>
-        <w:lastRenderedPageBreak/>
-        <w:t>Nhân viên giao hàng sẽ thực hiện giao hàng đối với những đơn hàng</w:t>
-      </w:r>
-      <w:r>
-        <w:rPr>
-          <w:lang w:val="vi-VN"/>
-        </w:rPr>
-        <w:t xml:space="preserve"> đặt online</w:t>
-      </w:r>
-      <w:r>
-        <w:t xml:space="preserve"> </w:t>
-      </w:r>
-      <w:r>
-        <w:t xml:space="preserve">đã hoàn thành đóng gói </w:t>
-      </w:r>
-      <w:r>
-        <w:rPr>
-          <w:lang w:val="vi-VN"/>
-        </w:rPr>
-        <w:t>và xác nhận giao thành công/thất bại trên hệ thống</w:t>
-      </w:r>
       <w:r>
         <w:t>.</w:t>
       </w:r>
@@ -3233,13 +3211,13 @@
         <w:rPr>
           <w:lang w:val="vi-VN"/>
         </w:rPr>
-        <w:t xml:space="preserve">: </w:t>
-      </w:r>
-      <w:r>
-        <w:t xml:space="preserve">Khách </w:t>
-      </w:r>
-      <w:r>
-        <w:t xml:space="preserve">vãng lai, khách </w:t>
+        <w:t>:</w:t>
+      </w:r>
+      <w:r>
+        <w:t xml:space="preserve"> K</w:t>
+      </w:r>
+      <w:r>
+        <w:t xml:space="preserve">hách </w:t>
       </w:r>
       <w:r>
         <w:t xml:space="preserve">hàng </w:t>
@@ -3260,6 +3238,7 @@
         </w:numPr>
       </w:pPr>
       <w:r>
+        <w:lastRenderedPageBreak/>
         <w:t xml:space="preserve">Khách hàng </w:t>
       </w:r>
       <w:r>
@@ -3457,7 +3436,6 @@
         </w:numPr>
       </w:pPr>
       <w:r>
-        <w:lastRenderedPageBreak/>
         <w:t xml:space="preserve">Lưu trữ thông tin đơn hàng và </w:t>
       </w:r>
       <w:r>
@@ -3508,6 +3486,7 @@
         <w:rPr>
           <w:lang w:val="vi-VN"/>
         </w:rPr>
+        <w:lastRenderedPageBreak/>
         <w:t>Đối với các chức năng liên quan đến trải nghiệm khách hàng như thanh toán (online/trực tiếp) yêu cầu tốc độ hoàn thành dưới 0.5 giây cho một yêu cầu, thời gian tìm kiếm, lọc và sắp xếp sản phẩm tối đa 2 giây</w:t>
       </w:r>
       <w:r>
@@ -3773,7 +3752,6 @@
         <w:rPr>
           <w:lang w:val="vi-VN"/>
         </w:rPr>
-        <w:lastRenderedPageBreak/>
         <w:t>Không xảy ra lỗi lớn dẫn tới không truy cập được vào hệ thống quá 2 lần trong 1 tháng, thời gian khắc phục lỗi không được quá 1 ngày</w:t>
       </w:r>
       <w:r>
@@ -3824,6 +3802,7 @@
         <w:rPr>
           <w:lang w:val="vi-VN"/>
         </w:rPr>
+        <w:lastRenderedPageBreak/>
         <w:t>Dữ liệu được sao lưu lên đám mây sau mỗi lần khách hàng tạo tài khoản hoặc khi đơn hàng được tạo mới, được hoàn thành hoặc bị hủy hay có thay đổi về sản phẩm</w:t>
       </w:r>
       <w:r>
@@ -3939,7 +3918,9 @@
       </w:r>
       <w:r>
         <w:br/>
-        <w:t xml:space="preserve">Quảng Nam là hoàn toàn khả thi. </w:t>
+      </w:r>
+      <w:r>
+        <w:t>Quảng Nam là hoàn toàn khả thi cùng với mong muốn là mở rộng trong tương lai sau này.</w:t>
       </w:r>
     </w:p>
     <w:p>
@@ -3962,33 +3943,161 @@
     </w:p>
     <w:p>
       <w:pPr>
+        <w:pStyle w:val="Tiumccp1"/>
+      </w:pPr>
+    </w:p>
+    <w:p>
+      <w:pPr>
+        <w:pStyle w:val="Tiumccp1"/>
+      </w:pPr>
+    </w:p>
+    <w:p>
+      <w:pPr>
+        <w:pStyle w:val="Tiumccp1"/>
+      </w:pPr>
+    </w:p>
+    <w:p>
+      <w:pPr>
+        <w:pStyle w:val="Tiumccp1"/>
+      </w:pPr>
+      <w:bookmarkStart w:id="4" w:name="_GoBack"/>
+      <w:bookmarkEnd w:id="4"/>
+    </w:p>
+    <w:p>
+      <w:pPr>
+        <w:pStyle w:val="Tiumccp1"/>
+      </w:pPr>
+      <w:r>
+        <w:lastRenderedPageBreak/>
+        <w:t>CHƯƠNG 2 – YÊU CẦU ĐẶC TẢ</w:t>
+      </w:r>
+    </w:p>
+    <w:p>
+      <w:pPr>
+        <w:pStyle w:val="Tiumccp1"/>
+      </w:pPr>
+      <w:r>
+        <w:t>2.1 Giới thiệu:</w:t>
+      </w:r>
+    </w:p>
+    <w:p>
+      <w:pPr>
         <w:pStyle w:val="Nidungvnbn"/>
       </w:pPr>
+      <w:r>
+        <w:t>Tiệm sách</w:t>
+      </w:r>
+      <w:r>
+        <w:t xml:space="preserve"> hiện tại</w:t>
+      </w:r>
+      <w:r>
+        <w:t xml:space="preserve"> là một cơ sở kinh doanh tầm trung, chỉ gồm 1 chi nhánh. Tại tiệm luôn có một nhân viên trực quầy, </w:t>
+      </w:r>
+      <w:r>
+        <w:rPr>
+          <w:lang w:val="vi-VN"/>
+        </w:rPr>
+        <w:t>1</w:t>
+      </w:r>
+      <w:r>
+        <w:t xml:space="preserve"> nhân viên quản l</w:t>
+      </w:r>
+      <w:r>
+        <w:rPr>
+          <w:lang w:val="vi-VN"/>
+        </w:rPr>
+        <w:t>ý</w:t>
+      </w:r>
+      <w:r>
+        <w:t>, 1 nhân viên giao hàng</w:t>
+      </w:r>
+      <w:r>
+        <w:t xml:space="preserve"> và 1 nhân viê</w:t>
+      </w:r>
+      <w:r>
+        <w:t>n bảo vệ. Mỗi nhân viên sẽ làm việc trong một ca được chia trong ngày như sau: Ca một từ 7h15’ sáng đến 11h15’ trưa; Ca hai từ 13h30’ đến 17h00’ chiều. Thông tin nhân viên và ca trực của họ được lưu trữ trong máy tính của quản lý tiệm sách như sau: mã nhân viên, tên nhân viên, số điện thoại, ca trực, ngày trực</w:t>
+      </w:r>
+      <w:r>
+        <w:t>, chức vụ</w:t>
+      </w:r>
+      <w:r>
+        <w:t>. Trong tiệm, sách được chia theo thể loại văn bản và lưu giữ ở các khu kệ khác nhau, các thể loại sách thường thấy như “truyện ngắn”, “tiểu thuyết”, “truyện tranh”, “tạp chí”, … Mỗi cuốn sách c</w:t>
+      </w:r>
+      <w:r>
+        <w:t>òn đ</w:t>
+      </w:r>
+      <w:r>
+        <w:rPr>
+          <w:lang w:val="vi-VN"/>
+        </w:rPr>
+        <w:t>ược</w:t>
+      </w:r>
+      <w:r>
+        <w:t xml:space="preserve"> phân loại theo văn học “</w:t>
+      </w:r>
+      <w:r>
+        <w:t>nước ngoài” hay “Việt Nam”. Ngoài ra, tiệm còn lưu trữ thông tin về sách như tên sách, tác giả, năm sáng tác, nhà xuất bản, giá bán, số lượng trong kho,…</w:t>
+      </w:r>
     </w:p>
     <w:p>
       <w:pPr>
         <w:pStyle w:val="Nidungvnbn"/>
       </w:pPr>
+      <w:r>
+        <w:t xml:space="preserve">Khách hàng đến tiệm có thể yêu cầu tạo tài khoản </w:t>
+      </w:r>
+      <w:r>
+        <w:rPr>
+          <w:lang w:val="vi-VN"/>
+        </w:rPr>
+        <w:t>tích điểm</w:t>
+      </w:r>
+      <w:r>
+        <w:t xml:space="preserve"> hoặc không. Thông tin khách quen sẽ gồm tên khách hàng, mã khách hàng, số điện thoại, địa chỉ email, điểm tích</w:t>
+      </w:r>
+      <w:r>
+        <w:t xml:space="preserve"> trên </w:t>
+      </w:r>
+      <w:r>
+        <w:rPr>
+          <w:lang w:val="vi-VN"/>
+        </w:rPr>
+        <w:t>tài khoản</w:t>
+      </w:r>
+      <w:r>
+        <w:t>. Khách</w:t>
+      </w:r>
+      <w:r>
+        <w:t xml:space="preserve"> hàng </w:t>
+      </w:r>
+      <w:r>
+        <w:t>sẽ có thể sử dụng tài k</w:t>
+      </w:r>
+      <w:r>
+        <w:t>hoản trên trang web của tiệm và có thể dùng để đặt sách hoặc tìm kiếm</w:t>
+      </w:r>
+      <w:r>
+        <w:t>, khi mua sách tại tiệm có thể tích điểm và được giảm giá.</w:t>
+      </w:r>
+      <w:r>
+        <w:t xml:space="preserve"> Mỗi khách hàng có thể đặt mua số lượng sách tùy ý.</w:t>
+      </w:r>
+      <w:r>
+        <w:t xml:space="preserve"> Khi mua sách, thông tin về giao dịch sẽ được in trên hóa đơn gồm mã hóa đơn, sản phẩm (tên sách), số lượng, giá tiền, ngày mua, giảm giá</w:t>
+      </w:r>
+      <w:r>
+        <w:t xml:space="preserve"> (nếu có)</w:t>
+      </w:r>
+      <w:r>
+        <w:t xml:space="preserve">. </w:t>
+      </w:r>
     </w:p>
     <w:p>
       <w:pPr>
         <w:pStyle w:val="Tiumccp1"/>
       </w:pPr>
-    </w:p>
-    <w:p>
-      <w:pPr>
-        <w:pStyle w:val="Tiumccp1"/>
-      </w:pPr>
-      <w:r>
-        <w:t>CHƯƠNG 2 – YÊU CẦU ĐẶC TẢ</w:t>
-      </w:r>
-    </w:p>
-    <w:p>
-      <w:pPr>
-        <w:pStyle w:val="Tiumccp1"/>
-      </w:pPr>
-      <w:r>
-        <w:t>2.1 Giới thiệu:</w:t>
+      <w:r>
+        <w:t>2.2 Nghiệp vụ:</w:t>
       </w:r>
     </w:p>
     <w:p>
@@ -3996,52 +4105,18 @@
         <w:pStyle w:val="Nidungvnbn"/>
       </w:pPr>
       <w:r>
-        <w:t xml:space="preserve">Tiệm sách là một cơ sở kinh doanh tầm trung, chỉ gồm 1 chi nhánh. Tại tiệm luôn có một nhân viên trực quầy, </w:t>
-      </w:r>
-      <w:r>
-        <w:rPr>
-          <w:lang w:val="vi-VN"/>
-        </w:rPr>
-        <w:t>1</w:t>
-      </w:r>
-      <w:r>
-        <w:t xml:space="preserve"> nhân viên quản l</w:t>
-      </w:r>
-      <w:r>
-        <w:rPr>
-          <w:lang w:val="vi-VN"/>
-        </w:rPr>
-        <w:t>ý</w:t>
-      </w:r>
-      <w:r>
-        <w:t>, 1 nhân viên giao hàng</w:t>
-      </w:r>
-      <w:r>
-        <w:t xml:space="preserve"> và 1 nhân viê</w:t>
-      </w:r>
-      <w:r>
-        <w:t>n bảo vệ. Mỗi nhân viên sẽ làm việc trong một ca được chia trong ngày như sau: Ca một từ 7h15’ sáng đến 11h15’ trưa; Ca hai từ 13h30’ đến 17h00’ chiều. Thông tin nhân viên và ca trực của họ được lưu trữ trong máy tính của quản lý tiệm sách như sau: mã nhân viên, tên nhân viên, số điện thoại, ca trực, ngày trực</w:t>
-      </w:r>
-      <w:r>
-        <w:t>, chức vụ</w:t>
-      </w:r>
-      <w:r>
-        <w:t>. Trong tiệm, sách được chia theo thể loại văn bản và lưu giữ ở các khu kệ khác nhau, các thể loại sách thường thấy như “truyện ngắn”, “tiểu thuyết”, “truyện tranh”, “tạp chí”, … Mỗi cuốn sách c</w:t>
-      </w:r>
-      <w:r>
-        <w:t>òn đ</w:t>
-      </w:r>
-      <w:r>
-        <w:rPr>
-          <w:lang w:val="vi-VN"/>
-        </w:rPr>
-        <w:t>ược</w:t>
-      </w:r>
-      <w:r>
-        <w:t xml:space="preserve"> phân loại theo văn học “</w:t>
-      </w:r>
-      <w:r>
-        <w:t>nước ngoài” hay “Việt Nam”. Ngoài ra, tiệm còn lưu trữ thông tin về sách như tên sách, tác giả, năm sáng tác, nhà xuất bản, giá bán, số lượng trong kho,…</w:t>
+        <w:t>Xây dựng nghiệp vụ dựa trên 2 nhóm tác nhân của hệ thống là nhân viên và khách hàng</w:t>
+      </w:r>
+      <w:r>
+        <w:t>.</w:t>
+      </w:r>
+    </w:p>
+    <w:p>
+      <w:pPr>
+        <w:pStyle w:val="Tiumccp2"/>
+      </w:pPr>
+      <w:r>
+        <w:t>2.2.1 Nhân viên</w:t>
       </w:r>
     </w:p>
     <w:p>
@@ -4049,95 +4124,33 @@
         <w:pStyle w:val="Nidungvnbn"/>
       </w:pPr>
       <w:r>
-        <w:t xml:space="preserve">Khách hàng đến tiệm có thể yêu cầu tạo tài khoản </w:t>
-      </w:r>
-      <w:r>
-        <w:rPr>
-          <w:lang w:val="vi-VN"/>
-        </w:rPr>
-        <w:t>tích điểm</w:t>
-      </w:r>
-      <w:r>
-        <w:t xml:space="preserve"> hoặc không. Thông tin khách quen sẽ gồm tên khách hàng, mã khách hàng, số điện thoại, địa chỉ email, điểm tích</w:t>
-      </w:r>
-      <w:r>
-        <w:t xml:space="preserve"> trên </w:t>
-      </w:r>
-      <w:r>
-        <w:rPr>
-          <w:lang w:val="vi-VN"/>
-        </w:rPr>
-        <w:t>tài khoản</w:t>
-      </w:r>
-      <w:r>
-        <w:t>. Khách quen sẽ có thể sử dụng tài k</w:t>
-      </w:r>
-      <w:r>
-        <w:t>hoản trên trang web của tiệm và có thể dùng để đặt sách hoặc tìm kiếm</w:t>
-      </w:r>
-      <w:r>
-        <w:t>, khi mua sách tại tiệm có thể tích điểm và được giảm giá. Khi mua sách, thông tin về giao dịch sẽ được in trên hóa đơn gồm mã hóa đơn, sản phẩm (tên sách), số lượng, giá tiền, ngày mua, giảm giá</w:t>
-      </w:r>
-      <w:r>
-        <w:t xml:space="preserve"> (nếu có)</w:t>
-      </w:r>
-      <w:r>
-        <w:t xml:space="preserve">. </w:t>
-      </w:r>
-    </w:p>
-    <w:p>
-      <w:pPr>
-        <w:pStyle w:val="Tiumccp1"/>
-      </w:pPr>
-      <w:r>
-        <w:t>2.2 Nghiệp vụ:</w:t>
-      </w:r>
-    </w:p>
-    <w:p>
-      <w:pPr>
-        <w:pStyle w:val="Nidungvnbn"/>
-      </w:pPr>
-      <w:r>
-        <w:t>Xây dựng nghiệp vụ dựa trên 2 nhóm tác nhân của hệ thống là nhân viên và khách hàng</w:t>
-      </w:r>
-    </w:p>
-    <w:p>
-      <w:pPr>
-        <w:pStyle w:val="Tiumccp2"/>
-      </w:pPr>
-      <w:r>
-        <w:t>2.2.1 Nhân viên</w:t>
-      </w:r>
-    </w:p>
-    <w:p>
-      <w:pPr>
-        <w:pStyle w:val="Nidungvnbn"/>
+        <w:t>Nhân viên tro</w:t>
+      </w:r>
+      <w:r>
+        <w:t>ng nhà sách được chia làm 3 chức vụ</w:t>
+      </w:r>
+      <w:r>
+        <w:t>, mỗi nhân viên sẽ thực hiện chức năng khác nhau</w:t>
+      </w:r>
+      <w:r>
+        <w:t>. Nhưng để thực hiện các chức năng mọi loại nhân viên đều</w:t>
+      </w:r>
+      <w:r>
+        <w:t xml:space="preserve"> cần</w:t>
+      </w:r>
+      <w:r>
+        <w:t xml:space="preserve"> đăng nhập vào hệ thống</w:t>
+      </w:r>
+      <w:r>
+        <w:t>.</w:t>
+      </w:r>
+    </w:p>
+    <w:p>
+      <w:pPr>
+        <w:pStyle w:val="Tiumccp3"/>
       </w:pPr>
       <w:r>
         <w:lastRenderedPageBreak/>
-        <w:t>Nhân viên tro</w:t>
-      </w:r>
-      <w:r>
-        <w:t>ng nhà sách được chia làm 3 chức vụ</w:t>
-      </w:r>
-      <w:r>
-        <w:t>, mỗi nhân viên sẽ thực hiện chức năng khác nhau</w:t>
-      </w:r>
-      <w:r>
-        <w:t>. Nhưng để thực hiện các chức năng mọi loại nhân viên đều</w:t>
-      </w:r>
-      <w:r>
-        <w:t xml:space="preserve"> cần</w:t>
-      </w:r>
-      <w:r>
-        <w:t xml:space="preserve"> đăng nhập vào hệ thống</w:t>
-      </w:r>
-    </w:p>
-    <w:p>
-      <w:pPr>
-        <w:pStyle w:val="Tiumccp3"/>
-      </w:pPr>
-      <w:r>
         <w:t>2.2.1.1 Nhân viên thu ngân</w:t>
       </w:r>
     </w:p>
@@ -4162,7 +4175,13 @@
         <w:t>g</w:t>
       </w:r>
       <w:r>
-        <w:t>ân tiến hành quét mã sản phẩm để ghi nhận vào hệ thống. Sau khi quét xong, nhân viên nhấp chọn “Tiếp tục”</w:t>
+        <w:t xml:space="preserve">ân tiến hành </w:t>
+      </w:r>
+      <w:r>
+        <w:t xml:space="preserve">ấn “Thanh toán” và thực hiện việc </w:t>
+      </w:r>
+      <w:r>
+        <w:t>quét mã sản phẩm để ghi nhận vào hệ thống. Sau khi quét xong, nhân viên nhấp chọn “Tiếp tục”</w:t>
       </w:r>
       <w:r>
         <w:t xml:space="preserve"> để chọn phương thức thanh toán</w:t>
@@ -4183,7 +4202,10 @@
         <w:t xml:space="preserve"> Hệ thống sẽ tính toán số tiền thừa của khách để nhân viên tiện trả lại</w:t>
       </w:r>
       <w:r>
-        <w:t xml:space="preserve"> và in hóa đơn tự động</w:t>
+        <w:t>. Sau khi nhân viên xác nhận chính xác thông tin thì sẽ ấn “Xác nhận” để hệ thống in hóa đơn</w:t>
+      </w:r>
+      <w:r>
+        <w:t>.</w:t>
       </w:r>
     </w:p>
     <w:p>
@@ -4207,7 +4229,10 @@
         <w:t xml:space="preserve">ử dụng </w:t>
       </w:r>
       <w:r>
-        <w:t xml:space="preserve">máy quẹt thẻ tại quầy, sau khi thanh toán thành công hệ thống sẽ tự động in hóa đơn </w:t>
+        <w:t>máy quẹt thẻ tại quầy, sau khi thanh toán thành công</w:t>
+      </w:r>
+      <w:r>
+        <w:t>, nhân viên ấn “Xác nhận”. Hệ thống sẽ in hóa đơn.</w:t>
       </w:r>
     </w:p>
     <w:p>
@@ -4264,22 +4289,7 @@
         <w:t>gọi điện thoại để kiểm tra xác nhận đơn hàng và</w:t>
       </w:r>
       <w:r>
-        <w:t xml:space="preserve"> thực hiện đóng gói </w:t>
-      </w:r>
-      <w:r>
-        <w:t>để</w:t>
-      </w:r>
-      <w:r>
-        <w:t xml:space="preserve"> </w:t>
-      </w:r>
-      <w:r>
-        <w:t xml:space="preserve">cập nhật đơn hàng và </w:t>
-      </w:r>
-      <w:r>
-        <w:t>chuyển sang đơn vị vận chuyển</w:t>
-      </w:r>
-      <w:r>
-        <w:t>.</w:t>
+        <w:t xml:space="preserve"> thực hiện đóng gói. Sau đó, nhân viên sẽ ấn “Xác nhận đơn hàng”, việc này sẽ giúp nhân viên cập nhật đơn hàng lên hệ thống. Khi chuyển giao đơn hàng cho nhân viên giao hàng thì nhân viên ấn vào mục “Vận chuyển” để cập nhật thời gian cũng như trạng thái đơn hàng.</w:t>
       </w:r>
     </w:p>
     <w:p>
@@ -4309,7 +4319,14 @@
         <w:t xml:space="preserve"> để làm thẻ thành viên</w:t>
       </w:r>
       <w:r>
-        <w:t xml:space="preserve">. </w:t>
+        <w:t xml:space="preserve"> bằng cách ấn vào “Thêm thành viên” tại giao diện website. Tại đây hệ </w:t>
+      </w:r>
+      <w:r>
+        <w:lastRenderedPageBreak/>
+        <w:t>thống sẽ yêu cầu nhân viên trực quầy nhập các thông tin bao gồm họ tên, số điện thoại, email và địa chỉ.</w:t>
+      </w:r>
+      <w:r>
+        <w:t xml:space="preserve"> Sau khi điền đầy đủ thì nhân viên ấn vào nút “Thêm”. Hệ thống sẽ cập nhật của thành viên mới vào hệ thống.</w:t>
       </w:r>
     </w:p>
     <w:p>
@@ -4332,7 +4349,19 @@
         </w:numPr>
       </w:pPr>
       <w:r>
-        <w:t xml:space="preserve">Cập nhật sản phẩm: Sau khi đăng nhập vào hệ thống nhân viên chọn </w:t>
+        <w:t>Cập nhật sản phẩm: Sau khi đăng nhập vào hệ thống</w:t>
+      </w:r>
+      <w:r>
+        <w:t>,</w:t>
+      </w:r>
+      <w:r>
+        <w:t xml:space="preserve"> nhân viên </w:t>
+      </w:r>
+      <w:r>
+        <w:t xml:space="preserve">quản lý </w:t>
+      </w:r>
+      <w:r>
+        <w:t xml:space="preserve">chọn </w:t>
       </w:r>
       <w:r>
         <w:t xml:space="preserve">phần “Sản phẩm” để được chuyển hướng tới giao diện </w:t>
@@ -4341,11 +4370,65 @@
         <w:t xml:space="preserve">danh sách </w:t>
       </w:r>
       <w:r>
-        <w:t xml:space="preserve">sản phẩm hiển </w:t>
+        <w:t>sản phẩm</w:t>
+      </w:r>
+      <w:r>
+        <w:t xml:space="preserve"> đồng thời</w:t>
+      </w:r>
+      <w:r>
+        <w:t xml:space="preserve"> hiển thị các lựa chọn “Thêm sản phẩm mới”, “Xóa sản phẩm” hoặc “Điều chỉnh sản phẩm”</w:t>
+      </w:r>
+      <w:r>
+        <w:t xml:space="preserve"> đối với trường hợp lỗi nhập sai thông tin về sản phẩm</w:t>
+      </w:r>
+      <w:r>
+        <w:t>.</w:t>
+      </w:r>
+    </w:p>
+    <w:p>
+      <w:pPr>
+        <w:pStyle w:val="Nidungvnbn"/>
+        <w:numPr>
+          <w:ilvl w:val="1"/>
+          <w:numId w:val="24"/>
+        </w:numPr>
+      </w:pPr>
+      <w:r>
+        <w:t xml:space="preserve">“Thêm sản phẩm mới”: Khi nhân viên quản lý có yêu cầu về việc phải bổ sung thêm sản phẩm vừa nhập về. Lúc này, nhân viên sẽ ấn vào “Thêm sản phẩm mới” được hiển thị tại giao diện. Hệ thống sẽ xuất hiện một khung điền các thông tin về sản phẩm như </w:t>
+      </w:r>
+      <w:r>
+        <w:t>tên sách, tác giả, năm sáng tác, nhà xuất bản, giá bán, số lượng trong kho</w:t>
+      </w:r>
+      <w:r>
+        <w:t>.</w:t>
+      </w:r>
+    </w:p>
+    <w:p>
+      <w:pPr>
+        <w:pStyle w:val="Nidungvnbn"/>
+        <w:numPr>
+          <w:ilvl w:val="1"/>
+          <w:numId w:val="24"/>
+        </w:numPr>
+      </w:pPr>
+      <w:r>
+        <w:t xml:space="preserve">“Xóa sản phẩm”: Trong trường hợp cửa hàng không còn nhập hoặc bán loại sản phẩm đó nữa thì nhân viên quản lý sẽ ấn vào “Xóa sản phẩm”. Hệ thống sẽ chuyển sang một giao diện mà tại đây yêu cầu nhân viên nhập mã sản phẩm. Sau khi điền, nhân viên ấn “Tìm kiếm”, hệ thống sẽ trả về thông tin sản phẩm. Nhân viên sẽ phải kiểm tra trước khi ấn nút “Xóa”. </w:t>
+      </w:r>
+    </w:p>
+    <w:p>
+      <w:pPr>
+        <w:pStyle w:val="Nidungvnbn"/>
+        <w:numPr>
+          <w:ilvl w:val="1"/>
+          <w:numId w:val="24"/>
+        </w:numPr>
+      </w:pPr>
+      <w:r>
+        <w:t xml:space="preserve">“Điều chỉnh sản phẩm”: Đối với trường hợp khi thêm sản phẩm mà nhân viên nhập sai thông tin hoặc nhà cung cấp đưa ra thông tin mới yêu cầu các cửa hàng phải cập nhật lại. Lúc này, nhân viên quản lý sẽ ấn “Điều chỉnh sản phẩm”, lúc này hệ thống sẽ chuyển tiếp sang giao diện mới, tại đây yêu cầu nhân viên nhập mã sản phẩm cần điều chỉnh. Sau khi hoàn tất, hệ thống sẽ hiển thị các thông tin và </w:t>
       </w:r>
       <w:r>
         <w:lastRenderedPageBreak/>
-        <w:t>thị các lựa chọn “Thêm sản phẩm mới”, “Xóa sản phẩm” hoặc “Điều chỉnh sản phẩm”</w:t>
+        <w:t>cho phép nhân viên thay đổi. Cuối cùng, nhân viên ấn nút “Cập nhật”, hệ thống sẽ ghi nhận dữ liệu mới vào sản phẩm đó.</w:t>
       </w:r>
     </w:p>
     <w:p>
@@ -4363,7 +4446,13 @@
         <w:t xml:space="preserve"> thông tin</w:t>
       </w:r>
       <w:r>
-        <w:t xml:space="preserve"> nhân viên hiển thị các lựa chọn “</w:t>
+        <w:t xml:space="preserve"> nhân viên</w:t>
+      </w:r>
+      <w:r>
+        <w:t xml:space="preserve"> và</w:t>
+      </w:r>
+      <w:r>
+        <w:t xml:space="preserve"> hiển thị các lựa chọn “</w:t>
       </w:r>
       <w:r>
         <w:t>Tạo tài khoản</w:t>
@@ -4373,6 +4462,51 @@
       </w:r>
       <w:r>
         <w:t xml:space="preserve"> “Xóa tài khoản”</w:t>
+      </w:r>
+      <w:r>
+        <w:t>.</w:t>
+      </w:r>
+    </w:p>
+    <w:p>
+      <w:pPr>
+        <w:pStyle w:val="Nidungvnbn"/>
+        <w:numPr>
+          <w:ilvl w:val="1"/>
+          <w:numId w:val="24"/>
+        </w:numPr>
+      </w:pPr>
+      <w:r>
+        <w:t xml:space="preserve">Đối với trường hợp nhân viên mới vào làm thì nhân viên quản lý sẽ chọn “Tạo tài khoản”, tại đây hệ thống sẽ hiển thị một khung với yêu cầu nhập các thông tin liên quan đến nhân viên như </w:t>
+      </w:r>
+      <w:r>
+        <w:t xml:space="preserve">mã nhân viên, </w:t>
+      </w:r>
+      <w:r>
+        <w:t xml:space="preserve">mật khẩu, </w:t>
+      </w:r>
+      <w:r>
+        <w:t>tên nhâ</w:t>
+      </w:r>
+      <w:r>
+        <w:t>n viên, số điện thoại, ca trực</w:t>
+      </w:r>
+      <w:r>
+        <w:t>, chức vụ</w:t>
+      </w:r>
+      <w:r>
+        <w:t>.</w:t>
+      </w:r>
+    </w:p>
+    <w:p>
+      <w:pPr>
+        <w:pStyle w:val="Nidungvnbn"/>
+        <w:numPr>
+          <w:ilvl w:val="1"/>
+          <w:numId w:val="24"/>
+        </w:numPr>
+      </w:pPr>
+      <w:r>
+        <w:t>Đối với trường hợp nhân viên đã nghỉ việc, để tiện trong việc quản lý thì nhân viên sẽ ấn vào “Xóa tài khoản”, tại đây sẽ chuyển sang một giao diện danh sách các nhân viên. Phía gốc phải có mục “Tìm kiếm”, nhân viên quản lý có thể nhập mã nhân viên để tìm kiếm nhanh chóng. Sau khi nhập xong mã nhân viên, hệ thống sẽ đưa ra đúng nhân viên đó (nếu tồn tại). Lúc này, nhân viên quản lý sẽ ấn dấu tích vào nhân viên và ấn “Xóa tài khoản”. Hệ thống sẽ xóa nhân viên đó ra khỏi bộ dữ liệu.</w:t>
       </w:r>
     </w:p>
     <w:p>
@@ -4384,7 +4518,50 @@
         </w:numPr>
       </w:pPr>
       <w:r>
-        <w:t>Thống kê: Sau khi đăng nhập vào hệ thống nhân viên chọn phần “Nhân viên” để được chuyển hướng tới giao diện thống kê, ở đây nhân viên được lựa chọn khoảng thời gian muốn thống kê, sau khi nhấn “Thống kê” hệ thống sẽ hiển thị thông tin doanh thu và số lượng bán trong thời gian đó</w:t>
+        <w:t>Thống kê: Sau khi đăng nhập vào hệ thống nhân viên chọn phần “Nhân viên” để được chuyển hướng tới giao diện thống kê, ở đây nhân viên được lựa chọn khoảng thời gian muốn thống kê</w:t>
+      </w:r>
+      <w:r>
+        <w:t xml:space="preserve"> bằng cách tích chọn mốc thời gian thông qua lịch được hiển thị ở trên giao diện</w:t>
+      </w:r>
+      <w:r>
+        <w:t>. S</w:t>
+      </w:r>
+      <w:r>
+        <w:t>au khi nhấn “Thống kê” hệ thống sẽ hiển thị thông tin doanh thu và số lượng bán trong thời gian đó</w:t>
+      </w:r>
+      <w:r>
+        <w:t>.</w:t>
+      </w:r>
+    </w:p>
+    <w:p>
+      <w:pPr>
+        <w:pStyle w:val="Tiumccp2"/>
+      </w:pPr>
+      <w:r>
+        <w:t>2.2</w:t>
+      </w:r>
+      <w:r>
+        <w:t>.2 Khách hàng:</w:t>
+      </w:r>
+    </w:p>
+    <w:p>
+      <w:pPr>
+        <w:pStyle w:val="Nidungvnbn"/>
+      </w:pPr>
+      <w:r>
+        <w:t xml:space="preserve">Khách hàng được chia làm </w:t>
+      </w:r>
+      <w:r>
+        <w:t>2</w:t>
+      </w:r>
+      <w:r>
+        <w:t xml:space="preserve"> loại là khách mua hàng online </w:t>
+      </w:r>
+      <w:r>
+        <w:t>và khách mua hàng trực tiếp</w:t>
+      </w:r>
+      <w:r>
+        <w:t>:</w:t>
       </w:r>
     </w:p>
     <w:p>
@@ -4392,7 +4569,41 @@
         <w:pStyle w:val="Tiumccp3"/>
       </w:pPr>
       <w:r>
-        <w:t>2.2.1.3 Nhân viên giao hàng</w:t>
+        <w:t>2.2.2.</w:t>
+      </w:r>
+      <w:r>
+        <w:t>1</w:t>
+      </w:r>
+      <w:r>
+        <w:t xml:space="preserve"> </w:t>
+      </w:r>
+      <w:r>
+        <w:t>Khách mua hàng online</w:t>
+      </w:r>
+    </w:p>
+    <w:p>
+      <w:pPr>
+        <w:pStyle w:val="Nidungvnbn"/>
+        <w:numPr>
+          <w:ilvl w:val="0"/>
+          <w:numId w:val="33"/>
+        </w:numPr>
+      </w:pPr>
+      <w:r>
+        <w:lastRenderedPageBreak/>
+        <w:t>Đăng kí tài khoản: Khách hàng có thể chọn đăng kí tài khoản và điền đầy đủ thông tin, xác thực tài khoản bằng email hoặc điện thoại để đăng nhập và đặt hàng với tài khoản đã đăng kí</w:t>
+      </w:r>
+    </w:p>
+    <w:p>
+      <w:pPr>
+        <w:pStyle w:val="Nidungvnbn"/>
+        <w:numPr>
+          <w:ilvl w:val="0"/>
+          <w:numId w:val="33"/>
+        </w:numPr>
+      </w:pPr>
+      <w:r>
+        <w:t>Đăng nhập thành viên: Khách hàng sử dụng tài khoản đã được đăng kí và xác minh để đăng nhập, sau khi đăng nhập khách có thể tiến hành thêm hàng vào giỏ và đặt hàng</w:t>
       </w:r>
     </w:p>
     <w:p>
@@ -4404,82 +4615,7 @@
         </w:numPr>
       </w:pPr>
       <w:r>
-        <w:t xml:space="preserve">Cập nhật đơn hàng: Nhân viên đăng nhập vào hệ thống và tìm giao diện “Đơn hàng”, tiếp nhận đơn hàng đã được cập nhật đóng gói và lấy thông tin để tiến hành giao hàng sau đó lựa chọn cập nhật thông tin giao hàng </w:t>
-      </w:r>
-      <w:r>
-        <w:t>thành công hoặc thất bại ở phần “Tình trạng đơn hàng”</w:t>
-      </w:r>
-    </w:p>
-    <w:p>
-      <w:pPr>
-        <w:pStyle w:val="Tiumccp2"/>
-      </w:pPr>
-      <w:r>
-        <w:t>2.2</w:t>
-      </w:r>
-      <w:r>
-        <w:t>.2 Khách hàng:</w:t>
-      </w:r>
-    </w:p>
-    <w:p>
-      <w:pPr>
-        <w:pStyle w:val="Nidungvnbn"/>
-      </w:pPr>
-      <w:r>
-        <w:t xml:space="preserve">Khách hàng được chia làm </w:t>
-      </w:r>
-      <w:r>
-        <w:t>2</w:t>
-      </w:r>
-      <w:r>
-        <w:t xml:space="preserve"> loại là khách mua hàng online </w:t>
-      </w:r>
-      <w:r>
-        <w:t>và khách mua hàng trực tiếp</w:t>
-      </w:r>
-      <w:r>
-        <w:t>:</w:t>
-      </w:r>
-    </w:p>
-    <w:p>
-      <w:pPr>
-        <w:pStyle w:val="Tiumccp3"/>
-      </w:pPr>
-      <w:r>
-        <w:t>2.2.2.</w:t>
-      </w:r>
-      <w:r>
-        <w:t>1</w:t>
-      </w:r>
-      <w:r>
-        <w:t xml:space="preserve"> </w:t>
-      </w:r>
-      <w:r>
-        <w:t>Khách mua hàng online</w:t>
-      </w:r>
-    </w:p>
-    <w:p>
-      <w:pPr>
-        <w:pStyle w:val="Nidungvnbn"/>
-        <w:numPr>
-          <w:ilvl w:val="0"/>
-          <w:numId w:val="33"/>
-        </w:numPr>
-      </w:pPr>
-      <w:r>
-        <w:t>Đăng kí tài khoản: Khách hàng có thể chọn đăng kí tài khoản và điền đầy đủ thông tin, xác thực tài khoản bằng email hoặc điện thoại để đăng nhập và đặt hàng với tài khoản đã đăng kí</w:t>
-      </w:r>
-    </w:p>
-    <w:p>
-      <w:pPr>
-        <w:pStyle w:val="Nidungvnbn"/>
-        <w:numPr>
-          <w:ilvl w:val="0"/>
-          <w:numId w:val="33"/>
-        </w:numPr>
-      </w:pPr>
-      <w:r>
-        <w:t>Đăng nhập thành viên: Khách hàng sử dụng tài khoản đã được đăng kí và xác minh để đăng nhập, sau khi đăng nhập khách có thể tiến hành thêm hàng vào giỏ và đặt hàng</w:t>
+        <w:t>Xem sản phẩm: Khách hàng có thể truy cập vào giao diện danh mục sản phẩm để hệ thống hiển thị các sản phẩm đang được bày bán</w:t>
       </w:r>
     </w:p>
     <w:p>
@@ -4491,7 +4627,10 @@
         </w:numPr>
       </w:pPr>
       <w:r>
-        <w:t>Xem sản phẩm: Khách hàng có thể truy cập vào giao diện danh mục sản phẩm để hệ thống hiển thị các sản phẩm đang được bày bán</w:t>
+        <w:t xml:space="preserve">Thao tác với sản phẩm: Khách hàng trong quá trình chọn lựa sản phẩm được hiển thị bằng hình ảnh có thể nhấp vào hình để </w:t>
+      </w:r>
+      <w:r>
+        <w:t>xem chi tiết sản phẩm như nội dung mô tả, đánh giá,... Có thể tìm sản phẩm bằng tên trên thanh tìm kiếm, sắp xếp sản phẩm theo số lượng bán hay thêm sản phẩm vào giỏ hàng</w:t>
       </w:r>
     </w:p>
     <w:p>
@@ -4503,11 +4642,19 @@
         </w:numPr>
       </w:pPr>
       <w:r>
-        <w:lastRenderedPageBreak/>
-        <w:t xml:space="preserve">Thao tác với sản phẩm: Khách hàng trong quá trình chọn lựa sản phẩm được hiển thị bằng hình ảnh có thể nhấp vào hình để </w:t>
-      </w:r>
-      <w:r>
-        <w:t>xem chi tiết sản phẩm như nội dung mô tả, đánh giá,... Có thể tìm sản phẩm bằng tên trên thanh tìm kiếm, sắp xếp sản phẩm theo số lượng bán hay thêm sản phẩm vào giỏ hàng</w:t>
+        <w:t xml:space="preserve">Đặt hàng: </w:t>
+      </w:r>
+      <w:r>
+        <w:t>Khách hàng đã đăng nhập và trong giỏ hàng có ít nhất một sản phẩm sẽ có lựa chọn “Đặt hàng”</w:t>
+      </w:r>
+      <w:r>
+        <w:t xml:space="preserve"> để chuyển sang giao diện thanh toán</w:t>
+      </w:r>
+      <w:r>
+        <w:t xml:space="preserve">, khách chọn đặt hàng cần phải nhập đủ thông tin giao hàng như địa chỉ và số điện thoại trước khi </w:t>
+      </w:r>
+      <w:r>
+        <w:t>đặt, sau đó hệ thống sẽ thực hiện tính tổng tiền của đơn kèm phí ship. Khách hàng có thể chọn “Thanh toán trực tiếp” hoặc “Thanh toán bằng thẻ ngân hàng” ở giao diện thanh toán và ấn “Xác nhận” để cập nhật đơn hàng lên hệ thống</w:t>
       </w:r>
     </w:p>
     <w:p>
@@ -4519,30 +4666,6 @@
         </w:numPr>
       </w:pPr>
       <w:r>
-        <w:t xml:space="preserve">Đặt hàng: </w:t>
-      </w:r>
-      <w:r>
-        <w:t>Khách hàng đã đăng nhập và trong giỏ hàng có ít nhất một sản phẩm sẽ có lựa chọn “Đặt hàng”</w:t>
-      </w:r>
-      <w:r>
-        <w:t xml:space="preserve"> để chuyển sang giao diện thanh toán</w:t>
-      </w:r>
-      <w:r>
-        <w:t xml:space="preserve">, khách chọn đặt hàng cần phải nhập đủ thông tin giao hàng như địa chỉ và số điện thoại trước khi </w:t>
-      </w:r>
-      <w:r>
-        <w:t>đặt, sau đó hệ thống sẽ thực hiện tính tổng tiền của đơn kèm phí ship. Khách hàng có thể chọn “Thanh toán trực tiếp” hoặc “Thanh toán bằng thẻ ngân hàng” ở giao diện thanh toán và ấn “Xác nhận” để cập nhật đơn hàng lên hệ thống</w:t>
-      </w:r>
-    </w:p>
-    <w:p>
-      <w:pPr>
-        <w:pStyle w:val="Nidungvnbn"/>
-        <w:numPr>
-          <w:ilvl w:val="0"/>
-          <w:numId w:val="26"/>
-        </w:numPr>
-      </w:pPr>
-      <w:r>
         <w:t>Hủy đơn hàng: Đơn hàng khách chọn xác nhận đặt hàng sẽ được cập nhật lên hệ thống, khách hàng có thể vào “Lịch sử đơn hàng” để và chọn “Hủy đơn” để hủy đơn hàng đã đặt</w:t>
       </w:r>
     </w:p>
@@ -4581,6 +4704,7 @@
         </w:numPr>
       </w:pPr>
       <w:r>
+        <w:lastRenderedPageBreak/>
         <w:t xml:space="preserve">Đăng kí </w:t>
       </w:r>
       <w:r>
@@ -4819,7 +4943,6 @@
               </w:rPr>
             </w:pPr>
             <w:r>
-              <w:lastRenderedPageBreak/>
               <w:t>KH</w:t>
             </w:r>
             <w:r>
@@ -5274,6 +5397,7 @@
               </w:rPr>
             </w:pPr>
             <w:r>
+              <w:lastRenderedPageBreak/>
               <w:t>KH</w:t>
             </w:r>
             <w:r>
@@ -5431,7 +5555,6 @@
               <w:rPr>
                 <w:shd w:val="clear" w:color="auto" w:fill="FFFFFF"/>
               </w:rPr>
-              <w:lastRenderedPageBreak/>
               <w:t xml:space="preserve">kho </w:t>
             </w:r>
             <w:r>
@@ -5474,7 +5597,6 @@
               <w:cnfStyle w:val="000000000000" w:firstRow="0" w:lastRow="0" w:firstColumn="0" w:lastColumn="0" w:oddVBand="0" w:evenVBand="0" w:oddHBand="0" w:evenHBand="0" w:firstRowFirstColumn="0" w:firstRowLastColumn="0" w:lastRowFirstColumn="0" w:lastRowLastColumn="0"/>
             </w:pPr>
             <w:r>
-              <w:lastRenderedPageBreak/>
               <w:t>Khách mua hàng</w:t>
             </w:r>
             <w:r>
@@ -5886,7 +6008,11 @@
               <w:t xml:space="preserve">danh sách </w:t>
             </w:r>
             <w:r>
-              <w:t>các đơn hàng đã được thêm trên dữ liệu hệ thống và đang trong giai đoạn xử lý</w:t>
+              <w:t xml:space="preserve">các đơn hàng đã được </w:t>
+            </w:r>
+            <w:r>
+              <w:lastRenderedPageBreak/>
+              <w:t>thêm trên dữ liệu hệ thống và đang trong giai đoạn xử lý</w:t>
             </w:r>
           </w:p>
         </w:tc>
@@ -5904,10 +6030,15 @@
               <w:cnfStyle w:val="000000000000" w:firstRow="0" w:lastRow="0" w:firstColumn="0" w:lastColumn="0" w:oddVBand="0" w:evenVBand="0" w:oddHBand="0" w:evenHBand="0" w:firstRowFirstColumn="0" w:firstRowLastColumn="0" w:lastRowFirstColumn="0" w:lastRowLastColumn="0"/>
             </w:pPr>
             <w:r>
+              <w:lastRenderedPageBreak/>
               <w:t>Nhân viên t</w:t>
             </w:r>
             <w:r>
-              <w:t>hu ngân, nhân viên giao hàng</w:t>
+              <w:t xml:space="preserve">hu ngân, nhân viên </w:t>
+            </w:r>
+            <w:r>
+              <w:lastRenderedPageBreak/>
+              <w:t>giao hàng</w:t>
             </w:r>
             <w:r>
               <w:t>, nhân viên quản lý</w:t>
@@ -5934,6 +6065,7 @@
               </w:rPr>
             </w:pPr>
             <w:r>
+              <w:lastRenderedPageBreak/>
               <w:t>NV0</w:t>
             </w:r>
             <w:r>
@@ -6010,7 +6142,6 @@
               <w:jc w:val="center"/>
             </w:pPr>
             <w:r>
-              <w:lastRenderedPageBreak/>
               <w:t>NV0</w:t>
             </w:r>
             <w:r>
@@ -6600,6 +6731,7 @@
               </w:rPr>
             </w:pPr>
             <w:r>
+              <w:lastRenderedPageBreak/>
               <w:t>NV</w:t>
             </w:r>
             <w:r>
@@ -6745,11 +6877,7 @@
               <w:t>í</w:t>
             </w:r>
             <w:r>
-              <w:t xml:space="preserve"> tài khoản để có thể mua hàng, khách mua hàng trực tiếp có thể nhờ hỗ trợ của </w:t>
-            </w:r>
-            <w:r>
-              <w:lastRenderedPageBreak/>
-              <w:t>nhân viên thu ngân để tạo tài khoản cấp thẻ thành viên</w:t>
+              <w:t xml:space="preserve"> tài khoản để có thể mua hàng, khách mua hàng trực tiếp có thể nhờ hỗ trợ của nhân viên thu ngân để tạo tài khoản cấp thẻ thành viên</w:t>
             </w:r>
           </w:p>
         </w:tc>
@@ -6768,18 +6896,13 @@
               <w:cnfStyle w:val="000000000000" w:firstRow="0" w:lastRow="0" w:firstColumn="0" w:lastColumn="0" w:oddVBand="0" w:evenVBand="0" w:oddHBand="0" w:evenHBand="0" w:firstRowFirstColumn="0" w:firstRowLastColumn="0" w:lastRowFirstColumn="0" w:lastRowLastColumn="0"/>
             </w:pPr>
             <w:r>
-              <w:lastRenderedPageBreak/>
               <w:t>K</w:t>
             </w:r>
             <w:r>
               <w:t>hách mua hàng trực tiếp, nhân viên thu ngân</w:t>
             </w:r>
             <w:r>
-              <w:t xml:space="preserve">, </w:t>
-            </w:r>
-            <w:r>
-              <w:lastRenderedPageBreak/>
-              <w:t>khách mua hàng online</w:t>
+              <w:t>, khách mua hàng online</w:t>
             </w:r>
           </w:p>
         </w:tc>
@@ -6899,16 +7022,7 @@
                 <w:sz w:val="26"/>
                 <w:szCs w:val="26"/>
               </w:rPr>
-              <w:t xml:space="preserve">Tên </w:t>
-            </w:r>
-            <w:r>
-              <w:rPr>
-                <w:b/>
-                <w:color w:val="000000"/>
-                <w:sz w:val="26"/>
-                <w:szCs w:val="26"/>
-              </w:rPr>
-              <w:t>Use Case</w:t>
+              <w:t>Tên Use Case</w:t>
             </w:r>
           </w:p>
         </w:tc>
@@ -7299,6 +7413,7 @@
                 <w:sz w:val="26"/>
                 <w:szCs w:val="26"/>
               </w:rPr>
+              <w:lastRenderedPageBreak/>
               <w:t>Luồng sự kiện</w:t>
             </w:r>
           </w:p>
@@ -7487,7 +7602,6 @@
                 <w:sz w:val="26"/>
                 <w:szCs w:val="26"/>
               </w:rPr>
-              <w:lastRenderedPageBreak/>
               <w:t>Ngoại lệ</w:t>
             </w:r>
           </w:p>
@@ -7589,15 +7703,7 @@
                 <w:sz w:val="26"/>
                 <w:szCs w:val="26"/>
               </w:rPr>
-              <w:t>KH0</w:t>
-            </w:r>
-            <w:r>
-              <w:rPr>
-                <w:color w:val="000000"/>
-                <w:sz w:val="26"/>
-                <w:szCs w:val="26"/>
-              </w:rPr>
-              <w:t>2</w:t>
+              <w:t>KH02</w:t>
             </w:r>
           </w:p>
         </w:tc>
@@ -7813,15 +7919,7 @@
                 <w:sz w:val="26"/>
                 <w:szCs w:val="26"/>
               </w:rPr>
-              <w:t>Khách mua hàng onlin</w:t>
-            </w:r>
-            <w:r>
-              <w:rPr>
-                <w:color w:val="000000"/>
-                <w:sz w:val="26"/>
-                <w:szCs w:val="26"/>
-              </w:rPr>
-              <w:t>e</w:t>
+              <w:t>Khách mua hàng online</w:t>
             </w:r>
           </w:p>
         </w:tc>
@@ -8139,15 +8237,7 @@
                 <w:sz w:val="26"/>
                 <w:szCs w:val="26"/>
               </w:rPr>
-              <w:t xml:space="preserve">1. Người dùng ấn vào </w:t>
-            </w:r>
-            <w:r>
-              <w:rPr>
-                <w:color w:val="000000"/>
-                <w:sz w:val="26"/>
-                <w:szCs w:val="26"/>
-              </w:rPr>
-              <w:t>phần “Danh mục sản phẩm”</w:t>
+              <w:t>1. Người dùng ấn vào phần “Danh mục sản phẩm”</w:t>
             </w:r>
           </w:p>
         </w:tc>
@@ -8173,15 +8263,7 @@
                 <w:sz w:val="26"/>
                 <w:szCs w:val="26"/>
               </w:rPr>
-              <w:t>1.1</w:t>
-            </w:r>
-            <w:r>
-              <w:rPr>
-                <w:color w:val="000000"/>
-                <w:sz w:val="26"/>
-                <w:szCs w:val="26"/>
-              </w:rPr>
-              <w:t xml:space="preserve">. Hệ thống </w:t>
+              <w:t xml:space="preserve">1.1. Hệ thống </w:t>
             </w:r>
             <w:r>
               <w:rPr>
@@ -8238,6 +8320,7 @@
                 <w:sz w:val="26"/>
                 <w:szCs w:val="26"/>
               </w:rPr>
+              <w:lastRenderedPageBreak/>
               <w:t>Ngoại lệ</w:t>
             </w:r>
           </w:p>
@@ -8339,15 +8422,7 @@
                 <w:sz w:val="26"/>
                 <w:szCs w:val="26"/>
               </w:rPr>
-              <w:t>KH0</w:t>
-            </w:r>
-            <w:r>
-              <w:rPr>
-                <w:color w:val="000000"/>
-                <w:sz w:val="26"/>
-                <w:szCs w:val="26"/>
-              </w:rPr>
-              <w:t>3</w:t>
+              <w:t>KH03</w:t>
             </w:r>
           </w:p>
         </w:tc>
@@ -8401,23 +8476,7 @@
                 <w:sz w:val="26"/>
                 <w:szCs w:val="26"/>
               </w:rPr>
-              <w:t xml:space="preserve">Xem </w:t>
-            </w:r>
-            <w:r>
-              <w:rPr>
-                <w:color w:val="000000"/>
-                <w:sz w:val="26"/>
-                <w:szCs w:val="26"/>
-              </w:rPr>
-              <w:t>chi tiết</w:t>
-            </w:r>
-            <w:r>
-              <w:rPr>
-                <w:color w:val="000000"/>
-                <w:sz w:val="26"/>
-                <w:szCs w:val="26"/>
-              </w:rPr>
-              <w:t xml:space="preserve"> sản phẩm</w:t>
+              <w:t>Xem chi tiết sản phẩm</w:t>
             </w:r>
           </w:p>
         </w:tc>
@@ -8447,7 +8506,6 @@
                 <w:sz w:val="26"/>
                 <w:szCs w:val="26"/>
               </w:rPr>
-              <w:lastRenderedPageBreak/>
               <w:t>Ngữ cảnh</w:t>
             </w:r>
           </w:p>
@@ -9097,15 +9155,7 @@
                 <w:sz w:val="26"/>
                 <w:szCs w:val="26"/>
               </w:rPr>
-              <w:t>KH0</w:t>
-            </w:r>
-            <w:r>
-              <w:rPr>
-                <w:color w:val="000000"/>
-                <w:sz w:val="26"/>
-                <w:szCs w:val="26"/>
-              </w:rPr>
-              <w:t>4</w:t>
+              <w:t>KH04</w:t>
             </w:r>
           </w:p>
         </w:tc>
@@ -9135,6 +9185,7 @@
                 <w:sz w:val="26"/>
                 <w:szCs w:val="26"/>
               </w:rPr>
+              <w:lastRenderedPageBreak/>
               <w:t>Tên Use Case</w:t>
             </w:r>
           </w:p>
@@ -9351,7 +9402,6 @@
                 <w:sz w:val="26"/>
                 <w:szCs w:val="26"/>
               </w:rPr>
-              <w:lastRenderedPageBreak/>
               <w:t>Sự kiện kích hoạt</w:t>
             </w:r>
           </w:p>
@@ -9865,15 +9915,7 @@
                 <w:sz w:val="26"/>
                 <w:szCs w:val="26"/>
               </w:rPr>
-              <w:t>KH0</w:t>
-            </w:r>
-            <w:r>
-              <w:rPr>
-                <w:color w:val="000000"/>
-                <w:sz w:val="26"/>
-                <w:szCs w:val="26"/>
-              </w:rPr>
-              <w:t>5</w:t>
+              <w:t>KH05</w:t>
             </w:r>
           </w:p>
         </w:tc>
@@ -9903,6 +9945,7 @@
                 <w:sz w:val="26"/>
                 <w:szCs w:val="26"/>
               </w:rPr>
+              <w:lastRenderedPageBreak/>
               <w:t>Tên Use Case</w:t>
             </w:r>
           </w:p>
@@ -10065,7 +10108,6 @@
                 <w:sz w:val="26"/>
                 <w:szCs w:val="26"/>
               </w:rPr>
-              <w:lastRenderedPageBreak/>
               <w:t>Tác nhân</w:t>
             </w:r>
           </w:p>
@@ -10599,15 +10641,7 @@
                 <w:sz w:val="26"/>
                 <w:szCs w:val="26"/>
               </w:rPr>
-              <w:t>KH0</w:t>
-            </w:r>
-            <w:r>
-              <w:rPr>
-                <w:color w:val="000000"/>
-                <w:sz w:val="26"/>
-                <w:szCs w:val="26"/>
-              </w:rPr>
-              <w:t>6</w:t>
+              <w:t>KH06</w:t>
             </w:r>
           </w:p>
         </w:tc>
@@ -10745,6 +10779,7 @@
                 <w:sz w:val="26"/>
                 <w:szCs w:val="26"/>
               </w:rPr>
+              <w:lastRenderedPageBreak/>
               <w:t>Mô tả</w:t>
             </w:r>
           </w:p>
@@ -10769,15 +10804,7 @@
                 <w:sz w:val="26"/>
                 <w:szCs w:val="26"/>
               </w:rPr>
-              <w:t xml:space="preserve">Người dùng nhấn vào </w:t>
-            </w:r>
-            <w:r>
-              <w:rPr>
-                <w:color w:val="000000"/>
-                <w:sz w:val="26"/>
-                <w:szCs w:val="26"/>
-              </w:rPr>
-              <w:t>“Giỏ hàng”, hệ thống sẽ hiển thị các sản phẩm có trong giỏ và số lượng sản phẩm đã thêm. Người dùng có thể chỉnh sửa số lượng sản phẩm và xóa sản phẩm khỏi giỏ hàng</w:t>
+              <w:t>Người dùng nhấn vào “Giỏ hàng”, hệ thống sẽ hiển thị các sản phẩm có trong giỏ và số lượng sản phẩm đã thêm. Người dùng có thể chỉnh sửa số lượng sản phẩm và xóa sản phẩm khỏi giỏ hàng</w:t>
             </w:r>
           </w:p>
         </w:tc>
@@ -10969,7 +10996,6 @@
                 <w:sz w:val="26"/>
                 <w:szCs w:val="26"/>
               </w:rPr>
-              <w:lastRenderedPageBreak/>
               <w:t>Kết quả</w:t>
             </w:r>
           </w:p>
@@ -11141,15 +11167,7 @@
                 <w:sz w:val="26"/>
                 <w:szCs w:val="26"/>
               </w:rPr>
-              <w:t>1. Người dùng nhấn</w:t>
-            </w:r>
-            <w:r>
-              <w:rPr>
-                <w:color w:val="000000"/>
-                <w:sz w:val="26"/>
-                <w:szCs w:val="26"/>
-              </w:rPr>
-              <w:t xml:space="preserve"> vào “Giỏ hàng”</w:t>
+              <w:t>1. Người dùng nhấn vào “Giỏ hàng”</w:t>
             </w:r>
           </w:p>
           <w:p>
@@ -11188,15 +11206,7 @@
                 <w:sz w:val="26"/>
                 <w:szCs w:val="26"/>
               </w:rPr>
-              <w:t xml:space="preserve">1.1. </w:t>
-            </w:r>
-            <w:r>
-              <w:rPr>
-                <w:color w:val="000000"/>
-                <w:sz w:val="26"/>
-                <w:szCs w:val="26"/>
-              </w:rPr>
-              <w:t>Hệ thống chuyển hướng sang trang hiển thị thông tin các sản phẩm trong giỏ hàng</w:t>
+              <w:t>1.1. Hệ thống chuyển hướng sang trang hiển thị thông tin các sản phẩm trong giỏ hàng</w:t>
             </w:r>
           </w:p>
           <w:p>
@@ -11629,15 +11639,7 @@
                 <w:sz w:val="26"/>
                 <w:szCs w:val="26"/>
               </w:rPr>
-              <w:t>KH0</w:t>
-            </w:r>
-            <w:r>
-              <w:rPr>
-                <w:color w:val="000000"/>
-                <w:sz w:val="26"/>
-                <w:szCs w:val="26"/>
-              </w:rPr>
-              <w:t>7</w:t>
+              <w:t>KH07</w:t>
             </w:r>
           </w:p>
         </w:tc>
@@ -11667,6 +11669,7 @@
                 <w:sz w:val="26"/>
                 <w:szCs w:val="26"/>
               </w:rPr>
+              <w:lastRenderedPageBreak/>
               <w:t>Tên Use Case</w:t>
             </w:r>
           </w:p>
@@ -11899,7 +11902,6 @@
                 <w:sz w:val="26"/>
                 <w:szCs w:val="26"/>
               </w:rPr>
-              <w:lastRenderedPageBreak/>
               <w:t>Sự kiện kích hoạt</w:t>
             </w:r>
           </w:p>
@@ -12462,15 +12464,7 @@
                 <w:sz w:val="26"/>
                 <w:szCs w:val="26"/>
               </w:rPr>
-              <w:t>KH0</w:t>
-            </w:r>
-            <w:r>
-              <w:rPr>
-                <w:color w:val="000000"/>
-                <w:sz w:val="26"/>
-                <w:szCs w:val="26"/>
-              </w:rPr>
-              <w:t>8</w:t>
+              <w:t>KH08</w:t>
             </w:r>
           </w:p>
         </w:tc>
@@ -12500,6 +12494,7 @@
                 <w:sz w:val="26"/>
                 <w:szCs w:val="26"/>
               </w:rPr>
+              <w:lastRenderedPageBreak/>
               <w:t>Tên Use Case</w:t>
             </w:r>
           </w:p>
@@ -12578,15 +12573,7 @@
                 <w:sz w:val="26"/>
                 <w:szCs w:val="26"/>
               </w:rPr>
-              <w:t xml:space="preserve">Người dùng </w:t>
-            </w:r>
-            <w:r>
-              <w:rPr>
-                <w:color w:val="000000"/>
-                <w:sz w:val="26"/>
-                <w:szCs w:val="26"/>
-              </w:rPr>
-              <w:t>đã nhập/chọn đầy đủ thông tin giao hàng, thông tin thanh toán và xác nhận đặt hàng</w:t>
+              <w:t>Người dùng đã nhập/chọn đầy đủ thông tin giao hàng, thông tin thanh toán và xác nhận đặt hàng</w:t>
             </w:r>
           </w:p>
         </w:tc>
@@ -12678,7 +12665,6 @@
                 <w:sz w:val="26"/>
                 <w:szCs w:val="26"/>
               </w:rPr>
-              <w:lastRenderedPageBreak/>
               <w:t>Tác nhân</w:t>
             </w:r>
           </w:p>
@@ -12703,15 +12689,7 @@
                 <w:sz w:val="26"/>
                 <w:szCs w:val="26"/>
               </w:rPr>
-              <w:t>Khách mua hàng onlin</w:t>
-            </w:r>
-            <w:r>
-              <w:rPr>
-                <w:color w:val="000000"/>
-                <w:sz w:val="26"/>
-                <w:szCs w:val="26"/>
-              </w:rPr>
-              <w:t>e</w:t>
+              <w:t>Khách mua hàng online</w:t>
             </w:r>
           </w:p>
         </w:tc>
@@ -13194,31 +13172,7 @@
                 <w:sz w:val="26"/>
                 <w:szCs w:val="26"/>
               </w:rPr>
-              <w:t>1.2b. Nếu số lư</w:t>
-            </w:r>
-            <w:r>
-              <w:rPr>
-                <w:color w:val="000000"/>
-                <w:sz w:val="26"/>
-                <w:szCs w:val="26"/>
-              </w:rPr>
-              <w:t>ợ</w:t>
-            </w:r>
-            <w:r>
-              <w:rPr>
-                <w:color w:val="000000"/>
-                <w:sz w:val="26"/>
-                <w:szCs w:val="26"/>
-              </w:rPr>
-              <w:t>ng sản phẩm không đủ, thông báo sản phẩm/số lượng sản phẩm không hợp lệ</w:t>
-            </w:r>
-            <w:r>
-              <w:rPr>
-                <w:color w:val="000000"/>
-                <w:sz w:val="26"/>
-                <w:szCs w:val="26"/>
-              </w:rPr>
-              <w:t xml:space="preserve"> </w:t>
+              <w:t xml:space="preserve">1.2b. Nếu số lượng sản phẩm không đủ, thông báo sản phẩm/số lượng sản phẩm không hợp lệ </w:t>
             </w:r>
           </w:p>
           <w:p>
@@ -13289,6 +13243,7 @@
                 <w:sz w:val="26"/>
                 <w:szCs w:val="26"/>
               </w:rPr>
+              <w:lastRenderedPageBreak/>
               <w:t>1.4a.b. Nếu số dư thẻ nhỏ hơn giá trị đơn hàng, báo số dư thẻ không đủ</w:t>
             </w:r>
           </w:p>
@@ -13478,7 +13433,6 @@
                 <w:sz w:val="26"/>
                 <w:szCs w:val="26"/>
               </w:rPr>
-              <w:lastRenderedPageBreak/>
               <w:t>Mã use case</w:t>
             </w:r>
           </w:p>
@@ -13503,15 +13457,7 @@
                 <w:sz w:val="26"/>
                 <w:szCs w:val="26"/>
               </w:rPr>
-              <w:t>KH0</w:t>
-            </w:r>
-            <w:r>
-              <w:rPr>
-                <w:color w:val="000000"/>
-                <w:sz w:val="26"/>
-                <w:szCs w:val="26"/>
-              </w:rPr>
-              <w:t>9</w:t>
+              <w:t>KH09</w:t>
             </w:r>
           </w:p>
         </w:tc>
@@ -14043,15 +13989,7 @@
                 <w:sz w:val="26"/>
                 <w:szCs w:val="26"/>
               </w:rPr>
-              <w:t xml:space="preserve">1. Người dùng </w:t>
-            </w:r>
-            <w:r>
-              <w:rPr>
-                <w:color w:val="000000"/>
-                <w:sz w:val="26"/>
-                <w:szCs w:val="26"/>
-              </w:rPr>
-              <w:t>nhấn vào “Lịch sử mua hàng”</w:t>
+              <w:t>1. Người dùng nhấn vào “Lịch sử mua hàng”</w:t>
             </w:r>
           </w:p>
           <w:p>
@@ -14090,15 +14028,7 @@
                 <w:sz w:val="26"/>
                 <w:szCs w:val="26"/>
               </w:rPr>
-              <w:t xml:space="preserve">1.1. </w:t>
-            </w:r>
-            <w:r>
-              <w:rPr>
-                <w:color w:val="000000"/>
-                <w:sz w:val="26"/>
-                <w:szCs w:val="26"/>
-              </w:rPr>
-              <w:t xml:space="preserve">Hệ thống chuyển đến </w:t>
+              <w:t xml:space="preserve">1.1. Hệ thống chuyển đến </w:t>
             </w:r>
             <w:r>
               <w:rPr>
@@ -14214,6 +14144,7 @@
                 <w:sz w:val="26"/>
                 <w:szCs w:val="26"/>
               </w:rPr>
+              <w:lastRenderedPageBreak/>
               <w:t>Mã use case</w:t>
             </w:r>
           </w:p>
@@ -14238,15 +14169,7 @@
                 <w:sz w:val="26"/>
                 <w:szCs w:val="26"/>
               </w:rPr>
-              <w:t>KH</w:t>
-            </w:r>
-            <w:r>
-              <w:rPr>
-                <w:color w:val="000000"/>
-                <w:sz w:val="26"/>
-                <w:szCs w:val="26"/>
-              </w:rPr>
-              <w:t>10</w:t>
+              <w:t>KH10</w:t>
             </w:r>
           </w:p>
         </w:tc>
@@ -14354,15 +14277,7 @@
                 <w:sz w:val="26"/>
                 <w:szCs w:val="26"/>
               </w:rPr>
-              <w:t xml:space="preserve">Người dùng </w:t>
-            </w:r>
-            <w:r>
-              <w:rPr>
-                <w:color w:val="000000"/>
-                <w:sz w:val="26"/>
-                <w:szCs w:val="26"/>
-              </w:rPr>
-              <w:t>cần hủy đơn hàng đã được xác nhận và không còn nhu cầu mua hàng</w:t>
+              <w:t>Người dùng cần hủy đơn hàng đã được xác nhận và không còn nhu cầu mua hàng</w:t>
             </w:r>
           </w:p>
         </w:tc>
@@ -14392,7 +14307,6 @@
                 <w:sz w:val="26"/>
                 <w:szCs w:val="26"/>
               </w:rPr>
-              <w:lastRenderedPageBreak/>
               <w:t>Mô tả</w:t>
             </w:r>
           </w:p>
@@ -14525,15 +14439,7 @@
                 <w:sz w:val="26"/>
                 <w:szCs w:val="26"/>
               </w:rPr>
-              <w:t xml:space="preserve">Người dùng </w:t>
-            </w:r>
-            <w:r>
-              <w:rPr>
-                <w:color w:val="000000"/>
-                <w:sz w:val="26"/>
-                <w:szCs w:val="26"/>
-              </w:rPr>
-              <w:t>chọn đơn hàng muốn hủy và nhấn “Hủy đơn hàng”</w:t>
+              <w:t>Người dùng chọn đơn hàng muốn hủy và nhấn “Hủy đơn hàng”</w:t>
             </w:r>
           </w:p>
         </w:tc>
@@ -14676,16 +14582,7 @@
                 <w:sz w:val="26"/>
                 <w:szCs w:val="26"/>
               </w:rPr>
-              <w:t xml:space="preserve">Hệ thống </w:t>
-            </w:r>
-            <w:r>
-              <w:rPr>
-                <w:bCs/>
-                <w:color w:val="000000"/>
-                <w:sz w:val="26"/>
-                <w:szCs w:val="26"/>
-              </w:rPr>
-              <w:t>hoàn tiền nếu khách chọn thanh toán bằng thẻ</w:t>
+              <w:t>Hệ thống hoàn tiền nếu khách chọn thanh toán bằng thẻ</w:t>
             </w:r>
             <w:r>
               <w:rPr>
@@ -14847,15 +14744,7 @@
                 <w:sz w:val="26"/>
                 <w:szCs w:val="26"/>
               </w:rPr>
-              <w:t xml:space="preserve"> </w:t>
-            </w:r>
-            <w:r>
-              <w:rPr>
-                <w:color w:val="000000"/>
-                <w:sz w:val="26"/>
-                <w:szCs w:val="26"/>
-              </w:rPr>
-              <w:t>Người dùng chọn đơn hàng muốn hủy và nhấn “Hủy đơn hàng”</w:t>
+              <w:t xml:space="preserve"> Người dùng chọn đơn hàng muốn hủy và nhấn “Hủy đơn hàng”</w:t>
             </w:r>
           </w:p>
           <w:p>
@@ -14978,7 +14867,7 @@
 </file>
 
 <file path=word/endnotes.xml><?xml version="1.0" encoding="utf-8"?>
-<w:endnotes xmlns:wpc="http://schemas.microsoft.com/office/word/2010/wordprocessingCanvas" xmlns:cx="http://schemas.microsoft.com/office/drawing/2014/chartex" xmlns:cx1="http://schemas.microsoft.com/office/drawing/2015/9/8/chartex" xmlns:cx2="http://schemas.microsoft.com/office/drawing/2015/10/21/chartex" xmlns:cx3="http://schemas.microsoft.com/office/drawing/2016/5/9/chartex" xmlns:cx4="http://schemas.microsoft.com/office/drawing/2016/5/10/chartex" xmlns:cx5="http://schemas.microsoft.com/office/drawing/2016/5/11/chartex" xmlns:cx6="http://schemas.microsoft.com/office/drawing/2016/5/12/chartex" xmlns:cx7="http://schemas.microsoft.com/office/drawing/2016/5/13/chartex" xmlns:cx8="http://schemas.microsoft.com/office/drawing/2016/5/14/chartex" xmlns:mc="http://schemas.openxmlformats.org/markup-compatibility/2006" xmlns:aink="http://schemas.microsoft.com/office/drawing/2016/ink" xmlns:am3d="http://schemas.microsoft.com/office/drawing/2017/model3d" xmlns:o="urn:schemas-microsoft-com:office:office" xmlns:oel="http://schemas.microsoft.com/office/2019/extlst" xmlns:r="http://schemas.openxmlformats.org/officeDocument/2006/relationships" xmlns:m="http://schemas.openxmlformats.org/officeDocument/2006/math" xmlns:v="urn:schemas-microsoft-com:vml" xmlns:wp14="http://schemas.microsoft.com/office/word/2010/wordprocessingDrawing" xmlns:wp="http://schemas.openxmlformats.org/drawingml/2006/wordprocessingDrawing" xmlns:w10="urn:schemas-microsoft-com:office:word" xmlns:w="http://schemas.openxmlformats.org/wordprocessingml/2006/main" xmlns:w14="http://schemas.microsoft.com/office/word/2010/wordml" xmlns:w15="http://schemas.microsoft.com/office/word/2012/wordml" xmlns:w16cex="http://schemas.microsoft.com/office/word/2018/wordml/cex" xmlns:w16cid="http://schemas.microsoft.com/office/word/2016/wordml/cid" xmlns:w16="http://schemas.microsoft.com/office/word/2018/wordml" xmlns:w16sdtdh="http://schemas.microsoft.com/office/word/2020/wordml/sdtdatahash" xmlns:w16se="http://schemas.microsoft.com/office/word/2015/wordml/symex" xmlns:wpg="http://schemas.microsoft.com/office/word/2010/wordprocessingGroup" xmlns:wpi="http://schemas.microsoft.com/office/word/2010/wordprocessingInk" xmlns:wne="http://schemas.microsoft.com/office/word/2006/wordml" xmlns:wps="http://schemas.microsoft.com/office/word/2010/wordprocessingShape" mc:Ignorable="w14 w15 w16se w16cid w16 w16cex w16sdtdh wp14">
+<w:endnotes xmlns:wpc="http://schemas.microsoft.com/office/word/2010/wordprocessingCanvas" xmlns:cx="http://schemas.microsoft.com/office/drawing/2014/chartex" xmlns:mc="http://schemas.openxmlformats.org/markup-compatibility/2006" xmlns:o="urn:schemas-microsoft-com:office:office" xmlns:r="http://schemas.openxmlformats.org/officeDocument/2006/relationships" xmlns:m="http://schemas.openxmlformats.org/officeDocument/2006/math" xmlns:v="urn:schemas-microsoft-com:vml" xmlns:wp14="http://schemas.microsoft.com/office/word/2010/wordprocessingDrawing" xmlns:wp="http://schemas.openxmlformats.org/drawingml/2006/wordprocessingDrawing" xmlns:w10="urn:schemas-microsoft-com:office:word" xmlns:w="http://schemas.openxmlformats.org/wordprocessingml/2006/main" xmlns:w14="http://schemas.microsoft.com/office/word/2010/wordml" xmlns:w15="http://schemas.microsoft.com/office/word/2012/wordml" xmlns:w16se="http://schemas.microsoft.com/office/word/2015/wordml/symex" xmlns:wpg="http://schemas.microsoft.com/office/word/2010/wordprocessingGroup" xmlns:wpi="http://schemas.microsoft.com/office/word/2010/wordprocessingInk" xmlns:wne="http://schemas.microsoft.com/office/word/2006/wordml" xmlns:wps="http://schemas.microsoft.com/office/word/2010/wordprocessingShape" mc:Ignorable="w14 w15 w16se wp14">
   <w:endnote w:type="separator" w:id="-1">
     <w:p>
       <w:r>
@@ -14997,7 +14886,7 @@
 </file>
 
 <file path=word/footnotes.xml><?xml version="1.0" encoding="utf-8"?>
-<w:footnotes xmlns:wpc="http://schemas.microsoft.com/office/word/2010/wordprocessingCanvas" xmlns:cx="http://schemas.microsoft.com/office/drawing/2014/chartex" xmlns:cx1="http://schemas.microsoft.com/office/drawing/2015/9/8/chartex" xmlns:cx2="http://schemas.microsoft.com/office/drawing/2015/10/21/chartex" xmlns:cx3="http://schemas.microsoft.com/office/drawing/2016/5/9/chartex" xmlns:cx4="http://schemas.microsoft.com/office/drawing/2016/5/10/chartex" xmlns:cx5="http://schemas.microsoft.com/office/drawing/2016/5/11/chartex" xmlns:cx6="http://schemas.microsoft.com/office/drawing/2016/5/12/chartex" xmlns:cx7="http://schemas.microsoft.com/office/drawing/2016/5/13/chartex" xmlns:cx8="http://schemas.microsoft.com/office/drawing/2016/5/14/chartex" xmlns:mc="http://schemas.openxmlformats.org/markup-compatibility/2006" xmlns:aink="http://schemas.microsoft.com/office/drawing/2016/ink" xmlns:am3d="http://schemas.microsoft.com/office/drawing/2017/model3d" xmlns:o="urn:schemas-microsoft-com:office:office" xmlns:oel="http://schemas.microsoft.com/office/2019/extlst" xmlns:r="http://schemas.openxmlformats.org/officeDocument/2006/relationships" xmlns:m="http://schemas.openxmlformats.org/officeDocument/2006/math" xmlns:v="urn:schemas-microsoft-com:vml" xmlns:wp14="http://schemas.microsoft.com/office/word/2010/wordprocessingDrawing" xmlns:wp="http://schemas.openxmlformats.org/drawingml/2006/wordprocessingDrawing" xmlns:w10="urn:schemas-microsoft-com:office:word" xmlns:w="http://schemas.openxmlformats.org/wordprocessingml/2006/main" xmlns:w14="http://schemas.microsoft.com/office/word/2010/wordml" xmlns:w15="http://schemas.microsoft.com/office/word/2012/wordml" xmlns:w16cex="http://schemas.microsoft.com/office/word/2018/wordml/cex" xmlns:w16cid="http://schemas.microsoft.com/office/word/2016/wordml/cid" xmlns:w16="http://schemas.microsoft.com/office/word/2018/wordml" xmlns:w16sdtdh="http://schemas.microsoft.com/office/word/2020/wordml/sdtdatahash" xmlns:w16se="http://schemas.microsoft.com/office/word/2015/wordml/symex" xmlns:wpg="http://schemas.microsoft.com/office/word/2010/wordprocessingGroup" xmlns:wpi="http://schemas.microsoft.com/office/word/2010/wordprocessingInk" xmlns:wne="http://schemas.microsoft.com/office/word/2006/wordml" xmlns:wps="http://schemas.microsoft.com/office/word/2010/wordprocessingShape" mc:Ignorable="w14 w15 w16se w16cid w16 w16cex w16sdtdh wp14">
+<w:footnotes xmlns:wpc="http://schemas.microsoft.com/office/word/2010/wordprocessingCanvas" xmlns:cx="http://schemas.microsoft.com/office/drawing/2014/chartex" xmlns:mc="http://schemas.openxmlformats.org/markup-compatibility/2006" xmlns:o="urn:schemas-microsoft-com:office:office" xmlns:r="http://schemas.openxmlformats.org/officeDocument/2006/relationships" xmlns:m="http://schemas.openxmlformats.org/officeDocument/2006/math" xmlns:v="urn:schemas-microsoft-com:vml" xmlns:wp14="http://schemas.microsoft.com/office/word/2010/wordprocessingDrawing" xmlns:wp="http://schemas.openxmlformats.org/drawingml/2006/wordprocessingDrawing" xmlns:w10="urn:schemas-microsoft-com:office:word" xmlns:w="http://schemas.openxmlformats.org/wordprocessingml/2006/main" xmlns:w14="http://schemas.microsoft.com/office/word/2010/wordml" xmlns:w15="http://schemas.microsoft.com/office/word/2012/wordml" xmlns:w16se="http://schemas.microsoft.com/office/word/2015/wordml/symex" xmlns:wpg="http://schemas.microsoft.com/office/word/2010/wordprocessingGroup" xmlns:wpi="http://schemas.microsoft.com/office/word/2010/wordprocessingInk" xmlns:wne="http://schemas.microsoft.com/office/word/2006/wordml" xmlns:wps="http://schemas.microsoft.com/office/word/2010/wordprocessingShape" mc:Ignorable="w14 w15 w16se wp14">
   <w:footnote w:type="separator" w:id="-1">
     <w:p>
       <w:r>
@@ -15016,7 +14905,7 @@
 </file>
 
 <file path=word/header1.xml><?xml version="1.0" encoding="utf-8"?>
-<w:hdr xmlns:wpc="http://schemas.microsoft.com/office/word/2010/wordprocessingCanvas" xmlns:cx="http://schemas.microsoft.com/office/drawing/2014/chartex" xmlns:cx1="http://schemas.microsoft.com/office/drawing/2015/9/8/chartex" xmlns:cx2="http://schemas.microsoft.com/office/drawing/2015/10/21/chartex" xmlns:cx3="http://schemas.microsoft.com/office/drawing/2016/5/9/chartex" xmlns:cx4="http://schemas.microsoft.com/office/drawing/2016/5/10/chartex" xmlns:cx5="http://schemas.microsoft.com/office/drawing/2016/5/11/chartex" xmlns:cx6="http://schemas.microsoft.com/office/drawing/2016/5/12/chartex" xmlns:cx7="http://schemas.microsoft.com/office/drawing/2016/5/13/chartex" xmlns:cx8="http://schemas.microsoft.com/office/drawing/2016/5/14/chartex" xmlns:mc="http://schemas.openxmlformats.org/markup-compatibility/2006" xmlns:aink="http://schemas.microsoft.com/office/drawing/2016/ink" xmlns:am3d="http://schemas.microsoft.com/office/drawing/2017/model3d" xmlns:o="urn:schemas-microsoft-com:office:office" xmlns:oel="http://schemas.microsoft.com/office/2019/extlst" xmlns:r="http://schemas.openxmlformats.org/officeDocument/2006/relationships" xmlns:m="http://schemas.openxmlformats.org/officeDocument/2006/math" xmlns:v="urn:schemas-microsoft-com:vml" xmlns:wp14="http://schemas.microsoft.com/office/word/2010/wordprocessingDrawing" xmlns:wp="http://schemas.openxmlformats.org/drawingml/2006/wordprocessingDrawing" xmlns:w10="urn:schemas-microsoft-com:office:word" xmlns:w="http://schemas.openxmlformats.org/wordprocessingml/2006/main" xmlns:w14="http://schemas.microsoft.com/office/word/2010/wordml" xmlns:w15="http://schemas.microsoft.com/office/word/2012/wordml" xmlns:w16cex="http://schemas.microsoft.com/office/word/2018/wordml/cex" xmlns:w16cid="http://schemas.microsoft.com/office/word/2016/wordml/cid" xmlns:w16="http://schemas.microsoft.com/office/word/2018/wordml" xmlns:w16sdtdh="http://schemas.microsoft.com/office/word/2020/wordml/sdtdatahash" xmlns:w16se="http://schemas.microsoft.com/office/word/2015/wordml/symex" xmlns:wpg="http://schemas.microsoft.com/office/word/2010/wordprocessingGroup" xmlns:wpi="http://schemas.microsoft.com/office/word/2010/wordprocessingInk" xmlns:wne="http://schemas.microsoft.com/office/word/2006/wordml" xmlns:wps="http://schemas.microsoft.com/office/word/2010/wordprocessingShape" mc:Ignorable="w14 w15 w16se w16cid w16 w16cex w16sdtdh wp14">
+<w:hdr xmlns:wpc="http://schemas.microsoft.com/office/word/2010/wordprocessingCanvas" xmlns:cx="http://schemas.microsoft.com/office/drawing/2014/chartex" xmlns:mc="http://schemas.openxmlformats.org/markup-compatibility/2006" xmlns:o="urn:schemas-microsoft-com:office:office" xmlns:r="http://schemas.openxmlformats.org/officeDocument/2006/relationships" xmlns:m="http://schemas.openxmlformats.org/officeDocument/2006/math" xmlns:v="urn:schemas-microsoft-com:vml" xmlns:wp14="http://schemas.microsoft.com/office/word/2010/wordprocessingDrawing" xmlns:wp="http://schemas.openxmlformats.org/drawingml/2006/wordprocessingDrawing" xmlns:w10="urn:schemas-microsoft-com:office:word" xmlns:w="http://schemas.openxmlformats.org/wordprocessingml/2006/main" xmlns:w14="http://schemas.microsoft.com/office/word/2010/wordml" xmlns:w15="http://schemas.microsoft.com/office/word/2012/wordml" xmlns:w16se="http://schemas.microsoft.com/office/word/2015/wordml/symex" xmlns:wpg="http://schemas.microsoft.com/office/word/2010/wordprocessingGroup" xmlns:wpi="http://schemas.microsoft.com/office/word/2010/wordprocessingInk" xmlns:wne="http://schemas.microsoft.com/office/word/2006/wordml" xmlns:wps="http://schemas.microsoft.com/office/word/2010/wordprocessingShape" mc:Ignorable="w14 w15 w16se wp14">
   <w:p>
     <w:pPr>
       <w:pStyle w:val="Header"/>
@@ -15032,7 +14921,7 @@
 </file>
 
 <file path=word/header2.xml><?xml version="1.0" encoding="utf-8"?>
-<w:hdr xmlns:wpc="http://schemas.microsoft.com/office/word/2010/wordprocessingCanvas" xmlns:cx="http://schemas.microsoft.com/office/drawing/2014/chartex" xmlns:cx1="http://schemas.microsoft.com/office/drawing/2015/9/8/chartex" xmlns:cx2="http://schemas.microsoft.com/office/drawing/2015/10/21/chartex" xmlns:cx3="http://schemas.microsoft.com/office/drawing/2016/5/9/chartex" xmlns:cx4="http://schemas.microsoft.com/office/drawing/2016/5/10/chartex" xmlns:cx5="http://schemas.microsoft.com/office/drawing/2016/5/11/chartex" xmlns:cx6="http://schemas.microsoft.com/office/drawing/2016/5/12/chartex" xmlns:cx7="http://schemas.microsoft.com/office/drawing/2016/5/13/chartex" xmlns:cx8="http://schemas.microsoft.com/office/drawing/2016/5/14/chartex" xmlns:mc="http://schemas.openxmlformats.org/markup-compatibility/2006" xmlns:aink="http://schemas.microsoft.com/office/drawing/2016/ink" xmlns:am3d="http://schemas.microsoft.com/office/drawing/2017/model3d" xmlns:o="urn:schemas-microsoft-com:office:office" xmlns:oel="http://schemas.microsoft.com/office/2019/extlst" xmlns:r="http://schemas.openxmlformats.org/officeDocument/2006/relationships" xmlns:m="http://schemas.openxmlformats.org/officeDocument/2006/math" xmlns:v="urn:schemas-microsoft-com:vml" xmlns:wp14="http://schemas.microsoft.com/office/word/2010/wordprocessingDrawing" xmlns:wp="http://schemas.openxmlformats.org/drawingml/2006/wordprocessingDrawing" xmlns:w10="urn:schemas-microsoft-com:office:word" xmlns:w="http://schemas.openxmlformats.org/wordprocessingml/2006/main" xmlns:w14="http://schemas.microsoft.com/office/word/2010/wordml" xmlns:w15="http://schemas.microsoft.com/office/word/2012/wordml" xmlns:w16cex="http://schemas.microsoft.com/office/word/2018/wordml/cex" xmlns:w16cid="http://schemas.microsoft.com/office/word/2016/wordml/cid" xmlns:w16="http://schemas.microsoft.com/office/word/2018/wordml" xmlns:w16sdtdh="http://schemas.microsoft.com/office/word/2020/wordml/sdtdatahash" xmlns:w16se="http://schemas.microsoft.com/office/word/2015/wordml/symex" xmlns:wpg="http://schemas.microsoft.com/office/word/2010/wordprocessingGroup" xmlns:wpi="http://schemas.microsoft.com/office/word/2010/wordprocessingInk" xmlns:wne="http://schemas.microsoft.com/office/word/2006/wordml" xmlns:wps="http://schemas.microsoft.com/office/word/2010/wordprocessingShape" mc:Ignorable="w14 w15 w16se w16cid w16 w16cex w16sdtdh wp14">
+<w:hdr xmlns:wpc="http://schemas.microsoft.com/office/word/2010/wordprocessingCanvas" xmlns:cx="http://schemas.microsoft.com/office/drawing/2014/chartex" xmlns:mc="http://schemas.openxmlformats.org/markup-compatibility/2006" xmlns:o="urn:schemas-microsoft-com:office:office" xmlns:r="http://schemas.openxmlformats.org/officeDocument/2006/relationships" xmlns:m="http://schemas.openxmlformats.org/officeDocument/2006/math" xmlns:v="urn:schemas-microsoft-com:vml" xmlns:wp14="http://schemas.microsoft.com/office/word/2010/wordprocessingDrawing" xmlns:wp="http://schemas.openxmlformats.org/drawingml/2006/wordprocessingDrawing" xmlns:w10="urn:schemas-microsoft-com:office:word" xmlns:w="http://schemas.openxmlformats.org/wordprocessingml/2006/main" xmlns:w14="http://schemas.microsoft.com/office/word/2010/wordml" xmlns:w15="http://schemas.microsoft.com/office/word/2012/wordml" xmlns:w16se="http://schemas.microsoft.com/office/word/2015/wordml/symex" xmlns:wpg="http://schemas.microsoft.com/office/word/2010/wordprocessingGroup" xmlns:wpi="http://schemas.microsoft.com/office/word/2010/wordprocessingInk" xmlns:wne="http://schemas.microsoft.com/office/word/2006/wordml" xmlns:wps="http://schemas.microsoft.com/office/word/2010/wordprocessingShape" mc:Ignorable="w14 w15 w16se wp14">
   <w:sdt>
     <w:sdtPr>
       <w:id w:val="1901097785"/>
@@ -15085,7 +14974,7 @@
 </file>
 
 <file path=word/header3.xml><?xml version="1.0" encoding="utf-8"?>
-<w:hdr xmlns:wpc="http://schemas.microsoft.com/office/word/2010/wordprocessingCanvas" xmlns:cx="http://schemas.microsoft.com/office/drawing/2014/chartex" xmlns:cx1="http://schemas.microsoft.com/office/drawing/2015/9/8/chartex" xmlns:cx2="http://schemas.microsoft.com/office/drawing/2015/10/21/chartex" xmlns:cx3="http://schemas.microsoft.com/office/drawing/2016/5/9/chartex" xmlns:cx4="http://schemas.microsoft.com/office/drawing/2016/5/10/chartex" xmlns:cx5="http://schemas.microsoft.com/office/drawing/2016/5/11/chartex" xmlns:cx6="http://schemas.microsoft.com/office/drawing/2016/5/12/chartex" xmlns:cx7="http://schemas.microsoft.com/office/drawing/2016/5/13/chartex" xmlns:cx8="http://schemas.microsoft.com/office/drawing/2016/5/14/chartex" xmlns:mc="http://schemas.openxmlformats.org/markup-compatibility/2006" xmlns:aink="http://schemas.microsoft.com/office/drawing/2016/ink" xmlns:am3d="http://schemas.microsoft.com/office/drawing/2017/model3d" xmlns:o="urn:schemas-microsoft-com:office:office" xmlns:oel="http://schemas.microsoft.com/office/2019/extlst" xmlns:r="http://schemas.openxmlformats.org/officeDocument/2006/relationships" xmlns:m="http://schemas.openxmlformats.org/officeDocument/2006/math" xmlns:v="urn:schemas-microsoft-com:vml" xmlns:wp14="http://schemas.microsoft.com/office/word/2010/wordprocessingDrawing" xmlns:wp="http://schemas.openxmlformats.org/drawingml/2006/wordprocessingDrawing" xmlns:w10="urn:schemas-microsoft-com:office:word" xmlns:w="http://schemas.openxmlformats.org/wordprocessingml/2006/main" xmlns:w14="http://schemas.microsoft.com/office/word/2010/wordml" xmlns:w15="http://schemas.microsoft.com/office/word/2012/wordml" xmlns:w16cex="http://schemas.microsoft.com/office/word/2018/wordml/cex" xmlns:w16cid="http://schemas.microsoft.com/office/word/2016/wordml/cid" xmlns:w16="http://schemas.microsoft.com/office/word/2018/wordml" xmlns:w16sdtdh="http://schemas.microsoft.com/office/word/2020/wordml/sdtdatahash" xmlns:w16se="http://schemas.microsoft.com/office/word/2015/wordml/symex" xmlns:wpg="http://schemas.microsoft.com/office/word/2010/wordprocessingGroup" xmlns:wpi="http://schemas.microsoft.com/office/word/2010/wordprocessingInk" xmlns:wne="http://schemas.microsoft.com/office/word/2006/wordml" xmlns:wps="http://schemas.microsoft.com/office/word/2010/wordprocessingShape" mc:Ignorable="w14 w15 w16se w16cid w16 w16cex w16sdtdh wp14">
+<w:hdr xmlns:wpc="http://schemas.microsoft.com/office/word/2010/wordprocessingCanvas" xmlns:cx="http://schemas.microsoft.com/office/drawing/2014/chartex" xmlns:mc="http://schemas.openxmlformats.org/markup-compatibility/2006" xmlns:o="urn:schemas-microsoft-com:office:office" xmlns:r="http://schemas.openxmlformats.org/officeDocument/2006/relationships" xmlns:m="http://schemas.openxmlformats.org/officeDocument/2006/math" xmlns:v="urn:schemas-microsoft-com:vml" xmlns:wp14="http://schemas.microsoft.com/office/word/2010/wordprocessingDrawing" xmlns:wp="http://schemas.openxmlformats.org/drawingml/2006/wordprocessingDrawing" xmlns:w10="urn:schemas-microsoft-com:office:word" xmlns:w="http://schemas.openxmlformats.org/wordprocessingml/2006/main" xmlns:w14="http://schemas.microsoft.com/office/word/2010/wordml" xmlns:w15="http://schemas.microsoft.com/office/word/2012/wordml" xmlns:w16se="http://schemas.microsoft.com/office/word/2015/wordml/symex" xmlns:wpg="http://schemas.microsoft.com/office/word/2010/wordprocessingGroup" xmlns:wpi="http://schemas.microsoft.com/office/word/2010/wordprocessingInk" xmlns:wne="http://schemas.microsoft.com/office/word/2006/wordml" xmlns:wps="http://schemas.microsoft.com/office/word/2010/wordprocessingShape" mc:Ignorable="w14 w15 w16se wp14">
   <w:sdt>
     <w:sdtPr>
       <w:id w:val="-475520606"/>
@@ -15118,7 +15007,7 @@
           <w:rPr>
             <w:noProof/>
           </w:rPr>
-          <w:t>7</w:t>
+          <w:t>6</w:t>
         </w:r>
         <w:r>
           <w:rPr>
@@ -15138,7 +15027,7 @@
 </file>
 
 <file path=word/numbering.xml><?xml version="1.0" encoding="utf-8"?>
-<w:numbering xmlns:wpc="http://schemas.microsoft.com/office/word/2010/wordprocessingCanvas" xmlns:cx="http://schemas.microsoft.com/office/drawing/2014/chartex" xmlns:cx1="http://schemas.microsoft.com/office/drawing/2015/9/8/chartex" xmlns:cx2="http://schemas.microsoft.com/office/drawing/2015/10/21/chartex" xmlns:cx3="http://schemas.microsoft.com/office/drawing/2016/5/9/chartex" xmlns:cx4="http://schemas.microsoft.com/office/drawing/2016/5/10/chartex" xmlns:cx5="http://schemas.microsoft.com/office/drawing/2016/5/11/chartex" xmlns:cx6="http://schemas.microsoft.com/office/drawing/2016/5/12/chartex" xmlns:cx7="http://schemas.microsoft.com/office/drawing/2016/5/13/chartex" xmlns:cx8="http://schemas.microsoft.com/office/drawing/2016/5/14/chartex" xmlns:mc="http://schemas.openxmlformats.org/markup-compatibility/2006" xmlns:aink="http://schemas.microsoft.com/office/drawing/2016/ink" xmlns:am3d="http://schemas.microsoft.com/office/drawing/2017/model3d" xmlns:o="urn:schemas-microsoft-com:office:office" xmlns:oel="http://schemas.microsoft.com/office/2019/extlst" xmlns:r="http://schemas.openxmlformats.org/officeDocument/2006/relationships" xmlns:m="http://schemas.openxmlformats.org/officeDocument/2006/math" xmlns:v="urn:schemas-microsoft-com:vml" xmlns:wp14="http://schemas.microsoft.com/office/word/2010/wordprocessingDrawing" xmlns:wp="http://schemas.openxmlformats.org/drawingml/2006/wordprocessingDrawing" xmlns:w10="urn:schemas-microsoft-com:office:word" xmlns:w="http://schemas.openxmlformats.org/wordprocessingml/2006/main" xmlns:w14="http://schemas.microsoft.com/office/word/2010/wordml" xmlns:w15="http://schemas.microsoft.com/office/word/2012/wordml" xmlns:w16cex="http://schemas.microsoft.com/office/word/2018/wordml/cex" xmlns:w16cid="http://schemas.microsoft.com/office/word/2016/wordml/cid" xmlns:w16="http://schemas.microsoft.com/office/word/2018/wordml" xmlns:w16sdtdh="http://schemas.microsoft.com/office/word/2020/wordml/sdtdatahash" xmlns:w16se="http://schemas.microsoft.com/office/word/2015/wordml/symex" xmlns:wpg="http://schemas.microsoft.com/office/word/2010/wordprocessingGroup" xmlns:wpi="http://schemas.microsoft.com/office/word/2010/wordprocessingInk" xmlns:wne="http://schemas.microsoft.com/office/word/2006/wordml" xmlns:wps="http://schemas.microsoft.com/office/word/2010/wordprocessingShape" mc:Ignorable="w14 w15 w16se w16cid w16 w16cex w16sdtdh wp14">
+<w:numbering xmlns:wpc="http://schemas.microsoft.com/office/word/2010/wordprocessingCanvas" xmlns:cx="http://schemas.microsoft.com/office/drawing/2014/chartex" xmlns:mc="http://schemas.openxmlformats.org/markup-compatibility/2006" xmlns:o="urn:schemas-microsoft-com:office:office" xmlns:r="http://schemas.openxmlformats.org/officeDocument/2006/relationships" xmlns:m="http://schemas.openxmlformats.org/officeDocument/2006/math" xmlns:v="urn:schemas-microsoft-com:vml" xmlns:wp14="http://schemas.microsoft.com/office/word/2010/wordprocessingDrawing" xmlns:wp="http://schemas.openxmlformats.org/drawingml/2006/wordprocessingDrawing" xmlns:w10="urn:schemas-microsoft-com:office:word" xmlns:w="http://schemas.openxmlformats.org/wordprocessingml/2006/main" xmlns:w14="http://schemas.microsoft.com/office/word/2010/wordml" xmlns:w15="http://schemas.microsoft.com/office/word/2012/wordml" xmlns:w16se="http://schemas.microsoft.com/office/word/2015/wordml/symex" xmlns:wpg="http://schemas.microsoft.com/office/word/2010/wordprocessingGroup" xmlns:wpi="http://schemas.microsoft.com/office/word/2010/wordprocessingInk" xmlns:wne="http://schemas.microsoft.com/office/word/2006/wordml" xmlns:wps="http://schemas.microsoft.com/office/word/2010/wordprocessingShape" mc:Ignorable="w14 w15 w16se wp14">
   <w:abstractNum w:abstractNumId="0" w15:restartNumberingAfterBreak="0">
     <w:nsid w:val="D71104CD"/>
     <w:multiLevelType w:val="multilevel"/>
@@ -18598,7 +18487,7 @@
         <w:rFonts w:ascii="Symbol" w:hAnsi="Symbol" w:hint="default"/>
       </w:rPr>
     </w:lvl>
-    <w:lvl w:ilvl="1" w:tplc="38090003" w:tentative="1">
+    <w:lvl w:ilvl="1" w:tplc="38090003">
       <w:start w:val="1"/>
       <w:numFmt w:val="bullet"/>
       <w:lvlText w:val="o"/>
@@ -18695,110 +18584,110 @@
       </w:rPr>
     </w:lvl>
   </w:abstractNum>
-  <w:num w:numId="1" w16cid:durableId="2090106519">
+  <w:num w:numId="1">
     <w:abstractNumId w:val="3"/>
   </w:num>
-  <w:num w:numId="2" w16cid:durableId="1381906204">
+  <w:num w:numId="2">
     <w:abstractNumId w:val="18"/>
   </w:num>
-  <w:num w:numId="3" w16cid:durableId="783967163">
+  <w:num w:numId="3">
     <w:abstractNumId w:val="25"/>
   </w:num>
-  <w:num w:numId="4" w16cid:durableId="307441440">
+  <w:num w:numId="4">
     <w:abstractNumId w:val="31"/>
   </w:num>
-  <w:num w:numId="5" w16cid:durableId="742527938">
+  <w:num w:numId="5">
     <w:abstractNumId w:val="1"/>
   </w:num>
-  <w:num w:numId="6" w16cid:durableId="1534033672">
+  <w:num w:numId="6">
     <w:abstractNumId w:val="7"/>
   </w:num>
-  <w:num w:numId="7" w16cid:durableId="1642661241">
+  <w:num w:numId="7">
     <w:abstractNumId w:val="21"/>
   </w:num>
-  <w:num w:numId="8" w16cid:durableId="1757170550">
+  <w:num w:numId="8">
     <w:abstractNumId w:val="27"/>
   </w:num>
-  <w:num w:numId="9" w16cid:durableId="623005933">
+  <w:num w:numId="9">
     <w:abstractNumId w:val="4"/>
   </w:num>
-  <w:num w:numId="10" w16cid:durableId="363211853">
+  <w:num w:numId="10">
     <w:abstractNumId w:val="17"/>
   </w:num>
-  <w:num w:numId="11" w16cid:durableId="631055695">
+  <w:num w:numId="11">
     <w:abstractNumId w:val="30"/>
   </w:num>
-  <w:num w:numId="12" w16cid:durableId="451902680">
+  <w:num w:numId="12">
     <w:abstractNumId w:val="13"/>
   </w:num>
-  <w:num w:numId="13" w16cid:durableId="1786457259">
+  <w:num w:numId="13">
     <w:abstractNumId w:val="15"/>
   </w:num>
-  <w:num w:numId="14" w16cid:durableId="1989049947">
+  <w:num w:numId="14">
     <w:abstractNumId w:val="2"/>
   </w:num>
-  <w:num w:numId="15" w16cid:durableId="404568387">
+  <w:num w:numId="15">
     <w:abstractNumId w:val="6"/>
   </w:num>
-  <w:num w:numId="16" w16cid:durableId="295915431">
+  <w:num w:numId="16">
     <w:abstractNumId w:val="0"/>
   </w:num>
-  <w:num w:numId="17" w16cid:durableId="1365523193">
+  <w:num w:numId="17">
     <w:abstractNumId w:val="16"/>
   </w:num>
-  <w:num w:numId="18" w16cid:durableId="1041593752">
+  <w:num w:numId="18">
     <w:abstractNumId w:val="14"/>
   </w:num>
-  <w:num w:numId="19" w16cid:durableId="1301571024">
+  <w:num w:numId="19">
     <w:abstractNumId w:val="9"/>
   </w:num>
-  <w:num w:numId="20" w16cid:durableId="67508273">
+  <w:num w:numId="20">
     <w:abstractNumId w:val="11"/>
   </w:num>
-  <w:num w:numId="21" w16cid:durableId="1743406888">
+  <w:num w:numId="21">
     <w:abstractNumId w:val="19"/>
   </w:num>
-  <w:num w:numId="22" w16cid:durableId="765804620">
+  <w:num w:numId="22">
     <w:abstractNumId w:val="8"/>
   </w:num>
-  <w:num w:numId="23" w16cid:durableId="559705977">
+  <w:num w:numId="23">
     <w:abstractNumId w:val="12"/>
   </w:num>
-  <w:num w:numId="24" w16cid:durableId="290017496">
+  <w:num w:numId="24">
     <w:abstractNumId w:val="32"/>
   </w:num>
-  <w:num w:numId="25" w16cid:durableId="1527252589">
+  <w:num w:numId="25">
     <w:abstractNumId w:val="29"/>
   </w:num>
-  <w:num w:numId="26" w16cid:durableId="1936404441">
+  <w:num w:numId="26">
     <w:abstractNumId w:val="10"/>
   </w:num>
-  <w:num w:numId="27" w16cid:durableId="1799643123">
+  <w:num w:numId="27">
     <w:abstractNumId w:val="5"/>
   </w:num>
-  <w:num w:numId="28" w16cid:durableId="1214080400">
+  <w:num w:numId="28">
     <w:abstractNumId w:val="22"/>
   </w:num>
-  <w:num w:numId="29" w16cid:durableId="1311641124">
+  <w:num w:numId="29">
     <w:abstractNumId w:val="24"/>
   </w:num>
-  <w:num w:numId="30" w16cid:durableId="1077944604">
+  <w:num w:numId="30">
     <w:abstractNumId w:val="26"/>
   </w:num>
-  <w:num w:numId="31" w16cid:durableId="1341472270">
+  <w:num w:numId="31">
     <w:abstractNumId w:val="23"/>
   </w:num>
-  <w:num w:numId="32" w16cid:durableId="755515634">
+  <w:num w:numId="32">
     <w:abstractNumId w:val="20"/>
   </w:num>
-  <w:num w:numId="33" w16cid:durableId="966661827">
+  <w:num w:numId="33">
     <w:abstractNumId w:val="28"/>
   </w:num>
 </w:numbering>
 </file>
 
 <file path=word/styles.xml><?xml version="1.0" encoding="utf-8"?>
-<w:styles xmlns:mc="http://schemas.openxmlformats.org/markup-compatibility/2006" xmlns:r="http://schemas.openxmlformats.org/officeDocument/2006/relationships" xmlns:w="http://schemas.openxmlformats.org/wordprocessingml/2006/main" xmlns:w14="http://schemas.microsoft.com/office/word/2010/wordml" xmlns:w15="http://schemas.microsoft.com/office/word/2012/wordml" xmlns:w16cex="http://schemas.microsoft.com/office/word/2018/wordml/cex" xmlns:w16cid="http://schemas.microsoft.com/office/word/2016/wordml/cid" xmlns:w16="http://schemas.microsoft.com/office/word/2018/wordml" xmlns:w16sdtdh="http://schemas.microsoft.com/office/word/2020/wordml/sdtdatahash" xmlns:w16se="http://schemas.microsoft.com/office/word/2015/wordml/symex" mc:Ignorable="w14 w15 w16se w16cid w16 w16cex w16sdtdh">
+<w:styles xmlns:mc="http://schemas.openxmlformats.org/markup-compatibility/2006" xmlns:r="http://schemas.openxmlformats.org/officeDocument/2006/relationships" xmlns:w="http://schemas.openxmlformats.org/wordprocessingml/2006/main" xmlns:w14="http://schemas.microsoft.com/office/word/2010/wordml" xmlns:w15="http://schemas.microsoft.com/office/word/2012/wordml" xmlns:w16se="http://schemas.microsoft.com/office/word/2015/wordml/symex" mc:Ignorable="w14 w15 w16se">
   <w:docDefaults>
     <w:rPrDefault>
       <w:rPr>
@@ -18814,7 +18703,7 @@
       </w:pPr>
     </w:pPrDefault>
   </w:docDefaults>
-  <w:latentStyles w:defLockedState="0" w:defUIPriority="99" w:defSemiHidden="0" w:defUnhideWhenUsed="0" w:defQFormat="0" w:count="376">
+  <w:latentStyles w:defLockedState="0" w:defUIPriority="99" w:defSemiHidden="0" w:defUnhideWhenUsed="0" w:defQFormat="0" w:count="371">
     <w:lsdException w:name="Normal" w:uiPriority="0" w:qFormat="1"/>
     <w:lsdException w:name="heading 1" w:uiPriority="9" w:qFormat="1"/>
     <w:lsdException w:name="heading 2" w:semiHidden="1" w:uiPriority="9" w:unhideWhenUsed="1" w:qFormat="1"/>
@@ -19186,11 +19075,6 @@
     <w:lsdException w:name="List Table 5 Dark Accent 6" w:uiPriority="50"/>
     <w:lsdException w:name="List Table 6 Colorful Accent 6" w:uiPriority="51"/>
     <w:lsdException w:name="List Table 7 Colorful Accent 6" w:uiPriority="52"/>
-    <w:lsdException w:name="Mention" w:semiHidden="1" w:unhideWhenUsed="1"/>
-    <w:lsdException w:name="Smart Hyperlink" w:semiHidden="1" w:unhideWhenUsed="1"/>
-    <w:lsdException w:name="Hashtag" w:semiHidden="1" w:unhideWhenUsed="1"/>
-    <w:lsdException w:name="Unresolved Mention" w:semiHidden="1" w:unhideWhenUsed="1"/>
-    <w:lsdException w:name="Smart Link" w:semiHidden="1" w:unhideWhenUsed="1"/>
   </w:latentStyles>
   <w:style w:type="paragraph" w:default="1" w:styleId="Normal">
     <w:name w:val="Normal"/>
@@ -20299,7 +20183,7 @@
 </file>
 
 <file path=customXml/itemProps1.xml><?xml version="1.0" encoding="utf-8"?>
-<ds:datastoreItem xmlns:ds="http://schemas.openxmlformats.org/officeDocument/2006/customXml" ds:itemID="{A4EE2CAB-216F-4C23-BE27-AF19FDBFC3D6}">
+<ds:datastoreItem xmlns:ds="http://schemas.openxmlformats.org/officeDocument/2006/customXml" ds:itemID="{72F20DB5-E318-4C92-A2B2-92B46B62F7FE}">
   <ds:schemaRefs>
     <ds:schemaRef ds:uri="http://schemas.openxmlformats.org/officeDocument/2006/bibliography"/>
   </ds:schemaRefs>

</xml_diff>

<commit_message>
chinh sua lai dac ta Khach hang va xoa khach hang truc tiep
</commit_message>
<xml_diff>
--- a/Finally_CNPM.docx
+++ b/Finally_CNPM.docx
@@ -3960,8 +3960,6 @@
       <w:pPr>
         <w:pStyle w:val="Tiumccp1"/>
       </w:pPr>
-      <w:bookmarkStart w:id="4" w:name="_GoBack"/>
-      <w:bookmarkEnd w:id="4"/>
     </w:p>
     <w:p>
       <w:pPr>
@@ -4268,7 +4266,13 @@
         <w:t xml:space="preserve"> và</w:t>
       </w:r>
       <w:r>
-        <w:t xml:space="preserve"> xem xét tình trạng đơn hàng </w:t>
+        <w:t xml:space="preserve"> xem xét tình trạng</w:t>
+      </w:r>
+      <w:r>
+        <w:t xml:space="preserve"> các</w:t>
+      </w:r>
+      <w:r>
+        <w:t xml:space="preserve"> đơn hàng </w:t>
       </w:r>
       <w:r>
         <w:t>ở phần</w:t>
@@ -4277,10 +4281,16 @@
         <w:t xml:space="preserve"> “</w:t>
       </w:r>
       <w:r>
-        <w:t>Tình trạng g</w:t>
-      </w:r>
-      <w:r>
-        <w:t>iao hàng”.</w:t>
+        <w:t>Trạng thái</w:t>
+      </w:r>
+      <w:r>
+        <w:t xml:space="preserve"> </w:t>
+      </w:r>
+      <w:r>
+        <w:t>đơn</w:t>
+      </w:r>
+      <w:r>
+        <w:t xml:space="preserve"> hàng”.</w:t>
       </w:r>
       <w:r>
         <w:t xml:space="preserve"> Đối với đơn hàng mới, nhân viên sẽ </w:t>
@@ -4289,7 +4299,25 @@
         <w:t>gọi điện thoại để kiểm tra xác nhận đơn hàng và</w:t>
       </w:r>
       <w:r>
-        <w:t xml:space="preserve"> thực hiện đóng gói. Sau đó, nhân viên sẽ ấn “Xác nhận đơn hàng”, việc này sẽ giúp nhân viên cập nhật đơn hàng lên hệ thống. Khi chuyển giao đơn hàng cho nhân viên giao hàng thì nhân viên ấn vào mục “Vận chuyển” để cập nhật thời gian cũng như trạng thái đơn hàng.</w:t>
+        <w:t xml:space="preserve"> thực hiện đóng gói. Sau đó, nhân viên sẽ ấn “Xác nhận đơn hàng”, việc này sẽ giúp nhân viên cập nhật đơn hàng lên hệ thống. Khi chuyển giao đơn hàng cho </w:t>
+      </w:r>
+      <w:r>
+        <w:t>bên</w:t>
+      </w:r>
+      <w:r>
+        <w:t xml:space="preserve"> giao</w:t>
+      </w:r>
+      <w:r>
+        <w:t xml:space="preserve"> hàng thì nhân viên ấn vào mục “Trạng thái đơn hàng</w:t>
+      </w:r>
+      <w:r>
+        <w:t xml:space="preserve">” để cập nhật thời gian </w:t>
+      </w:r>
+      <w:r>
+        <w:t>bên giao hàng đến nhận hàng</w:t>
+      </w:r>
+      <w:r>
+        <w:t>.</w:t>
       </w:r>
     </w:p>
     <w:p>
@@ -4394,13 +4422,7 @@
         </w:numPr>
       </w:pPr>
       <w:r>
-        <w:t xml:space="preserve">“Thêm sản phẩm mới”: Khi nhân viên quản lý có yêu cầu về việc phải bổ sung thêm sản phẩm vừa nhập về. Lúc này, nhân viên sẽ ấn vào “Thêm sản phẩm mới” được hiển thị tại giao diện. Hệ thống sẽ xuất hiện một khung điền các thông tin về sản phẩm như </w:t>
-      </w:r>
-      <w:r>
-        <w:t>tên sách, tác giả, năm sáng tác, nhà xuất bản, giá bán, số lượng trong kho</w:t>
-      </w:r>
-      <w:r>
-        <w:t>.</w:t>
+        <w:t>“Thêm sản phẩm mới”: Khi nhân viên quản lý có yêu cầu về việc phải bổ sung thêm sản phẩm vừa nhập về. Lúc này, nhân viên sẽ ấn vào “Thêm sản phẩm mới” được hiển thị tại giao diện. Hệ thống sẽ xuất hiện một khung điền các thông tin về sản phẩm như tên sách, tác giả, năm sáng tác, nhà xuất bản, giá bán, số lượng trong kho.</w:t>
       </w:r>
     </w:p>
     <w:p>
@@ -4476,10 +4498,7 @@
         </w:numPr>
       </w:pPr>
       <w:r>
-        <w:t xml:space="preserve">Đối với trường hợp nhân viên mới vào làm thì nhân viên quản lý sẽ chọn “Tạo tài khoản”, tại đây hệ thống sẽ hiển thị một khung với yêu cầu nhập các thông tin liên quan đến nhân viên như </w:t>
-      </w:r>
-      <w:r>
-        <w:t xml:space="preserve">mã nhân viên, </w:t>
+        <w:t xml:space="preserve">Đối với trường hợp nhân viên mới vào làm thì nhân viên quản lý sẽ chọn “Tạo tài khoản”, tại đây hệ thống sẽ hiển thị một khung với yêu cầu nhập các thông tin liên quan đến nhân viên như mã nhân viên, </w:t>
       </w:r>
       <w:r>
         <w:t xml:space="preserve">mật khẩu, </w:t>
@@ -4491,10 +4510,7 @@
         <w:t>n viên, số điện thoại, ca trực</w:t>
       </w:r>
       <w:r>
-        <w:t>, chức vụ</w:t>
-      </w:r>
-      <w:r>
-        <w:t>.</w:t>
+        <w:t>, chức vụ.</w:t>
       </w:r>
     </w:p>
     <w:p>
@@ -4532,6 +4548,12 @@
       <w:r>
         <w:t>.</w:t>
       </w:r>
+      <w:r>
+        <w:t xml:space="preserve"> Bên cạnh đó, nếu nhân viên quản lý muốn xuất dữ liệu thì có thể ấn “Báo cáo”, hệ thống sẽ hiển thị các dạng file như word, ppt, excel. Nhân viên tích chọn vào dạng file phù hợp, hệ thống sẽ thực hiện định dạng dữ liệu và lưu vào thư mục Downloads</w:t>
+      </w:r>
+      <w:r>
+        <w:t xml:space="preserve"> của thiết bị.</w:t>
+      </w:r>
     </w:p>
     <w:p>
       <w:pPr>
@@ -4549,19 +4571,11 @@
         <w:pStyle w:val="Nidungvnbn"/>
       </w:pPr>
       <w:r>
-        <w:t xml:space="preserve">Khách hàng được chia làm </w:t>
-      </w:r>
-      <w:r>
-        <w:t>2</w:t>
-      </w:r>
-      <w:r>
-        <w:t xml:space="preserve"> loại là khách mua hàng online </w:t>
-      </w:r>
-      <w:r>
-        <w:t>và khách mua hàng trực tiếp</w:t>
-      </w:r>
-      <w:r>
-        <w:t>:</w:t>
+        <w:lastRenderedPageBreak/>
+        <w:t xml:space="preserve">Khách hàng </w:t>
+      </w:r>
+      <w:r>
+        <w:t>sẽ chủ yếu tập trung vào khách hàng Online vì khách hàng này sẽ thao tác trực tiếp với hệ thống.</w:t>
       </w:r>
     </w:p>
     <w:p>
@@ -4590,20 +4604,25 @@
         </w:numPr>
       </w:pPr>
       <w:r>
-        <w:lastRenderedPageBreak/>
-        <w:t>Đăng kí tài khoản: Khách hàng có thể chọn đăng kí tài khoản và điền đầy đủ thông tin, xác thực tài khoản bằng email hoặc điện thoại để đăng nhập và đặt hàng với tài khoản đã đăng kí</w:t>
-      </w:r>
-    </w:p>
-    <w:p>
-      <w:pPr>
-        <w:pStyle w:val="Nidungvnbn"/>
-        <w:numPr>
-          <w:ilvl w:val="0"/>
-          <w:numId w:val="33"/>
-        </w:numPr>
-      </w:pPr>
-      <w:r>
-        <w:t>Đăng nhập thành viên: Khách hàng sử dụng tài khoản đã được đăng kí và xác minh để đăng nhập, sau khi đăng nhập khách có thể tiến hành thêm hàng vào giỏ và đặt hàng</w:t>
+        <w:t xml:space="preserve">Đăng kí tài khoản: Khách hàng </w:t>
+      </w:r>
+      <w:r>
+        <w:t xml:space="preserve">khi vào trang chủ của website </w:t>
+      </w:r>
+      <w:r>
+        <w:t xml:space="preserve">có thể chọn </w:t>
+      </w:r>
+      <w:r>
+        <w:t>“Đ</w:t>
+      </w:r>
+      <w:r>
+        <w:t>ăng kí tài khoản</w:t>
+      </w:r>
+      <w:r>
+        <w:t>”. Sau đó, hệ thống sẽ chuyển sang giao diện đăng ký, tại đây hệ thống yêu cầu điền đầy đủ thông tin. Hoàn tất thao tác điền thông tin, khách hàng sẽ ấn vào “Đăng ký” để tiếp tục. Hệ thống sẽ chuyển sang giao diện mới, tại đây yêu cầu khách hàng nhập mã xác thực được gửi vào tài khoản email.</w:t>
+      </w:r>
+      <w:r>
+        <w:t xml:space="preserve"> Sau khi nhập mã thì khách hàng ấn “Xác nhận” là hoàn tất.</w:t>
       </w:r>
     </w:p>
     <w:p>
@@ -4615,7 +4634,13 @@
         </w:numPr>
       </w:pPr>
       <w:r>
-        <w:t>Xem sản phẩm: Khách hàng có thể truy cập vào giao diện danh mục sản phẩm để hệ thống hiển thị các sản phẩm đang được bày bán</w:t>
+        <w:t>Đăng nhập thành viên: Khách hàng sử dụ</w:t>
+      </w:r>
+      <w:r>
+        <w:t>ng tài khoản đã được đăng kí và chọn “Đăng nhập thành viên” trên hệ thống trang chủ website. Tại đây, hệ thống yêu cầu khách hàng nhập tài khoản và mật khẩu. Sau đó, khách hàng ấn “Đăng nhập”. Nếu hợp lệ thì khách hàng sẽ có thể tìm xem và mua sản phẩm trên website.</w:t>
+      </w:r>
+      <w:r>
+        <w:t xml:space="preserve"> Nếu không thì hệ thống sẽ thông báo “Sai tài khoản hoặc mật khẩu”.</w:t>
       </w:r>
     </w:p>
     <w:p>
@@ -4627,10 +4652,57 @@
         </w:numPr>
       </w:pPr>
       <w:r>
-        <w:t xml:space="preserve">Thao tác với sản phẩm: Khách hàng trong quá trình chọn lựa sản phẩm được hiển thị bằng hình ảnh có thể nhấp vào hình để </w:t>
-      </w:r>
-      <w:r>
-        <w:t>xem chi tiết sản phẩm như nội dung mô tả, đánh giá,... Có thể tìm sản phẩm bằng tên trên thanh tìm kiếm, sắp xếp sản phẩm theo số lượng bán hay thêm sản phẩm vào giỏ hàng</w:t>
+        <w:t xml:space="preserve">Xem sản phẩm: Khách hàng có thể truy cập vào giao diện danh mục sản phẩm </w:t>
+      </w:r>
+      <w:r>
+        <w:t>bằng cách ấn vào “Sản phẩm”,</w:t>
+      </w:r>
+      <w:r>
+        <w:t xml:space="preserve"> hệ thống </w:t>
+      </w:r>
+      <w:r>
+        <w:t xml:space="preserve">sẽ </w:t>
+      </w:r>
+      <w:r>
+        <w:t>hiển thị các sản phẩm đang được bày bán</w:t>
+      </w:r>
+      <w:r>
+        <w:t xml:space="preserve">. </w:t>
+      </w:r>
+      <w:r>
+        <w:t xml:space="preserve">Bên cạnh đó, khách hàng có thể thao tác với sản phẩm như trong </w:t>
+      </w:r>
+      <w:r>
+        <w:t>quá trình chọn lựa</w:t>
+      </w:r>
+      <w:r>
+        <w:t>,</w:t>
+      </w:r>
+      <w:r>
+        <w:t xml:space="preserve"> sản phẩm </w:t>
+      </w:r>
+      <w:r>
+        <w:t xml:space="preserve">sẽ </w:t>
+      </w:r>
+      <w:r>
+        <w:t xml:space="preserve">được hiển thị bằng hình ảnh </w:t>
+      </w:r>
+      <w:r>
+        <w:t xml:space="preserve">và </w:t>
+      </w:r>
+      <w:r>
+        <w:t>có thể nhấp vào hình để xem chi tiết sản phẩm như nội dung mô tả, đánh giá,...</w:t>
+      </w:r>
+      <w:r>
+        <w:t>.</w:t>
+      </w:r>
+      <w:bookmarkStart w:id="4" w:name="_GoBack"/>
+      <w:bookmarkEnd w:id="4"/>
+      <w:r>
+        <w:t xml:space="preserve"> </w:t>
+      </w:r>
+      <w:r>
+        <w:t>Để nâng cao về chất lượng, hệ thống cung cấp tìm kiếm sản phẩm bằng mã hoặc tên theo thao tác nhập thông tin cần tìm vào ô “Tìm kiếm”. Hệ thống sẽ hiển thị sản phẩm có liên quan.</w:t>
       </w:r>
     </w:p>
     <w:p>
@@ -4651,10 +4723,23 @@
         <w:t xml:space="preserve"> để chuyển sang giao diện thanh toán</w:t>
       </w:r>
       <w:r>
-        <w:t xml:space="preserve">, khách chọn đặt hàng cần phải nhập đủ thông tin giao hàng như địa chỉ và số điện thoại trước khi </w:t>
-      </w:r>
-      <w:r>
-        <w:t>đặt, sau đó hệ thống sẽ thực hiện tính tổng tiền của đơn kèm phí ship. Khách hàng có thể chọn “Thanh toán trực tiếp” hoặc “Thanh toán bằng thẻ ngân hàng” ở giao diện thanh toán và ấn “Xác nhận” để cập nhật đơn hàng lên hệ thống</w:t>
+        <w:t xml:space="preserve">, khách chọn đặt hàng cần phải nhập đủ thông tin giao hàng như địa chỉ và </w:t>
+      </w:r>
+      <w:r>
+        <w:lastRenderedPageBreak/>
+        <w:t>số điện thoại</w:t>
+      </w:r>
+      <w:r>
+        <w:t xml:space="preserve">, sau đó hệ thống sẽ thực hiện tính tổng tiền của đơn kèm phí ship. Khách hàng có thể chọn “Thanh toán </w:t>
+      </w:r>
+      <w:r>
+        <w:t>bằng ví điện tử</w:t>
+      </w:r>
+      <w:r>
+        <w:t xml:space="preserve">” hoặc “Thanh toán bằng thẻ ngân hàng” ở giao diện thanh toán và ấn “Xác nhận” để </w:t>
+      </w:r>
+      <w:r>
+        <w:t>hệ thống cập nhật đơn hàng.</w:t>
       </w:r>
     </w:p>
     <w:p>
@@ -4666,67 +4751,16 @@
         </w:numPr>
       </w:pPr>
       <w:r>
-        <w:t>Hủy đơn hàng: Đơn hàng khách chọn xác nhận đặt hàng sẽ được cập nhật lên hệ thống, khách hàng có thể vào “Lịch sử đơn hàng” để và chọn “Hủy đơn” để hủy đơn hàng đã đặt</w:t>
-      </w:r>
-    </w:p>
-    <w:p>
-      <w:pPr>
-        <w:pStyle w:val="Tiumccp3"/>
-      </w:pPr>
-      <w:r>
-        <w:t>2.2.2.</w:t>
-      </w:r>
-      <w:r>
-        <w:t>2</w:t>
-      </w:r>
-      <w:r>
-        <w:t xml:space="preserve"> Khách mua hàng trực tiếp</w:t>
-      </w:r>
-    </w:p>
-    <w:p>
-      <w:pPr>
-        <w:pStyle w:val="Nidungvnbn"/>
-        <w:numPr>
-          <w:ilvl w:val="0"/>
-          <w:numId w:val="28"/>
-        </w:numPr>
-      </w:pPr>
-      <w:r>
-        <w:t>Thanh toán: Khách chọn lựa sản phẩm tại cửa hàng sau đó đem lại quầy để nhân viên thu ngân thực hiện thanh toán.</w:t>
-      </w:r>
-    </w:p>
-    <w:p>
-      <w:pPr>
-        <w:pStyle w:val="Nidungvnbn"/>
-        <w:numPr>
-          <w:ilvl w:val="0"/>
-          <w:numId w:val="28"/>
-        </w:numPr>
-      </w:pPr>
-      <w:r>
-        <w:lastRenderedPageBreak/>
-        <w:t xml:space="preserve">Đăng kí </w:t>
-      </w:r>
-      <w:r>
-        <w:t>tài khoản</w:t>
-      </w:r>
-      <w:r>
-        <w:t xml:space="preserve">: </w:t>
-      </w:r>
-      <w:r>
-        <w:t xml:space="preserve">Khách có thể </w:t>
-      </w:r>
-      <w:r>
-        <w:t>nhờ nhân viên thu ngân tạo tài khoản</w:t>
-      </w:r>
-      <w:r>
-        <w:t xml:space="preserve"> </w:t>
-      </w:r>
-      <w:r>
-        <w:t xml:space="preserve">tại quầy </w:t>
-      </w:r>
-      <w:r>
-        <w:t>và được cấp thẻ để tính điểm thưởng</w:t>
+        <w:t xml:space="preserve">Hủy đơn hàng: </w:t>
+      </w:r>
+      <w:r>
+        <w:t>K</w:t>
+      </w:r>
+      <w:r>
+        <w:t>hách hàn</w:t>
+      </w:r>
+      <w:r>
+        <w:t>g có thể vào “Lịch sử đơn hàng”, tại đây hệ thống sẽ hiển thị các đơn hàng đã đặt và đang chờ xử lý. Nếu khách hàng có nhu cầu không muốn đặt nữa thì sẽ tích chọn vào đơn hàng đó. Sau đó, hệ thống sẽ chuyển sang giao diện mà tại đây hiển thị chi tiết đơn hàng và nút “Hủy đơn hàng”. Khách hàng sẽ cần phải ấn chọn nút này. Hệ thống sẽ hiển thị một bảng với các lý do hủy đơn hàng như “Đổi địa chỉ”, “Đổi phương thức thanh toán”, “Đổi sản phẩm khác”,… Khách hàng cần tích chọn lý do và ấn “Xác nhận”.</w:t>
       </w:r>
     </w:p>
     <w:p>
@@ -5183,7 +5217,14 @@
               <w:rPr>
                 <w:shd w:val="clear" w:color="auto" w:fill="FFFFFF"/>
               </w:rPr>
-              <w:t xml:space="preserve"> để sử dụng các chức năng như thêm hàng vào giỏ, đặt mua hàng,...</w:t>
+              <w:t xml:space="preserve"> để sử dụng </w:t>
+            </w:r>
+            <w:r>
+              <w:rPr>
+                <w:shd w:val="clear" w:color="auto" w:fill="FFFFFF"/>
+              </w:rPr>
+              <w:lastRenderedPageBreak/>
+              <w:t>các chức năng như thêm hàng vào giỏ, đặt mua hàng,...</w:t>
             </w:r>
           </w:p>
         </w:tc>
@@ -5201,6 +5242,7 @@
               <w:cnfStyle w:val="000000000000" w:firstRow="0" w:lastRow="0" w:firstColumn="0" w:lastColumn="0" w:oddVBand="0" w:evenVBand="0" w:oddHBand="0" w:evenHBand="0" w:firstRowFirstColumn="0" w:firstRowLastColumn="0" w:lastRowFirstColumn="0" w:lastRowLastColumn="0"/>
             </w:pPr>
             <w:r>
+              <w:lastRenderedPageBreak/>
               <w:t xml:space="preserve">Khách </w:t>
             </w:r>
             <w:r>
@@ -5228,6 +5270,7 @@
               </w:rPr>
             </w:pPr>
             <w:r>
+              <w:lastRenderedPageBreak/>
               <w:t>KH</w:t>
             </w:r>
             <w:r>
@@ -5397,7 +5440,6 @@
               </w:rPr>
             </w:pPr>
             <w:r>
-              <w:lastRenderedPageBreak/>
               <w:t>KH</w:t>
             </w:r>
             <w:r>
@@ -5713,6 +5755,7 @@
               </w:rPr>
             </w:pPr>
             <w:r>
+              <w:lastRenderedPageBreak/>
               <w:t>KH</w:t>
             </w:r>
             <w:r>
@@ -6008,11 +6051,7 @@
               <w:t xml:space="preserve">danh sách </w:t>
             </w:r>
             <w:r>
-              <w:t xml:space="preserve">các đơn hàng đã được </w:t>
-            </w:r>
-            <w:r>
-              <w:lastRenderedPageBreak/>
-              <w:t>thêm trên dữ liệu hệ thống và đang trong giai đoạn xử lý</w:t>
+              <w:t>các đơn hàng đã được thêm trên dữ liệu hệ thống và đang trong giai đoạn xử lý</w:t>
             </w:r>
           </w:p>
         </w:tc>
@@ -6030,15 +6069,10 @@
               <w:cnfStyle w:val="000000000000" w:firstRow="0" w:lastRow="0" w:firstColumn="0" w:lastColumn="0" w:oddVBand="0" w:evenVBand="0" w:oddHBand="0" w:evenHBand="0" w:firstRowFirstColumn="0" w:firstRowLastColumn="0" w:lastRowFirstColumn="0" w:lastRowLastColumn="0"/>
             </w:pPr>
             <w:r>
-              <w:lastRenderedPageBreak/>
               <w:t>Nhân viên t</w:t>
             </w:r>
             <w:r>
-              <w:t xml:space="preserve">hu ngân, nhân viên </w:t>
-            </w:r>
-            <w:r>
-              <w:lastRenderedPageBreak/>
-              <w:t>giao hàng</w:t>
+              <w:t>hu ngân, nhân viên giao hàng</w:t>
             </w:r>
             <w:r>
               <w:t>, nhân viên quản lý</w:t>
@@ -6065,7 +6099,6 @@
               </w:rPr>
             </w:pPr>
             <w:r>
-              <w:lastRenderedPageBreak/>
               <w:t>NV0</w:t>
             </w:r>
             <w:r>
@@ -6305,6 +6338,7 @@
               </w:rPr>
             </w:pPr>
             <w:r>
+              <w:lastRenderedPageBreak/>
               <w:t>NV0</w:t>
             </w:r>
             <w:r>
@@ -6731,7 +6765,6 @@
               </w:rPr>
             </w:pPr>
             <w:r>
-              <w:lastRenderedPageBreak/>
               <w:t>NV</w:t>
             </w:r>
             <w:r>
@@ -6968,6 +7001,7 @@
                 <w:sz w:val="26"/>
                 <w:szCs w:val="26"/>
               </w:rPr>
+              <w:lastRenderedPageBreak/>
               <w:t>Mã use case</w:t>
             </w:r>
           </w:p>
@@ -7413,7 +7447,6 @@
                 <w:sz w:val="26"/>
                 <w:szCs w:val="26"/>
               </w:rPr>
-              <w:lastRenderedPageBreak/>
               <w:t>Luồng sự kiện</w:t>
             </w:r>
           </w:p>
@@ -7733,6 +7766,7 @@
                 <w:sz w:val="26"/>
                 <w:szCs w:val="26"/>
               </w:rPr>
+              <w:lastRenderedPageBreak/>
               <w:t>Tên Use Case</w:t>
             </w:r>
           </w:p>
@@ -8320,7 +8354,6 @@
                 <w:sz w:val="26"/>
                 <w:szCs w:val="26"/>
               </w:rPr>
-              <w:lastRenderedPageBreak/>
               <w:t>Ngoại lệ</w:t>
             </w:r>
           </w:p>
@@ -8676,6 +8709,7 @@
                 <w:sz w:val="26"/>
                 <w:szCs w:val="26"/>
               </w:rPr>
+              <w:lastRenderedPageBreak/>
               <w:t>Sự kiện kích hoạt</w:t>
             </w:r>
           </w:p>
@@ -9185,7 +9219,6 @@
                 <w:sz w:val="26"/>
                 <w:szCs w:val="26"/>
               </w:rPr>
-              <w:lastRenderedPageBreak/>
               <w:t>Tên Use Case</w:t>
             </w:r>
           </w:p>
@@ -9814,6 +9847,7 @@
                 <w:sz w:val="26"/>
                 <w:szCs w:val="26"/>
               </w:rPr>
+              <w:lastRenderedPageBreak/>
               <w:t>Ngoại lệ</w:t>
             </w:r>
           </w:p>
@@ -9945,7 +9979,6 @@
                 <w:sz w:val="26"/>
                 <w:szCs w:val="26"/>
               </w:rPr>
-              <w:lastRenderedPageBreak/>
               <w:t>Tên Use Case</w:t>
             </w:r>
           </w:p>
@@ -10336,6 +10369,7 @@
                 <w:sz w:val="26"/>
                 <w:szCs w:val="26"/>
               </w:rPr>
+              <w:lastRenderedPageBreak/>
               <w:t>Luồng sự kiện</w:t>
             </w:r>
           </w:p>
@@ -10779,7 +10813,6 @@
                 <w:sz w:val="26"/>
                 <w:szCs w:val="26"/>
               </w:rPr>
-              <w:lastRenderedPageBreak/>
               <w:t>Mô tả</w:t>
             </w:r>
           </w:p>
@@ -11227,6 +11260,7 @@
                 <w:sz w:val="26"/>
                 <w:szCs w:val="26"/>
               </w:rPr>
+              <w:lastRenderedPageBreak/>
               <w:t xml:space="preserve"> </w:t>
             </w:r>
           </w:p>
@@ -11669,7 +11703,6 @@
                 <w:sz w:val="26"/>
                 <w:szCs w:val="26"/>
               </w:rPr>
-              <w:lastRenderedPageBreak/>
               <w:t>Tên Use Case</w:t>
             </w:r>
           </w:p>
@@ -12102,6 +12135,7 @@
                 <w:sz w:val="26"/>
                 <w:szCs w:val="26"/>
               </w:rPr>
+              <w:lastRenderedPageBreak/>
               <w:t>Luồng sự kiện</w:t>
             </w:r>
           </w:p>
@@ -12494,7 +12528,6 @@
                 <w:sz w:val="26"/>
                 <w:szCs w:val="26"/>
               </w:rPr>
-              <w:lastRenderedPageBreak/>
               <w:t>Tên Use Case</w:t>
             </w:r>
           </w:p>
@@ -12867,6 +12900,7 @@
                 <w:sz w:val="26"/>
                 <w:szCs w:val="26"/>
               </w:rPr>
+              <w:lastRenderedPageBreak/>
               <w:t>Kết quả</w:t>
             </w:r>
           </w:p>
@@ -13243,7 +13277,6 @@
                 <w:sz w:val="26"/>
                 <w:szCs w:val="26"/>
               </w:rPr>
-              <w:lastRenderedPageBreak/>
               <w:t>1.4a.b. Nếu số dư thẻ nhỏ hơn giá trị đơn hàng, báo số dư thẻ không đủ</w:t>
             </w:r>
           </w:p>
@@ -13595,6 +13628,7 @@
                 <w:sz w:val="26"/>
                 <w:szCs w:val="26"/>
               </w:rPr>
+              <w:lastRenderedPageBreak/>
               <w:t>Mô tả</w:t>
             </w:r>
           </w:p>
@@ -14144,7 +14178,6 @@
                 <w:sz w:val="26"/>
                 <w:szCs w:val="26"/>
               </w:rPr>
-              <w:lastRenderedPageBreak/>
               <w:t>Mã use case</w:t>
             </w:r>
           </w:p>
@@ -14469,6 +14502,7 @@
                 <w:sz w:val="26"/>
                 <w:szCs w:val="26"/>
               </w:rPr>
+              <w:lastRenderedPageBreak/>
               <w:t>Điều kiện tiên quyết</w:t>
             </w:r>
           </w:p>
@@ -15007,7 +15041,7 @@
           <w:rPr>
             <w:noProof/>
           </w:rPr>
-          <w:t>6</w:t>
+          <w:t>11</w:t>
         </w:r>
         <w:r>
           <w:rPr>
@@ -20183,7 +20217,7 @@
 </file>
 
 <file path=customXml/itemProps1.xml><?xml version="1.0" encoding="utf-8"?>
-<ds:datastoreItem xmlns:ds="http://schemas.openxmlformats.org/officeDocument/2006/customXml" ds:itemID="{72F20DB5-E318-4C92-A2B2-92B46B62F7FE}">
+<ds:datastoreItem xmlns:ds="http://schemas.openxmlformats.org/officeDocument/2006/customXml" ds:itemID="{F8A3BA17-911F-4569-A81C-2A576A176673}">
   <ds:schemaRefs>
     <ds:schemaRef ds:uri="http://schemas.openxmlformats.org/officeDocument/2006/bibliography"/>
   </ds:schemaRefs>

</xml_diff>

<commit_message>
Them file DataBase.sql va chinh sua dac ta
</commit_message>
<xml_diff>
--- a/Finally_CNPM.docx
+++ b/Finally_CNPM.docx
@@ -3989,7 +3989,19 @@
         <w:t xml:space="preserve"> hiện tại</w:t>
       </w:r>
       <w:r>
-        <w:t xml:space="preserve"> là một cơ sở kinh doanh tầm trung, chỉ gồm 1 chi nhánh. Tại tiệm luôn có một nhân viên trực quầy, </w:t>
+        <w:t xml:space="preserve"> là một cơ sở kinh doanh tầm trung, chỉ gồm 1 chi nhánh. Tại tiệm </w:t>
+      </w:r>
+      <w:r>
+        <w:t>sẽ</w:t>
+      </w:r>
+      <w:r>
+        <w:t xml:space="preserve"> có </w:t>
+      </w:r>
+      <w:r>
+        <w:t>2</w:t>
+      </w:r>
+      <w:r>
+        <w:t xml:space="preserve"> nhân viên trực quầy, </w:t>
       </w:r>
       <w:r>
         <w:rPr>
@@ -4007,25 +4019,43 @@
         <w:t>ý</w:t>
       </w:r>
       <w:r>
-        <w:t>, 1 nhân viên giao hàng</w:t>
-      </w:r>
-      <w:r>
-        <w:t xml:space="preserve"> và 1 nhân viê</w:t>
+        <w:t xml:space="preserve"> và </w:t>
+      </w:r>
+      <w:r>
+        <w:t>1 nhân viê</w:t>
       </w:r>
       <w:r>
         <w:t>n bảo vệ. Mỗi nhân viên sẽ làm việc trong một ca được chia trong ngày như sau: Ca một từ 7h15’ sáng đến 11h15’ trưa; Ca hai từ 13h30’ đến 17h00’ chiều</w:t>
       </w:r>
       <w:r>
-        <w:t>; Ca ba từ 17h30’ đến 9h30’</w:t>
-      </w:r>
-      <w:r>
-        <w:t>. Thông tin nhân viên và ca trực của họ được lưu trữ trong máy tính của quản lý tiệm sách như sau: mã nhân viên, tên nhân viên, số điện thoại, ca trực, ngày trực</w:t>
+        <w:t>; Ca ba từ 17h30’ đến 9h30’. Thông tin về ca làm việc gồm mã ca, giờ vào, giờ ra.</w:t>
+      </w:r>
+      <w:r>
+        <w:t xml:space="preserve"> Mỗi nhân viên sẽ có thể làm 1 hoặc nhiều ca. </w:t>
+      </w:r>
+      <w:r>
+        <w:t xml:space="preserve"> Còn t</w:t>
+      </w:r>
+      <w:r>
+        <w:t>hông tin nhân viên được lưu trữ trong máy tính của quản lý tiệm sách như sau: mã nhân viên, tên nhân viên, số điện thoại, ca trực, ngày trực</w:t>
       </w:r>
       <w:r>
         <w:t>, chức vụ</w:t>
       </w:r>
       <w:r>
-        <w:t>. Trong tiệm, sách được chia theo thể loại văn bản và lưu giữ ở các khu kệ khác nhau, các thể loại sách thường thấy như “truyện ngắn”, “tiểu thuyết”, “truyện tranh”, “tạp chí”, … Mỗi cuốn sách c</w:t>
+        <w:t xml:space="preserve">. </w:t>
+      </w:r>
+      <w:r>
+        <w:t>Đối với nhân viên quản lý, người này có trách nhiệm quản lý c</w:t>
+      </w:r>
+      <w:r>
+        <w:t>ác nhân viên còn lại.</w:t>
+      </w:r>
+      <w:r>
+        <w:t xml:space="preserve"> </w:t>
+      </w:r>
+      <w:r>
+        <w:t>Trong tiệm, sách được chia theo thể loại văn bản và lưu giữ ở các khu kệ khác nhau, các thể loại sách thường thấy như “truyện ngắn”, “tiểu thuyết”, “truyện tranh”, “tạp chí”, … Mỗi cuốn sách c</w:t>
       </w:r>
       <w:r>
         <w:t>òn đ</w:t>
@@ -4040,7 +4070,21 @@
         <w:t xml:space="preserve"> phân loại theo văn học “</w:t>
       </w:r>
       <w:r>
-        <w:t>nước ngoài” hay “Việt Nam”. Ngoài ra, tiệm còn lưu trữ thông tin về sách như tên sách, tác giả, năm sáng tác, nhà xuất bản, giá bán, số lượng trong kho,…</w:t>
+        <w:t xml:space="preserve">nước ngoài” hay “Việt Nam”. Ngoài ra, tiệm còn lưu trữ thông tin về sách như </w:t>
+      </w:r>
+      <w:r>
+        <w:t xml:space="preserve">mã sách, </w:t>
+      </w:r>
+      <w:r>
+        <w:t xml:space="preserve">tên sách, tác giả, năm sáng tác, nhà xuất bản, giá bán, số lượng trong </w:t>
+      </w:r>
+      <w:proofErr w:type="gramStart"/>
+      <w:r>
+        <w:t>kho,…</w:t>
+      </w:r>
+      <w:proofErr w:type="gramEnd"/>
+      <w:r>
+        <w:t>.</w:t>
       </w:r>
     </w:p>
     <w:p>
@@ -4048,25 +4092,13 @@
         <w:pStyle w:val="Nidungvnbn"/>
       </w:pPr>
       <w:r>
-        <w:t xml:space="preserve">Khách hàng đến tiệm có thể yêu cầu tạo tài khoản </w:t>
-      </w:r>
-      <w:r>
-        <w:rPr>
-          <w:lang w:val="vi-VN"/>
-        </w:rPr>
-        <w:t>tích điểm</w:t>
-      </w:r>
-      <w:r>
-        <w:t xml:space="preserve"> hoặc không. Thông tin khách quen sẽ gồm tên khách hàng, mã khách hàng, số điện thoại, địa chỉ email, điểm tích</w:t>
-      </w:r>
-      <w:r>
-        <w:t xml:space="preserve"> trên </w:t>
-      </w:r>
-      <w:r>
-        <w:rPr>
-          <w:lang w:val="vi-VN"/>
-        </w:rPr>
-        <w:t>tài khoản</w:t>
+        <w:t xml:space="preserve">Khách hàng có thể mua sách với số lượng tùy thích. </w:t>
+      </w:r>
+      <w:r>
+        <w:t>Thông tin khách quen sẽ gồm tên khách hàng, mã khách hàng</w:t>
+      </w:r>
+      <w:r>
+        <w:t>, số điện thoại, địa chỉ email</w:t>
       </w:r>
       <w:r>
         <w:t>. Khách</w:t>
@@ -4078,29 +4110,207 @@
         <w:t>sẽ có thể sử dụng tài k</w:t>
       </w:r>
       <w:r>
-        <w:t>hoản trên trang web của tiệm và có thể dùng để đặt sách hoặc tìm kiếm</w:t>
-      </w:r>
-      <w:r>
-        <w:t>, khi mua sách tại tiệm có thể tích điểm và được giảm giá.</w:t>
-      </w:r>
-      <w:r>
-        <w:t xml:space="preserve"> Mỗi khách hàng có thể đặt mua số lượng sách tùy ý.</w:t>
-      </w:r>
-      <w:r>
-        <w:t xml:space="preserve"> Khi mua sách, thông tin về giao dịch sẽ được in trên hóa đơn gồm mã hóa đơn, sản phẩm (tên sách), số lượng, giá tiền, ngày mua, giảm giá</w:t>
-      </w:r>
-      <w:r>
-        <w:t xml:space="preserve"> (nếu có)</w:t>
-      </w:r>
-      <w:r>
-        <w:t xml:space="preserve">. </w:t>
+        <w:t xml:space="preserve">hoản </w:t>
+      </w:r>
+      <w:r>
+        <w:t xml:space="preserve">đã đăng ký </w:t>
+      </w:r>
+      <w:r>
+        <w:t>trên trang web của tiệm và có thể dùng để đặt sách hoặc tìm kiếm</w:t>
+      </w:r>
+      <w:r>
+        <w:t>.</w:t>
+      </w:r>
+      <w:r>
+        <w:t xml:space="preserve"> Khi mua sách, thông tin về giao dịch sẽ được in trên hóa đơn gồm mã hóa đơn, sản phẩm (tên sách), số lượng, giá tiền, ngày </w:t>
+      </w:r>
+      <w:r>
+        <w:t>lập</w:t>
+      </w:r>
+      <w:r>
+        <w:t>.</w:t>
       </w:r>
     </w:p>
     <w:p>
       <w:pPr>
+        <w:pStyle w:val="Nidungvnbn"/>
+      </w:pPr>
+    </w:p>
+    <w:p>
+      <w:pPr>
+        <w:pStyle w:val="Nidungvnbn"/>
+      </w:pPr>
+    </w:p>
+    <w:p>
+      <w:pPr>
+        <w:pStyle w:val="Nidungvnbn"/>
+      </w:pPr>
+    </w:p>
+    <w:p>
+      <w:pPr>
+        <w:pStyle w:val="Nidungvnbn"/>
+      </w:pPr>
+    </w:p>
+    <w:p>
+      <w:pPr>
+        <w:pStyle w:val="Nidungvnbn"/>
+      </w:pPr>
+    </w:p>
+    <w:p>
+      <w:pPr>
+        <w:pStyle w:val="Nidungvnbn"/>
+      </w:pPr>
+    </w:p>
+    <w:p>
+      <w:pPr>
+        <w:pStyle w:val="Nidungvnbn"/>
+      </w:pPr>
+    </w:p>
+    <w:p>
+      <w:pPr>
+        <w:pStyle w:val="Tiumccp2"/>
+      </w:pPr>
+      <w:r>
+        <w:rPr>
+          <w:noProof/>
+        </w:rPr>
+        <w:lastRenderedPageBreak/>
+        <w:drawing>
+          <wp:anchor distT="0" distB="0" distL="114300" distR="114300" simplePos="0" relativeHeight="251658240" behindDoc="0" locked="0" layoutInCell="1" allowOverlap="1" wp14:anchorId="4E423580" wp14:editId="4FF8A4DF">
+            <wp:simplePos x="0" y="0"/>
+            <wp:positionH relativeFrom="margin">
+              <wp:posOffset>6675</wp:posOffset>
+            </wp:positionH>
+            <wp:positionV relativeFrom="margin">
+              <wp:posOffset>313699</wp:posOffset>
+            </wp:positionV>
+            <wp:extent cx="5791835" cy="3547745"/>
+            <wp:effectExtent l="0" t="0" r="0" b="0"/>
+            <wp:wrapSquare wrapText="bothSides"/>
+            <wp:docPr id="4" name="Picture 4"/>
+            <wp:cNvGraphicFramePr>
+              <a:graphicFrameLocks xmlns:a="http://schemas.openxmlformats.org/drawingml/2006/main" noChangeAspect="1"/>
+            </wp:cNvGraphicFramePr>
+            <a:graphic xmlns:a="http://schemas.openxmlformats.org/drawingml/2006/main">
+              <a:graphicData uri="http://schemas.openxmlformats.org/drawingml/2006/picture">
+                <pic:pic xmlns:pic="http://schemas.openxmlformats.org/drawingml/2006/picture">
+                  <pic:nvPicPr>
+                    <pic:cNvPr id="4" name="image (2).png"/>
+                    <pic:cNvPicPr/>
+                  </pic:nvPicPr>
+                  <pic:blipFill>
+                    <a:blip r:embed="rId11" cstate="print">
+                      <a:extLst>
+                        <a:ext uri="{28A0092B-C50C-407E-A947-70E740481C1C}">
+                          <a14:useLocalDpi xmlns:a14="http://schemas.microsoft.com/office/drawing/2010/main" val="0"/>
+                        </a:ext>
+                      </a:extLst>
+                    </a:blip>
+                    <a:stretch>
+                      <a:fillRect/>
+                    </a:stretch>
+                  </pic:blipFill>
+                  <pic:spPr>
+                    <a:xfrm>
+                      <a:off x="0" y="0"/>
+                      <a:ext cx="5791835" cy="3547745"/>
+                    </a:xfrm>
+                    <a:prstGeom prst="rect">
+                      <a:avLst/>
+                    </a:prstGeom>
+                  </pic:spPr>
+                </pic:pic>
+              </a:graphicData>
+            </a:graphic>
+          </wp:anchor>
+        </w:drawing>
+      </w:r>
+      <w:r>
+        <w:t>2.1.1 Mô hình ERD:</w:t>
+      </w:r>
+    </w:p>
+    <w:p>
+      <w:pPr>
+        <w:pStyle w:val="Nidungvnbn"/>
+      </w:pPr>
+      <w:bookmarkStart w:id="4" w:name="_GoBack"/>
+      <w:bookmarkEnd w:id="4"/>
+    </w:p>
+    <w:p>
+      <w:pPr>
+        <w:pStyle w:val="Tiumccp2"/>
+      </w:pPr>
+      <w:r>
+        <w:t>2.1.2 Mô hình quan hệ:</w:t>
+      </w:r>
+    </w:p>
+    <w:p>
+      <w:pPr>
+        <w:pStyle w:val="Nidungvnbn"/>
+      </w:pPr>
+      <w:r>
+        <w:rPr>
+          <w:noProof/>
+        </w:rPr>
+        <w:drawing>
+          <wp:inline distT="0" distB="0" distL="0" distR="0" wp14:anchorId="5E861E78" wp14:editId="5646ADDC">
+            <wp:extent cx="5791835" cy="2369820"/>
+            <wp:effectExtent l="0" t="0" r="0" b="0"/>
+            <wp:docPr id="8" name="Picture 8"/>
+            <wp:cNvGraphicFramePr>
+              <a:graphicFrameLocks xmlns:a="http://schemas.openxmlformats.org/drawingml/2006/main" noChangeAspect="1"/>
+            </wp:cNvGraphicFramePr>
+            <a:graphic xmlns:a="http://schemas.openxmlformats.org/drawingml/2006/main">
+              <a:graphicData uri="http://schemas.openxmlformats.org/drawingml/2006/picture">
+                <pic:pic xmlns:pic="http://schemas.openxmlformats.org/drawingml/2006/picture">
+                  <pic:nvPicPr>
+                    <pic:cNvPr id="8" name="image (6).png"/>
+                    <pic:cNvPicPr/>
+                  </pic:nvPicPr>
+                  <pic:blipFill>
+                    <a:blip r:embed="rId12" cstate="print">
+                      <a:extLst>
+                        <a:ext uri="{28A0092B-C50C-407E-A947-70E740481C1C}">
+                          <a14:useLocalDpi xmlns:a14="http://schemas.microsoft.com/office/drawing/2010/main" val="0"/>
+                        </a:ext>
+                      </a:extLst>
+                    </a:blip>
+                    <a:stretch>
+                      <a:fillRect/>
+                    </a:stretch>
+                  </pic:blipFill>
+                  <pic:spPr>
+                    <a:xfrm>
+                      <a:off x="0" y="0"/>
+                      <a:ext cx="5791835" cy="2369820"/>
+                    </a:xfrm>
+                    <a:prstGeom prst="rect">
+                      <a:avLst/>
+                    </a:prstGeom>
+                  </pic:spPr>
+                </pic:pic>
+              </a:graphicData>
+            </a:graphic>
+          </wp:inline>
+        </w:drawing>
+      </w:r>
+    </w:p>
+    <w:p>
+      <w:pPr>
         <w:pStyle w:val="Tiumccp1"/>
       </w:pPr>
-      <w:r>
+    </w:p>
+    <w:p>
+      <w:pPr>
+        <w:pStyle w:val="Tiumccp1"/>
+      </w:pPr>
+    </w:p>
+    <w:p>
+      <w:pPr>
+        <w:pStyle w:val="Tiumccp1"/>
+      </w:pPr>
+      <w:r>
+        <w:lastRenderedPageBreak/>
         <w:t>2.2 Nghiệp vụ:</w:t>
       </w:r>
     </w:p>
@@ -4158,7 +4368,6 @@
         </w:numPr>
       </w:pPr>
       <w:r>
-        <w:lastRenderedPageBreak/>
         <w:t>Đăng nhập nhân viên: Nhân viên phải chọn “Đăng nhập nhân viên” để hệ thống trang chủ. Tại đây, hệ thống yêu cầu nhập tài khoản và mật khẩu. Trường hợp nhân viên thu ngân quên mật khẩu phải liên hệ quản lý để giải quyết vấn đề.</w:t>
       </w:r>
     </w:p>
@@ -4260,6 +4469,7 @@
         </w:numPr>
       </w:pPr>
       <w:r>
+        <w:lastRenderedPageBreak/>
         <w:t xml:space="preserve">Đối với trường hợp thanh toán bằng </w:t>
       </w:r>
       <w:r>
@@ -4350,11 +4560,7 @@
         <w:t xml:space="preserve"> hàng”.</w:t>
       </w:r>
       <w:r>
-        <w:t xml:space="preserve"> Đối với đơn hàng </w:t>
-      </w:r>
-      <w:r>
-        <w:lastRenderedPageBreak/>
-        <w:t xml:space="preserve">mới, nhân viên sẽ </w:t>
+        <w:t xml:space="preserve"> Đối với đơn hàng mới, nhân viên sẽ </w:t>
       </w:r>
       <w:r>
         <w:t xml:space="preserve">gọi điện thoại để </w:t>
@@ -4536,13 +4742,16 @@
         <w:t>tại đây nhân viên có thể xem các sản phẩm có trong cửa hàng cùng với số lượng</w:t>
       </w:r>
       <w:r>
-        <w:t xml:space="preserve">. Khi thêm sản phẩm mà nhân viên nhập sai thông tin hoặc nhà cung cấp đưa ra thông tin mới yêu cầu các cửa hàng phải cập nhật lại. Lúc này, nhân viên quản lý sẽ ấn “Điều chỉnh sản phẩm”, lúc này hệ thống sẽ chuyển tiếp sang giao diện mới, tại đây yêu cầu nhân viên nhập mã sản phẩm cần điều chỉnh và ấn “Tìm kiếm”. Sau khi hoàn tất, hệ thống sẽ hiển thị các thông tin và cho phép nhân viên thay đổi. Cuối cùng, nhân viên ấn nút “Cập nhật”, hệ thống sẽ ghi nhận dữ liệu mới vào sản phẩm đó. </w:t>
+        <w:t xml:space="preserve">. Khi thêm sản phẩm mà nhân viên </w:t>
+      </w:r>
+      <w:r>
+        <w:lastRenderedPageBreak/>
+        <w:t xml:space="preserve">nhập sai thông tin hoặc nhà cung cấp đưa ra thông tin mới yêu cầu các cửa hàng phải cập nhật lại. Lúc này, nhân viên quản lý sẽ ấn “Điều chỉnh sản phẩm”, lúc này hệ thống sẽ chuyển tiếp sang giao diện mới, tại đây yêu cầu nhân viên nhập mã sản phẩm cần điều chỉnh và ấn “Tìm kiếm”. Sau khi hoàn tất, hệ thống sẽ hiển thị các thông tin và cho phép nhân viên thay đổi. Cuối cùng, nhân viên ấn nút “Cập nhật”, hệ thống sẽ ghi nhận dữ liệu mới vào sản phẩm đó. </w:t>
       </w:r>
       <w:r>
         <w:t xml:space="preserve"> </w:t>
       </w:r>
       <w:r>
-        <w:lastRenderedPageBreak/>
         <w:t xml:space="preserve">Bên cạnh đó, hệ thống cung cấp </w:t>
       </w:r>
       <w:r>
@@ -4597,7 +4806,11 @@
         </w:numPr>
       </w:pPr>
       <w:r>
-        <w:t>“Điều chỉnh sản phẩm”: Đối với trường hợp khi thêm sản phẩm mà nhân viên nhập sai thông tin hoặc nhà cung cấp đưa ra thông tin mới yêu cầu các cửa hàng phải cập nhật lại. Lúc này, nhân viên quản lý sẽ ấn “Điều chỉnh sản phẩm”, lúc này hệ thống sẽ chuyển tiếp sang giao diện mới, tại đây yêu cầu nhân viên nhập mã sản phẩm cần điều chỉnh</w:t>
+        <w:t xml:space="preserve">“Điều chỉnh sản phẩm”: Đối với trường hợp khi thêm sản phẩm mà nhân viên nhập sai thông tin hoặc nhà cung cấp đưa ra thông tin mới yêu cầu các cửa hàng phải cập nhật lại. Lúc này, nhân viên quản lý sẽ ấn “Điều chỉnh sản phẩm”, lúc này hệ thống sẽ chuyển tiếp sang </w:t>
+      </w:r>
+      <w:r>
+        <w:lastRenderedPageBreak/>
+        <w:t>giao diện mới, tại đây yêu cầu nhân viên nhập mã sản phẩm cần điều chỉnh</w:t>
       </w:r>
       <w:r>
         <w:t xml:space="preserve"> và ấn “Tìm kiếm”</w:t>
@@ -4615,7 +4828,6 @@
         </w:numPr>
       </w:pPr>
       <w:r>
-        <w:lastRenderedPageBreak/>
         <w:t>Xem</w:t>
       </w:r>
       <w:r>
@@ -4739,7 +4951,11 @@
         <w:t>.</w:t>
       </w:r>
       <w:r>
-        <w:t xml:space="preserve"> Bên cạnh đó, nếu nhân viên quản lý muốn xuất dữ liệu thì có thể ấn “</w:t>
+        <w:t xml:space="preserve"> Bên cạnh đó, nếu nhân viên quản lý muốn xuất </w:t>
+      </w:r>
+      <w:r>
+        <w:lastRenderedPageBreak/>
+        <w:t>dữ liệu thì có thể ấn “</w:t>
       </w:r>
       <w:r>
         <w:t>Xuất b</w:t>
@@ -4776,7 +4992,6 @@
         <w:pStyle w:val="Nidungvnbn"/>
       </w:pPr>
       <w:r>
-        <w:lastRenderedPageBreak/>
         <w:t xml:space="preserve">Khách hàng </w:t>
       </w:r>
       <w:r>
@@ -4908,7 +5123,11 @@
         <w:t>”</w:t>
       </w:r>
       <w:r>
-        <w:t xml:space="preserve"> bằng cách ấn vào “Quên mật khẩu” tại giao diện đăng nhập. Hệ thống sẽ chuyển sang giao diện mới và yêu cầu nhập số điện thoại. Hệ thống sẽ gửi mã vào số điện thoại và khách hàng có thể nhập mã và ấn “Tiếp tục”. Hệ thống sẽ cho phép khách hàng tạo mật khẩu mới. Sau khi điền xong, khách hàng ấn “Lưu”. Hệ thống sẽ cập </w:t>
+        <w:t xml:space="preserve"> bằng cách ấn vào “Quên mật khẩu” tại giao diện đăng nhập. Hệ thống sẽ chuyển sang giao diện mới và yêu cầu nhập số điện thoại. Hệ thống sẽ gửi mã vào số điện thoại và khách </w:t>
+      </w:r>
+      <w:r>
+        <w:lastRenderedPageBreak/>
+        <w:t xml:space="preserve">hàng có thể nhập mã và ấn “Tiếp tục”. Hệ thống sẽ cho phép khách hàng tạo mật khẩu mới. Sau khi điền xong, khách hàng ấn “Lưu”. Hệ thống sẽ cập </w:t>
       </w:r>
       <w:r>
         <w:t>nhật lại mật khẩu cho khách hàng.</w:t>
@@ -4935,11 +5154,7 @@
         <w:t xml:space="preserve">sẽ </w:t>
       </w:r>
       <w:r>
-        <w:t xml:space="preserve">hiển thị các sản phẩm </w:t>
-      </w:r>
-      <w:r>
-        <w:lastRenderedPageBreak/>
-        <w:t>đang được bày bán</w:t>
+        <w:t>hiển thị các sản phẩm đang được bày bán</w:t>
       </w:r>
       <w:r>
         <w:t xml:space="preserve">. </w:t>
@@ -5065,7 +5280,11 @@
         <w:t xml:space="preserve">và thông tin sản phẩm </w:t>
       </w:r>
       <w:r>
-        <w:t>cho khách hàng kiểm tra trước khi ấn “Xác nhận” để hệ thống cập nhật đơn hàng.</w:t>
+        <w:t xml:space="preserve">cho khách hàng kiểm tra </w:t>
+      </w:r>
+      <w:r>
+        <w:lastRenderedPageBreak/>
+        <w:t>trước khi ấn “Xác nhận” để hệ thống cập nhật đơn hàng.</w:t>
       </w:r>
       <w:r>
         <w:t xml:space="preserve"> Lúc này trạng thái đơn hàng là “Đang chờ xử lý”.</w:t>
@@ -5095,11 +5314,7 @@
         <w:t>hàng</w:t>
       </w:r>
       <w:r>
-        <w:t xml:space="preserve">, hệ thống cung </w:t>
-      </w:r>
-      <w:r>
-        <w:lastRenderedPageBreak/>
-        <w:t>cấp chức năng “Điều chỉnh giỏ hàng” bằng cách nhấp vào mục “Giỏ hàng” trên góc phải giao diện trang chủ, tại đây hệ thống cho phép người dùng “Thêm”</w:t>
+        <w:t>, hệ thống cung cấp chức năng “Điều chỉnh giỏ hàng” bằng cách nhấp vào mục “Giỏ hàng” trên góc phải giao diện trang chủ, tại đây hệ thống cho phép người dùng “Thêm”</w:t>
       </w:r>
       <w:r>
         <w:t>, ”Giảm”</w:t>
@@ -5222,6 +5437,7 @@
         </w:numPr>
       </w:pPr>
       <w:r>
+        <w:lastRenderedPageBreak/>
         <w:t>Hủy đơn hàng:</w:t>
       </w:r>
       <w:r>
@@ -5249,11 +5465,7 @@
         <w:t>, ấn</w:t>
       </w:r>
       <w:r>
-        <w:t xml:space="preserve"> nút “Hủy đơn hàng”. Khách hàng sẽ cần phải ấn chọn nút này. Hệ thống sẽ hiển thị một bảng với các lý do hủy đơn hàng </w:t>
-      </w:r>
-      <w:r>
-        <w:lastRenderedPageBreak/>
-        <w:t>như “Đổi địa chỉ”, “Đổi phương thức thanh toán”, “Đổi sản phẩm khác”,…</w:t>
+        <w:t xml:space="preserve"> nút “Hủy đơn hàng”. Khách hàng sẽ cần phải ấn chọn nút này. Hệ thống sẽ hiển thị một bảng với các lý do hủy đơn hàng như “Đổi địa chỉ”, “Đổi phương thức thanh toán”, “Đổi sản phẩm khác”,…</w:t>
       </w:r>
       <w:r>
         <w:t>.</w:t>
@@ -5314,11 +5526,11 @@
       <w:pPr>
         <w:pStyle w:val="Tiumccp1"/>
       </w:pPr>
-      <w:bookmarkStart w:id="4" w:name="_GoBack"/>
       <w:r>
         <w:rPr>
           <w:noProof/>
         </w:rPr>
+        <w:lastRenderedPageBreak/>
         <w:drawing>
           <wp:inline distT="0" distB="0" distL="0" distR="0" wp14:anchorId="781E1743" wp14:editId="60284E3B">
             <wp:extent cx="5791835" cy="4669790"/>
@@ -5335,7 +5547,7 @@
                     <pic:cNvPicPr/>
                   </pic:nvPicPr>
                   <pic:blipFill>
-                    <a:blip r:embed="rId11" cstate="print">
+                    <a:blip r:embed="rId13" cstate="print">
                       <a:extLst>
                         <a:ext uri="{28A0092B-C50C-407E-A947-70E740481C1C}">
                           <a14:useLocalDpi xmlns:a14="http://schemas.microsoft.com/office/drawing/2010/main" val="0"/>
@@ -5361,7 +5573,6 @@
           </wp:inline>
         </w:drawing>
       </w:r>
-      <w:bookmarkEnd w:id="4"/>
     </w:p>
     <w:tbl>
       <w:tblPr>
@@ -5479,7 +5690,6 @@
               <w:jc w:val="center"/>
             </w:pPr>
             <w:r>
-              <w:lastRenderedPageBreak/>
               <w:t>KH01</w:t>
             </w:r>
           </w:p>
@@ -5821,6 +6031,7 @@
               <w:jc w:val="center"/>
             </w:pPr>
             <w:r>
+              <w:lastRenderedPageBreak/>
               <w:t>KH04</w:t>
             </w:r>
           </w:p>
@@ -6209,7 +6420,6 @@
               </w:rPr>
             </w:pPr>
             <w:r>
-              <w:lastRenderedPageBreak/>
               <w:t>KH</w:t>
             </w:r>
             <w:r>
@@ -6570,6 +6780,7 @@
               <w:jc w:val="center"/>
             </w:pPr>
             <w:r>
+              <w:lastRenderedPageBreak/>
               <w:t>NV01</w:t>
             </w:r>
           </w:p>
@@ -6869,7 +7080,6 @@
               <w:jc w:val="center"/>
             </w:pPr>
             <w:r>
-              <w:lastRenderedPageBreak/>
               <w:t>NV0</w:t>
             </w:r>
             <w:r>
@@ -7134,6 +7344,7 @@
               </w:rPr>
             </w:pPr>
             <w:r>
+              <w:lastRenderedPageBreak/>
               <w:t>NV0</w:t>
             </w:r>
             <w:r>
@@ -7742,6 +7953,7 @@
         <w:rPr>
           <w:noProof/>
         </w:rPr>
+        <w:lastRenderedPageBreak/>
         <w:drawing>
           <wp:inline distT="0" distB="0" distL="0" distR="0" wp14:anchorId="5AFDC91C" wp14:editId="3DDE7FEA">
             <wp:extent cx="5791835" cy="1422400"/>
@@ -7758,7 +7970,7 @@
                     <pic:cNvPicPr/>
                   </pic:nvPicPr>
                   <pic:blipFill>
-                    <a:blip r:embed="rId12">
+                    <a:blip r:embed="rId14">
                       <a:extLst>
                         <a:ext uri="{28A0092B-C50C-407E-A947-70E740481C1C}">
                           <a14:useLocalDpi xmlns:a14="http://schemas.microsoft.com/office/drawing/2010/main" val="0"/>
@@ -8209,7 +8421,6 @@
                 <w:sz w:val="26"/>
                 <w:szCs w:val="26"/>
               </w:rPr>
-              <w:lastRenderedPageBreak/>
               <w:t>Kết quả</w:t>
             </w:r>
           </w:p>
@@ -8579,6 +8790,7 @@
                 <w:sz w:val="26"/>
                 <w:szCs w:val="26"/>
               </w:rPr>
+              <w:lastRenderedPageBreak/>
               <w:t>4.1 Hệ thống kiểm tra mật khẩu đặt yêu cầu và thông báo đăng ký thành công</w:t>
             </w:r>
           </w:p>
@@ -8612,6 +8824,7 @@
                 <w:sz w:val="26"/>
                 <w:szCs w:val="26"/>
               </w:rPr>
+              <w:lastRenderedPageBreak/>
               <w:t>Luồng thay thế</w:t>
             </w:r>
           </w:p>
@@ -8871,7 +9084,6 @@
         <w:rPr>
           <w:noProof/>
         </w:rPr>
-        <w:lastRenderedPageBreak/>
         <w:drawing>
           <wp:inline distT="0" distB="0" distL="0" distR="0" wp14:anchorId="1144C6BC" wp14:editId="64460E6B">
             <wp:extent cx="5791835" cy="1674495"/>
@@ -8888,7 +9100,7 @@
                     <pic:cNvPicPr/>
                   </pic:nvPicPr>
                   <pic:blipFill>
-                    <a:blip r:embed="rId13"/>
+                    <a:blip r:embed="rId15"/>
                     <a:stretch>
                       <a:fillRect/>
                     </a:stretch>
@@ -9170,6 +9382,7 @@
                 <w:sz w:val="26"/>
                 <w:szCs w:val="26"/>
               </w:rPr>
+              <w:lastRenderedPageBreak/>
               <w:t>Tác nhân</w:t>
             </w:r>
           </w:p>
@@ -9631,7 +9844,6 @@
                 <w:sz w:val="26"/>
                 <w:szCs w:val="26"/>
               </w:rPr>
-              <w:lastRenderedPageBreak/>
               <w:t>3.1.a Nếu hợp lệ, thông báo “Đăng nhập thành công” và chuyển sang giao diện trang chủ cùa website</w:t>
             </w:r>
           </w:p>
@@ -9660,7 +9872,6 @@
                 <w:sz w:val="26"/>
                 <w:szCs w:val="26"/>
               </w:rPr>
-              <w:lastRenderedPageBreak/>
               <w:t>Luồng thay thế</w:t>
             </w:r>
           </w:p>
@@ -10028,6 +10239,7 @@
         <w:rPr>
           <w:noProof/>
         </w:rPr>
+        <w:lastRenderedPageBreak/>
         <w:drawing>
           <wp:inline distT="0" distB="0" distL="0" distR="0" wp14:anchorId="664B7366" wp14:editId="17B4AC0B">
             <wp:extent cx="5791835" cy="1736090"/>
@@ -10044,7 +10256,7 @@
                     <pic:cNvPicPr/>
                   </pic:nvPicPr>
                   <pic:blipFill>
-                    <a:blip r:embed="rId14"/>
+                    <a:blip r:embed="rId16"/>
                     <a:stretch>
                       <a:fillRect/>
                     </a:stretch>
@@ -10273,7 +10485,6 @@
                 <w:sz w:val="26"/>
                 <w:szCs w:val="26"/>
               </w:rPr>
-              <w:lastRenderedPageBreak/>
               <w:t>Mô tả</w:t>
             </w:r>
           </w:p>
@@ -10822,6 +11033,7 @@
                 <w:sz w:val="26"/>
                 <w:szCs w:val="26"/>
               </w:rPr>
+              <w:lastRenderedPageBreak/>
               <w:t>Mã use case</w:t>
             </w:r>
           </w:p>
@@ -11194,7 +11406,6 @@
                 <w:sz w:val="26"/>
                 <w:szCs w:val="26"/>
               </w:rPr>
-              <w:lastRenderedPageBreak/>
               <w:t>Điều kiện tiên quyết</w:t>
             </w:r>
           </w:p>
@@ -11789,6 +12000,7 @@
                 <w:sz w:val="26"/>
                 <w:szCs w:val="26"/>
               </w:rPr>
+              <w:lastRenderedPageBreak/>
               <w:t>Mã use case</w:t>
             </w:r>
           </w:p>
@@ -12138,7 +12350,6 @@
                 <w:sz w:val="26"/>
                 <w:szCs w:val="26"/>
               </w:rPr>
-              <w:lastRenderedPageBreak/>
               <w:t>Điều kiện tiên quyết</w:t>
             </w:r>
           </w:p>
@@ -12677,6 +12888,7 @@
                 <w:sz w:val="26"/>
                 <w:szCs w:val="26"/>
               </w:rPr>
+              <w:lastRenderedPageBreak/>
               <w:t>Ngữ cảnh</w:t>
             </w:r>
           </w:p>
@@ -13114,7 +13326,6 @@
                 <w:sz w:val="26"/>
                 <w:szCs w:val="26"/>
               </w:rPr>
-              <w:lastRenderedPageBreak/>
               <w:t>Luồng sự kiện</w:t>
             </w:r>
           </w:p>
@@ -13630,6 +13841,7 @@
                 <w:sz w:val="26"/>
                 <w:szCs w:val="26"/>
               </w:rPr>
+              <w:lastRenderedPageBreak/>
               <w:t>Mô tả</w:t>
             </w:r>
           </w:p>
@@ -14573,6 +14785,7 @@
                 <w:sz w:val="26"/>
                 <w:szCs w:val="26"/>
               </w:rPr>
+              <w:lastRenderedPageBreak/>
               <w:t>Mã use case</w:t>
             </w:r>
           </w:p>
@@ -14971,7 +15184,6 @@
                 <w:sz w:val="26"/>
                 <w:szCs w:val="26"/>
               </w:rPr>
-              <w:lastRenderedPageBreak/>
               <w:t>Điều kiện tiên quyết</w:t>
             </w:r>
           </w:p>
@@ -15625,6 +15837,7 @@
                 <w:sz w:val="26"/>
                 <w:szCs w:val="26"/>
               </w:rPr>
+              <w:lastRenderedPageBreak/>
               <w:t>Luồng thay thế</w:t>
             </w:r>
           </w:p>
@@ -15969,7 +16182,6 @@
                 <w:sz w:val="26"/>
                 <w:szCs w:val="26"/>
               </w:rPr>
-              <w:lastRenderedPageBreak/>
               <w:t>Tên Use Case</w:t>
             </w:r>
           </w:p>
@@ -16815,6 +17027,7 @@
                 <w:sz w:val="26"/>
                 <w:szCs w:val="26"/>
               </w:rPr>
+              <w:lastRenderedPageBreak/>
               <w:t xml:space="preserve">1.1. Hệ thống </w:t>
             </w:r>
             <w:r>
@@ -16875,6 +17088,7 @@
                 <w:sz w:val="26"/>
                 <w:szCs w:val="26"/>
               </w:rPr>
+              <w:lastRenderedPageBreak/>
               <w:t>3</w:t>
             </w:r>
             <w:r>
@@ -17356,7 +17570,7 @@
                     <pic:cNvPicPr/>
                   </pic:nvPicPr>
                   <pic:blipFill>
-                    <a:blip r:embed="rId15"/>
+                    <a:blip r:embed="rId17"/>
                     <a:stretch>
                       <a:fillRect/>
                     </a:stretch>
@@ -17422,6 +17636,7 @@
                 <w:sz w:val="26"/>
                 <w:szCs w:val="26"/>
               </w:rPr>
+              <w:lastRenderedPageBreak/>
               <w:t>Mã use case</w:t>
             </w:r>
           </w:p>
@@ -17670,7 +17885,6 @@
                 <w:sz w:val="26"/>
                 <w:szCs w:val="26"/>
               </w:rPr>
-              <w:lastRenderedPageBreak/>
               <w:t>Tác nhân</w:t>
             </w:r>
           </w:p>
@@ -18153,6 +18367,7 @@
         <w:rPr>
           <w:noProof/>
         </w:rPr>
+        <w:lastRenderedPageBreak/>
         <w:drawing>
           <wp:inline distT="0" distB="0" distL="0" distR="0" wp14:anchorId="18577F39" wp14:editId="6FB86BD2">
             <wp:extent cx="4781550" cy="1571625"/>
@@ -18169,7 +18384,7 @@
                     <pic:cNvPicPr/>
                   </pic:nvPicPr>
                   <pic:blipFill>
-                    <a:blip r:embed="rId16"/>
+                    <a:blip r:embed="rId18"/>
                     <a:stretch>
                       <a:fillRect/>
                     </a:stretch>
@@ -18414,7 +18629,6 @@
                 <w:sz w:val="26"/>
                 <w:szCs w:val="26"/>
               </w:rPr>
-              <w:lastRenderedPageBreak/>
               <w:t>Mô tả</w:t>
             </w:r>
           </w:p>
@@ -19068,6 +19282,7 @@
                 <w:sz w:val="26"/>
                 <w:szCs w:val="26"/>
               </w:rPr>
+              <w:lastRenderedPageBreak/>
               <w:t>5.1 Hệ thống xóa đơn hàng và thông báo hủy thành công</w:t>
             </w:r>
           </w:p>
@@ -19096,6 +19311,7 @@
                 <w:sz w:val="26"/>
                 <w:szCs w:val="26"/>
               </w:rPr>
+              <w:lastRenderedPageBreak/>
               <w:t>Ngoại lệ</w:t>
             </w:r>
           </w:p>
@@ -19168,7 +19384,6 @@
         <w:rPr>
           <w:noProof/>
         </w:rPr>
-        <w:lastRenderedPageBreak/>
         <w:drawing>
           <wp:inline distT="0" distB="0" distL="0" distR="0" wp14:anchorId="5B5D8105" wp14:editId="3DD8A22D">
             <wp:extent cx="5791835" cy="1850390"/>
@@ -19185,7 +19400,7 @@
                     <pic:cNvPicPr/>
                   </pic:nvPicPr>
                   <pic:blipFill>
-                    <a:blip r:embed="rId17"/>
+                    <a:blip r:embed="rId19"/>
                     <a:stretch>
                       <a:fillRect/>
                     </a:stretch>
@@ -20191,7 +20406,7 @@
                     <pic:cNvPicPr/>
                   </pic:nvPicPr>
                   <pic:blipFill>
-                    <a:blip r:embed="rId18"/>
+                    <a:blip r:embed="rId20"/>
                     <a:stretch>
                       <a:fillRect/>
                     </a:stretch>
@@ -20475,6 +20690,7 @@
                 <w:sz w:val="26"/>
                 <w:szCs w:val="26"/>
               </w:rPr>
+              <w:lastRenderedPageBreak/>
               <w:t>Tác nhân</w:t>
             </w:r>
           </w:p>
@@ -20645,7 +20861,6 @@
                 <w:sz w:val="26"/>
                 <w:szCs w:val="26"/>
               </w:rPr>
-              <w:lastRenderedPageBreak/>
               <w:t>Kết quả</w:t>
             </w:r>
           </w:p>
@@ -20952,7 +21167,7 @@
                     <pic:cNvPicPr/>
                   </pic:nvPicPr>
                   <pic:blipFill>
-                    <a:blip r:embed="rId19"/>
+                    <a:blip r:embed="rId21"/>
                     <a:stretch>
                       <a:fillRect/>
                     </a:stretch>
@@ -21306,6 +21521,7 @@
                 <w:sz w:val="26"/>
                 <w:szCs w:val="26"/>
               </w:rPr>
+              <w:lastRenderedPageBreak/>
               <w:t>Sự kiện kích hoạt</w:t>
             </w:r>
           </w:p>
@@ -22000,7 +22216,6 @@
                 <w:sz w:val="26"/>
                 <w:szCs w:val="26"/>
               </w:rPr>
-              <w:lastRenderedPageBreak/>
               <w:t>Luồng thay thế</w:t>
             </w:r>
           </w:p>
@@ -22256,6 +22471,7 @@
         <w:rPr>
           <w:noProof/>
         </w:rPr>
+        <w:lastRenderedPageBreak/>
         <w:drawing>
           <wp:inline distT="0" distB="0" distL="0" distR="0" wp14:anchorId="46D7A901" wp14:editId="31B7FA22">
             <wp:extent cx="5791835" cy="1380490"/>
@@ -22272,7 +22488,7 @@
                     <pic:cNvPicPr/>
                   </pic:nvPicPr>
                   <pic:blipFill>
-                    <a:blip r:embed="rId20"/>
+                    <a:blip r:embed="rId22"/>
                     <a:stretch>
                       <a:fillRect/>
                     </a:stretch>
@@ -22392,7 +22608,6 @@
                 <w:sz w:val="26"/>
                 <w:szCs w:val="26"/>
               </w:rPr>
-              <w:lastRenderedPageBreak/>
               <w:t>Tên Use Case</w:t>
             </w:r>
           </w:p>
@@ -23139,6 +23354,7 @@
                 <w:sz w:val="26"/>
                 <w:szCs w:val="26"/>
               </w:rPr>
+              <w:lastRenderedPageBreak/>
               <w:t>Luồng thay thế</w:t>
             </w:r>
           </w:p>
@@ -23288,7 +23504,6 @@
                 <w:sz w:val="26"/>
                 <w:szCs w:val="26"/>
               </w:rPr>
-              <w:lastRenderedPageBreak/>
               <w:t>Nhân v</w:t>
             </w:r>
             <w:r>
@@ -23368,7 +23583,6 @@
                 <w:sz w:val="26"/>
                 <w:szCs w:val="26"/>
               </w:rPr>
-              <w:lastRenderedPageBreak/>
               <w:t>Ngoại lệ</w:t>
             </w:r>
           </w:p>
@@ -24141,6 +24355,7 @@
                 <w:sz w:val="26"/>
                 <w:szCs w:val="26"/>
               </w:rPr>
+              <w:lastRenderedPageBreak/>
               <w:t>Ngoại lệ</w:t>
             </w:r>
           </w:p>
@@ -24269,7 +24484,7 @@
                     <pic:cNvPicPr/>
                   </pic:nvPicPr>
                   <pic:blipFill>
-                    <a:blip r:embed="rId21"/>
+                    <a:blip r:embed="rId23"/>
                     <a:stretch>
                       <a:fillRect/>
                     </a:stretch>
@@ -24553,6 +24768,7 @@
                 <w:sz w:val="26"/>
                 <w:szCs w:val="26"/>
               </w:rPr>
+              <w:lastRenderedPageBreak/>
               <w:t>Tác nhân</w:t>
             </w:r>
           </w:p>
@@ -24821,7 +25037,6 @@
                 <w:sz w:val="26"/>
                 <w:szCs w:val="26"/>
               </w:rPr>
-              <w:lastRenderedPageBreak/>
               <w:t>Luồng sự kiện</w:t>
             </w:r>
           </w:p>
@@ -25644,6 +25859,7 @@
                 <w:sz w:val="26"/>
                 <w:szCs w:val="26"/>
               </w:rPr>
+              <w:lastRenderedPageBreak/>
               <w:t>Luồng sự kiện</w:t>
             </w:r>
           </w:p>
@@ -25936,7 +26152,6 @@
                 <w:sz w:val="26"/>
                 <w:szCs w:val="26"/>
               </w:rPr>
-              <w:lastRenderedPageBreak/>
               <w:t>Ngoại lệ</w:t>
             </w:r>
           </w:p>
@@ -26685,6 +26900,7 @@
                 <w:sz w:val="26"/>
                 <w:szCs w:val="26"/>
               </w:rPr>
+              <w:lastRenderedPageBreak/>
               <w:t>Nhân viên nhập các thông tin cần cập nhật và ấn “Cập nhật”</w:t>
             </w:r>
           </w:p>
@@ -26717,6 +26933,7 @@
                 <w:sz w:val="26"/>
                 <w:szCs w:val="26"/>
               </w:rPr>
+              <w:lastRenderedPageBreak/>
               <w:t>Hệ thống hiển thị giao diện tìm kiếm sản phẩm</w:t>
             </w:r>
           </w:p>
@@ -26767,6 +26984,7 @@
                 <w:sz w:val="26"/>
                 <w:szCs w:val="26"/>
               </w:rPr>
+              <w:lastRenderedPageBreak/>
               <w:t>3.1 Hệ thống cập nhật lại dữ liệu cho sản phẩm</w:t>
             </w:r>
           </w:p>
@@ -26795,6 +27013,7 @@
                 <w:sz w:val="26"/>
                 <w:szCs w:val="26"/>
               </w:rPr>
+              <w:lastRenderedPageBreak/>
               <w:t>Ngoại lệ</w:t>
             </w:r>
           </w:p>
@@ -26852,7 +27071,6 @@
         <w:rPr>
           <w:noProof/>
         </w:rPr>
-        <w:lastRenderedPageBreak/>
         <w:drawing>
           <wp:inline distT="0" distB="0" distL="0" distR="0" wp14:anchorId="3A093230" wp14:editId="60EEACEF">
             <wp:extent cx="5791835" cy="1132205"/>
@@ -26869,7 +27087,7 @@
                     <pic:cNvPicPr/>
                   </pic:nvPicPr>
                   <pic:blipFill>
-                    <a:blip r:embed="rId22"/>
+                    <a:blip r:embed="rId24"/>
                     <a:stretch>
                       <a:fillRect/>
                     </a:stretch>
@@ -27682,6 +27900,7 @@
                 <w:sz w:val="26"/>
                 <w:szCs w:val="26"/>
               </w:rPr>
+              <w:lastRenderedPageBreak/>
               <w:t>Mã use case</w:t>
             </w:r>
           </w:p>
@@ -27790,7 +28009,6 @@
                 <w:sz w:val="26"/>
                 <w:szCs w:val="26"/>
               </w:rPr>
-              <w:lastRenderedPageBreak/>
               <w:t>Ngữ cảnh</w:t>
             </w:r>
           </w:p>
@@ -28752,6 +28970,7 @@
                 <w:sz w:val="26"/>
                 <w:szCs w:val="26"/>
               </w:rPr>
+              <w:lastRenderedPageBreak/>
               <w:t>Tác nhân</w:t>
             </w:r>
           </w:p>
@@ -28876,7 +29095,6 @@
                 <w:sz w:val="26"/>
                 <w:szCs w:val="26"/>
               </w:rPr>
-              <w:lastRenderedPageBreak/>
               <w:t>Điều kiện tiên quyết</w:t>
             </w:r>
           </w:p>
@@ -29411,7 +29629,7 @@
                     <pic:cNvPicPr/>
                   </pic:nvPicPr>
                   <pic:blipFill>
-                    <a:blip r:embed="rId23"/>
+                    <a:blip r:embed="rId25"/>
                     <a:stretch>
                       <a:fillRect/>
                     </a:stretch>
@@ -29640,6 +29858,7 @@
                 <w:sz w:val="26"/>
                 <w:szCs w:val="26"/>
               </w:rPr>
+              <w:lastRenderedPageBreak/>
               <w:t>Mô tả</w:t>
             </w:r>
           </w:p>
@@ -29757,7 +29976,6 @@
                 <w:sz w:val="26"/>
                 <w:szCs w:val="26"/>
               </w:rPr>
-              <w:lastRenderedPageBreak/>
               <w:t>Sự kiện kích hoạt</w:t>
             </w:r>
           </w:p>
@@ -30243,7 +30461,7 @@
       </w:pPr>
     </w:p>
     <w:sectPr>
-      <w:headerReference w:type="default" r:id="rId24"/>
+      <w:headerReference w:type="default" r:id="rId26"/>
       <w:pgSz w:w="12240" w:h="15840"/>
       <w:pgMar w:top="1985" w:right="1134" w:bottom="1701" w:left="1985" w:header="720" w:footer="720" w:gutter="0"/>
       <w:pgNumType w:start="1"/>
@@ -30395,7 +30613,7 @@
           <w:rPr>
             <w:noProof/>
           </w:rPr>
-          <w:t>12</w:t>
+          <w:t>8</w:t>
         </w:r>
         <w:r>
           <w:rPr>
@@ -37178,7 +37396,7 @@
 </file>
 
 <file path=customXml/itemProps1.xml><?xml version="1.0" encoding="utf-8"?>
-<ds:datastoreItem xmlns:ds="http://schemas.openxmlformats.org/officeDocument/2006/customXml" ds:itemID="{4258D774-A160-412A-A98F-3856A208BB7F}">
+<ds:datastoreItem xmlns:ds="http://schemas.openxmlformats.org/officeDocument/2006/customXml" ds:itemID="{F6E4810E-B1BB-4277-8E96-1B56A5739554}">
   <ds:schemaRefs>
     <ds:schemaRef ds:uri="http://schemas.openxmlformats.org/officeDocument/2006/bibliography"/>
   </ds:schemaRefs>

</xml_diff>

<commit_message>
Bo sung them hinh anh ERD va mo hinh quan he
</commit_message>
<xml_diff>
--- a/Finally_CNPM.docx
+++ b/Finally_CNPM.docx
@@ -4076,13 +4076,8 @@
         <w:t xml:space="preserve">mã sách, </w:t>
       </w:r>
       <w:r>
-        <w:t xml:space="preserve">tên sách, tác giả, năm sáng tác, nhà xuất bản, giá bán, số lượng trong </w:t>
-      </w:r>
-      <w:proofErr w:type="gramStart"/>
-      <w:r>
-        <w:t>kho,…</w:t>
-      </w:r>
-      <w:proofErr w:type="gramEnd"/>
+        <w:t>tên sách, tác giả, năm sáng tác, nhà xuất bản, giá bán, số lượng trong kho,…</w:t>
+      </w:r>
       <w:r>
         <w:t>.</w:t>
       </w:r>
@@ -4176,13 +4171,13 @@
         </w:rPr>
         <w:lastRenderedPageBreak/>
         <w:drawing>
-          <wp:anchor distT="0" distB="0" distL="114300" distR="114300" simplePos="0" relativeHeight="251658240" behindDoc="0" locked="0" layoutInCell="1" allowOverlap="1" wp14:anchorId="4E423580" wp14:editId="4FF8A4DF">
+          <wp:anchor distT="0" distB="0" distL="114300" distR="114300" simplePos="0" relativeHeight="251658240" behindDoc="0" locked="0" layoutInCell="1" allowOverlap="1" wp14:anchorId="3253BF41" wp14:editId="1154B6FC">
             <wp:simplePos x="0" y="0"/>
             <wp:positionH relativeFrom="margin">
-              <wp:posOffset>6675</wp:posOffset>
+              <wp:align>right</wp:align>
             </wp:positionH>
-            <wp:positionV relativeFrom="margin">
-              <wp:posOffset>313699</wp:posOffset>
+            <wp:positionV relativeFrom="paragraph">
+              <wp:posOffset>321324</wp:posOffset>
             </wp:positionV>
             <wp:extent cx="5791835" cy="3547745"/>
             <wp:effectExtent l="0" t="0" r="0" b="0"/>
@@ -4195,7 +4190,7 @@
               <a:graphicData uri="http://schemas.openxmlformats.org/drawingml/2006/picture">
                 <pic:pic xmlns:pic="http://schemas.openxmlformats.org/drawingml/2006/picture">
                   <pic:nvPicPr>
-                    <pic:cNvPr id="4" name="image (2).png"/>
+                    <pic:cNvPr id="4" name="image (10).png"/>
                     <pic:cNvPicPr/>
                   </pic:nvPicPr>
                   <pic:blipFill>
@@ -4222,6 +4217,12 @@
                 </pic:pic>
               </a:graphicData>
             </a:graphic>
+            <wp14:sizeRelH relativeFrom="page">
+              <wp14:pctWidth>0</wp14:pctWidth>
+            </wp14:sizeRelH>
+            <wp14:sizeRelV relativeFrom="page">
+              <wp14:pctHeight>0</wp14:pctHeight>
+            </wp14:sizeRelV>
           </wp:anchor>
         </w:drawing>
       </w:r>
@@ -4233,30 +4234,28 @@
       <w:pPr>
         <w:pStyle w:val="Nidungvnbn"/>
       </w:pPr>
-      <w:bookmarkStart w:id="4" w:name="_GoBack"/>
-      <w:bookmarkEnd w:id="4"/>
     </w:p>
     <w:p>
       <w:pPr>
         <w:pStyle w:val="Tiumccp2"/>
-      </w:pPr>
-      <w:r>
-        <w:t>2.1.2 Mô hình quan hệ:</w:t>
-      </w:r>
-    </w:p>
-    <w:p>
-      <w:pPr>
-        <w:pStyle w:val="Nidungvnbn"/>
       </w:pPr>
       <w:r>
         <w:rPr>
           <w:noProof/>
         </w:rPr>
         <w:drawing>
-          <wp:inline distT="0" distB="0" distL="0" distR="0" wp14:anchorId="5E861E78" wp14:editId="5646ADDC">
-            <wp:extent cx="5791835" cy="2369820"/>
-            <wp:effectExtent l="0" t="0" r="0" b="0"/>
-            <wp:docPr id="8" name="Picture 8"/>
+          <wp:anchor distT="0" distB="0" distL="114300" distR="114300" simplePos="0" relativeHeight="251659264" behindDoc="0" locked="0" layoutInCell="1" allowOverlap="1" wp14:anchorId="6FE5C5F9" wp14:editId="2599FC61">
+            <wp:simplePos x="0" y="0"/>
+            <wp:positionH relativeFrom="margin">
+              <wp:align>right</wp:align>
+            </wp:positionH>
+            <wp:positionV relativeFrom="paragraph">
+              <wp:posOffset>346117</wp:posOffset>
+            </wp:positionV>
+            <wp:extent cx="5791835" cy="2106295"/>
+            <wp:effectExtent l="0" t="0" r="0" b="8255"/>
+            <wp:wrapSquare wrapText="bothSides"/>
+            <wp:docPr id="7" name="Picture 7"/>
             <wp:cNvGraphicFramePr>
               <a:graphicFrameLocks xmlns:a="http://schemas.openxmlformats.org/drawingml/2006/main" noChangeAspect="1"/>
             </wp:cNvGraphicFramePr>
@@ -4264,7 +4263,7 @@
               <a:graphicData uri="http://schemas.openxmlformats.org/drawingml/2006/picture">
                 <pic:pic xmlns:pic="http://schemas.openxmlformats.org/drawingml/2006/picture">
                   <pic:nvPicPr>
-                    <pic:cNvPr id="8" name="image (6).png"/>
+                    <pic:cNvPr id="7" name="image (11).png"/>
                     <pic:cNvPicPr/>
                   </pic:nvPicPr>
                   <pic:blipFill>
@@ -4282,7 +4281,7 @@
                   <pic:spPr>
                     <a:xfrm>
                       <a:off x="0" y="0"/>
-                      <a:ext cx="5791835" cy="2369820"/>
+                      <a:ext cx="5791835" cy="2106295"/>
                     </a:xfrm>
                     <a:prstGeom prst="rect">
                       <a:avLst/>
@@ -4291,8 +4290,17 @@
                 </pic:pic>
               </a:graphicData>
             </a:graphic>
-          </wp:inline>
+            <wp14:sizeRelH relativeFrom="page">
+              <wp14:pctWidth>0</wp14:pctWidth>
+            </wp14:sizeRelH>
+            <wp14:sizeRelV relativeFrom="page">
+              <wp14:pctHeight>0</wp14:pctHeight>
+            </wp14:sizeRelV>
+          </wp:anchor>
         </w:drawing>
+      </w:r>
+      <w:r>
+        <w:t>2.1.2 Mô hình quan hệ:</w:t>
       </w:r>
     </w:p>
     <w:p>
@@ -4309,6 +4317,11 @@
       <w:pPr>
         <w:pStyle w:val="Tiumccp1"/>
       </w:pPr>
+    </w:p>
+    <w:p>
+      <w:pPr>
+        <w:pStyle w:val="Tiumccp1"/>
+      </w:pPr>
       <w:r>
         <w:lastRenderedPageBreak/>
         <w:t>2.2 Nghiệp vụ:</w:t>
@@ -4341,10 +4354,16 @@
         <w:t>Nhân viên tro</w:t>
       </w:r>
       <w:r>
-        <w:t>ng nhà sách được chia làm 3 chức vụ</w:t>
-      </w:r>
-      <w:r>
-        <w:t>, mỗi nhân viên sẽ thực hiện chức năng khác nhau</w:t>
+        <w:t>ng nhà sách được chia làm 2</w:t>
+      </w:r>
+      <w:r>
+        <w:t xml:space="preserve"> chức vụ</w:t>
+      </w:r>
+      <w:r>
+        <w:t xml:space="preserve"> chính: quản lý, thu ngân. M</w:t>
+      </w:r>
+      <w:r>
+        <w:t>ỗi nhân viên sẽ thực hiện chức năng khác nhau</w:t>
       </w:r>
       <w:r>
         <w:t>. Nhưng để thực hiện các chức năng mọi loại nhân viên đều</w:t>
@@ -4368,7 +4387,45 @@
         </w:numPr>
       </w:pPr>
       <w:r>
-        <w:t>Đăng nhập nhân viên: Nhân viên phải chọn “Đăng nhập nhân viên” để hệ thống trang chủ. Tại đây, hệ thống yêu cầu nhập tài khoản và mật khẩu. Trường hợp nhân viên thu ngân quên mật khẩu phải liên hệ quản lý để giải quyết vấn đề.</w:t>
+        <w:t>Đăng nhập nhân viên: Nhân viên phải chọn “Đăng nhập nhân viên” để hệ thống trang chủ. Tại đây, hệ</w:t>
+      </w:r>
+      <w:r>
+        <w:t xml:space="preserve"> thống yêu cầu nhập tài khoản,</w:t>
+      </w:r>
+      <w:r>
+        <w:t xml:space="preserve"> mật khẩu</w:t>
+      </w:r>
+      <w:r>
+        <w:t xml:space="preserve"> và chọn “Thu ngân”</w:t>
+      </w:r>
+      <w:bookmarkStart w:id="4" w:name="_GoBack"/>
+      <w:bookmarkEnd w:id="4"/>
+      <w:r>
+        <w:t>. Trường hợp nhân viên thu ngân quên mật khẩu phải liên hệ quản lý để giải quyết vấn đề.</w:t>
+      </w:r>
+    </w:p>
+    <w:p>
+      <w:pPr>
+        <w:pStyle w:val="Nidungvnbn"/>
+        <w:numPr>
+          <w:ilvl w:val="1"/>
+          <w:numId w:val="42"/>
+        </w:numPr>
+      </w:pPr>
+      <w:r>
+        <w:t>Đối với nhân viên thu ngân, tại giao diện đăng nhập chọn “Thu ngân” để hệ thống chuyển tới giao diện làm việc.</w:t>
+      </w:r>
+    </w:p>
+    <w:p>
+      <w:pPr>
+        <w:pStyle w:val="Nidungvnbn"/>
+        <w:numPr>
+          <w:ilvl w:val="1"/>
+          <w:numId w:val="42"/>
+        </w:numPr>
+      </w:pPr>
+      <w:r>
+        <w:t>Đối với nhân viên quản lý, tại giao diện đăng nhập chọn “Quản lý”.</w:t>
       </w:r>
     </w:p>
     <w:p>
@@ -4451,7 +4508,11 @@
         <w:t>nhập số tiền của khách hàng (trường hợp khách muốn thanh toán bằng tiền mặt).</w:t>
       </w:r>
       <w:r>
-        <w:t xml:space="preserve"> Hệ thống sẽ tính toán số tiền thừa của khách để nhân viên tiện trả lại</w:t>
+        <w:t xml:space="preserve"> Hệ thống sẽ tính toán </w:t>
+      </w:r>
+      <w:r>
+        <w:lastRenderedPageBreak/>
+        <w:t>số tiền thừa của khách để nhân viên tiện trả lại</w:t>
       </w:r>
       <w:r>
         <w:t>. Sau khi nhân viên xác nhận chính xác thông tin thì sẽ ấn “Xác nhận” để hệ thống in hóa đơn</w:t>
@@ -4469,7 +4530,6 @@
         </w:numPr>
       </w:pPr>
       <w:r>
-        <w:lastRenderedPageBreak/>
         <w:t xml:space="preserve">Đối với trường hợp thanh toán bằng </w:t>
       </w:r>
       <w:r>
@@ -4704,8 +4764,8 @@
       <w:pPr>
         <w:pStyle w:val="Nidungvnbn"/>
         <w:numPr>
-          <w:ilvl w:val="1"/>
-          <w:numId w:val="6"/>
+          <w:ilvl w:val="0"/>
+          <w:numId w:val="48"/>
         </w:numPr>
       </w:pPr>
       <w:r>
@@ -4733,7 +4793,11 @@
         <w:t xml:space="preserve">danh sách </w:t>
       </w:r>
       <w:r>
-        <w:t>sản phẩm</w:t>
+        <w:t xml:space="preserve">sản </w:t>
+      </w:r>
+      <w:r>
+        <w:lastRenderedPageBreak/>
+        <w:t>phẩm</w:t>
       </w:r>
       <w:r>
         <w:t xml:space="preserve"> </w:t>
@@ -4742,11 +4806,7 @@
         <w:t>tại đây nhân viên có thể xem các sản phẩm có trong cửa hàng cùng với số lượng</w:t>
       </w:r>
       <w:r>
-        <w:t xml:space="preserve">. Khi thêm sản phẩm mà nhân viên </w:t>
-      </w:r>
-      <w:r>
-        <w:lastRenderedPageBreak/>
-        <w:t xml:space="preserve">nhập sai thông tin hoặc nhà cung cấp đưa ra thông tin mới yêu cầu các cửa hàng phải cập nhật lại. Lúc này, nhân viên quản lý sẽ ấn “Điều chỉnh sản phẩm”, lúc này hệ thống sẽ chuyển tiếp sang giao diện mới, tại đây yêu cầu nhân viên nhập mã sản phẩm cần điều chỉnh và ấn “Tìm kiếm”. Sau khi hoàn tất, hệ thống sẽ hiển thị các thông tin và cho phép nhân viên thay đổi. Cuối cùng, nhân viên ấn nút “Cập nhật”, hệ thống sẽ ghi nhận dữ liệu mới vào sản phẩm đó. </w:t>
+        <w:t xml:space="preserve">. Khi thêm sản phẩm mà nhân viên nhập sai thông tin hoặc nhà cung cấp đưa ra thông tin mới yêu cầu các cửa hàng phải cập nhật lại. Lúc này, nhân viên quản lý sẽ ấn “Điều chỉnh sản phẩm”, lúc này hệ thống sẽ chuyển tiếp sang giao diện mới, tại đây yêu cầu nhân viên nhập mã sản phẩm cần điều chỉnh và ấn “Tìm kiếm”. Sau khi hoàn tất, hệ thống sẽ hiển thị các thông tin và cho phép nhân viên thay đổi. Cuối cùng, nhân viên ấn nút “Cập nhật”, hệ thống sẽ ghi nhận dữ liệu mới vào sản phẩm đó. </w:t>
       </w:r>
       <w:r>
         <w:t xml:space="preserve"> </w:t>
@@ -4801,22 +4861,97 @@
       <w:pPr>
         <w:pStyle w:val="Nidungvnbn"/>
         <w:numPr>
+          <w:ilvl w:val="0"/>
+          <w:numId w:val="6"/>
+        </w:numPr>
+      </w:pPr>
+      <w:r>
+        <w:t>Xem</w:t>
+      </w:r>
+      <w:r>
+        <w:t xml:space="preserve"> </w:t>
+      </w:r>
+      <w:r>
+        <w:t xml:space="preserve">thông tin </w:t>
+      </w:r>
+      <w:r>
+        <w:t>nhân viên: Sau khi đăng nhập vào hệ thống nhân viên chọn phần “Nhân viên” để được chuyển hướng tới giao diện</w:t>
+      </w:r>
+      <w:r>
+        <w:t xml:space="preserve"> thông tin</w:t>
+      </w:r>
+      <w:r>
+        <w:t xml:space="preserve"> </w:t>
+      </w:r>
+      <w:r>
+        <w:t xml:space="preserve">các </w:t>
+      </w:r>
+      <w:r>
+        <w:t>nhân viên</w:t>
+      </w:r>
+      <w:r>
+        <w:t xml:space="preserve"> và</w:t>
+      </w:r>
+      <w:r>
+        <w:t xml:space="preserve"> hiển thị các lựa chọn “</w:t>
+      </w:r>
+      <w:r>
+        <w:t>Tạo tài khoản</w:t>
+      </w:r>
+      <w:r>
+        <w:t>”,</w:t>
+      </w:r>
+      <w:r>
+        <w:t xml:space="preserve"> “Xóa tài khoản”</w:t>
+      </w:r>
+      <w:r>
+        <w:t>.</w:t>
+      </w:r>
+    </w:p>
+    <w:p>
+      <w:pPr>
+        <w:pStyle w:val="Nidungvnbn"/>
+        <w:numPr>
           <w:ilvl w:val="1"/>
           <w:numId w:val="6"/>
         </w:numPr>
       </w:pPr>
       <w:r>
-        <w:t xml:space="preserve">“Điều chỉnh sản phẩm”: Đối với trường hợp khi thêm sản phẩm mà nhân viên nhập sai thông tin hoặc nhà cung cấp đưa ra thông tin mới yêu cầu các cửa hàng phải cập nhật lại. Lúc này, nhân viên quản lý sẽ ấn “Điều chỉnh sản phẩm”, lúc này hệ thống sẽ chuyển tiếp sang </w:t>
-      </w:r>
-      <w:r>
         <w:lastRenderedPageBreak/>
-        <w:t>giao diện mới, tại đây yêu cầu nhân viên nhập mã sản phẩm cần điều chỉnh</w:t>
-      </w:r>
-      <w:r>
-        <w:t xml:space="preserve"> và ấn “Tìm kiếm”</w:t>
-      </w:r>
-      <w:r>
-        <w:t>. Sau khi hoàn tất, hệ thống sẽ hiển thị các thông tin và cho phép nhân viên thay đổi. Cuối cùng, nhân viên ấn nút “Cập nhật”, hệ thống sẽ ghi nhận dữ liệu mới vào sản phẩm đó.</w:t>
+        <w:t xml:space="preserve">Đối với trường hợp nhân viên mới vào làm thì nhân viên quản lý sẽ chọn “Tạo tài khoản”, tại đây hệ thống sẽ hiển thị </w:t>
+      </w:r>
+      <w:r>
+        <w:t>giao diện</w:t>
+      </w:r>
+      <w:r>
+        <w:t xml:space="preserve"> với yêu cầu nhập các thông tin liên quan đến nhân viên như mã nhân viên, </w:t>
+      </w:r>
+      <w:r>
+        <w:t xml:space="preserve">mật khẩu, </w:t>
+      </w:r>
+      <w:r>
+        <w:t>tên nhâ</w:t>
+      </w:r>
+      <w:r>
+        <w:t>n viên, số điện thoại, ca trực</w:t>
+      </w:r>
+      <w:r>
+        <w:t>, chức vụ.</w:t>
+      </w:r>
+      <w:r>
+        <w:t xml:space="preserve"> Nhân viên quản lý ấn “Thêm”. Hệ thống sẽ cập nhật dữ liệu của nhân viên mới.</w:t>
+      </w:r>
+    </w:p>
+    <w:p>
+      <w:pPr>
+        <w:pStyle w:val="Nidungvnbn"/>
+        <w:numPr>
+          <w:ilvl w:val="1"/>
+          <w:numId w:val="6"/>
+        </w:numPr>
+      </w:pPr>
+      <w:r>
+        <w:t>Đối với trường hợp nhân viên đã nghỉ việc, để tiện trong việc quản lý thì nhân viên sẽ ấn vào “Xóa tài khoản”, tại đây sẽ chuyển sang một giao diện danh sách các nhân viên. Phía gốc phải có mục “Tìm kiếm”, nhân viên quản lý có thể nhập mã nhân viên để tìm kiếm nhanh chóng. Sau khi nhập xong mã nhân viên, hệ thống sẽ đưa ra đúng nhân viên đó (nếu tồn tại). Lúc này, nhân viên quản lý sẽ ấn dấu tích vào nhân viên và ấn “Xóa tài khoản”. Hệ thống sẽ xóa nhân viên đó ra khỏi bộ dữ liệu.</w:t>
       </w:r>
     </w:p>
     <w:p>
@@ -4828,134 +4963,34 @@
         </w:numPr>
       </w:pPr>
       <w:r>
-        <w:t>Xem</w:t>
-      </w:r>
-      <w:r>
-        <w:t xml:space="preserve"> </w:t>
-      </w:r>
-      <w:r>
-        <w:t xml:space="preserve">thông tin </w:t>
-      </w:r>
-      <w:r>
-        <w:t>nhân viên: Sau khi đăng nhập vào hệ thống nhân viên chọn phần “Nhân viên” để được chuyển hướng tới giao diện</w:t>
-      </w:r>
-      <w:r>
-        <w:t xml:space="preserve"> thông tin</w:t>
-      </w:r>
-      <w:r>
-        <w:t xml:space="preserve"> </w:t>
-      </w:r>
-      <w:r>
-        <w:t xml:space="preserve">các </w:t>
-      </w:r>
-      <w:r>
-        <w:t>nhân viên</w:t>
-      </w:r>
-      <w:r>
-        <w:t xml:space="preserve"> và</w:t>
-      </w:r>
-      <w:r>
-        <w:t xml:space="preserve"> hiển thị các lựa chọn “</w:t>
-      </w:r>
-      <w:r>
-        <w:t>Tạo tài khoản</w:t>
-      </w:r>
-      <w:r>
-        <w:t>”,</w:t>
-      </w:r>
-      <w:r>
-        <w:t xml:space="preserve"> “Xóa tài khoản”</w:t>
+        <w:t>Thống kê: Sau khi đăng nhập vào</w:t>
+      </w:r>
+      <w:r>
+        <w:t xml:space="preserve"> hệ thống nhân viên quản lý thì chọn phần “Báo cáo</w:t>
+      </w:r>
+      <w:r>
+        <w:t>” để được chuyển hướng tới giao diện thống kê, ở đây nhân viên được lựa chọn khoảng thời gian muốn thống kê</w:t>
+      </w:r>
+      <w:r>
+        <w:t xml:space="preserve"> bằng cách tích chọn mốc thời gian thông qua lịch được hiển thị ở trên giao diện</w:t>
+      </w:r>
+      <w:r>
+        <w:t>. S</w:t>
+      </w:r>
+      <w:r>
+        <w:t>au khi nhấn “Thống kê” hệ thống sẽ hiển thị thông tin doanh thu và số lượng</w:t>
+      </w:r>
+      <w:r>
+        <w:t xml:space="preserve"> hàng hóa đã</w:t>
+      </w:r>
+      <w:r>
+        <w:t xml:space="preserve"> bán trong thời gian đó</w:t>
       </w:r>
       <w:r>
         <w:t>.</w:t>
       </w:r>
-    </w:p>
-    <w:p>
-      <w:pPr>
-        <w:pStyle w:val="Nidungvnbn"/>
-        <w:numPr>
-          <w:ilvl w:val="1"/>
-          <w:numId w:val="6"/>
-        </w:numPr>
-      </w:pPr>
-      <w:r>
-        <w:t xml:space="preserve">Đối với trường hợp nhân viên mới vào làm thì nhân viên quản lý sẽ chọn “Tạo tài khoản”, tại đây hệ thống sẽ hiển thị </w:t>
-      </w:r>
-      <w:r>
-        <w:t>giao diện</w:t>
-      </w:r>
-      <w:r>
-        <w:t xml:space="preserve"> với yêu cầu nhập các thông tin liên quan đến nhân viên như mã nhân viên, </w:t>
-      </w:r>
-      <w:r>
-        <w:t xml:space="preserve">mật khẩu, </w:t>
-      </w:r>
-      <w:r>
-        <w:t>tên nhâ</w:t>
-      </w:r>
-      <w:r>
-        <w:t>n viên, số điện thoại, ca trực</w:t>
-      </w:r>
-      <w:r>
-        <w:t>, chức vụ.</w:t>
-      </w:r>
-      <w:r>
-        <w:t xml:space="preserve"> Nhân viên quản lý ấn “Thêm”. Hệ thống sẽ cập nhật dữ liệu của nhân viên mới.</w:t>
-      </w:r>
-    </w:p>
-    <w:p>
-      <w:pPr>
-        <w:pStyle w:val="Nidungvnbn"/>
-        <w:numPr>
-          <w:ilvl w:val="1"/>
-          <w:numId w:val="6"/>
-        </w:numPr>
-      </w:pPr>
-      <w:r>
-        <w:t>Đối với trường hợp nhân viên đã nghỉ việc, để tiện trong việc quản lý thì nhân viên sẽ ấn vào “Xóa tài khoản”, tại đây sẽ chuyển sang một giao diện danh sách các nhân viên. Phía gốc phải có mục “Tìm kiếm”, nhân viên quản lý có thể nhập mã nhân viên để tìm kiếm nhanh chóng. Sau khi nhập xong mã nhân viên, hệ thống sẽ đưa ra đúng nhân viên đó (nếu tồn tại). Lúc này, nhân viên quản lý sẽ ấn dấu tích vào nhân viên và ấn “Xóa tài khoản”. Hệ thống sẽ xóa nhân viên đó ra khỏi bộ dữ liệu.</w:t>
-      </w:r>
-    </w:p>
-    <w:p>
-      <w:pPr>
-        <w:pStyle w:val="Nidungvnbn"/>
-        <w:numPr>
-          <w:ilvl w:val="0"/>
-          <w:numId w:val="6"/>
-        </w:numPr>
-      </w:pPr>
-      <w:r>
-        <w:t>Thống kê: Sau khi đăng nhập vào</w:t>
-      </w:r>
-      <w:r>
-        <w:t xml:space="preserve"> hệ thống nhân viên quản lý thì chọn phần “Báo cáo</w:t>
-      </w:r>
-      <w:r>
-        <w:t>” để được chuyển hướng tới giao diện thống kê, ở đây nhân viên được lựa chọn khoảng thời gian muốn thống kê</w:t>
-      </w:r>
-      <w:r>
-        <w:t xml:space="preserve"> bằng cách tích chọn mốc thời gian thông qua lịch được hiển thị ở trên giao diện</w:t>
-      </w:r>
-      <w:r>
-        <w:t>. S</w:t>
-      </w:r>
-      <w:r>
-        <w:t>au khi nhấn “Thống kê” hệ thống sẽ hiển thị thông tin doanh thu và số lượng</w:t>
-      </w:r>
-      <w:r>
-        <w:t xml:space="preserve"> hàng hóa đã</w:t>
-      </w:r>
-      <w:r>
-        <w:t xml:space="preserve"> bán trong thời gian đó</w:t>
-      </w:r>
-      <w:r>
-        <w:t>.</w:t>
-      </w:r>
-      <w:r>
-        <w:t xml:space="preserve"> Bên cạnh đó, nếu nhân viên quản lý muốn xuất </w:t>
-      </w:r>
-      <w:r>
-        <w:lastRenderedPageBreak/>
-        <w:t>dữ liệu thì có thể ấn “</w:t>
+      <w:r>
+        <w:t xml:space="preserve"> Bên cạnh đó, nếu nhân viên quản lý muốn xuất dữ liệu thì có thể ấn “</w:t>
       </w:r>
       <w:r>
         <w:t>Xuất b</w:t>
@@ -5024,6 +5059,7 @@
         </w:numPr>
       </w:pPr>
       <w:r>
+        <w:lastRenderedPageBreak/>
         <w:t xml:space="preserve">Đăng kí tài khoản: Khách hàng </w:t>
       </w:r>
       <w:r>
@@ -5123,11 +5159,7 @@
         <w:t>”</w:t>
       </w:r>
       <w:r>
-        <w:t xml:space="preserve"> bằng cách ấn vào “Quên mật khẩu” tại giao diện đăng nhập. Hệ thống sẽ chuyển sang giao diện mới và yêu cầu nhập số điện thoại. Hệ thống sẽ gửi mã vào số điện thoại và khách </w:t>
-      </w:r>
-      <w:r>
-        <w:lastRenderedPageBreak/>
-        <w:t xml:space="preserve">hàng có thể nhập mã và ấn “Tiếp tục”. Hệ thống sẽ cho phép khách hàng tạo mật khẩu mới. Sau khi điền xong, khách hàng ấn “Lưu”. Hệ thống sẽ cập </w:t>
+        <w:t xml:space="preserve"> bằng cách ấn vào “Quên mật khẩu” tại giao diện đăng nhập. Hệ thống sẽ chuyển sang giao diện mới và yêu cầu nhập số điện thoại. Hệ thống sẽ gửi mã vào số điện thoại và khách hàng có thể nhập mã và ấn “Tiếp tục”. Hệ thống sẽ cho phép khách hàng tạo mật khẩu mới. Sau khi điền xong, khách hàng ấn “Lưu”. Hệ thống sẽ cập </w:t>
       </w:r>
       <w:r>
         <w:t>nhật lại mật khẩu cho khách hàng.</w:t>
@@ -5181,7 +5213,11 @@
         <w:t xml:space="preserve">và </w:t>
       </w:r>
       <w:r>
-        <w:t>có thể nhấp vào hình để xem chi tiết sản phẩm như nội dung mô tả, đánh giá,...</w:t>
+        <w:t xml:space="preserve">có thể nhấp vào hình để xem chi tiết sản phẩm như nội dung mô tả, đánh </w:t>
+      </w:r>
+      <w:r>
+        <w:lastRenderedPageBreak/>
+        <w:t>giá,...</w:t>
       </w:r>
       <w:r>
         <w:t>.</w:t>
@@ -5280,11 +5316,7 @@
         <w:t xml:space="preserve">và thông tin sản phẩm </w:t>
       </w:r>
       <w:r>
-        <w:t xml:space="preserve">cho khách hàng kiểm tra </w:t>
-      </w:r>
-      <w:r>
-        <w:lastRenderedPageBreak/>
-        <w:t>trước khi ấn “Xác nhận” để hệ thống cập nhật đơn hàng.</w:t>
+        <w:t>cho khách hàng kiểm tra trước khi ấn “Xác nhận” để hệ thống cập nhật đơn hàng.</w:t>
       </w:r>
       <w:r>
         <w:t xml:space="preserve"> Lúc này trạng thái đơn hàng là “Đang chờ xử lý”.</w:t>
@@ -5329,7 +5361,11 @@
         <w:t xml:space="preserve"> </w:t>
       </w:r>
       <w:r>
-        <w:t xml:space="preserve">Bên cạnh đó, nếu khách hàng có nhu cầu muốn </w:t>
+        <w:t xml:space="preserve">Bên </w:t>
+      </w:r>
+      <w:r>
+        <w:lastRenderedPageBreak/>
+        <w:t xml:space="preserve">cạnh đó, nếu khách hàng có nhu cầu muốn </w:t>
       </w:r>
       <w:r>
         <w:t>đặt hàng</w:t>
@@ -5437,7 +5473,6 @@
         </w:numPr>
       </w:pPr>
       <w:r>
-        <w:lastRenderedPageBreak/>
         <w:t>Hủy đơn hàng:</w:t>
       </w:r>
       <w:r>
@@ -5530,7 +5565,6 @@
         <w:rPr>
           <w:noProof/>
         </w:rPr>
-        <w:lastRenderedPageBreak/>
         <w:drawing>
           <wp:inline distT="0" distB="0" distL="0" distR="0" wp14:anchorId="781E1743" wp14:editId="60284E3B">
             <wp:extent cx="5791835" cy="4669790"/>
@@ -5758,7 +5792,11 @@
               <w:t>Khách mua hàng online</w:t>
             </w:r>
             <w:r>
-              <w:t>, nhân viên quản lý và thu ngân</w:t>
+              <w:t xml:space="preserve">, nhân viên </w:t>
+            </w:r>
+            <w:r>
+              <w:lastRenderedPageBreak/>
+              <w:t>quản lý và thu ngân</w:t>
             </w:r>
           </w:p>
         </w:tc>
@@ -5782,6 +5820,7 @@
               </w:rPr>
             </w:pPr>
             <w:r>
+              <w:lastRenderedPageBreak/>
               <w:t>KH</w:t>
             </w:r>
             <w:r>
@@ -6031,7 +6070,6 @@
               <w:jc w:val="center"/>
             </w:pPr>
             <w:r>
-              <w:lastRenderedPageBreak/>
               <w:t>KH04</w:t>
             </w:r>
           </w:p>
@@ -6518,6 +6556,7 @@
               </w:rPr>
             </w:pPr>
             <w:r>
+              <w:lastRenderedPageBreak/>
               <w:t>KH0</w:t>
             </w:r>
             <w:r>
@@ -6780,7 +6819,6 @@
               <w:jc w:val="center"/>
             </w:pPr>
             <w:r>
-              <w:lastRenderedPageBreak/>
               <w:t>NV01</w:t>
             </w:r>
           </w:p>
@@ -7172,6 +7210,7 @@
               </w:rPr>
             </w:pPr>
             <w:r>
+              <w:lastRenderedPageBreak/>
               <w:t>NV0</w:t>
             </w:r>
             <w:r>
@@ -7344,7 +7383,6 @@
               </w:rPr>
             </w:pPr>
             <w:r>
-              <w:lastRenderedPageBreak/>
               <w:t>NV0</w:t>
             </w:r>
             <w:r>
@@ -7953,7 +7991,6 @@
         <w:rPr>
           <w:noProof/>
         </w:rPr>
-        <w:lastRenderedPageBreak/>
         <w:drawing>
           <wp:inline distT="0" distB="0" distL="0" distR="0" wp14:anchorId="5AFDC91C" wp14:editId="3DDE7FEA">
             <wp:extent cx="5791835" cy="1422400"/>
@@ -8790,7 +8827,6 @@
                 <w:sz w:val="26"/>
                 <w:szCs w:val="26"/>
               </w:rPr>
-              <w:lastRenderedPageBreak/>
               <w:t>4.1 Hệ thống kiểm tra mật khẩu đặt yêu cầu và thông báo đăng ký thành công</w:t>
             </w:r>
           </w:p>
@@ -9166,6 +9202,7 @@
                 <w:sz w:val="26"/>
                 <w:szCs w:val="26"/>
               </w:rPr>
+              <w:lastRenderedPageBreak/>
               <w:t>Mã use case</w:t>
             </w:r>
           </w:p>
@@ -9382,7 +9419,6 @@
                 <w:sz w:val="26"/>
                 <w:szCs w:val="26"/>
               </w:rPr>
-              <w:lastRenderedPageBreak/>
               <w:t>Tác nhân</w:t>
             </w:r>
           </w:p>
@@ -10073,6 +10109,7 @@
                 <w:sz w:val="26"/>
                 <w:szCs w:val="26"/>
               </w:rPr>
+              <w:lastRenderedPageBreak/>
               <w:t>Hệ thống kiểm tra số điện thoại hợp lệ và gửi mã</w:t>
             </w:r>
           </w:p>
@@ -10193,6 +10230,7 @@
                 <w:sz w:val="26"/>
                 <w:szCs w:val="26"/>
               </w:rPr>
+              <w:lastRenderedPageBreak/>
               <w:t>Ngoại lệ</w:t>
             </w:r>
           </w:p>
@@ -10239,7 +10277,6 @@
         <w:rPr>
           <w:noProof/>
         </w:rPr>
-        <w:lastRenderedPageBreak/>
         <w:drawing>
           <wp:inline distT="0" distB="0" distL="0" distR="0" wp14:anchorId="664B7366" wp14:editId="17B4AC0B">
             <wp:extent cx="5791835" cy="1736090"/>
@@ -10956,6 +10993,7 @@
                 <w:sz w:val="26"/>
                 <w:szCs w:val="26"/>
               </w:rPr>
+              <w:lastRenderedPageBreak/>
               <w:t>Ngoại lệ</w:t>
             </w:r>
           </w:p>
@@ -11033,7 +11071,6 @@
                 <w:sz w:val="26"/>
                 <w:szCs w:val="26"/>
               </w:rPr>
-              <w:lastRenderedPageBreak/>
               <w:t>Mã use case</w:t>
             </w:r>
           </w:p>
@@ -11816,7 +11853,16 @@
                 <w:sz w:val="26"/>
                 <w:szCs w:val="26"/>
               </w:rPr>
-              <w:t xml:space="preserve"> Hệ thống không tìm thấy sản phẩm nào có tên tương ứng trong database, hiển thị thông báo </w:t>
+              <w:t xml:space="preserve"> Hệ thống không tìm thấy sản phẩm nào có tên tương ứng trong </w:t>
+            </w:r>
+            <w:r>
+              <w:rPr>
+                <w:color w:val="000000"/>
+                <w:sz w:val="26"/>
+                <w:szCs w:val="26"/>
+              </w:rPr>
+              <w:lastRenderedPageBreak/>
+              <w:t xml:space="preserve">database, hiển thị thông báo </w:t>
             </w:r>
             <w:r>
               <w:rPr>
@@ -11860,6 +11906,7 @@
                 <w:sz w:val="26"/>
                 <w:szCs w:val="26"/>
               </w:rPr>
+              <w:lastRenderedPageBreak/>
               <w:t>Luồng thay thế</w:t>
             </w:r>
           </w:p>
@@ -12000,7 +12047,6 @@
                 <w:sz w:val="26"/>
                 <w:szCs w:val="26"/>
               </w:rPr>
-              <w:lastRenderedPageBreak/>
               <w:t>Mã use case</w:t>
             </w:r>
           </w:p>
@@ -12888,7 +12934,6 @@
                 <w:sz w:val="26"/>
                 <w:szCs w:val="26"/>
               </w:rPr>
-              <w:lastRenderedPageBreak/>
               <w:t>Ngữ cảnh</w:t>
             </w:r>
           </w:p>
@@ -13671,6 +13716,7 @@
                 <w:sz w:val="26"/>
                 <w:szCs w:val="26"/>
               </w:rPr>
+              <w:lastRenderedPageBreak/>
               <w:t>Mã use case</w:t>
             </w:r>
           </w:p>
@@ -13841,7 +13887,6 @@
                 <w:sz w:val="26"/>
                 <w:szCs w:val="26"/>
               </w:rPr>
-              <w:lastRenderedPageBreak/>
               <w:t>Mô tả</w:t>
             </w:r>
           </w:p>
@@ -14625,6 +14670,7 @@
                 <w:sz w:val="26"/>
                 <w:szCs w:val="26"/>
               </w:rPr>
+              <w:lastRenderedPageBreak/>
               <w:t>Luồng thay thế</w:t>
             </w:r>
           </w:p>
@@ -14785,7 +14831,6 @@
                 <w:sz w:val="26"/>
                 <w:szCs w:val="26"/>
               </w:rPr>
-              <w:lastRenderedPageBreak/>
               <w:t>Mã use case</w:t>
             </w:r>
           </w:p>
@@ -15695,6 +15740,7 @@
                 <w:sz w:val="26"/>
                 <w:szCs w:val="26"/>
               </w:rPr>
+              <w:lastRenderedPageBreak/>
               <w:t xml:space="preserve">1.1. Hệ thống </w:t>
             </w:r>
             <w:r>
@@ -15749,7 +15795,16 @@
                 <w:sz w:val="26"/>
                 <w:szCs w:val="26"/>
               </w:rPr>
-              <w:t>ớng đến trang giao diện đặt hàng và yêu cầu nhập địa chỉ, số điện thoại v</w:t>
+              <w:t xml:space="preserve">ớng đến trang giao diện đặt hàng và yêu cầu nhập địa chỉ, số </w:t>
+            </w:r>
+            <w:r>
+              <w:rPr>
+                <w:color w:val="000000"/>
+                <w:sz w:val="26"/>
+                <w:szCs w:val="26"/>
+              </w:rPr>
+              <w:lastRenderedPageBreak/>
+              <w:t>điện thoại v</w:t>
             </w:r>
             <w:r>
               <w:rPr>
@@ -16478,6 +16533,7 @@
                 <w:sz w:val="26"/>
                 <w:szCs w:val="26"/>
               </w:rPr>
+              <w:lastRenderedPageBreak/>
               <w:t>Điều kiện tiên quyết</w:t>
             </w:r>
           </w:p>
@@ -17027,7 +17083,6 @@
                 <w:sz w:val="26"/>
                 <w:szCs w:val="26"/>
               </w:rPr>
-              <w:lastRenderedPageBreak/>
               <w:t xml:space="preserve">1.1. Hệ thống </w:t>
             </w:r>
             <w:r>
@@ -17088,7 +17143,6 @@
                 <w:sz w:val="26"/>
                 <w:szCs w:val="26"/>
               </w:rPr>
-              <w:lastRenderedPageBreak/>
               <w:t>3</w:t>
             </w:r>
             <w:r>
@@ -17241,7 +17295,6 @@
                 <w:sz w:val="26"/>
                 <w:szCs w:val="26"/>
               </w:rPr>
-              <w:lastRenderedPageBreak/>
               <w:t>Luồng thay thế</w:t>
             </w:r>
           </w:p>
@@ -17538,6 +17591,7 @@
           <w:b w:val="0"/>
           <w:szCs w:val="26"/>
         </w:rPr>
+        <w:lastRenderedPageBreak/>
         <w:t>2.3.1.4 Usecase Xem lịch sử mua hàng</w:t>
       </w:r>
     </w:p>
@@ -17636,7 +17690,6 @@
                 <w:sz w:val="26"/>
                 <w:szCs w:val="26"/>
               </w:rPr>
-              <w:lastRenderedPageBreak/>
               <w:t>Mã use case</w:t>
             </w:r>
           </w:p>
@@ -18301,6 +18354,7 @@
                 <w:sz w:val="26"/>
                 <w:szCs w:val="26"/>
               </w:rPr>
+              <w:lastRenderedPageBreak/>
               <w:t>Ngoại lệ</w:t>
             </w:r>
           </w:p>
@@ -18367,7 +18421,6 @@
         <w:rPr>
           <w:noProof/>
         </w:rPr>
-        <w:lastRenderedPageBreak/>
         <w:drawing>
           <wp:inline distT="0" distB="0" distL="0" distR="0" wp14:anchorId="18577F39" wp14:editId="6FB86BD2">
             <wp:extent cx="4781550" cy="1571625"/>
@@ -19131,6 +19184,7 @@
                 <w:sz w:val="26"/>
                 <w:szCs w:val="26"/>
               </w:rPr>
+              <w:lastRenderedPageBreak/>
               <w:t>3. Khách hàng ấn “Tiếp tục”</w:t>
             </w:r>
           </w:p>
@@ -19200,6 +19254,7 @@
                 <w:sz w:val="26"/>
                 <w:szCs w:val="26"/>
               </w:rPr>
+              <w:lastRenderedPageBreak/>
               <w:t xml:space="preserve">1.1. </w:t>
             </w:r>
             <w:r>
@@ -19238,6 +19293,7 @@
                 <w:sz w:val="26"/>
                 <w:szCs w:val="26"/>
               </w:rPr>
+              <w:lastRenderedPageBreak/>
               <w:t>3.1 Hệ thống hiển thị chi tiết đơn đặt hàng</w:t>
             </w:r>
           </w:p>
@@ -19282,7 +19338,6 @@
                 <w:sz w:val="26"/>
                 <w:szCs w:val="26"/>
               </w:rPr>
-              <w:lastRenderedPageBreak/>
               <w:t>5.1 Hệ thống xóa đơn hàng và thông báo hủy thành công</w:t>
             </w:r>
           </w:p>
@@ -19800,6 +19855,7 @@
                 <w:sz w:val="26"/>
                 <w:szCs w:val="26"/>
               </w:rPr>
+              <w:lastRenderedPageBreak/>
               <w:t>Điều kiện tiên quyết</w:t>
             </w:r>
           </w:p>
@@ -20184,7 +20240,6 @@
                 <w:sz w:val="26"/>
                 <w:szCs w:val="26"/>
               </w:rPr>
-              <w:lastRenderedPageBreak/>
               <w:t>Luồng thay thế</w:t>
             </w:r>
           </w:p>
@@ -20526,6 +20581,7 @@
                 <w:sz w:val="26"/>
                 <w:szCs w:val="26"/>
               </w:rPr>
+              <w:lastRenderedPageBreak/>
               <w:t>Tên Use Case</w:t>
             </w:r>
           </w:p>
@@ -20690,7 +20746,6 @@
                 <w:sz w:val="26"/>
                 <w:szCs w:val="26"/>
               </w:rPr>
-              <w:lastRenderedPageBreak/>
               <w:t>Tác nhân</w:t>
             </w:r>
           </w:p>
@@ -21341,6 +21396,7 @@
                 <w:sz w:val="26"/>
                 <w:szCs w:val="26"/>
               </w:rPr>
+              <w:lastRenderedPageBreak/>
               <w:t>Ngữ cảnh</w:t>
             </w:r>
           </w:p>
@@ -21521,7 +21577,6 @@
                 <w:sz w:val="26"/>
                 <w:szCs w:val="26"/>
               </w:rPr>
-              <w:lastRenderedPageBreak/>
               <w:t>Sự kiện kích hoạt</w:t>
             </w:r>
           </w:p>
@@ -22405,6 +22460,7 @@
                 <w:sz w:val="26"/>
                 <w:szCs w:val="26"/>
               </w:rPr>
+              <w:lastRenderedPageBreak/>
               <w:t>Ngoại lệ</w:t>
             </w:r>
           </w:p>
@@ -22471,7 +22527,6 @@
         <w:rPr>
           <w:noProof/>
         </w:rPr>
-        <w:lastRenderedPageBreak/>
         <w:drawing>
           <wp:inline distT="0" distB="0" distL="0" distR="0" wp14:anchorId="46D7A901" wp14:editId="31B7FA22">
             <wp:extent cx="5791835" cy="1380490"/>
@@ -23190,6 +23245,7 @@
                 <w:sz w:val="26"/>
                 <w:szCs w:val="26"/>
               </w:rPr>
+              <w:lastRenderedPageBreak/>
               <w:t>Ấn chọn đơn hàng có trạng thái “Đang chờ xử lý”</w:t>
             </w:r>
           </w:p>
@@ -23249,6 +23305,7 @@
                 <w:sz w:val="26"/>
                 <w:szCs w:val="26"/>
               </w:rPr>
+              <w:lastRenderedPageBreak/>
               <w:t>Hệ thống chuyển sang giao diện mới và hiển thị các đơn hàng</w:t>
             </w:r>
             <w:r>
@@ -23285,6 +23342,7 @@
                 <w:sz w:val="26"/>
                 <w:szCs w:val="26"/>
               </w:rPr>
+              <w:lastRenderedPageBreak/>
               <w:t>Hệ thống hiển thị các trạng thái của đơn hàng</w:t>
             </w:r>
           </w:p>
@@ -23954,6 +24012,7 @@
                 <w:sz w:val="26"/>
                 <w:szCs w:val="26"/>
               </w:rPr>
+              <w:lastRenderedPageBreak/>
               <w:t>Sự kiện kích hoạt</w:t>
             </w:r>
           </w:p>
@@ -24355,7 +24414,6 @@
                 <w:sz w:val="26"/>
                 <w:szCs w:val="26"/>
               </w:rPr>
-              <w:lastRenderedPageBreak/>
               <w:t>Ngoại lệ</w:t>
             </w:r>
           </w:p>
@@ -24550,6 +24608,7 @@
                 <w:sz w:val="26"/>
                 <w:szCs w:val="26"/>
               </w:rPr>
+              <w:lastRenderedPageBreak/>
               <w:t>Mã use case</w:t>
             </w:r>
           </w:p>
@@ -24768,7 +24827,6 @@
                 <w:sz w:val="26"/>
                 <w:szCs w:val="26"/>
               </w:rPr>
-              <w:lastRenderedPageBreak/>
               <w:t>Tác nhân</w:t>
             </w:r>
           </w:p>
@@ -25615,6 +25673,7 @@
                 <w:sz w:val="26"/>
                 <w:szCs w:val="26"/>
               </w:rPr>
+              <w:lastRenderedPageBreak/>
               <w:t>Tác nhân</w:t>
             </w:r>
           </w:p>
@@ -25859,7 +25918,6 @@
                 <w:sz w:val="26"/>
                 <w:szCs w:val="26"/>
               </w:rPr>
-              <w:lastRenderedPageBreak/>
               <w:t>Luồng sự kiện</w:t>
             </w:r>
           </w:p>
@@ -26660,6 +26718,7 @@
                 <w:sz w:val="26"/>
                 <w:szCs w:val="26"/>
               </w:rPr>
+              <w:lastRenderedPageBreak/>
               <w:t>Kết quả</w:t>
             </w:r>
           </w:p>
@@ -26900,7 +26959,6 @@
                 <w:sz w:val="26"/>
                 <w:szCs w:val="26"/>
               </w:rPr>
-              <w:lastRenderedPageBreak/>
               <w:t>Nhân viên nhập các thông tin cần cập nhật và ấn “Cập nhật”</w:t>
             </w:r>
           </w:p>
@@ -26933,7 +26991,6 @@
                 <w:sz w:val="26"/>
                 <w:szCs w:val="26"/>
               </w:rPr>
-              <w:lastRenderedPageBreak/>
               <w:t>Hệ thống hiển thị giao diện tìm kiếm sản phẩm</w:t>
             </w:r>
           </w:p>
@@ -26984,7 +27041,6 @@
                 <w:sz w:val="26"/>
                 <w:szCs w:val="26"/>
               </w:rPr>
-              <w:lastRenderedPageBreak/>
               <w:t>3.1 Hệ thống cập nhật lại dữ liệu cho sản phẩm</w:t>
             </w:r>
           </w:p>
@@ -27013,7 +27069,6 @@
                 <w:sz w:val="26"/>
                 <w:szCs w:val="26"/>
               </w:rPr>
-              <w:lastRenderedPageBreak/>
               <w:t>Ngoại lệ</w:t>
             </w:r>
           </w:p>
@@ -27527,6 +27582,7 @@
                 <w:sz w:val="26"/>
                 <w:szCs w:val="26"/>
               </w:rPr>
+              <w:lastRenderedPageBreak/>
               <w:t>Điều kiện tiên quyết</w:t>
             </w:r>
           </w:p>
@@ -27900,7 +27956,6 @@
                 <w:sz w:val="26"/>
                 <w:szCs w:val="26"/>
               </w:rPr>
-              <w:lastRenderedPageBreak/>
               <w:t>Mã use case</w:t>
             </w:r>
           </w:p>
@@ -28640,6 +28695,7 @@
                 <w:sz w:val="26"/>
                 <w:szCs w:val="26"/>
               </w:rPr>
+              <w:lastRenderedPageBreak/>
               <w:t>Ngoại lệ</w:t>
             </w:r>
           </w:p>
@@ -28970,7 +29026,6 @@
                 <w:sz w:val="26"/>
                 <w:szCs w:val="26"/>
               </w:rPr>
-              <w:lastRenderedPageBreak/>
               <w:t>Tác nhân</w:t>
             </w:r>
           </w:p>
@@ -29613,6 +29668,7 @@
         <w:rPr>
           <w:noProof/>
         </w:rPr>
+        <w:lastRenderedPageBreak/>
         <w:drawing>
           <wp:inline distT="0" distB="0" distL="0" distR="0" wp14:anchorId="75A73359" wp14:editId="2A69C808">
             <wp:extent cx="5448300" cy="1609725"/>
@@ -29858,7 +29914,6 @@
                 <w:sz w:val="26"/>
                 <w:szCs w:val="26"/>
               </w:rPr>
-              <w:lastRenderedPageBreak/>
               <w:t>Mô tả</w:t>
             </w:r>
           </w:p>
@@ -30650,7 +30705,7 @@
         <w:rFonts w:ascii="Symbol" w:hAnsi="Symbol" w:hint="default"/>
       </w:rPr>
     </w:lvl>
-    <w:lvl w:ilvl="1" w:tplc="04090003" w:tentative="1">
+    <w:lvl w:ilvl="1" w:tplc="04090003">
       <w:start w:val="1"/>
       <w:numFmt w:val="bullet"/>
       <w:lvlText w:val="o"/>
@@ -32403,6 +32458,119 @@
     </w:lvl>
   </w:abstractNum>
   <w:abstractNum w:abstractNumId="16" w15:restartNumberingAfterBreak="0">
+    <w:nsid w:val="30697265"/>
+    <w:multiLevelType w:val="hybridMultilevel"/>
+    <w:tmpl w:val="B296C240"/>
+    <w:lvl w:ilvl="0" w:tplc="04090001">
+      <w:start w:val="1"/>
+      <w:numFmt w:val="bullet"/>
+      <w:lvlText w:val=""/>
+      <w:lvlJc w:val="left"/>
+      <w:pPr>
+        <w:ind w:left="1440" w:hanging="360"/>
+      </w:pPr>
+      <w:rPr>
+        <w:rFonts w:ascii="Symbol" w:hAnsi="Symbol" w:hint="default"/>
+      </w:rPr>
+    </w:lvl>
+    <w:lvl w:ilvl="1" w:tplc="04090003" w:tentative="1">
+      <w:start w:val="1"/>
+      <w:numFmt w:val="bullet"/>
+      <w:lvlText w:val="o"/>
+      <w:lvlJc w:val="left"/>
+      <w:pPr>
+        <w:ind w:left="2160" w:hanging="360"/>
+      </w:pPr>
+      <w:rPr>
+        <w:rFonts w:ascii="Courier New" w:hAnsi="Courier New" w:cs="Courier New" w:hint="default"/>
+      </w:rPr>
+    </w:lvl>
+    <w:lvl w:ilvl="2" w:tplc="04090005" w:tentative="1">
+      <w:start w:val="1"/>
+      <w:numFmt w:val="bullet"/>
+      <w:lvlText w:val=""/>
+      <w:lvlJc w:val="left"/>
+      <w:pPr>
+        <w:ind w:left="2880" w:hanging="360"/>
+      </w:pPr>
+      <w:rPr>
+        <w:rFonts w:ascii="Wingdings" w:hAnsi="Wingdings" w:hint="default"/>
+      </w:rPr>
+    </w:lvl>
+    <w:lvl w:ilvl="3" w:tplc="04090001" w:tentative="1">
+      <w:start w:val="1"/>
+      <w:numFmt w:val="bullet"/>
+      <w:lvlText w:val=""/>
+      <w:lvlJc w:val="left"/>
+      <w:pPr>
+        <w:ind w:left="3600" w:hanging="360"/>
+      </w:pPr>
+      <w:rPr>
+        <w:rFonts w:ascii="Symbol" w:hAnsi="Symbol" w:hint="default"/>
+      </w:rPr>
+    </w:lvl>
+    <w:lvl w:ilvl="4" w:tplc="04090003" w:tentative="1">
+      <w:start w:val="1"/>
+      <w:numFmt w:val="bullet"/>
+      <w:lvlText w:val="o"/>
+      <w:lvlJc w:val="left"/>
+      <w:pPr>
+        <w:ind w:left="4320" w:hanging="360"/>
+      </w:pPr>
+      <w:rPr>
+        <w:rFonts w:ascii="Courier New" w:hAnsi="Courier New" w:cs="Courier New" w:hint="default"/>
+      </w:rPr>
+    </w:lvl>
+    <w:lvl w:ilvl="5" w:tplc="04090005" w:tentative="1">
+      <w:start w:val="1"/>
+      <w:numFmt w:val="bullet"/>
+      <w:lvlText w:val=""/>
+      <w:lvlJc w:val="left"/>
+      <w:pPr>
+        <w:ind w:left="5040" w:hanging="360"/>
+      </w:pPr>
+      <w:rPr>
+        <w:rFonts w:ascii="Wingdings" w:hAnsi="Wingdings" w:hint="default"/>
+      </w:rPr>
+    </w:lvl>
+    <w:lvl w:ilvl="6" w:tplc="04090001" w:tentative="1">
+      <w:start w:val="1"/>
+      <w:numFmt w:val="bullet"/>
+      <w:lvlText w:val=""/>
+      <w:lvlJc w:val="left"/>
+      <w:pPr>
+        <w:ind w:left="5760" w:hanging="360"/>
+      </w:pPr>
+      <w:rPr>
+        <w:rFonts w:ascii="Symbol" w:hAnsi="Symbol" w:hint="default"/>
+      </w:rPr>
+    </w:lvl>
+    <w:lvl w:ilvl="7" w:tplc="04090003" w:tentative="1">
+      <w:start w:val="1"/>
+      <w:numFmt w:val="bullet"/>
+      <w:lvlText w:val="o"/>
+      <w:lvlJc w:val="left"/>
+      <w:pPr>
+        <w:ind w:left="6480" w:hanging="360"/>
+      </w:pPr>
+      <w:rPr>
+        <w:rFonts w:ascii="Courier New" w:hAnsi="Courier New" w:cs="Courier New" w:hint="default"/>
+      </w:rPr>
+    </w:lvl>
+    <w:lvl w:ilvl="8" w:tplc="04090005" w:tentative="1">
+      <w:start w:val="1"/>
+      <w:numFmt w:val="bullet"/>
+      <w:lvlText w:val=""/>
+      <w:lvlJc w:val="left"/>
+      <w:pPr>
+        <w:ind w:left="7200" w:hanging="360"/>
+      </w:pPr>
+      <w:rPr>
+        <w:rFonts w:ascii="Wingdings" w:hAnsi="Wingdings" w:hint="default"/>
+      </w:rPr>
+    </w:lvl>
+  </w:abstractNum>
+  <w:abstractNum w:abstractNumId="17" w15:restartNumberingAfterBreak="0">
     <w:nsid w:val="32150F55"/>
     <w:multiLevelType w:val="hybridMultilevel"/>
     <w:tmpl w:val="C3343DEC"/>
@@ -32514,7 +32682,7 @@
       </w:rPr>
     </w:lvl>
   </w:abstractNum>
-  <w:abstractNum w:abstractNumId="17" w15:restartNumberingAfterBreak="0">
+  <w:abstractNum w:abstractNumId="18" w15:restartNumberingAfterBreak="0">
     <w:nsid w:val="34310770"/>
     <w:multiLevelType w:val="multilevel"/>
     <w:tmpl w:val="E4E02244"/>
@@ -32635,7 +32803,7 @@
       </w:rPr>
     </w:lvl>
   </w:abstractNum>
-  <w:abstractNum w:abstractNumId="18" w15:restartNumberingAfterBreak="0">
+  <w:abstractNum w:abstractNumId="19" w15:restartNumberingAfterBreak="0">
     <w:nsid w:val="34E45801"/>
     <w:multiLevelType w:val="hybridMultilevel"/>
     <w:tmpl w:val="AF3E6E16"/>
@@ -32724,7 +32892,7 @@
       </w:pPr>
     </w:lvl>
   </w:abstractNum>
-  <w:abstractNum w:abstractNumId="19" w15:restartNumberingAfterBreak="0">
+  <w:abstractNum w:abstractNumId="20" w15:restartNumberingAfterBreak="0">
     <w:nsid w:val="371D02C7"/>
     <w:multiLevelType w:val="multilevel"/>
     <w:tmpl w:val="5C4889F6"/>
@@ -32855,7 +33023,7 @@
       </w:rPr>
     </w:lvl>
   </w:abstractNum>
-  <w:abstractNum w:abstractNumId="20" w15:restartNumberingAfterBreak="0">
+  <w:abstractNum w:abstractNumId="21" w15:restartNumberingAfterBreak="0">
     <w:nsid w:val="373B026A"/>
     <w:multiLevelType w:val="hybridMultilevel"/>
     <w:tmpl w:val="E0165862"/>
@@ -32944,7 +33112,7 @@
       </w:pPr>
     </w:lvl>
   </w:abstractNum>
-  <w:abstractNum w:abstractNumId="21" w15:restartNumberingAfterBreak="0">
+  <w:abstractNum w:abstractNumId="22" w15:restartNumberingAfterBreak="0">
     <w:nsid w:val="38A417E4"/>
     <w:multiLevelType w:val="multilevel"/>
     <w:tmpl w:val="1DC67862"/>
@@ -33065,7 +33233,7 @@
       </w:rPr>
     </w:lvl>
   </w:abstractNum>
-  <w:abstractNum w:abstractNumId="22" w15:restartNumberingAfterBreak="0">
+  <w:abstractNum w:abstractNumId="23" w15:restartNumberingAfterBreak="0">
     <w:nsid w:val="3B585055"/>
     <w:multiLevelType w:val="multilevel"/>
     <w:tmpl w:val="8EFE0CB0"/>
@@ -33186,7 +33354,7 @@
       </w:rPr>
     </w:lvl>
   </w:abstractNum>
-  <w:abstractNum w:abstractNumId="23" w15:restartNumberingAfterBreak="0">
+  <w:abstractNum w:abstractNumId="24" w15:restartNumberingAfterBreak="0">
     <w:nsid w:val="3BAC7847"/>
     <w:multiLevelType w:val="multilevel"/>
     <w:tmpl w:val="9DE86900"/>
@@ -33307,7 +33475,7 @@
       </w:rPr>
     </w:lvl>
   </w:abstractNum>
-  <w:abstractNum w:abstractNumId="24" w15:restartNumberingAfterBreak="0">
+  <w:abstractNum w:abstractNumId="25" w15:restartNumberingAfterBreak="0">
     <w:nsid w:val="42FC0936"/>
     <w:multiLevelType w:val="multilevel"/>
     <w:tmpl w:val="F398A512"/>
@@ -33428,7 +33596,7 @@
       </w:rPr>
     </w:lvl>
   </w:abstractNum>
-  <w:abstractNum w:abstractNumId="25" w15:restartNumberingAfterBreak="0">
+  <w:abstractNum w:abstractNumId="26" w15:restartNumberingAfterBreak="0">
     <w:nsid w:val="43E72AE9"/>
     <w:multiLevelType w:val="hybridMultilevel"/>
     <w:tmpl w:val="B9B28AAE"/>
@@ -33517,7 +33685,7 @@
       </w:pPr>
     </w:lvl>
   </w:abstractNum>
-  <w:abstractNum w:abstractNumId="26" w15:restartNumberingAfterBreak="0">
+  <w:abstractNum w:abstractNumId="27" w15:restartNumberingAfterBreak="0">
     <w:nsid w:val="44BA6053"/>
     <w:multiLevelType w:val="hybridMultilevel"/>
     <w:tmpl w:val="D8E8C938"/>
@@ -33630,7 +33798,7 @@
       </w:rPr>
     </w:lvl>
   </w:abstractNum>
-  <w:abstractNum w:abstractNumId="27" w15:restartNumberingAfterBreak="0">
+  <w:abstractNum w:abstractNumId="28" w15:restartNumberingAfterBreak="0">
     <w:nsid w:val="4C3B4479"/>
     <w:multiLevelType w:val="hybridMultilevel"/>
     <w:tmpl w:val="43C8A0E8"/>
@@ -33719,7 +33887,7 @@
       </w:pPr>
     </w:lvl>
   </w:abstractNum>
-  <w:abstractNum w:abstractNumId="28" w15:restartNumberingAfterBreak="0">
+  <w:abstractNum w:abstractNumId="29" w15:restartNumberingAfterBreak="0">
     <w:nsid w:val="4F8573D1"/>
     <w:multiLevelType w:val="multilevel"/>
     <w:tmpl w:val="DD326C98"/>
@@ -33840,7 +34008,7 @@
       </w:rPr>
     </w:lvl>
   </w:abstractNum>
-  <w:abstractNum w:abstractNumId="29" w15:restartNumberingAfterBreak="0">
+  <w:abstractNum w:abstractNumId="30" w15:restartNumberingAfterBreak="0">
     <w:nsid w:val="53617BA6"/>
     <w:multiLevelType w:val="hybridMultilevel"/>
     <w:tmpl w:val="C526F670"/>
@@ -33953,7 +34121,7 @@
       </w:rPr>
     </w:lvl>
   </w:abstractNum>
-  <w:abstractNum w:abstractNumId="30" w15:restartNumberingAfterBreak="0">
+  <w:abstractNum w:abstractNumId="31" w15:restartNumberingAfterBreak="0">
     <w:nsid w:val="55A030D7"/>
     <w:multiLevelType w:val="multilevel"/>
     <w:tmpl w:val="D8BA1532"/>
@@ -34074,7 +34242,7 @@
       </w:rPr>
     </w:lvl>
   </w:abstractNum>
-  <w:abstractNum w:abstractNumId="31" w15:restartNumberingAfterBreak="0">
+  <w:abstractNum w:abstractNumId="32" w15:restartNumberingAfterBreak="0">
     <w:nsid w:val="591B3A20"/>
     <w:multiLevelType w:val="hybridMultilevel"/>
     <w:tmpl w:val="02024ADC"/>
@@ -34163,7 +34331,7 @@
       </w:pPr>
     </w:lvl>
   </w:abstractNum>
-  <w:abstractNum w:abstractNumId="32" w15:restartNumberingAfterBreak="0">
+  <w:abstractNum w:abstractNumId="33" w15:restartNumberingAfterBreak="0">
     <w:nsid w:val="60A724A6"/>
     <w:multiLevelType w:val="hybridMultilevel"/>
     <w:tmpl w:val="3D5EAACC"/>
@@ -34276,7 +34444,7 @@
       </w:rPr>
     </w:lvl>
   </w:abstractNum>
-  <w:abstractNum w:abstractNumId="33" w15:restartNumberingAfterBreak="0">
+  <w:abstractNum w:abstractNumId="34" w15:restartNumberingAfterBreak="0">
     <w:nsid w:val="60EA47EE"/>
     <w:multiLevelType w:val="multilevel"/>
     <w:tmpl w:val="597A1784"/>
@@ -34389,7 +34557,7 @@
       </w:rPr>
     </w:lvl>
   </w:abstractNum>
-  <w:abstractNum w:abstractNumId="34" w15:restartNumberingAfterBreak="0">
+  <w:abstractNum w:abstractNumId="35" w15:restartNumberingAfterBreak="0">
     <w:nsid w:val="617F1734"/>
     <w:multiLevelType w:val="hybridMultilevel"/>
     <w:tmpl w:val="ADCE4E46"/>
@@ -34478,7 +34646,7 @@
       </w:pPr>
     </w:lvl>
   </w:abstractNum>
-  <w:abstractNum w:abstractNumId="35" w15:restartNumberingAfterBreak="0">
+  <w:abstractNum w:abstractNumId="36" w15:restartNumberingAfterBreak="0">
     <w:nsid w:val="623A0B02"/>
     <w:multiLevelType w:val="multilevel"/>
     <w:tmpl w:val="D542F706"/>
@@ -34591,7 +34759,7 @@
       </w:rPr>
     </w:lvl>
   </w:abstractNum>
-  <w:abstractNum w:abstractNumId="36" w15:restartNumberingAfterBreak="0">
+  <w:abstractNum w:abstractNumId="37" w15:restartNumberingAfterBreak="0">
     <w:nsid w:val="643752F3"/>
     <w:multiLevelType w:val="multilevel"/>
     <w:tmpl w:val="F8A46B74"/>
@@ -34712,7 +34880,7 @@
       </w:rPr>
     </w:lvl>
   </w:abstractNum>
-  <w:abstractNum w:abstractNumId="37" w15:restartNumberingAfterBreak="0">
+  <w:abstractNum w:abstractNumId="38" w15:restartNumberingAfterBreak="0">
     <w:nsid w:val="650004A6"/>
     <w:multiLevelType w:val="hybridMultilevel"/>
     <w:tmpl w:val="BCC45B8C"/>
@@ -34801,7 +34969,7 @@
       </w:pPr>
     </w:lvl>
   </w:abstractNum>
-  <w:abstractNum w:abstractNumId="38" w15:restartNumberingAfterBreak="0">
+  <w:abstractNum w:abstractNumId="39" w15:restartNumberingAfterBreak="0">
     <w:nsid w:val="67DA653A"/>
     <w:multiLevelType w:val="hybridMultilevel"/>
     <w:tmpl w:val="28A6E2E2"/>
@@ -34890,7 +35058,7 @@
       </w:pPr>
     </w:lvl>
   </w:abstractNum>
-  <w:abstractNum w:abstractNumId="39" w15:restartNumberingAfterBreak="0">
+  <w:abstractNum w:abstractNumId="40" w15:restartNumberingAfterBreak="0">
     <w:nsid w:val="687F2A6F"/>
     <w:multiLevelType w:val="hybridMultilevel"/>
     <w:tmpl w:val="45FC646A"/>
@@ -35003,7 +35171,7 @@
       </w:rPr>
     </w:lvl>
   </w:abstractNum>
-  <w:abstractNum w:abstractNumId="40" w15:restartNumberingAfterBreak="0">
+  <w:abstractNum w:abstractNumId="41" w15:restartNumberingAfterBreak="0">
     <w:nsid w:val="698150B4"/>
     <w:multiLevelType w:val="hybridMultilevel"/>
     <w:tmpl w:val="00D09BEC"/>
@@ -35092,7 +35260,7 @@
       </w:pPr>
     </w:lvl>
   </w:abstractNum>
-  <w:abstractNum w:abstractNumId="41" w15:restartNumberingAfterBreak="0">
+  <w:abstractNum w:abstractNumId="42" w15:restartNumberingAfterBreak="0">
     <w:nsid w:val="7254581F"/>
     <w:multiLevelType w:val="hybridMultilevel"/>
     <w:tmpl w:val="CE764112"/>
@@ -35205,7 +35373,7 @@
       </w:rPr>
     </w:lvl>
   </w:abstractNum>
-  <w:abstractNum w:abstractNumId="42" w15:restartNumberingAfterBreak="0">
+  <w:abstractNum w:abstractNumId="43" w15:restartNumberingAfterBreak="0">
     <w:nsid w:val="72CD71D8"/>
     <w:multiLevelType w:val="multilevel"/>
     <w:tmpl w:val="9D148D6A"/>
@@ -35326,7 +35494,7 @@
       </w:rPr>
     </w:lvl>
   </w:abstractNum>
-  <w:abstractNum w:abstractNumId="43" w15:restartNumberingAfterBreak="0">
+  <w:abstractNum w:abstractNumId="44" w15:restartNumberingAfterBreak="0">
     <w:nsid w:val="73EF680B"/>
     <w:multiLevelType w:val="hybridMultilevel"/>
     <w:tmpl w:val="3F8070A8"/>
@@ -35415,7 +35583,7 @@
       </w:pPr>
     </w:lvl>
   </w:abstractNum>
-  <w:abstractNum w:abstractNumId="44" w15:restartNumberingAfterBreak="0">
+  <w:abstractNum w:abstractNumId="45" w15:restartNumberingAfterBreak="0">
     <w:nsid w:val="743D0D2D"/>
     <w:multiLevelType w:val="hybridMultilevel"/>
     <w:tmpl w:val="6168395E"/>
@@ -35528,7 +35696,7 @@
       </w:rPr>
     </w:lvl>
   </w:abstractNum>
-  <w:abstractNum w:abstractNumId="45" w15:restartNumberingAfterBreak="0">
+  <w:abstractNum w:abstractNumId="46" w15:restartNumberingAfterBreak="0">
     <w:nsid w:val="7C0F103C"/>
     <w:multiLevelType w:val="multilevel"/>
     <w:tmpl w:val="016C05DC"/>
@@ -35641,7 +35809,7 @@
       </w:rPr>
     </w:lvl>
   </w:abstractNum>
-  <w:abstractNum w:abstractNumId="46" w15:restartNumberingAfterBreak="0">
+  <w:abstractNum w:abstractNumId="47" w15:restartNumberingAfterBreak="0">
     <w:nsid w:val="7CEA60B6"/>
     <w:multiLevelType w:val="hybridMultilevel"/>
     <w:tmpl w:val="C31CB040"/>
@@ -35755,10 +35923,10 @@
     </w:lvl>
   </w:abstractNum>
   <w:num w:numId="1">
-    <w:abstractNumId w:val="19"/>
+    <w:abstractNumId w:val="20"/>
   </w:num>
   <w:num w:numId="2">
-    <w:abstractNumId w:val="16"/>
+    <w:abstractNumId w:val="17"/>
   </w:num>
   <w:num w:numId="3">
     <w:abstractNumId w:val="7"/>
@@ -35770,25 +35938,25 @@
     <w:abstractNumId w:val="12"/>
   </w:num>
   <w:num w:numId="6">
-    <w:abstractNumId w:val="46"/>
+    <w:abstractNumId w:val="47"/>
   </w:num>
   <w:num w:numId="7">
-    <w:abstractNumId w:val="44"/>
+    <w:abstractNumId w:val="45"/>
   </w:num>
   <w:num w:numId="8">
     <w:abstractNumId w:val="8"/>
   </w:num>
   <w:num w:numId="9">
+    <w:abstractNumId w:val="40"/>
+  </w:num>
+  <w:num w:numId="10">
+    <w:abstractNumId w:val="42"/>
+  </w:num>
+  <w:num w:numId="11">
     <w:abstractNumId w:val="39"/>
   </w:num>
-  <w:num w:numId="10">
-    <w:abstractNumId w:val="41"/>
-  </w:num>
-  <w:num w:numId="11">
-    <w:abstractNumId w:val="38"/>
-  </w:num>
   <w:num w:numId="12">
-    <w:abstractNumId w:val="22"/>
+    <w:abstractNumId w:val="23"/>
   </w:num>
   <w:num w:numId="13">
     <w:abstractNumId w:val="10"/>
@@ -35797,85 +35965,85 @@
     <w:abstractNumId w:val="2"/>
   </w:num>
   <w:num w:numId="15">
-    <w:abstractNumId w:val="26"/>
+    <w:abstractNumId w:val="27"/>
   </w:num>
   <w:num w:numId="16">
     <w:abstractNumId w:val="14"/>
   </w:num>
   <w:num w:numId="17">
-    <w:abstractNumId w:val="25"/>
+    <w:abstractNumId w:val="26"/>
   </w:num>
   <w:num w:numId="18">
-    <w:abstractNumId w:val="36"/>
+    <w:abstractNumId w:val="37"/>
   </w:num>
   <w:num w:numId="19">
-    <w:abstractNumId w:val="28"/>
+    <w:abstractNumId w:val="29"/>
   </w:num>
   <w:num w:numId="20">
-    <w:abstractNumId w:val="33"/>
+    <w:abstractNumId w:val="34"/>
   </w:num>
   <w:num w:numId="21">
-    <w:abstractNumId w:val="18"/>
+    <w:abstractNumId w:val="19"/>
   </w:num>
   <w:num w:numId="22">
     <w:abstractNumId w:val="13"/>
   </w:num>
   <w:num w:numId="23">
-    <w:abstractNumId w:val="35"/>
+    <w:abstractNumId w:val="36"/>
   </w:num>
   <w:num w:numId="24">
     <w:abstractNumId w:val="4"/>
   </w:num>
   <w:num w:numId="25">
-    <w:abstractNumId w:val="17"/>
+    <w:abstractNumId w:val="18"/>
   </w:num>
   <w:num w:numId="26">
-    <w:abstractNumId w:val="31"/>
+    <w:abstractNumId w:val="32"/>
   </w:num>
   <w:num w:numId="27">
-    <w:abstractNumId w:val="43"/>
+    <w:abstractNumId w:val="44"/>
   </w:num>
   <w:num w:numId="28">
     <w:abstractNumId w:val="3"/>
   </w:num>
   <w:num w:numId="29">
-    <w:abstractNumId w:val="34"/>
+    <w:abstractNumId w:val="35"/>
   </w:num>
   <w:num w:numId="30">
     <w:abstractNumId w:val="6"/>
   </w:num>
   <w:num w:numId="31">
-    <w:abstractNumId w:val="23"/>
+    <w:abstractNumId w:val="24"/>
   </w:num>
   <w:num w:numId="32">
-    <w:abstractNumId w:val="24"/>
+    <w:abstractNumId w:val="25"/>
   </w:num>
   <w:num w:numId="33">
-    <w:abstractNumId w:val="27"/>
+    <w:abstractNumId w:val="28"/>
   </w:num>
   <w:num w:numId="34">
-    <w:abstractNumId w:val="45"/>
+    <w:abstractNumId w:val="46"/>
   </w:num>
   <w:num w:numId="35">
-    <w:abstractNumId w:val="21"/>
+    <w:abstractNumId w:val="22"/>
   </w:num>
   <w:num w:numId="36">
     <w:abstractNumId w:val="9"/>
   </w:num>
   <w:num w:numId="37">
-    <w:abstractNumId w:val="20"/>
+    <w:abstractNumId w:val="21"/>
   </w:num>
   <w:num w:numId="38">
-    <w:abstractNumId w:val="32"/>
+    <w:abstractNumId w:val="33"/>
   </w:num>
   <w:num w:numId="39">
     <w:abstractNumId w:val="1"/>
   </w:num>
   <w:num w:numId="40">
-    <w:abstractNumId w:val="40"/>
+    <w:abstractNumId w:val="41"/>
   </w:num>
   <w:num w:numId="41">
-    <w:abstractNumId w:val="29"/>
+    <w:abstractNumId w:val="30"/>
   </w:num>
   <w:num w:numId="42">
     <w:abstractNumId w:val="0"/>
@@ -35884,16 +36052,19 @@
     <w:abstractNumId w:val="5"/>
   </w:num>
   <w:num w:numId="44">
-    <w:abstractNumId w:val="37"/>
+    <w:abstractNumId w:val="38"/>
   </w:num>
   <w:num w:numId="45">
-    <w:abstractNumId w:val="42"/>
+    <w:abstractNumId w:val="43"/>
   </w:num>
   <w:num w:numId="46">
-    <w:abstractNumId w:val="30"/>
+    <w:abstractNumId w:val="31"/>
   </w:num>
   <w:num w:numId="47">
     <w:abstractNumId w:val="15"/>
+  </w:num>
+  <w:num w:numId="48">
+    <w:abstractNumId w:val="16"/>
   </w:num>
   <w:numIdMacAtCleanup w:val="37"/>
 </w:numbering>
@@ -37396,7 +37567,7 @@
 </file>
 
 <file path=customXml/itemProps1.xml><?xml version="1.0" encoding="utf-8"?>
-<ds:datastoreItem xmlns:ds="http://schemas.openxmlformats.org/officeDocument/2006/customXml" ds:itemID="{F6E4810E-B1BB-4277-8E96-1B56A5739554}">
+<ds:datastoreItem xmlns:ds="http://schemas.openxmlformats.org/officeDocument/2006/customXml" ds:itemID="{95329A4C-065C-4D0D-AB6E-348F710BAF16}">
   <ds:schemaRefs>
     <ds:schemaRef ds:uri="http://schemas.openxmlformats.org/officeDocument/2006/bibliography"/>
   </ds:schemaRefs>

</xml_diff>

<commit_message>
Cap nhat file Bao cao ve nghiep vu thanh toan
</commit_message>
<xml_diff>
--- a/Finally_CNPM.docx
+++ b/Finally_CNPM.docx
@@ -4398,8 +4398,6 @@
       <w:r>
         <w:t xml:space="preserve"> và chọn “Thu ngân”</w:t>
       </w:r>
-      <w:bookmarkStart w:id="4" w:name="_GoBack"/>
-      <w:bookmarkEnd w:id="4"/>
       <w:r>
         <w:t>. Trường hợp nhân viên thu ngân quên mật khẩu phải liên hệ quản lý để giải quyết vấn đề.</w:t>
       </w:r>
@@ -4475,7 +4473,15 @@
         <w:t xml:space="preserve">ấn “Thanh toán” và thực hiện việc </w:t>
       </w:r>
       <w:r>
-        <w:t>quét mã sản phẩm để ghi nhận vào hệ thống. Sau khi quét xong</w:t>
+        <w:t xml:space="preserve">quét mã sản phẩm để ghi nhận vào hệ thống. </w:t>
+      </w:r>
+      <w:r>
+        <w:t xml:space="preserve">Nếu trong quá trình thanh toán, khách hàng có nhu cầu bỏ bớt sản phẩm đã chọn thì hệ thống sẽ cung cấp chức năng “Xóa” tại giao diện thanh toán. Nhân viên chỉ cần chọn sản phẩm và ấn “Xóa”, sản phẩm sẽ được loại bỏ. </w:t>
+      </w:r>
+      <w:bookmarkStart w:id="4" w:name="_GoBack"/>
+      <w:bookmarkEnd w:id="4"/>
+      <w:r>
+        <w:t>Sau khi quét xong</w:t>
       </w:r>
       <w:r>
         <w:t>, hệ thống sẽ hiển thị số tiền cần thanh toán. N</w:t>
@@ -4484,7 +4490,11 @@
         <w:t xml:space="preserve">hân viên </w:t>
       </w:r>
       <w:r>
-        <w:t>chọn phương thức thanh toán</w:t>
+        <w:t xml:space="preserve">chọn </w:t>
+      </w:r>
+      <w:r>
+        <w:lastRenderedPageBreak/>
+        <w:t>phương thức thanh toán</w:t>
       </w:r>
       <w:r>
         <w:t xml:space="preserve"> tùy vào nhu cầu của khách hàng</w:t>
@@ -4508,11 +4518,7 @@
         <w:t>nhập số tiền của khách hàng (trường hợp khách muốn thanh toán bằng tiền mặt).</w:t>
       </w:r>
       <w:r>
-        <w:t xml:space="preserve"> Hệ thống sẽ tính toán </w:t>
-      </w:r>
-      <w:r>
-        <w:lastRenderedPageBreak/>
-        <w:t>số tiền thừa của khách để nhân viên tiện trả lại</w:t>
+        <w:t xml:space="preserve"> Hệ thống sẽ tính toán số tiền thừa của khách để nhân viên tiện trả lại</w:t>
       </w:r>
       <w:r>
         <w:t>. Sau khi nhân viên xác nhận chính xác thông tin thì sẽ ấn “Xác nhận” để hệ thống in hóa đơn</w:t>
@@ -4754,6 +4760,7 @@
         <w:pStyle w:val="Tiumccp3"/>
       </w:pPr>
       <w:r>
+        <w:lastRenderedPageBreak/>
         <w:t>2.2.1.2 Nhân viên quản l</w:t>
       </w:r>
       <w:r>
@@ -4793,11 +4800,7 @@
         <w:t xml:space="preserve">danh sách </w:t>
       </w:r>
       <w:r>
-        <w:t xml:space="preserve">sản </w:t>
-      </w:r>
-      <w:r>
-        <w:lastRenderedPageBreak/>
-        <w:t>phẩm</w:t>
+        <w:t>sản phẩm</w:t>
       </w:r>
       <w:r>
         <w:t xml:space="preserve"> </w:t>
@@ -4866,6 +4869,7 @@
         </w:numPr>
       </w:pPr>
       <w:r>
+        <w:lastRenderedPageBreak/>
         <w:t>Xem</w:t>
       </w:r>
       <w:r>
@@ -4917,7 +4921,6 @@
         </w:numPr>
       </w:pPr>
       <w:r>
-        <w:lastRenderedPageBreak/>
         <w:t xml:space="preserve">Đối với trường hợp nhân viên mới vào làm thì nhân viên quản lý sẽ chọn “Tạo tài khoản”, tại đây hệ thống sẽ hiển thị </w:t>
       </w:r>
       <w:r>
@@ -5027,6 +5030,7 @@
         <w:pStyle w:val="Nidungvnbn"/>
       </w:pPr>
       <w:r>
+        <w:lastRenderedPageBreak/>
         <w:t xml:space="preserve">Khách hàng </w:t>
       </w:r>
       <w:r>
@@ -5059,7 +5063,6 @@
         </w:numPr>
       </w:pPr>
       <w:r>
-        <w:lastRenderedPageBreak/>
         <w:t xml:space="preserve">Đăng kí tài khoản: Khách hàng </w:t>
       </w:r>
       <w:r>
@@ -5186,7 +5189,11 @@
         <w:t xml:space="preserve">sẽ </w:t>
       </w:r>
       <w:r>
-        <w:t>hiển thị các sản phẩm đang được bày bán</w:t>
+        <w:t xml:space="preserve">hiển thị các sản phẩm </w:t>
+      </w:r>
+      <w:r>
+        <w:lastRenderedPageBreak/>
+        <w:t>đang được bày bán</w:t>
       </w:r>
       <w:r>
         <w:t xml:space="preserve">. </w:t>
@@ -5213,11 +5220,7 @@
         <w:t xml:space="preserve">và </w:t>
       </w:r>
       <w:r>
-        <w:t xml:space="preserve">có thể nhấp vào hình để xem chi tiết sản phẩm như nội dung mô tả, đánh </w:t>
-      </w:r>
-      <w:r>
-        <w:lastRenderedPageBreak/>
-        <w:t>giá,...</w:t>
+        <w:t>có thể nhấp vào hình để xem chi tiết sản phẩm như nội dung mô tả, đánh giá,...</w:t>
       </w:r>
       <w:r>
         <w:t>.</w:t>
@@ -5346,7 +5349,11 @@
         <w:t>hàng</w:t>
       </w:r>
       <w:r>
-        <w:t>, hệ thống cung cấp chức năng “Điều chỉnh giỏ hàng” bằng cách nhấp vào mục “Giỏ hàng” trên góc phải giao diện trang chủ, tại đây hệ thống cho phép người dùng “Thêm”</w:t>
+        <w:t xml:space="preserve">, hệ thống cung </w:t>
+      </w:r>
+      <w:r>
+        <w:lastRenderedPageBreak/>
+        <w:t>cấp chức năng “Điều chỉnh giỏ hàng” bằng cách nhấp vào mục “Giỏ hàng” trên góc phải giao diện trang chủ, tại đây hệ thống cho phép người dùng “Thêm”</w:t>
       </w:r>
       <w:r>
         <w:t>, ”Giảm”</w:t>
@@ -5361,11 +5368,7 @@
         <w:t xml:space="preserve"> </w:t>
       </w:r>
       <w:r>
-        <w:t xml:space="preserve">Bên </w:t>
-      </w:r>
-      <w:r>
-        <w:lastRenderedPageBreak/>
-        <w:t xml:space="preserve">cạnh đó, nếu khách hàng có nhu cầu muốn </w:t>
+        <w:t xml:space="preserve">Bên cạnh đó, nếu khách hàng có nhu cầu muốn </w:t>
       </w:r>
       <w:r>
         <w:t>đặt hàng</w:t>
@@ -5500,7 +5503,11 @@
         <w:t>, ấn</w:t>
       </w:r>
       <w:r>
-        <w:t xml:space="preserve"> nút “Hủy đơn hàng”. Khách hàng sẽ cần phải ấn chọn nút này. Hệ thống sẽ hiển thị một bảng với các lý do hủy đơn hàng như “Đổi địa chỉ”, “Đổi phương thức thanh toán”, “Đổi sản phẩm khác”,…</w:t>
+        <w:t xml:space="preserve"> nút “Hủy đơn hàng”. Khách hàng sẽ cần phải ấn chọn nút này. Hệ thống sẽ hiển thị một bảng với các lý do hủy đơn hàng </w:t>
+      </w:r>
+      <w:r>
+        <w:lastRenderedPageBreak/>
+        <w:t>như “Đổi địa chỉ”, “Đổi phương thức thanh toán”, “Đổi sản phẩm khác”,…</w:t>
       </w:r>
       <w:r>
         <w:t>.</w:t>
@@ -5724,6 +5731,7 @@
               <w:jc w:val="center"/>
             </w:pPr>
             <w:r>
+              <w:lastRenderedPageBreak/>
               <w:t>KH01</w:t>
             </w:r>
           </w:p>
@@ -5792,11 +5800,7 @@
               <w:t>Khách mua hàng online</w:t>
             </w:r>
             <w:r>
-              <w:t xml:space="preserve">, nhân viên </w:t>
-            </w:r>
-            <w:r>
-              <w:lastRenderedPageBreak/>
-              <w:t>quản lý và thu ngân</w:t>
+              <w:t>, nhân viên quản lý và thu ngân</w:t>
             </w:r>
           </w:p>
         </w:tc>
@@ -5820,7 +5824,6 @@
               </w:rPr>
             </w:pPr>
             <w:r>
-              <w:lastRenderedPageBreak/>
               <w:t>KH</w:t>
             </w:r>
             <w:r>
@@ -6458,6 +6461,7 @@
               </w:rPr>
             </w:pPr>
             <w:r>
+              <w:lastRenderedPageBreak/>
               <w:t>KH</w:t>
             </w:r>
             <w:r>
@@ -6556,7 +6560,6 @@
               </w:rPr>
             </w:pPr>
             <w:r>
-              <w:lastRenderedPageBreak/>
               <w:t>KH0</w:t>
             </w:r>
             <w:r>
@@ -7118,6 +7121,7 @@
               <w:jc w:val="center"/>
             </w:pPr>
             <w:r>
+              <w:lastRenderedPageBreak/>
               <w:t>NV0</w:t>
             </w:r>
             <w:r>
@@ -7210,7 +7214,6 @@
               </w:rPr>
             </w:pPr>
             <w:r>
-              <w:lastRenderedPageBreak/>
               <w:t>NV0</w:t>
             </w:r>
             <w:r>
@@ -8458,6 +8461,7 @@
                 <w:sz w:val="26"/>
                 <w:szCs w:val="26"/>
               </w:rPr>
+              <w:lastRenderedPageBreak/>
               <w:t>Kết quả</w:t>
             </w:r>
           </w:p>
@@ -8860,7 +8864,6 @@
                 <w:sz w:val="26"/>
                 <w:szCs w:val="26"/>
               </w:rPr>
-              <w:lastRenderedPageBreak/>
               <w:t>Luồng thay thế</w:t>
             </w:r>
           </w:p>
@@ -9120,6 +9123,7 @@
         <w:rPr>
           <w:noProof/>
         </w:rPr>
+        <w:lastRenderedPageBreak/>
         <w:drawing>
           <wp:inline distT="0" distB="0" distL="0" distR="0" wp14:anchorId="1144C6BC" wp14:editId="64460E6B">
             <wp:extent cx="5791835" cy="1674495"/>
@@ -9202,7 +9206,6 @@
                 <w:sz w:val="26"/>
                 <w:szCs w:val="26"/>
               </w:rPr>
-              <w:lastRenderedPageBreak/>
               <w:t>Mã use case</w:t>
             </w:r>
           </w:p>
@@ -9880,6 +9883,7 @@
                 <w:sz w:val="26"/>
                 <w:szCs w:val="26"/>
               </w:rPr>
+              <w:lastRenderedPageBreak/>
               <w:t>3.1.a Nếu hợp lệ, thông báo “Đăng nhập thành công” và chuyển sang giao diện trang chủ cùa website</w:t>
             </w:r>
           </w:p>
@@ -9908,6 +9912,7 @@
                 <w:sz w:val="26"/>
                 <w:szCs w:val="26"/>
               </w:rPr>
+              <w:lastRenderedPageBreak/>
               <w:t>Luồng thay thế</w:t>
             </w:r>
           </w:p>
@@ -10109,7 +10114,6 @@
                 <w:sz w:val="26"/>
                 <w:szCs w:val="26"/>
               </w:rPr>
-              <w:lastRenderedPageBreak/>
               <w:t>Hệ thống kiểm tra số điện thoại hợp lệ và gửi mã</w:t>
             </w:r>
           </w:p>
@@ -10230,7 +10234,6 @@
                 <w:sz w:val="26"/>
                 <w:szCs w:val="26"/>
               </w:rPr>
-              <w:lastRenderedPageBreak/>
               <w:t>Ngoại lệ</w:t>
             </w:r>
           </w:p>
@@ -10522,6 +10525,7 @@
                 <w:sz w:val="26"/>
                 <w:szCs w:val="26"/>
               </w:rPr>
+              <w:lastRenderedPageBreak/>
               <w:t>Mô tả</w:t>
             </w:r>
           </w:p>
@@ -10993,7 +10997,6 @@
                 <w:sz w:val="26"/>
                 <w:szCs w:val="26"/>
               </w:rPr>
-              <w:lastRenderedPageBreak/>
               <w:t>Ngoại lệ</w:t>
             </w:r>
           </w:p>
@@ -11443,6 +11446,7 @@
                 <w:sz w:val="26"/>
                 <w:szCs w:val="26"/>
               </w:rPr>
+              <w:lastRenderedPageBreak/>
               <w:t>Điều kiện tiên quyết</w:t>
             </w:r>
           </w:p>
@@ -11853,16 +11857,7 @@
                 <w:sz w:val="26"/>
                 <w:szCs w:val="26"/>
               </w:rPr>
-              <w:t xml:space="preserve"> Hệ thống không tìm thấy sản phẩm nào có tên tương ứng trong </w:t>
-            </w:r>
-            <w:r>
-              <w:rPr>
-                <w:color w:val="000000"/>
-                <w:sz w:val="26"/>
-                <w:szCs w:val="26"/>
-              </w:rPr>
-              <w:lastRenderedPageBreak/>
-              <w:t xml:space="preserve">database, hiển thị thông báo </w:t>
+              <w:t xml:space="preserve"> Hệ thống không tìm thấy sản phẩm nào có tên tương ứng trong database, hiển thị thông báo </w:t>
             </w:r>
             <w:r>
               <w:rPr>
@@ -11906,7 +11901,6 @@
                 <w:sz w:val="26"/>
                 <w:szCs w:val="26"/>
               </w:rPr>
-              <w:lastRenderedPageBreak/>
               <w:t>Luồng thay thế</w:t>
             </w:r>
           </w:p>
@@ -12396,6 +12390,7 @@
                 <w:sz w:val="26"/>
                 <w:szCs w:val="26"/>
               </w:rPr>
+              <w:lastRenderedPageBreak/>
               <w:t>Điều kiện tiên quyết</w:t>
             </w:r>
           </w:p>
@@ -13371,6 +13366,7 @@
                 <w:sz w:val="26"/>
                 <w:szCs w:val="26"/>
               </w:rPr>
+              <w:lastRenderedPageBreak/>
               <w:t>Luồng sự kiện</w:t>
             </w:r>
           </w:p>
@@ -13716,7 +13712,6 @@
                 <w:sz w:val="26"/>
                 <w:szCs w:val="26"/>
               </w:rPr>
-              <w:lastRenderedPageBreak/>
               <w:t>Mã use case</w:t>
             </w:r>
           </w:p>
@@ -14384,6 +14379,7 @@
                 <w:sz w:val="26"/>
                 <w:szCs w:val="26"/>
               </w:rPr>
+              <w:lastRenderedPageBreak/>
               <w:t xml:space="preserve"> </w:t>
             </w:r>
           </w:p>
@@ -14670,7 +14666,6 @@
                 <w:sz w:val="26"/>
                 <w:szCs w:val="26"/>
               </w:rPr>
-              <w:lastRenderedPageBreak/>
               <w:t>Luồng thay thế</w:t>
             </w:r>
           </w:p>
@@ -15341,6 +15336,7 @@
                 <w:sz w:val="26"/>
                 <w:szCs w:val="26"/>
               </w:rPr>
+              <w:lastRenderedPageBreak/>
               <w:t>Kết quả</w:t>
             </w:r>
           </w:p>
@@ -15740,7 +15736,6 @@
                 <w:sz w:val="26"/>
                 <w:szCs w:val="26"/>
               </w:rPr>
-              <w:lastRenderedPageBreak/>
               <w:t xml:space="preserve">1.1. Hệ thống </w:t>
             </w:r>
             <w:r>
@@ -15795,16 +15790,7 @@
                 <w:sz w:val="26"/>
                 <w:szCs w:val="26"/>
               </w:rPr>
-              <w:t xml:space="preserve">ớng đến trang giao diện đặt hàng và yêu cầu nhập địa chỉ, số </w:t>
-            </w:r>
-            <w:r>
-              <w:rPr>
-                <w:color w:val="000000"/>
-                <w:sz w:val="26"/>
-                <w:szCs w:val="26"/>
-              </w:rPr>
-              <w:lastRenderedPageBreak/>
-              <w:t>điện thoại v</w:t>
+              <w:t>ớng đến trang giao diện đặt hàng và yêu cầu nhập địa chỉ, số điện thoại v</w:t>
             </w:r>
             <w:r>
               <w:rPr>
@@ -15892,7 +15878,6 @@
                 <w:sz w:val="26"/>
                 <w:szCs w:val="26"/>
               </w:rPr>
-              <w:lastRenderedPageBreak/>
               <w:t>Luồng thay thế</w:t>
             </w:r>
           </w:p>
@@ -16291,6 +16276,7 @@
                 <w:sz w:val="26"/>
                 <w:szCs w:val="26"/>
               </w:rPr>
+              <w:lastRenderedPageBreak/>
               <w:t>Ngữ cảnh</w:t>
             </w:r>
           </w:p>
@@ -16533,7 +16519,6 @@
                 <w:sz w:val="26"/>
                 <w:szCs w:val="26"/>
               </w:rPr>
-              <w:lastRenderedPageBreak/>
               <w:t>Điều kiện tiên quyết</w:t>
             </w:r>
           </w:p>
@@ -17419,6 +17404,7 @@
                 <w:sz w:val="26"/>
                 <w:szCs w:val="26"/>
               </w:rPr>
+              <w:lastRenderedPageBreak/>
               <w:t>Hệ thống kiểm tra số tiền trong ví:</w:t>
             </w:r>
           </w:p>
@@ -17529,6 +17515,7 @@
                 <w:sz w:val="26"/>
                 <w:szCs w:val="26"/>
               </w:rPr>
+              <w:lastRenderedPageBreak/>
               <w:t>Ngoại lệ</w:t>
             </w:r>
           </w:p>
@@ -17591,7 +17578,6 @@
           <w:b w:val="0"/>
           <w:szCs w:val="26"/>
         </w:rPr>
-        <w:lastRenderedPageBreak/>
         <w:t>2.3.1.4 Usecase Xem lịch sử mua hàng</w:t>
       </w:r>
     </w:p>
@@ -18046,6 +18032,7 @@
                 <w:sz w:val="26"/>
                 <w:szCs w:val="26"/>
               </w:rPr>
+              <w:lastRenderedPageBreak/>
               <w:t>Điều kiện tiên quyết</w:t>
             </w:r>
           </w:p>
@@ -18354,7 +18341,6 @@
                 <w:sz w:val="26"/>
                 <w:szCs w:val="26"/>
               </w:rPr>
-              <w:lastRenderedPageBreak/>
               <w:t>Ngoại lệ</w:t>
             </w:r>
           </w:p>
@@ -18807,6 +18793,7 @@
                 <w:sz w:val="26"/>
                 <w:szCs w:val="26"/>
               </w:rPr>
+              <w:lastRenderedPageBreak/>
               <w:t>Sự kiện kích hoạt</w:t>
             </w:r>
           </w:p>
@@ -19184,7 +19171,6 @@
                 <w:sz w:val="26"/>
                 <w:szCs w:val="26"/>
               </w:rPr>
-              <w:lastRenderedPageBreak/>
               <w:t>3. Khách hàng ấn “Tiếp tục”</w:t>
             </w:r>
           </w:p>
@@ -19254,7 +19240,6 @@
                 <w:sz w:val="26"/>
                 <w:szCs w:val="26"/>
               </w:rPr>
-              <w:lastRenderedPageBreak/>
               <w:t xml:space="preserve">1.1. </w:t>
             </w:r>
             <w:r>
@@ -19293,7 +19278,6 @@
                 <w:sz w:val="26"/>
                 <w:szCs w:val="26"/>
               </w:rPr>
-              <w:lastRenderedPageBreak/>
               <w:t>3.1 Hệ thống hiển thị chi tiết đơn đặt hàng</w:t>
             </w:r>
           </w:p>
@@ -19366,7 +19350,6 @@
                 <w:sz w:val="26"/>
                 <w:szCs w:val="26"/>
               </w:rPr>
-              <w:lastRenderedPageBreak/>
               <w:t>Ngoại lệ</w:t>
             </w:r>
           </w:p>
@@ -19575,6 +19558,7 @@
                 <w:sz w:val="26"/>
                 <w:szCs w:val="26"/>
               </w:rPr>
+              <w:lastRenderedPageBreak/>
               <w:t>Tên Use Case</w:t>
             </w:r>
           </w:p>
@@ -19855,7 +19839,6 @@
                 <w:sz w:val="26"/>
                 <w:szCs w:val="26"/>
               </w:rPr>
-              <w:lastRenderedPageBreak/>
               <w:t>Điều kiện tiên quyết</w:t>
             </w:r>
           </w:p>
@@ -20445,6 +20428,7 @@
         <w:rPr>
           <w:noProof/>
         </w:rPr>
+        <w:lastRenderedPageBreak/>
         <w:drawing>
           <wp:inline distT="0" distB="0" distL="0" distR="0" wp14:anchorId="11DEA8DA" wp14:editId="26007642">
             <wp:extent cx="5476875" cy="1695450"/>
@@ -20581,7 +20565,6 @@
                 <w:sz w:val="26"/>
                 <w:szCs w:val="26"/>
               </w:rPr>
-              <w:lastRenderedPageBreak/>
               <w:t>Tên Use Case</w:t>
             </w:r>
           </w:p>
@@ -21206,6 +21189,7 @@
         <w:rPr>
           <w:noProof/>
         </w:rPr>
+        <w:lastRenderedPageBreak/>
         <w:drawing>
           <wp:inline distT="0" distB="0" distL="0" distR="0" wp14:anchorId="59CA13C0" wp14:editId="4F9E5219">
             <wp:extent cx="5791835" cy="1356995"/>
@@ -21396,7 +21380,6 @@
                 <w:sz w:val="26"/>
                 <w:szCs w:val="26"/>
               </w:rPr>
-              <w:lastRenderedPageBreak/>
               <w:t>Ngữ cảnh</w:t>
             </w:r>
           </w:p>
@@ -22039,6 +22022,7 @@
                 <w:sz w:val="26"/>
                 <w:szCs w:val="26"/>
               </w:rPr>
+              <w:lastRenderedPageBreak/>
               <w:t>Nhân viên nhập số tiền khách đưa</w:t>
             </w:r>
           </w:p>
@@ -22113,6 +22097,7 @@
                 <w:sz w:val="26"/>
                 <w:szCs w:val="26"/>
               </w:rPr>
+              <w:lastRenderedPageBreak/>
               <w:t>Hệ thống chuyển sang giao diện thanh toán</w:t>
             </w:r>
           </w:p>
@@ -22217,6 +22202,7 @@
                 <w:sz w:val="26"/>
                 <w:szCs w:val="26"/>
               </w:rPr>
+              <w:lastRenderedPageBreak/>
               <w:t>4.1 Hệ thống tính toán số tiền thừa và hiển thị lên màn hình</w:t>
             </w:r>
           </w:p>
@@ -22271,6 +22257,7 @@
                 <w:sz w:val="26"/>
                 <w:szCs w:val="26"/>
               </w:rPr>
+              <w:lastRenderedPageBreak/>
               <w:t>Luồng thay thế</w:t>
             </w:r>
           </w:p>
@@ -22460,7 +22447,6 @@
                 <w:sz w:val="26"/>
                 <w:szCs w:val="26"/>
               </w:rPr>
-              <w:lastRenderedPageBreak/>
               <w:t>Ngoại lệ</w:t>
             </w:r>
           </w:p>
@@ -22881,6 +22867,7 @@
                 <w:sz w:val="26"/>
                 <w:szCs w:val="26"/>
               </w:rPr>
+              <w:lastRenderedPageBreak/>
               <w:t>Sự kiện kích hoạt</w:t>
             </w:r>
           </w:p>
@@ -23245,7 +23232,6 @@
                 <w:sz w:val="26"/>
                 <w:szCs w:val="26"/>
               </w:rPr>
-              <w:lastRenderedPageBreak/>
               <w:t>Ấn chọn đơn hàng có trạng thái “Đang chờ xử lý”</w:t>
             </w:r>
           </w:p>
@@ -23305,7 +23291,6 @@
                 <w:sz w:val="26"/>
                 <w:szCs w:val="26"/>
               </w:rPr>
-              <w:lastRenderedPageBreak/>
               <w:t>Hệ thống chuyển sang giao diện mới và hiển thị các đơn hàng</w:t>
             </w:r>
             <w:r>
@@ -23342,7 +23327,6 @@
                 <w:sz w:val="26"/>
                 <w:szCs w:val="26"/>
               </w:rPr>
-              <w:lastRenderedPageBreak/>
               <w:t>Hệ thống hiển thị các trạng thái của đơn hàng</w:t>
             </w:r>
           </w:p>
@@ -23412,7 +23396,6 @@
                 <w:sz w:val="26"/>
                 <w:szCs w:val="26"/>
               </w:rPr>
-              <w:lastRenderedPageBreak/>
               <w:t>Luồng thay thế</w:t>
             </w:r>
           </w:p>
@@ -23740,6 +23723,7 @@
                 <w:sz w:val="26"/>
                 <w:szCs w:val="26"/>
               </w:rPr>
+              <w:lastRenderedPageBreak/>
               <w:t>Mã use case</w:t>
             </w:r>
           </w:p>
@@ -24012,7 +23996,6 @@
                 <w:sz w:val="26"/>
                 <w:szCs w:val="26"/>
               </w:rPr>
-              <w:lastRenderedPageBreak/>
               <w:t>Sự kiện kích hoạt</w:t>
             </w:r>
           </w:p>
@@ -24510,6 +24493,7 @@
           <w:b w:val="0"/>
           <w:szCs w:val="26"/>
         </w:rPr>
+        <w:lastRenderedPageBreak/>
         <w:t>2.3.2.6 Usecase Điều chỉnh sản phẩm</w:t>
       </w:r>
     </w:p>
@@ -24608,7 +24592,6 @@
                 <w:sz w:val="26"/>
                 <w:szCs w:val="26"/>
               </w:rPr>
-              <w:lastRenderedPageBreak/>
               <w:t>Mã use case</w:t>
             </w:r>
           </w:p>
@@ -25673,7 +25656,6 @@
                 <w:sz w:val="26"/>
                 <w:szCs w:val="26"/>
               </w:rPr>
-              <w:lastRenderedPageBreak/>
               <w:t>Tác nhân</w:t>
             </w:r>
           </w:p>
@@ -26398,6 +26380,7 @@
                 <w:sz w:val="26"/>
                 <w:szCs w:val="26"/>
               </w:rPr>
+              <w:lastRenderedPageBreak/>
               <w:t>Ngữ cảnh</w:t>
             </w:r>
           </w:p>
@@ -26718,7 +26701,6 @@
                 <w:sz w:val="26"/>
                 <w:szCs w:val="26"/>
               </w:rPr>
-              <w:lastRenderedPageBreak/>
               <w:t>Kết quả</w:t>
             </w:r>
           </w:p>
@@ -27332,6 +27314,7 @@
                 <w:sz w:val="26"/>
                 <w:szCs w:val="26"/>
               </w:rPr>
+              <w:lastRenderedPageBreak/>
               <w:t>Ngữ cảnh</w:t>
             </w:r>
           </w:p>
@@ -27582,7 +27565,6 @@
                 <w:sz w:val="26"/>
                 <w:szCs w:val="26"/>
               </w:rPr>
-              <w:lastRenderedPageBreak/>
               <w:t>Điều kiện tiên quyết</w:t>
             </w:r>
           </w:p>
@@ -28450,6 +28432,7 @@
                 <w:sz w:val="26"/>
                 <w:szCs w:val="26"/>
               </w:rPr>
+              <w:lastRenderedPageBreak/>
               <w:t>Luồng sự kiện</w:t>
             </w:r>
           </w:p>
@@ -28695,7 +28678,6 @@
                 <w:sz w:val="26"/>
                 <w:szCs w:val="26"/>
               </w:rPr>
-              <w:lastRenderedPageBreak/>
               <w:t>Ngoại lệ</w:t>
             </w:r>
           </w:p>
@@ -29610,6 +29592,7 @@
                 <w:sz w:val="26"/>
                 <w:szCs w:val="26"/>
               </w:rPr>
+              <w:lastRenderedPageBreak/>
               <w:t>Ngoại lệ</w:t>
             </w:r>
           </w:p>
@@ -29668,7 +29651,6 @@
         <w:rPr>
           <w:noProof/>
         </w:rPr>
-        <w:lastRenderedPageBreak/>
         <w:drawing>
           <wp:inline distT="0" distB="0" distL="0" distR="0" wp14:anchorId="75A73359" wp14:editId="2A69C808">
             <wp:extent cx="5448300" cy="1609725"/>
@@ -30472,6 +30454,7 @@
                 <w:sz w:val="26"/>
                 <w:szCs w:val="26"/>
               </w:rPr>
+              <w:lastRenderedPageBreak/>
               <w:t>Ngoại lệ</w:t>
             </w:r>
           </w:p>
@@ -30668,7 +30651,7 @@
           <w:rPr>
             <w:noProof/>
           </w:rPr>
-          <w:t>8</w:t>
+          <w:t>9</w:t>
         </w:r>
         <w:r>
           <w:rPr>
@@ -37567,7 +37550,7 @@
 </file>
 
 <file path=customXml/itemProps1.xml><?xml version="1.0" encoding="utf-8"?>
-<ds:datastoreItem xmlns:ds="http://schemas.openxmlformats.org/officeDocument/2006/customXml" ds:itemID="{95329A4C-065C-4D0D-AB6E-348F710BAF16}">
+<ds:datastoreItem xmlns:ds="http://schemas.openxmlformats.org/officeDocument/2006/customXml" ds:itemID="{DCF41205-28C0-4D41-AE5B-5746D7A4E61C}">
   <ds:schemaRefs>
     <ds:schemaRef ds:uri="http://schemas.openxmlformats.org/officeDocument/2006/bibliography"/>
   </ds:schemaRefs>

</xml_diff>